<commit_message>
removed UKBB dataframes from git and updates tables
</commit_message>
<xml_diff>
--- a/data_prep/testTable.docx
+++ b/data_prep/testTable.docx
@@ -110,7 +110,7 @@
                 <w:szCs w:val="22"/>
                 <w:color w:val="000000"/>
               </w:rPr>
-              <w:t xml:space="preserve">N = 90,258</w:t>
+              <w:t xml:space="preserve">N = 80,159</w:t>
             </w:r>
           </w:p>
         </w:tc>
@@ -204,7 +204,7 @@
                 <w:szCs w:val="22"/>
                 <w:color w:val="000000"/>
               </w:rPr>
-              <w:t xml:space="preserve">96.4</w:t>
+              <w:t xml:space="preserve">96.2</w:t>
             </w:r>
           </w:p>
         </w:tc>
@@ -298,7 +298,7 @@
                 <w:szCs w:val="22"/>
                 <w:color w:val="000000"/>
               </w:rPr>
-              <w:t xml:space="preserve">89,943 (100)</w:t>
+              <w:t xml:space="preserve">79,875 (100)</w:t>
             </w:r>
           </w:p>
         </w:tc>
@@ -392,7 +392,7 @@
                 <w:szCs w:val="22"/>
                 <w:color w:val="000000"/>
               </w:rPr>
-              <w:t xml:space="preserve">89,612 (99)</w:t>
+              <w:t xml:space="preserve">79,587 (99)</w:t>
             </w:r>
           </w:p>
         </w:tc>
@@ -486,7 +486,7 @@
                 <w:szCs w:val="22"/>
                 <w:color w:val="000000"/>
               </w:rPr>
-              <w:t xml:space="preserve">464.1</w:t>
+              <w:t xml:space="preserve">462.8</w:t>
             </w:r>
           </w:p>
         </w:tc>
@@ -580,7 +580,7 @@
                 <w:szCs w:val="22"/>
                 <w:color w:val="000000"/>
               </w:rPr>
-              <w:t xml:space="preserve">234.1</w:t>
+              <w:t xml:space="preserve">233.4</w:t>
             </w:r>
           </w:p>
         </w:tc>
@@ -674,7 +674,7 @@
                 <w:szCs w:val="22"/>
                 <w:color w:val="000000"/>
               </w:rPr>
-              <w:t xml:space="preserve">585.9</w:t>
+              <w:t xml:space="preserve">583.7</w:t>
             </w:r>
           </w:p>
         </w:tc>
@@ -768,7 +768,7 @@
                 <w:szCs w:val="22"/>
                 <w:color w:val="000000"/>
               </w:rPr>
-              <w:t xml:space="preserve">2,017 (2.2)</w:t>
+              <w:t xml:space="preserve">1,803 (2.2)</w:t>
             </w:r>
           </w:p>
         </w:tc>
@@ -862,7 +862,7 @@
                 <w:szCs w:val="22"/>
                 <w:color w:val="000000"/>
               </w:rPr>
-              <w:t xml:space="preserve">1,284 (1.4)</w:t>
+              <w:t xml:space="preserve">1,165 (1.5)</w:t>
             </w:r>
           </w:p>
         </w:tc>
@@ -956,7 +956,7 @@
                 <w:szCs w:val="22"/>
                 <w:color w:val="000000"/>
               </w:rPr>
-              <w:t xml:space="preserve">63.2</w:t>
+              <w:t xml:space="preserve">63.3</w:t>
             </w:r>
           </w:p>
         </w:tc>
@@ -1144,7 +1144,7 @@
                 <w:szCs w:val="22"/>
                 <w:color w:val="000000"/>
               </w:rPr>
-              <w:t xml:space="preserve">2,680 (3.0)</w:t>
+              <w:t xml:space="preserve">2,548 (3.2)</w:t>
             </w:r>
           </w:p>
         </w:tc>
@@ -1238,7 +1238,7 @@
                 <w:szCs w:val="22"/>
                 <w:color w:val="000000"/>
               </w:rPr>
-              <w:t xml:space="preserve">87,578 (97)</w:t>
+              <w:t xml:space="preserve">77,611 (97)</w:t>
             </w:r>
           </w:p>
         </w:tc>
@@ -1426,7 +1426,7 @@
                 <w:szCs w:val="22"/>
                 <w:color w:val="000000"/>
               </w:rPr>
-              <w:t xml:space="preserve">51,733 (57)</w:t>
+              <w:t xml:space="preserve">45,997 (57)</w:t>
             </w:r>
           </w:p>
         </w:tc>
@@ -1520,7 +1520,7 @@
                 <w:szCs w:val="22"/>
                 <w:color w:val="000000"/>
               </w:rPr>
-              <w:t xml:space="preserve">38,525 (43)</w:t>
+              <w:t xml:space="preserve">34,162 (43)</w:t>
             </w:r>
           </w:p>
         </w:tc>
@@ -1708,7 +1708,7 @@
                 <w:szCs w:val="22"/>
                 <w:color w:val="000000"/>
               </w:rPr>
-              <w:t xml:space="preserve">7,120 (10)</w:t>
+              <w:t xml:space="preserve">6,334 (10)</w:t>
             </w:r>
           </w:p>
         </w:tc>
@@ -1802,7 +1802,7 @@
                 <w:szCs w:val="22"/>
                 <w:color w:val="000000"/>
               </w:rPr>
-              <w:t xml:space="preserve">22,117 (32)</w:t>
+              <w:t xml:space="preserve">20,167 (33)</w:t>
             </w:r>
           </w:p>
         </w:tc>
@@ -1990,7 +1990,7 @@
                 <w:szCs w:val="22"/>
                 <w:color w:val="000000"/>
               </w:rPr>
-              <w:t xml:space="preserve">39,700 (58)</w:t>
+              <w:t xml:space="preserve">34,734 (57)</w:t>
             </w:r>
           </w:p>
         </w:tc>
@@ -2084,7 +2084,7 @@
                 <w:szCs w:val="22"/>
                 <w:color w:val="000000"/>
               </w:rPr>
-              <w:t xml:space="preserve">21,321</w:t>
+              <w:t xml:space="preserve">18,924</w:t>
             </w:r>
           </w:p>
         </w:tc>
@@ -2272,7 +2272,7 @@
                 <w:szCs w:val="22"/>
                 <w:color w:val="000000"/>
               </w:rPr>
-              <w:t xml:space="preserve">11,586 (13)</w:t>
+              <w:t xml:space="preserve">10,422 (13)</w:t>
             </w:r>
           </w:p>
         </w:tc>
@@ -2366,7 +2366,7 @@
                 <w:szCs w:val="22"/>
                 <w:color w:val="000000"/>
               </w:rPr>
-              <w:t xml:space="preserve">19,663 (22)</w:t>
+              <w:t xml:space="preserve">17,530 (22)</w:t>
             </w:r>
           </w:p>
         </w:tc>
@@ -2460,7 +2460,7 @@
                 <w:szCs w:val="22"/>
                 <w:color w:val="000000"/>
               </w:rPr>
-              <w:t xml:space="preserve">23,668 (26)</w:t>
+              <w:t xml:space="preserve">20,859 (26)</w:t>
             </w:r>
           </w:p>
         </w:tc>
@@ -2554,7 +2554,7 @@
                 <w:szCs w:val="22"/>
                 <w:color w:val="000000"/>
               </w:rPr>
-              <w:t xml:space="preserve">20,901 (23)</w:t>
+              <w:t xml:space="preserve">18,425 (23)</w:t>
             </w:r>
           </w:p>
         </w:tc>
@@ -2648,7 +2648,7 @@
                 <w:szCs w:val="22"/>
                 <w:color w:val="000000"/>
               </w:rPr>
-              <w:t xml:space="preserve">6,074 (6.7)</w:t>
+              <w:t xml:space="preserve">5,382 (6.7)</w:t>
             </w:r>
           </w:p>
         </w:tc>
@@ -2742,7 +2742,7 @@
                 <w:szCs w:val="22"/>
                 <w:color w:val="000000"/>
               </w:rPr>
-              <w:t xml:space="preserve">8,366 (9.3)</w:t>
+              <w:t xml:space="preserve">7,541 (9.4)</w:t>
             </w:r>
           </w:p>
         </w:tc>
@@ -2930,7 +2930,7 @@
                 <w:szCs w:val="22"/>
                 <w:color w:val="000000"/>
               </w:rPr>
-              <w:t xml:space="preserve">22,421 (25)</w:t>
+              <w:t xml:space="preserve">19,638 (24)</w:t>
             </w:r>
           </w:p>
         </w:tc>
@@ -3024,7 +3024,7 @@
                 <w:szCs w:val="22"/>
                 <w:color w:val="000000"/>
               </w:rPr>
-              <w:t xml:space="preserve">22,680 (25)</w:t>
+              <w:t xml:space="preserve">20,123 (25)</w:t>
             </w:r>
           </w:p>
         </w:tc>
@@ -3118,7 +3118,7 @@
                 <w:szCs w:val="22"/>
                 <w:color w:val="000000"/>
               </w:rPr>
-              <w:t xml:space="preserve">22,554 (25)</w:t>
+              <w:t xml:space="preserve">20,150 (25)</w:t>
             </w:r>
           </w:p>
         </w:tc>
@@ -3212,7 +3212,7 @@
                 <w:szCs w:val="22"/>
                 <w:color w:val="000000"/>
               </w:rPr>
-              <w:t xml:space="preserve">22,603 (25)</w:t>
+              <w:t xml:space="preserve">20,248 (25)</w:t>
             </w:r>
           </w:p>
         </w:tc>
@@ -3400,7 +3400,7 @@
                 <w:szCs w:val="22"/>
                 <w:color w:val="000000"/>
               </w:rPr>
-              <w:t xml:space="preserve">52,105 (58)</w:t>
+              <w:t xml:space="preserve">46,045 (57)</w:t>
             </w:r>
           </w:p>
         </w:tc>
@@ -3494,7 +3494,7 @@
                 <w:szCs w:val="22"/>
                 <w:color w:val="000000"/>
               </w:rPr>
-              <w:t xml:space="preserve">32,075 (36)</w:t>
+              <w:t xml:space="preserve">28,749 (36)</w:t>
             </w:r>
           </w:p>
         </w:tc>
@@ -3588,7 +3588,7 @@
                 <w:szCs w:val="22"/>
                 <w:color w:val="000000"/>
               </w:rPr>
-              <w:t xml:space="preserve">6,078 (6.7)</w:t>
+              <w:t xml:space="preserve">5,365 (6.7)</w:t>
             </w:r>
           </w:p>
         </w:tc>
@@ -3776,7 +3776,7 @@
                 <w:szCs w:val="22"/>
                 <w:color w:val="000000"/>
               </w:rPr>
-              <w:t xml:space="preserve">4,961 (5.5)</w:t>
+              <w:t xml:space="preserve">4,409 (5.5)</w:t>
             </w:r>
           </w:p>
         </w:tc>
@@ -3870,7 +3870,7 @@
                 <w:szCs w:val="22"/>
                 <w:color w:val="000000"/>
               </w:rPr>
-              <w:t xml:space="preserve">18,247 (20)</w:t>
+              <w:t xml:space="preserve">16,273 (20)</w:t>
             </w:r>
           </w:p>
         </w:tc>
@@ -3964,7 +3964,7 @@
                 <w:szCs w:val="22"/>
                 <w:color w:val="000000"/>
               </w:rPr>
-              <w:t xml:space="preserve">22,703 (25)</w:t>
+              <w:t xml:space="preserve">20,013 (25)</w:t>
             </w:r>
           </w:p>
         </w:tc>
@@ -4058,7 +4058,7 @@
                 <w:szCs w:val="22"/>
                 <w:color w:val="000000"/>
               </w:rPr>
-              <w:t xml:space="preserve">23,634 (26)</w:t>
+              <w:t xml:space="preserve">20,910 (26)</w:t>
             </w:r>
           </w:p>
         </w:tc>
@@ -4152,7 +4152,7 @@
                 <w:szCs w:val="22"/>
                 <w:color w:val="000000"/>
               </w:rPr>
-              <w:t xml:space="preserve">20,713 (23)</w:t>
+              <w:t xml:space="preserve">18,554 (23)</w:t>
             </w:r>
           </w:p>
         </w:tc>
@@ -4340,7 +4340,7 @@
                 <w:szCs w:val="22"/>
                 <w:color w:val="000000"/>
               </w:rPr>
-              <w:t xml:space="preserve">64,281 (71)</w:t>
+              <w:t xml:space="preserve">56,793 (71)</w:t>
             </w:r>
           </w:p>
         </w:tc>
@@ -4434,7 +4434,7 @@
                 <w:szCs w:val="22"/>
                 <w:color w:val="000000"/>
               </w:rPr>
-              <w:t xml:space="preserve">22,781 (25)</w:t>
+              <w:t xml:space="preserve">20,493 (26)</w:t>
             </w:r>
           </w:p>
         </w:tc>
@@ -4528,7 +4528,7 @@
                 <w:szCs w:val="22"/>
                 <w:color w:val="000000"/>
               </w:rPr>
-              <w:t xml:space="preserve">3,196 (3.5)</w:t>
+              <w:t xml:space="preserve">2,873 (3.6)</w:t>
             </w:r>
           </w:p>
         </w:tc>
@@ -4716,7 +4716,7 @@
                 <w:szCs w:val="22"/>
                 <w:color w:val="000000"/>
               </w:rPr>
-              <w:t xml:space="preserve">16,297 (18)</w:t>
+              <w:t xml:space="preserve">14,396 (18)</w:t>
             </w:r>
           </w:p>
         </w:tc>
@@ -4810,7 +4810,7 @@
                 <w:szCs w:val="22"/>
                 <w:color w:val="000000"/>
               </w:rPr>
-              <w:t xml:space="preserve">30,604 (34)</w:t>
+              <w:t xml:space="preserve">27,580 (34)</w:t>
             </w:r>
           </w:p>
         </w:tc>
@@ -4904,7 +4904,7 @@
                 <w:szCs w:val="22"/>
                 <w:color w:val="000000"/>
               </w:rPr>
-              <w:t xml:space="preserve">43,357 (48)</w:t>
+              <w:t xml:space="preserve">38,183 (48)</w:t>
             </w:r>
           </w:p>
         </w:tc>
@@ -5092,7 +5092,7 @@
                 <w:szCs w:val="22"/>
                 <w:color w:val="000000"/>
               </w:rPr>
-              <w:t xml:space="preserve">74,546 (83)</w:t>
+              <w:t xml:space="preserve">66,031 (82)</w:t>
             </w:r>
           </w:p>
         </w:tc>
@@ -5186,7 +5186,7 @@
                 <w:szCs w:val="22"/>
                 <w:color w:val="000000"/>
               </w:rPr>
-              <w:t xml:space="preserve">14,991 (17)</w:t>
+              <w:t xml:space="preserve">13,468 (17)</w:t>
             </w:r>
           </w:p>
         </w:tc>
@@ -5280,7 +5280,7 @@
                 <w:szCs w:val="22"/>
                 <w:color w:val="000000"/>
               </w:rPr>
-              <w:t xml:space="preserve">721 (0.8)</w:t>
+              <w:t xml:space="preserve">660 (0.8)</w:t>
             </w:r>
           </w:p>
         </w:tc>
@@ -5468,7 +5468,7 @@
                 <w:szCs w:val="22"/>
                 <w:color w:val="000000"/>
               </w:rPr>
-              <w:t xml:space="preserve">76,549 (85)</w:t>
+              <w:t xml:space="preserve">67,935 (85)</w:t>
             </w:r>
           </w:p>
         </w:tc>
@@ -5562,7 +5562,7 @@
                 <w:szCs w:val="22"/>
                 <w:color w:val="000000"/>
               </w:rPr>
-              <w:t xml:space="preserve">13,285 (15)</w:t>
+              <w:t xml:space="preserve">11,841 (15)</w:t>
             </w:r>
           </w:p>
         </w:tc>
@@ -5656,7 +5656,7 @@
                 <w:szCs w:val="22"/>
                 <w:color w:val="000000"/>
               </w:rPr>
-              <w:t xml:space="preserve">424 (0.5)</w:t>
+              <w:t xml:space="preserve">383 (0.5)</w:t>
             </w:r>
           </w:p>
         </w:tc>
@@ -5844,7 +5844,7 @@
                 <w:szCs w:val="22"/>
                 <w:color w:val="000000"/>
               </w:rPr>
-              <w:t xml:space="preserve">29,461 (33)</w:t>
+              <w:t xml:space="preserve">26,363 (33)</w:t>
             </w:r>
           </w:p>
         </w:tc>
@@ -5938,7 +5938,7 @@
                 <w:szCs w:val="22"/>
                 <w:color w:val="000000"/>
               </w:rPr>
-              <w:t xml:space="preserve">54,052 (60)</w:t>
+              <w:t xml:space="preserve">47,854 (60)</w:t>
             </w:r>
           </w:p>
         </w:tc>
@@ -6032,7 +6032,7 @@
                 <w:szCs w:val="22"/>
                 <w:color w:val="000000"/>
               </w:rPr>
-              <w:t xml:space="preserve">6,745 (7.5)</w:t>
+              <w:t xml:space="preserve">5,942 (7.4)</w:t>
             </w:r>
           </w:p>
         </w:tc>
@@ -6220,7 +6220,7 @@
                 <w:szCs w:val="22"/>
                 <w:color w:val="000000"/>
               </w:rPr>
-              <w:t xml:space="preserve">15,370 (17)</w:t>
+              <w:t xml:space="preserve">13,276 (17)</w:t>
             </w:r>
           </w:p>
         </w:tc>
@@ -6314,7 +6314,7 @@
                 <w:szCs w:val="22"/>
                 <w:color w:val="000000"/>
               </w:rPr>
-              <w:t xml:space="preserve">66,477 (74)</w:t>
+              <w:t xml:space="preserve">59,267 (74)</w:t>
             </w:r>
           </w:p>
         </w:tc>
@@ -6408,7 +6408,7 @@
                 <w:szCs w:val="22"/>
                 <w:color w:val="000000"/>
               </w:rPr>
-              <w:t xml:space="preserve">8,411 (9.3)</w:t>
+              <w:t xml:space="preserve">7,616 (9.5)</w:t>
             </w:r>
           </w:p>
         </w:tc>
@@ -6509,7 +6509,7 @@
       </w:tr>
       <w:tr>
         <w:trPr>
-          <w:trHeight w:val="600" w:hRule="auto"/>
+          <w:trHeight w:val="603" w:hRule="auto"/>
         </w:trPr>
         body69
         <w:tc>
@@ -6540,19 +6540,19 @@
                 <w:right w:val="none" w:sz="0" w:space="0" w:color="000000"/>
               </w:pBdr>
               <w:spacing w:after="100" w:before="100" w:line="240"/>
-              <w:ind w:left="300" w:right="100" w:firstLine="0" w:firstLineChars="0"/>
-            </w:pPr>
-            <w:r>
-              <w:rPr>
-                <w:rFonts w:ascii="DejaVu Sans" w:hAnsi="DejaVu Sans" w:eastAsia="DejaVu Sans" w:cs="DejaVu Sans"/>
-                <w:i w:val="false"/>
-                <w:b w:val="false"/>
-                <w:u w:val="none"/>
-                <w:sz w:val="22"/>
-                <w:szCs w:val="22"/>
-                <w:color w:val="000000"/>
-              </w:rPr>
-              <w:t xml:space="preserve">Unknown</w:t>
+              <w:ind w:left="100" w:right="100" w:firstLine="0" w:firstLineChars="0"/>
+            </w:pPr>
+            <w:r>
+              <w:rPr>
+                <w:rFonts w:ascii="DejaVu Sans" w:hAnsi="DejaVu Sans" w:eastAsia="DejaVu Sans" w:cs="DejaVu Sans"/>
+                <w:i w:val="false"/>
+                <w:b w:val="false"/>
+                <w:u w:val="none"/>
+                <w:sz w:val="22"/>
+                <w:szCs w:val="22"/>
+                <w:color w:val="000000"/>
+              </w:rPr>
+              <w:t xml:space="preserve">Water 300m from residence, Median</w:t>
             </w:r>
           </w:p>
         </w:tc>
@@ -6596,7 +6596,7 @@
                 <w:szCs w:val="22"/>
                 <w:color w:val="000000"/>
               </w:rPr>
-              <w:t xml:space="preserve">10,099</w:t>
+              <w:t xml:space="preserve">29.8</w:t>
             </w:r>
           </w:p>
         </w:tc>
@@ -6609,7 +6609,7 @@
         <w:tc>
           <w:tcPr>
             <w:tcBorders>
-              <w:bottom w:val="none" w:sz="0" w:space="0" w:color="000000"/>
+              <w:bottom w:val="single" w:sz="8" w:space="0" w:color="000000"/>
               <w:top w:val="none" w:sz="0" w:space="0" w:color="000000"/>
               <w:left w:val="none" w:sz="0" w:space="0" w:color="000000"/>
               <w:right w:val="none" w:sz="0" w:space="0" w:color="000000"/>
@@ -6646,14 +6646,14 @@
                 <w:szCs w:val="22"/>
                 <w:color w:val="000000"/>
               </w:rPr>
-              <w:t xml:space="preserve">Water 300m from residence, Median</w:t>
-            </w:r>
-          </w:p>
-        </w:tc>
-        <w:tc>
-          <w:tcPr>
-            <w:tcBorders>
-              <w:bottom w:val="none" w:sz="0" w:space="0" w:color="000000"/>
+              <w:t xml:space="preserve">Natural env. 300m from residence, Median</w:t>
+            </w:r>
+          </w:p>
+        </w:tc>
+        <w:tc>
+          <w:tcPr>
+            <w:tcBorders>
+              <w:bottom w:val="single" w:sz="8" w:space="0" w:color="000000"/>
               <w:top w:val="none" w:sz="0" w:space="0" w:color="000000"/>
               <w:left w:val="none" w:sz="0" w:space="0" w:color="000000"/>
               <w:right w:val="none" w:sz="0" w:space="0" w:color="000000"/>
@@ -6690,289 +6690,7 @@
                 <w:szCs w:val="22"/>
                 <w:color w:val="000000"/>
               </w:rPr>
-              <w:t xml:space="preserve">29.8</w:t>
-            </w:r>
-          </w:p>
-        </w:tc>
-      </w:tr>
-      <w:tr>
-        <w:trPr>
-          <w:trHeight w:val="600" w:hRule="auto"/>
-        </w:trPr>
-        body71
-        <w:tc>
-          <w:tcPr>
-            <w:tcBorders>
-              <w:bottom w:val="none" w:sz="0" w:space="0" w:color="000000"/>
-              <w:top w:val="none" w:sz="0" w:space="0" w:color="000000"/>
-              <w:left w:val="none" w:sz="0" w:space="0" w:color="000000"/>
-              <w:right w:val="none" w:sz="0" w:space="0" w:color="000000"/>
-            </w:tcBorders>
-            <w:shd w:val="clear" w:color="auto" w:fill="FFFFFF"/>
-            <w:tcMar>
-              <w:top w:w="0" w:type="dxa"/>
-              <w:bottom w:w="0" w:type="dxa"/>
-              <w:left w:w="0" w:type="dxa"/>
-              <w:right w:w="0" w:type="dxa"/>
-            </w:tcMar>
-            <w:vAlign w:val="top"/>
-          </w:tcPr>
-          <w:p>
-            <w:pPr>
-              <w:pStyle w:val="Normal"/>
-              <w:jc w:val="left"/>
-              <w:pBdr>
-                <w:bottom w:val="none" w:sz="0" w:space="0" w:color="000000"/>
-                <w:top w:val="none" w:sz="0" w:space="0" w:color="000000"/>
-                <w:left w:val="none" w:sz="0" w:space="0" w:color="000000"/>
-                <w:right w:val="none" w:sz="0" w:space="0" w:color="000000"/>
-              </w:pBdr>
-              <w:spacing w:after="100" w:before="100" w:line="240"/>
-              <w:ind w:left="300" w:right="100" w:firstLine="0" w:firstLineChars="0"/>
-            </w:pPr>
-            <w:r>
-              <w:rPr>
-                <w:rFonts w:ascii="DejaVu Sans" w:hAnsi="DejaVu Sans" w:eastAsia="DejaVu Sans" w:cs="DejaVu Sans"/>
-                <w:i w:val="false"/>
-                <w:b w:val="false"/>
-                <w:u w:val="none"/>
-                <w:sz w:val="22"/>
-                <w:szCs w:val="22"/>
-                <w:color w:val="000000"/>
-              </w:rPr>
-              <w:t xml:space="preserve">Unknown</w:t>
-            </w:r>
-          </w:p>
-        </w:tc>
-        <w:tc>
-          <w:tcPr>
-            <w:tcBorders>
-              <w:bottom w:val="none" w:sz="0" w:space="0" w:color="000000"/>
-              <w:top w:val="none" w:sz="0" w:space="0" w:color="000000"/>
-              <w:left w:val="none" w:sz="0" w:space="0" w:color="000000"/>
-              <w:right w:val="none" w:sz="0" w:space="0" w:color="000000"/>
-            </w:tcBorders>
-            <w:shd w:val="clear" w:color="auto" w:fill="FFFFFF"/>
-            <w:tcMar>
-              <w:top w:w="0" w:type="dxa"/>
-              <w:bottom w:w="0" w:type="dxa"/>
-              <w:left w:w="0" w:type="dxa"/>
-              <w:right w:w="0" w:type="dxa"/>
-            </w:tcMar>
-            <w:vAlign w:val="top"/>
-          </w:tcPr>
-          <w:p>
-            <w:pPr>
-              <w:pStyle w:val="Normal"/>
-              <w:jc w:val="center"/>
-              <w:pBdr>
-                <w:bottom w:val="none" w:sz="0" w:space="0" w:color="000000"/>
-                <w:top w:val="none" w:sz="0" w:space="0" w:color="000000"/>
-                <w:left w:val="none" w:sz="0" w:space="0" w:color="000000"/>
-                <w:right w:val="none" w:sz="0" w:space="0" w:color="000000"/>
-              </w:pBdr>
-              <w:spacing w:after="100" w:before="100" w:line="240"/>
-              <w:ind w:left="100" w:right="100" w:firstLine="0" w:firstLineChars="0"/>
-            </w:pPr>
-            <w:r>
-              <w:rPr>
-                <w:rFonts w:ascii="DejaVu Sans" w:hAnsi="DejaVu Sans" w:eastAsia="DejaVu Sans" w:cs="DejaVu Sans"/>
-                <w:i w:val="false"/>
-                <w:b w:val="false"/>
-                <w:u w:val="none"/>
-                <w:sz w:val="22"/>
-                <w:szCs w:val="22"/>
-                <w:color w:val="000000"/>
-              </w:rPr>
-              <w:t xml:space="preserve">10,099</w:t>
-            </w:r>
-          </w:p>
-        </w:tc>
-      </w:tr>
-      <w:tr>
-        <w:trPr>
-          <w:trHeight w:val="603" w:hRule="auto"/>
-        </w:trPr>
-        body72
-        <w:tc>
-          <w:tcPr>
-            <w:tcBorders>
-              <w:bottom w:val="none" w:sz="0" w:space="0" w:color="000000"/>
-              <w:top w:val="none" w:sz="0" w:space="0" w:color="000000"/>
-              <w:left w:val="none" w:sz="0" w:space="0" w:color="000000"/>
-              <w:right w:val="none" w:sz="0" w:space="0" w:color="000000"/>
-            </w:tcBorders>
-            <w:shd w:val="clear" w:color="auto" w:fill="FFFFFF"/>
-            <w:tcMar>
-              <w:top w:w="0" w:type="dxa"/>
-              <w:bottom w:w="0" w:type="dxa"/>
-              <w:left w:w="0" w:type="dxa"/>
-              <w:right w:w="0" w:type="dxa"/>
-            </w:tcMar>
-            <w:vAlign w:val="top"/>
-          </w:tcPr>
-          <w:p>
-            <w:pPr>
-              <w:pStyle w:val="Normal"/>
-              <w:jc w:val="left"/>
-              <w:pBdr>
-                <w:bottom w:val="none" w:sz="0" w:space="0" w:color="000000"/>
-                <w:top w:val="none" w:sz="0" w:space="0" w:color="000000"/>
-                <w:left w:val="none" w:sz="0" w:space="0" w:color="000000"/>
-                <w:right w:val="none" w:sz="0" w:space="0" w:color="000000"/>
-              </w:pBdr>
-              <w:spacing w:after="100" w:before="100" w:line="240"/>
-              <w:ind w:left="100" w:right="100" w:firstLine="0" w:firstLineChars="0"/>
-            </w:pPr>
-            <w:r>
-              <w:rPr>
-                <w:rFonts w:ascii="DejaVu Sans" w:hAnsi="DejaVu Sans" w:eastAsia="DejaVu Sans" w:cs="DejaVu Sans"/>
-                <w:i w:val="false"/>
-                <w:b w:val="false"/>
-                <w:u w:val="none"/>
-                <w:sz w:val="22"/>
-                <w:szCs w:val="22"/>
-                <w:color w:val="000000"/>
-              </w:rPr>
-              <w:t xml:space="preserve">Natural env. 300m from residence, Median</w:t>
-            </w:r>
-          </w:p>
-        </w:tc>
-        <w:tc>
-          <w:tcPr>
-            <w:tcBorders>
-              <w:bottom w:val="none" w:sz="0" w:space="0" w:color="000000"/>
-              <w:top w:val="none" w:sz="0" w:space="0" w:color="000000"/>
-              <w:left w:val="none" w:sz="0" w:space="0" w:color="000000"/>
-              <w:right w:val="none" w:sz="0" w:space="0" w:color="000000"/>
-            </w:tcBorders>
-            <w:shd w:val="clear" w:color="auto" w:fill="FFFFFF"/>
-            <w:tcMar>
-              <w:top w:w="0" w:type="dxa"/>
-              <w:bottom w:w="0" w:type="dxa"/>
-              <w:left w:w="0" w:type="dxa"/>
-              <w:right w:w="0" w:type="dxa"/>
-            </w:tcMar>
-            <w:vAlign w:val="top"/>
-          </w:tcPr>
-          <w:p>
-            <w:pPr>
-              <w:pStyle w:val="Normal"/>
-              <w:jc w:val="center"/>
-              <w:pBdr>
-                <w:bottom w:val="none" w:sz="0" w:space="0" w:color="000000"/>
-                <w:top w:val="none" w:sz="0" w:space="0" w:color="000000"/>
-                <w:left w:val="none" w:sz="0" w:space="0" w:color="000000"/>
-                <w:right w:val="none" w:sz="0" w:space="0" w:color="000000"/>
-              </w:pBdr>
-              <w:spacing w:after="100" w:before="100" w:line="240"/>
-              <w:ind w:left="100" w:right="100" w:firstLine="0" w:firstLineChars="0"/>
-            </w:pPr>
-            <w:r>
-              <w:rPr>
-                <w:rFonts w:ascii="DejaVu Sans" w:hAnsi="DejaVu Sans" w:eastAsia="DejaVu Sans" w:cs="DejaVu Sans"/>
-                <w:i w:val="false"/>
-                <w:b w:val="false"/>
-                <w:u w:val="none"/>
-                <w:sz w:val="22"/>
-                <w:szCs w:val="22"/>
-                <w:color w:val="000000"/>
-              </w:rPr>
-              <w:t xml:space="preserve">19.4</w:t>
-            </w:r>
-          </w:p>
-        </w:tc>
-      </w:tr>
-      <w:tr>
-        <w:trPr>
-          <w:trHeight w:val="581" w:hRule="auto"/>
-        </w:trPr>
-        body73
-        <w:tc>
-          <w:tcPr>
-            <w:tcBorders>
-              <w:bottom w:val="single" w:sz="8" w:space="0" w:color="000000"/>
-              <w:top w:val="none" w:sz="0" w:space="0" w:color="000000"/>
-              <w:left w:val="none" w:sz="0" w:space="0" w:color="000000"/>
-              <w:right w:val="none" w:sz="0" w:space="0" w:color="000000"/>
-            </w:tcBorders>
-            <w:shd w:val="clear" w:color="auto" w:fill="FFFFFF"/>
-            <w:tcMar>
-              <w:top w:w="0" w:type="dxa"/>
-              <w:bottom w:w="0" w:type="dxa"/>
-              <w:left w:w="0" w:type="dxa"/>
-              <w:right w:w="0" w:type="dxa"/>
-            </w:tcMar>
-            <w:vAlign w:val="top"/>
-          </w:tcPr>
-          <w:p>
-            <w:pPr>
-              <w:pStyle w:val="Normal"/>
-              <w:jc w:val="left"/>
-              <w:pBdr>
-                <w:bottom w:val="none" w:sz="0" w:space="0" w:color="000000"/>
-                <w:top w:val="none" w:sz="0" w:space="0" w:color="000000"/>
-                <w:left w:val="none" w:sz="0" w:space="0" w:color="000000"/>
-                <w:right w:val="none" w:sz="0" w:space="0" w:color="000000"/>
-              </w:pBdr>
-              <w:spacing w:after="100" w:before="100" w:line="240"/>
-              <w:ind w:left="300" w:right="100" w:firstLine="0" w:firstLineChars="0"/>
-            </w:pPr>
-            <w:r>
-              <w:rPr>
-                <w:rFonts w:ascii="DejaVu Sans" w:hAnsi="DejaVu Sans" w:eastAsia="DejaVu Sans" w:cs="DejaVu Sans"/>
-                <w:i w:val="false"/>
-                <w:b w:val="false"/>
-                <w:u w:val="none"/>
-                <w:sz w:val="22"/>
-                <w:szCs w:val="22"/>
-                <w:color w:val="000000"/>
-              </w:rPr>
-              <w:t xml:space="preserve">Unknown</w:t>
-            </w:r>
-          </w:p>
-        </w:tc>
-        <w:tc>
-          <w:tcPr>
-            <w:tcBorders>
-              <w:bottom w:val="single" w:sz="8" w:space="0" w:color="000000"/>
-              <w:top w:val="none" w:sz="0" w:space="0" w:color="000000"/>
-              <w:left w:val="none" w:sz="0" w:space="0" w:color="000000"/>
-              <w:right w:val="none" w:sz="0" w:space="0" w:color="000000"/>
-            </w:tcBorders>
-            <w:shd w:val="clear" w:color="auto" w:fill="FFFFFF"/>
-            <w:tcMar>
-              <w:top w:w="0" w:type="dxa"/>
-              <w:bottom w:w="0" w:type="dxa"/>
-              <w:left w:w="0" w:type="dxa"/>
-              <w:right w:w="0" w:type="dxa"/>
-            </w:tcMar>
-            <w:vAlign w:val="top"/>
-          </w:tcPr>
-          <w:p>
-            <w:pPr>
-              <w:pStyle w:val="Normal"/>
-              <w:jc w:val="center"/>
-              <w:pBdr>
-                <w:bottom w:val="none" w:sz="0" w:space="0" w:color="000000"/>
-                <w:top w:val="none" w:sz="0" w:space="0" w:color="000000"/>
-                <w:left w:val="none" w:sz="0" w:space="0" w:color="000000"/>
-                <w:right w:val="none" w:sz="0" w:space="0" w:color="000000"/>
-              </w:pBdr>
-              <w:spacing w:after="100" w:before="100" w:line="240"/>
-              <w:ind w:left="100" w:right="100" w:firstLine="0" w:firstLineChars="0"/>
-            </w:pPr>
-            <w:r>
-              <w:rPr>
-                <w:rFonts w:ascii="DejaVu Sans" w:hAnsi="DejaVu Sans" w:eastAsia="DejaVu Sans" w:cs="DejaVu Sans"/>
-                <w:i w:val="false"/>
-                <w:b w:val="false"/>
-                <w:u w:val="none"/>
-                <w:sz w:val="22"/>
-                <w:szCs w:val="22"/>
-                <w:color w:val="000000"/>
-              </w:rPr>
-              <w:t xml:space="preserve">760</w:t>
+              <w:t xml:space="preserve">19.9</w:t>
             </w:r>
           </w:p>
         </w:tc>

</xml_diff>

<commit_message>
made modifications to Table 1 for main analysis and table for sub-analysis
</commit_message>
<xml_diff>
--- a/data_prep/testTable.docx
+++ b/data_prep/testTable.docx
@@ -110,7 +110,7 @@
                 <w:szCs w:val="22"/>
                 <w:color w:val="000000"/>
               </w:rPr>
-              <w:t xml:space="preserve">N = 80,159</w:t>
+              <w:t xml:space="preserve">N = 90,258</w:t>
             </w:r>
           </w:p>
         </w:tc>
@@ -204,7 +204,7 @@
                 <w:szCs w:val="22"/>
                 <w:color w:val="000000"/>
               </w:rPr>
-              <w:t xml:space="preserve">96.2</w:t>
+              <w:t xml:space="preserve">96.4</w:t>
             </w:r>
           </w:p>
         </w:tc>
@@ -298,7 +298,7 @@
                 <w:szCs w:val="22"/>
                 <w:color w:val="000000"/>
               </w:rPr>
-              <w:t xml:space="preserve">79,875 (100)</w:t>
+              <w:t xml:space="preserve">89,943 (100)</w:t>
             </w:r>
           </w:p>
         </w:tc>
@@ -392,7 +392,7 @@
                 <w:szCs w:val="22"/>
                 <w:color w:val="000000"/>
               </w:rPr>
-              <w:t xml:space="preserve">79,587 (99)</w:t>
+              <w:t xml:space="preserve">89,612 (99)</w:t>
             </w:r>
           </w:p>
         </w:tc>
@@ -486,7 +486,7 @@
                 <w:szCs w:val="22"/>
                 <w:color w:val="000000"/>
               </w:rPr>
-              <w:t xml:space="preserve">462.8</w:t>
+              <w:t xml:space="preserve">464.1</w:t>
             </w:r>
           </w:p>
         </w:tc>
@@ -580,7 +580,7 @@
                 <w:szCs w:val="22"/>
                 <w:color w:val="000000"/>
               </w:rPr>
-              <w:t xml:space="preserve">233.4</w:t>
+              <w:t xml:space="preserve">234.1</w:t>
             </w:r>
           </w:p>
         </w:tc>
@@ -674,7 +674,7 @@
                 <w:szCs w:val="22"/>
                 <w:color w:val="000000"/>
               </w:rPr>
-              <w:t xml:space="preserve">583.7</w:t>
+              <w:t xml:space="preserve">585.9</w:t>
             </w:r>
           </w:p>
         </w:tc>
@@ -768,7 +768,7 @@
                 <w:szCs w:val="22"/>
                 <w:color w:val="000000"/>
               </w:rPr>
-              <w:t xml:space="preserve">1,803 (2.2)</w:t>
+              <w:t xml:space="preserve">2,017 (2.2)</w:t>
             </w:r>
           </w:p>
         </w:tc>
@@ -862,7 +862,7 @@
                 <w:szCs w:val="22"/>
                 <w:color w:val="000000"/>
               </w:rPr>
-              <w:t xml:space="preserve">1,165 (1.5)</w:t>
+              <w:t xml:space="preserve">1,284 (1.4)</w:t>
             </w:r>
           </w:p>
         </w:tc>
@@ -956,7 +956,7 @@
                 <w:szCs w:val="22"/>
                 <w:color w:val="000000"/>
               </w:rPr>
-              <w:t xml:space="preserve">63.3</w:t>
+              <w:t xml:space="preserve">63.2</w:t>
             </w:r>
           </w:p>
         </w:tc>
@@ -1144,7 +1144,7 @@
                 <w:szCs w:val="22"/>
                 <w:color w:val="000000"/>
               </w:rPr>
-              <w:t xml:space="preserve">2,548 (3.2)</w:t>
+              <w:t xml:space="preserve">2,680 (3.0)</w:t>
             </w:r>
           </w:p>
         </w:tc>
@@ -1238,7 +1238,7 @@
                 <w:szCs w:val="22"/>
                 <w:color w:val="000000"/>
               </w:rPr>
-              <w:t xml:space="preserve">77,611 (97)</w:t>
+              <w:t xml:space="preserve">87,578 (97)</w:t>
             </w:r>
           </w:p>
         </w:tc>
@@ -1426,7 +1426,7 @@
                 <w:szCs w:val="22"/>
                 <w:color w:val="000000"/>
               </w:rPr>
-              <w:t xml:space="preserve">45,997 (57)</w:t>
+              <w:t xml:space="preserve">51,733 (57)</w:t>
             </w:r>
           </w:p>
         </w:tc>
@@ -1520,7 +1520,7 @@
                 <w:szCs w:val="22"/>
                 <w:color w:val="000000"/>
               </w:rPr>
-              <w:t xml:space="preserve">34,162 (43)</w:t>
+              <w:t xml:space="preserve">38,525 (43)</w:t>
             </w:r>
           </w:p>
         </w:tc>
@@ -1708,7 +1708,7 @@
                 <w:szCs w:val="22"/>
                 <w:color w:val="000000"/>
               </w:rPr>
-              <w:t xml:space="preserve">6,334 (10)</w:t>
+              <w:t xml:space="preserve">7,120 (10)</w:t>
             </w:r>
           </w:p>
         </w:tc>
@@ -1802,7 +1802,7 @@
                 <w:szCs w:val="22"/>
                 <w:color w:val="000000"/>
               </w:rPr>
-              <w:t xml:space="preserve">20,167 (33)</w:t>
+              <w:t xml:space="preserve">22,117 (32)</w:t>
             </w:r>
           </w:p>
         </w:tc>
@@ -1990,7 +1990,7 @@
                 <w:szCs w:val="22"/>
                 <w:color w:val="000000"/>
               </w:rPr>
-              <w:t xml:space="preserve">34,734 (57)</w:t>
+              <w:t xml:space="preserve">39,700 (58)</w:t>
             </w:r>
           </w:p>
         </w:tc>
@@ -2084,7 +2084,7 @@
                 <w:szCs w:val="22"/>
                 <w:color w:val="000000"/>
               </w:rPr>
-              <w:t xml:space="preserve">18,924</w:t>
+              <w:t xml:space="preserve">21,321</w:t>
             </w:r>
           </w:p>
         </w:tc>
@@ -2272,7 +2272,7 @@
                 <w:szCs w:val="22"/>
                 <w:color w:val="000000"/>
               </w:rPr>
-              <w:t xml:space="preserve">10,422 (13)</w:t>
+              <w:t xml:space="preserve">11,586 (13)</w:t>
             </w:r>
           </w:p>
         </w:tc>
@@ -2366,7 +2366,7 @@
                 <w:szCs w:val="22"/>
                 <w:color w:val="000000"/>
               </w:rPr>
-              <w:t xml:space="preserve">17,530 (22)</w:t>
+              <w:t xml:space="preserve">19,663 (22)</w:t>
             </w:r>
           </w:p>
         </w:tc>
@@ -2460,7 +2460,7 @@
                 <w:szCs w:val="22"/>
                 <w:color w:val="000000"/>
               </w:rPr>
-              <w:t xml:space="preserve">20,859 (26)</w:t>
+              <w:t xml:space="preserve">23,668 (26)</w:t>
             </w:r>
           </w:p>
         </w:tc>
@@ -2554,7 +2554,7 @@
                 <w:szCs w:val="22"/>
                 <w:color w:val="000000"/>
               </w:rPr>
-              <w:t xml:space="preserve">18,425 (23)</w:t>
+              <w:t xml:space="preserve">20,901 (23)</w:t>
             </w:r>
           </w:p>
         </w:tc>
@@ -2648,7 +2648,7 @@
                 <w:szCs w:val="22"/>
                 <w:color w:val="000000"/>
               </w:rPr>
-              <w:t xml:space="preserve">5,382 (6.7)</w:t>
+              <w:t xml:space="preserve">6,074 (6.7)</w:t>
             </w:r>
           </w:p>
         </w:tc>
@@ -2742,7 +2742,7 @@
                 <w:szCs w:val="22"/>
                 <w:color w:val="000000"/>
               </w:rPr>
-              <w:t xml:space="preserve">7,541 (9.4)</w:t>
+              <w:t xml:space="preserve">8,366 (9.3)</w:t>
             </w:r>
           </w:p>
         </w:tc>
@@ -2930,7 +2930,7 @@
                 <w:szCs w:val="22"/>
                 <w:color w:val="000000"/>
               </w:rPr>
-              <w:t xml:space="preserve">19,638 (24)</w:t>
+              <w:t xml:space="preserve">22,421 (25)</w:t>
             </w:r>
           </w:p>
         </w:tc>
@@ -3024,7 +3024,7 @@
                 <w:szCs w:val="22"/>
                 <w:color w:val="000000"/>
               </w:rPr>
-              <w:t xml:space="preserve">20,123 (25)</w:t>
+              <w:t xml:space="preserve">22,680 (25)</w:t>
             </w:r>
           </w:p>
         </w:tc>
@@ -3118,7 +3118,7 @@
                 <w:szCs w:val="22"/>
                 <w:color w:val="000000"/>
               </w:rPr>
-              <w:t xml:space="preserve">20,150 (25)</w:t>
+              <w:t xml:space="preserve">22,554 (25)</w:t>
             </w:r>
           </w:p>
         </w:tc>
@@ -3212,7 +3212,101 @@
                 <w:szCs w:val="22"/>
                 <w:color w:val="000000"/>
               </w:rPr>
-              <w:t xml:space="preserve">20,248 (25)</w:t>
+              <w:t xml:space="preserve">22,603 (25)</w:t>
+            </w:r>
+          </w:p>
+        </w:tc>
+      </w:tr>
+      <w:tr>
+        <w:trPr>
+          <w:trHeight w:val="607" w:hRule="auto"/>
+        </w:trPr>
+        body34
+        <w:tc>
+          <w:tcPr>
+            <w:tcBorders>
+              <w:bottom w:val="none" w:sz="0" w:space="0" w:color="000000"/>
+              <w:top w:val="none" w:sz="0" w:space="0" w:color="000000"/>
+              <w:left w:val="none" w:sz="0" w:space="0" w:color="000000"/>
+              <w:right w:val="none" w:sz="0" w:space="0" w:color="000000"/>
+            </w:tcBorders>
+            <w:shd w:val="clear" w:color="auto" w:fill="FFFFFF"/>
+            <w:tcMar>
+              <w:top w:w="0" w:type="dxa"/>
+              <w:bottom w:w="0" w:type="dxa"/>
+              <w:left w:w="0" w:type="dxa"/>
+              <w:right w:w="0" w:type="dxa"/>
+            </w:tcMar>
+            <w:vAlign w:val="top"/>
+          </w:tcPr>
+          <w:p>
+            <w:pPr>
+              <w:pStyle w:val="Normal"/>
+              <w:jc w:val="left"/>
+              <w:pBdr>
+                <w:bottom w:val="none" w:sz="0" w:space="0" w:color="000000"/>
+                <w:top w:val="none" w:sz="0" w:space="0" w:color="000000"/>
+                <w:left w:val="none" w:sz="0" w:space="0" w:color="000000"/>
+                <w:right w:val="none" w:sz="0" w:space="0" w:color="000000"/>
+              </w:pBdr>
+              <w:spacing w:after="100" w:before="100" w:line="240"/>
+              <w:ind w:left="100" w:right="100" w:firstLine="0" w:firstLineChars="0"/>
+            </w:pPr>
+            <w:r>
+              <w:rPr>
+                <w:rFonts w:ascii="DejaVu Sans" w:hAnsi="DejaVu Sans" w:eastAsia="DejaVu Sans" w:cs="DejaVu Sans"/>
+                <w:i w:val="false"/>
+                <w:b w:val="false"/>
+                <w:u w:val="none"/>
+                <w:sz w:val="22"/>
+                <w:szCs w:val="22"/>
+                <w:color w:val="000000"/>
+              </w:rPr>
+              <w:t xml:space="preserve">BMI, n (%)</w:t>
+            </w:r>
+          </w:p>
+        </w:tc>
+        <w:tc>
+          <w:tcPr>
+            <w:tcBorders>
+              <w:bottom w:val="none" w:sz="0" w:space="0" w:color="000000"/>
+              <w:top w:val="none" w:sz="0" w:space="0" w:color="000000"/>
+              <w:left w:val="none" w:sz="0" w:space="0" w:color="000000"/>
+              <w:right w:val="none" w:sz="0" w:space="0" w:color="000000"/>
+            </w:tcBorders>
+            <w:shd w:val="clear" w:color="auto" w:fill="FFFFFF"/>
+            <w:tcMar>
+              <w:top w:w="0" w:type="dxa"/>
+              <w:bottom w:w="0" w:type="dxa"/>
+              <w:left w:w="0" w:type="dxa"/>
+              <w:right w:w="0" w:type="dxa"/>
+            </w:tcMar>
+            <w:vAlign w:val="top"/>
+          </w:tcPr>
+          <w:p>
+            <w:pPr>
+              <w:pStyle w:val="Normal"/>
+              <w:jc w:val="center"/>
+              <w:pBdr>
+                <w:bottom w:val="none" w:sz="0" w:space="0" w:color="000000"/>
+                <w:top w:val="none" w:sz="0" w:space="0" w:color="000000"/>
+                <w:left w:val="none" w:sz="0" w:space="0" w:color="000000"/>
+                <w:right w:val="none" w:sz="0" w:space="0" w:color="000000"/>
+              </w:pBdr>
+              <w:spacing w:after="100" w:before="100" w:line="240"/>
+              <w:ind w:left="100" w:right="100" w:firstLine="0" w:firstLineChars="0"/>
+            </w:pPr>
+            <w:r>
+              <w:rPr>
+                <w:rFonts w:ascii="DejaVu Sans" w:hAnsi="DejaVu Sans" w:eastAsia="DejaVu Sans" w:cs="DejaVu Sans"/>
+                <w:i w:val="false"/>
+                <w:b w:val="false"/>
+                <w:u w:val="none"/>
+                <w:sz w:val="22"/>
+                <w:szCs w:val="22"/>
+                <w:color w:val="000000"/>
+              </w:rPr>
+              <w:t xml:space="preserve"/>
             </w:r>
           </w:p>
         </w:tc>
@@ -3221,7 +3315,7 @@
         <w:trPr>
           <w:trHeight w:val="624" w:hRule="auto"/>
         </w:trPr>
-        body34
+        body35
         <w:tc>
           <w:tcPr>
             <w:tcBorders>
@@ -3250,19 +3344,19 @@
                 <w:right w:val="none" w:sz="0" w:space="0" w:color="000000"/>
               </w:pBdr>
               <w:spacing w:after="100" w:before="100" w:line="240"/>
-              <w:ind w:left="100" w:right="100" w:firstLine="0" w:firstLineChars="0"/>
-            </w:pPr>
-            <w:r>
-              <w:rPr>
-                <w:rFonts w:ascii="DejaVu Sans" w:hAnsi="DejaVu Sans" w:eastAsia="DejaVu Sans" w:cs="DejaVu Sans"/>
-                <w:i w:val="false"/>
-                <w:b w:val="false"/>
-                <w:u w:val="none"/>
-                <w:sz w:val="22"/>
-                <w:szCs w:val="22"/>
-                <w:color w:val="000000"/>
-              </w:rPr>
-              <w:t xml:space="preserve">Smoking, n (%)</w:t>
+              <w:ind w:left="300" w:right="100" w:firstLine="0" w:firstLineChars="0"/>
+            </w:pPr>
+            <w:r>
+              <w:rPr>
+                <w:rFonts w:ascii="DejaVu Sans" w:hAnsi="DejaVu Sans" w:eastAsia="DejaVu Sans" w:cs="DejaVu Sans"/>
+                <w:i w:val="false"/>
+                <w:b w:val="false"/>
+                <w:u w:val="none"/>
+                <w:sz w:val="22"/>
+                <w:szCs w:val="22"/>
+                <w:color w:val="000000"/>
+              </w:rPr>
+              <w:t xml:space="preserve">Underweight (&lt; 18.5 kg/m2)</w:t>
             </w:r>
           </w:p>
         </w:tc>
@@ -3306,16 +3400,16 @@
                 <w:szCs w:val="22"/>
                 <w:color w:val="000000"/>
               </w:rPr>
-              <w:t xml:space="preserve"/>
+              <w:t xml:space="preserve">513 (0.6)</w:t>
             </w:r>
           </w:p>
         </w:tc>
       </w:tr>
       <w:tr>
         <w:trPr>
-          <w:trHeight w:val="607" w:hRule="auto"/>
+          <w:trHeight w:val="624" w:hRule="auto"/>
         </w:trPr>
-        body35
+        body36
         <w:tc>
           <w:tcPr>
             <w:tcBorders>
@@ -3356,7 +3450,7 @@
                 <w:szCs w:val="22"/>
                 <w:color w:val="000000"/>
               </w:rPr>
-              <w:t xml:space="preserve">Never</w:t>
+              <w:t xml:space="preserve">Normal (18.5 kg/m2 to &lt; 25 kg/m2)</w:t>
             </w:r>
           </w:p>
         </w:tc>
@@ -3400,16 +3494,16 @@
                 <w:szCs w:val="22"/>
                 <w:color w:val="000000"/>
               </w:rPr>
-              <w:t xml:space="preserve">46,045 (57)</w:t>
+              <w:t xml:space="preserve">35,546 (39)</w:t>
             </w:r>
           </w:p>
         </w:tc>
       </w:tr>
       <w:tr>
         <w:trPr>
-          <w:trHeight w:val="607" w:hRule="auto"/>
+          <w:trHeight w:val="624" w:hRule="auto"/>
         </w:trPr>
-        body36
+        body37
         <w:tc>
           <w:tcPr>
             <w:tcBorders>
@@ -3450,7 +3544,7 @@
                 <w:szCs w:val="22"/>
                 <w:color w:val="000000"/>
               </w:rPr>
-              <w:t xml:space="preserve">Previous</w:t>
+              <w:t xml:space="preserve">Overweight (25 kg/m2 to &lt; 30 kg/m2)</w:t>
             </w:r>
           </w:p>
         </w:tc>
@@ -3494,108 +3588,14 @@
                 <w:szCs w:val="22"/>
                 <w:color w:val="000000"/>
               </w:rPr>
-              <w:t xml:space="preserve">28,749 (36)</w:t>
+              <w:t xml:space="preserve">37,147 (41)</w:t>
             </w:r>
           </w:p>
         </w:tc>
       </w:tr>
       <w:tr>
         <w:trPr>
-          <w:trHeight w:val="607" w:hRule="auto"/>
-        </w:trPr>
-        body37
-        <w:tc>
-          <w:tcPr>
-            <w:tcBorders>
-              <w:bottom w:val="none" w:sz="0" w:space="0" w:color="000000"/>
-              <w:top w:val="none" w:sz="0" w:space="0" w:color="000000"/>
-              <w:left w:val="none" w:sz="0" w:space="0" w:color="000000"/>
-              <w:right w:val="none" w:sz="0" w:space="0" w:color="000000"/>
-            </w:tcBorders>
-            <w:shd w:val="clear" w:color="auto" w:fill="FFFFFF"/>
-            <w:tcMar>
-              <w:top w:w="0" w:type="dxa"/>
-              <w:bottom w:w="0" w:type="dxa"/>
-              <w:left w:w="0" w:type="dxa"/>
-              <w:right w:w="0" w:type="dxa"/>
-            </w:tcMar>
-            <w:vAlign w:val="top"/>
-          </w:tcPr>
-          <w:p>
-            <w:pPr>
-              <w:pStyle w:val="Normal"/>
-              <w:jc w:val="left"/>
-              <w:pBdr>
-                <w:bottom w:val="none" w:sz="0" w:space="0" w:color="000000"/>
-                <w:top w:val="none" w:sz="0" w:space="0" w:color="000000"/>
-                <w:left w:val="none" w:sz="0" w:space="0" w:color="000000"/>
-                <w:right w:val="none" w:sz="0" w:space="0" w:color="000000"/>
-              </w:pBdr>
-              <w:spacing w:after="100" w:before="100" w:line="240"/>
-              <w:ind w:left="300" w:right="100" w:firstLine="0" w:firstLineChars="0"/>
-            </w:pPr>
-            <w:r>
-              <w:rPr>
-                <w:rFonts w:ascii="DejaVu Sans" w:hAnsi="DejaVu Sans" w:eastAsia="DejaVu Sans" w:cs="DejaVu Sans"/>
-                <w:i w:val="false"/>
-                <w:b w:val="false"/>
-                <w:u w:val="none"/>
-                <w:sz w:val="22"/>
-                <w:szCs w:val="22"/>
-                <w:color w:val="000000"/>
-              </w:rPr>
-              <w:t xml:space="preserve">Current</w:t>
-            </w:r>
-          </w:p>
-        </w:tc>
-        <w:tc>
-          <w:tcPr>
-            <w:tcBorders>
-              <w:bottom w:val="none" w:sz="0" w:space="0" w:color="000000"/>
-              <w:top w:val="none" w:sz="0" w:space="0" w:color="000000"/>
-              <w:left w:val="none" w:sz="0" w:space="0" w:color="000000"/>
-              <w:right w:val="none" w:sz="0" w:space="0" w:color="000000"/>
-            </w:tcBorders>
-            <w:shd w:val="clear" w:color="auto" w:fill="FFFFFF"/>
-            <w:tcMar>
-              <w:top w:w="0" w:type="dxa"/>
-              <w:bottom w:w="0" w:type="dxa"/>
-              <w:left w:w="0" w:type="dxa"/>
-              <w:right w:w="0" w:type="dxa"/>
-            </w:tcMar>
-            <w:vAlign w:val="top"/>
-          </w:tcPr>
-          <w:p>
-            <w:pPr>
-              <w:pStyle w:val="Normal"/>
-              <w:jc w:val="center"/>
-              <w:pBdr>
-                <w:bottom w:val="none" w:sz="0" w:space="0" w:color="000000"/>
-                <w:top w:val="none" w:sz="0" w:space="0" w:color="000000"/>
-                <w:left w:val="none" w:sz="0" w:space="0" w:color="000000"/>
-                <w:right w:val="none" w:sz="0" w:space="0" w:color="000000"/>
-              </w:pBdr>
-              <w:spacing w:after="100" w:before="100" w:line="240"/>
-              <w:ind w:left="100" w:right="100" w:firstLine="0" w:firstLineChars="0"/>
-            </w:pPr>
-            <w:r>
-              <w:rPr>
-                <w:rFonts w:ascii="DejaVu Sans" w:hAnsi="DejaVu Sans" w:eastAsia="DejaVu Sans" w:cs="DejaVu Sans"/>
-                <w:i w:val="false"/>
-                <w:b w:val="false"/>
-                <w:u w:val="none"/>
-                <w:sz w:val="22"/>
-                <w:szCs w:val="22"/>
-                <w:color w:val="000000"/>
-              </w:rPr>
-              <w:t xml:space="preserve">5,365 (6.7)</w:t>
-            </w:r>
-          </w:p>
-        </w:tc>
-      </w:tr>
-      <w:tr>
-        <w:trPr>
-          <w:trHeight w:val="607" w:hRule="auto"/>
+          <w:trHeight w:val="624" w:hRule="auto"/>
         </w:trPr>
         body38
         <w:tc>
@@ -3626,19 +3626,19 @@
                 <w:right w:val="none" w:sz="0" w:space="0" w:color="000000"/>
               </w:pBdr>
               <w:spacing w:after="100" w:before="100" w:line="240"/>
-              <w:ind w:left="100" w:right="100" w:firstLine="0" w:firstLineChars="0"/>
-            </w:pPr>
-            <w:r>
-              <w:rPr>
-                <w:rFonts w:ascii="DejaVu Sans" w:hAnsi="DejaVu Sans" w:eastAsia="DejaVu Sans" w:cs="DejaVu Sans"/>
-                <w:i w:val="false"/>
-                <w:b w:val="false"/>
-                <w:u w:val="none"/>
-                <w:sz w:val="22"/>
-                <w:szCs w:val="22"/>
-                <w:color w:val="000000"/>
-              </w:rPr>
-              <w:t xml:space="preserve">Alcohol, n (%)</w:t>
+              <w:ind w:left="300" w:right="100" w:firstLine="0" w:firstLineChars="0"/>
+            </w:pPr>
+            <w:r>
+              <w:rPr>
+                <w:rFonts w:ascii="DejaVu Sans" w:hAnsi="DejaVu Sans" w:eastAsia="DejaVu Sans" w:cs="DejaVu Sans"/>
+                <w:i w:val="false"/>
+                <w:b w:val="false"/>
+                <w:u w:val="none"/>
+                <w:sz w:val="22"/>
+                <w:szCs w:val="22"/>
+                <w:color w:val="000000"/>
+              </w:rPr>
+              <w:t xml:space="preserve">Obesity Class I, II or III (&gt; 30 kg/m2)</w:t>
             </w:r>
           </w:p>
         </w:tc>
@@ -3682,7 +3682,7 @@
                 <w:szCs w:val="22"/>
                 <w:color w:val="000000"/>
               </w:rPr>
-              <w:t xml:space="preserve"/>
+              <w:t xml:space="preserve">17,052 (19)</w:t>
             </w:r>
           </w:p>
         </w:tc>
@@ -3720,19 +3720,19 @@
                 <w:right w:val="none" w:sz="0" w:space="0" w:color="000000"/>
               </w:pBdr>
               <w:spacing w:after="100" w:before="100" w:line="240"/>
-              <w:ind w:left="300" w:right="100" w:firstLine="0" w:firstLineChars="0"/>
-            </w:pPr>
-            <w:r>
-              <w:rPr>
-                <w:rFonts w:ascii="DejaVu Sans" w:hAnsi="DejaVu Sans" w:eastAsia="DejaVu Sans" w:cs="DejaVu Sans"/>
-                <w:i w:val="false"/>
-                <w:b w:val="false"/>
-                <w:u w:val="none"/>
-                <w:sz w:val="22"/>
-                <w:szCs w:val="22"/>
-                <w:color w:val="000000"/>
-              </w:rPr>
-              <w:t xml:space="preserve">Never</w:t>
+              <w:ind w:left="100" w:right="100" w:firstLine="0" w:firstLineChars="0"/>
+            </w:pPr>
+            <w:r>
+              <w:rPr>
+                <w:rFonts w:ascii="DejaVu Sans" w:hAnsi="DejaVu Sans" w:eastAsia="DejaVu Sans" w:cs="DejaVu Sans"/>
+                <w:i w:val="false"/>
+                <w:b w:val="false"/>
+                <w:u w:val="none"/>
+                <w:sz w:val="22"/>
+                <w:szCs w:val="22"/>
+                <w:color w:val="000000"/>
+              </w:rPr>
+              <w:t xml:space="preserve">diabetes, n (%)</w:t>
             </w:r>
           </w:p>
         </w:tc>
@@ -3776,289 +3776,7 @@
                 <w:szCs w:val="22"/>
                 <w:color w:val="000000"/>
               </w:rPr>
-              <w:t xml:space="preserve">4,409 (5.5)</w:t>
-            </w:r>
-          </w:p>
-        </w:tc>
-      </w:tr>
-      <w:tr>
-        <w:trPr>
-          <w:trHeight w:val="607" w:hRule="auto"/>
-        </w:trPr>
-        body40
-        <w:tc>
-          <w:tcPr>
-            <w:tcBorders>
-              <w:bottom w:val="none" w:sz="0" w:space="0" w:color="000000"/>
-              <w:top w:val="none" w:sz="0" w:space="0" w:color="000000"/>
-              <w:left w:val="none" w:sz="0" w:space="0" w:color="000000"/>
-              <w:right w:val="none" w:sz="0" w:space="0" w:color="000000"/>
-            </w:tcBorders>
-            <w:shd w:val="clear" w:color="auto" w:fill="FFFFFF"/>
-            <w:tcMar>
-              <w:top w:w="0" w:type="dxa"/>
-              <w:bottom w:w="0" w:type="dxa"/>
-              <w:left w:w="0" w:type="dxa"/>
-              <w:right w:w="0" w:type="dxa"/>
-            </w:tcMar>
-            <w:vAlign w:val="top"/>
-          </w:tcPr>
-          <w:p>
-            <w:pPr>
-              <w:pStyle w:val="Normal"/>
-              <w:jc w:val="left"/>
-              <w:pBdr>
-                <w:bottom w:val="none" w:sz="0" w:space="0" w:color="000000"/>
-                <w:top w:val="none" w:sz="0" w:space="0" w:color="000000"/>
-                <w:left w:val="none" w:sz="0" w:space="0" w:color="000000"/>
-                <w:right w:val="none" w:sz="0" w:space="0" w:color="000000"/>
-              </w:pBdr>
-              <w:spacing w:after="100" w:before="100" w:line="240"/>
-              <w:ind w:left="300" w:right="100" w:firstLine="0" w:firstLineChars="0"/>
-            </w:pPr>
-            <w:r>
-              <w:rPr>
-                <w:rFonts w:ascii="DejaVu Sans" w:hAnsi="DejaVu Sans" w:eastAsia="DejaVu Sans" w:cs="DejaVu Sans"/>
-                <w:i w:val="false"/>
-                <w:b w:val="false"/>
-                <w:u w:val="none"/>
-                <w:sz w:val="22"/>
-                <w:szCs w:val="22"/>
-                <w:color w:val="000000"/>
-              </w:rPr>
-              <w:t xml:space="preserve">Less than once a week</w:t>
-            </w:r>
-          </w:p>
-        </w:tc>
-        <w:tc>
-          <w:tcPr>
-            <w:tcBorders>
-              <w:bottom w:val="none" w:sz="0" w:space="0" w:color="000000"/>
-              <w:top w:val="none" w:sz="0" w:space="0" w:color="000000"/>
-              <w:left w:val="none" w:sz="0" w:space="0" w:color="000000"/>
-              <w:right w:val="none" w:sz="0" w:space="0" w:color="000000"/>
-            </w:tcBorders>
-            <w:shd w:val="clear" w:color="auto" w:fill="FFFFFF"/>
-            <w:tcMar>
-              <w:top w:w="0" w:type="dxa"/>
-              <w:bottom w:w="0" w:type="dxa"/>
-              <w:left w:w="0" w:type="dxa"/>
-              <w:right w:w="0" w:type="dxa"/>
-            </w:tcMar>
-            <w:vAlign w:val="top"/>
-          </w:tcPr>
-          <w:p>
-            <w:pPr>
-              <w:pStyle w:val="Normal"/>
-              <w:jc w:val="center"/>
-              <w:pBdr>
-                <w:bottom w:val="none" w:sz="0" w:space="0" w:color="000000"/>
-                <w:top w:val="none" w:sz="0" w:space="0" w:color="000000"/>
-                <w:left w:val="none" w:sz="0" w:space="0" w:color="000000"/>
-                <w:right w:val="none" w:sz="0" w:space="0" w:color="000000"/>
-              </w:pBdr>
-              <w:spacing w:after="100" w:before="100" w:line="240"/>
-              <w:ind w:left="100" w:right="100" w:firstLine="0" w:firstLineChars="0"/>
-            </w:pPr>
-            <w:r>
-              <w:rPr>
-                <w:rFonts w:ascii="DejaVu Sans" w:hAnsi="DejaVu Sans" w:eastAsia="DejaVu Sans" w:cs="DejaVu Sans"/>
-                <w:i w:val="false"/>
-                <w:b w:val="false"/>
-                <w:u w:val="none"/>
-                <w:sz w:val="22"/>
-                <w:szCs w:val="22"/>
-                <w:color w:val="000000"/>
-              </w:rPr>
-              <w:t xml:space="preserve">16,273 (20)</w:t>
-            </w:r>
-          </w:p>
-        </w:tc>
-      </w:tr>
-      <w:tr>
-        <w:trPr>
-          <w:trHeight w:val="607" w:hRule="auto"/>
-        </w:trPr>
-        body41
-        <w:tc>
-          <w:tcPr>
-            <w:tcBorders>
-              <w:bottom w:val="none" w:sz="0" w:space="0" w:color="000000"/>
-              <w:top w:val="none" w:sz="0" w:space="0" w:color="000000"/>
-              <w:left w:val="none" w:sz="0" w:space="0" w:color="000000"/>
-              <w:right w:val="none" w:sz="0" w:space="0" w:color="000000"/>
-            </w:tcBorders>
-            <w:shd w:val="clear" w:color="auto" w:fill="FFFFFF"/>
-            <w:tcMar>
-              <w:top w:w="0" w:type="dxa"/>
-              <w:bottom w:w="0" w:type="dxa"/>
-              <w:left w:w="0" w:type="dxa"/>
-              <w:right w:w="0" w:type="dxa"/>
-            </w:tcMar>
-            <w:vAlign w:val="top"/>
-          </w:tcPr>
-          <w:p>
-            <w:pPr>
-              <w:pStyle w:val="Normal"/>
-              <w:jc w:val="left"/>
-              <w:pBdr>
-                <w:bottom w:val="none" w:sz="0" w:space="0" w:color="000000"/>
-                <w:top w:val="none" w:sz="0" w:space="0" w:color="000000"/>
-                <w:left w:val="none" w:sz="0" w:space="0" w:color="000000"/>
-                <w:right w:val="none" w:sz="0" w:space="0" w:color="000000"/>
-              </w:pBdr>
-              <w:spacing w:after="100" w:before="100" w:line="240"/>
-              <w:ind w:left="300" w:right="100" w:firstLine="0" w:firstLineChars="0"/>
-            </w:pPr>
-            <w:r>
-              <w:rPr>
-                <w:rFonts w:ascii="DejaVu Sans" w:hAnsi="DejaVu Sans" w:eastAsia="DejaVu Sans" w:cs="DejaVu Sans"/>
-                <w:i w:val="false"/>
-                <w:b w:val="false"/>
-                <w:u w:val="none"/>
-                <w:sz w:val="22"/>
-                <w:szCs w:val="22"/>
-                <w:color w:val="000000"/>
-              </w:rPr>
-              <w:t xml:space="preserve">Once or twice a week</w:t>
-            </w:r>
-          </w:p>
-        </w:tc>
-        <w:tc>
-          <w:tcPr>
-            <w:tcBorders>
-              <w:bottom w:val="none" w:sz="0" w:space="0" w:color="000000"/>
-              <w:top w:val="none" w:sz="0" w:space="0" w:color="000000"/>
-              <w:left w:val="none" w:sz="0" w:space="0" w:color="000000"/>
-              <w:right w:val="none" w:sz="0" w:space="0" w:color="000000"/>
-            </w:tcBorders>
-            <w:shd w:val="clear" w:color="auto" w:fill="FFFFFF"/>
-            <w:tcMar>
-              <w:top w:w="0" w:type="dxa"/>
-              <w:bottom w:w="0" w:type="dxa"/>
-              <w:left w:w="0" w:type="dxa"/>
-              <w:right w:w="0" w:type="dxa"/>
-            </w:tcMar>
-            <w:vAlign w:val="top"/>
-          </w:tcPr>
-          <w:p>
-            <w:pPr>
-              <w:pStyle w:val="Normal"/>
-              <w:jc w:val="center"/>
-              <w:pBdr>
-                <w:bottom w:val="none" w:sz="0" w:space="0" w:color="000000"/>
-                <w:top w:val="none" w:sz="0" w:space="0" w:color="000000"/>
-                <w:left w:val="none" w:sz="0" w:space="0" w:color="000000"/>
-                <w:right w:val="none" w:sz="0" w:space="0" w:color="000000"/>
-              </w:pBdr>
-              <w:spacing w:after="100" w:before="100" w:line="240"/>
-              <w:ind w:left="100" w:right="100" w:firstLine="0" w:firstLineChars="0"/>
-            </w:pPr>
-            <w:r>
-              <w:rPr>
-                <w:rFonts w:ascii="DejaVu Sans" w:hAnsi="DejaVu Sans" w:eastAsia="DejaVu Sans" w:cs="DejaVu Sans"/>
-                <w:i w:val="false"/>
-                <w:b w:val="false"/>
-                <w:u w:val="none"/>
-                <w:sz w:val="22"/>
-                <w:szCs w:val="22"/>
-                <w:color w:val="000000"/>
-              </w:rPr>
-              <w:t xml:space="preserve">20,013 (25)</w:t>
-            </w:r>
-          </w:p>
-        </w:tc>
-      </w:tr>
-      <w:tr>
-        <w:trPr>
-          <w:trHeight w:val="607" w:hRule="auto"/>
-        </w:trPr>
-        body42
-        <w:tc>
-          <w:tcPr>
-            <w:tcBorders>
-              <w:bottom w:val="none" w:sz="0" w:space="0" w:color="000000"/>
-              <w:top w:val="none" w:sz="0" w:space="0" w:color="000000"/>
-              <w:left w:val="none" w:sz="0" w:space="0" w:color="000000"/>
-              <w:right w:val="none" w:sz="0" w:space="0" w:color="000000"/>
-            </w:tcBorders>
-            <w:shd w:val="clear" w:color="auto" w:fill="FFFFFF"/>
-            <w:tcMar>
-              <w:top w:w="0" w:type="dxa"/>
-              <w:bottom w:w="0" w:type="dxa"/>
-              <w:left w:w="0" w:type="dxa"/>
-              <w:right w:w="0" w:type="dxa"/>
-            </w:tcMar>
-            <w:vAlign w:val="top"/>
-          </w:tcPr>
-          <w:p>
-            <w:pPr>
-              <w:pStyle w:val="Normal"/>
-              <w:jc w:val="left"/>
-              <w:pBdr>
-                <w:bottom w:val="none" w:sz="0" w:space="0" w:color="000000"/>
-                <w:top w:val="none" w:sz="0" w:space="0" w:color="000000"/>
-                <w:left w:val="none" w:sz="0" w:space="0" w:color="000000"/>
-                <w:right w:val="none" w:sz="0" w:space="0" w:color="000000"/>
-              </w:pBdr>
-              <w:spacing w:after="100" w:before="100" w:line="240"/>
-              <w:ind w:left="300" w:right="100" w:firstLine="0" w:firstLineChars="0"/>
-            </w:pPr>
-            <w:r>
-              <w:rPr>
-                <w:rFonts w:ascii="DejaVu Sans" w:hAnsi="DejaVu Sans" w:eastAsia="DejaVu Sans" w:cs="DejaVu Sans"/>
-                <w:i w:val="false"/>
-                <w:b w:val="false"/>
-                <w:u w:val="none"/>
-                <w:sz w:val="22"/>
-                <w:szCs w:val="22"/>
-                <w:color w:val="000000"/>
-              </w:rPr>
-              <w:t xml:space="preserve">Three or four times a week</w:t>
-            </w:r>
-          </w:p>
-        </w:tc>
-        <w:tc>
-          <w:tcPr>
-            <w:tcBorders>
-              <w:bottom w:val="none" w:sz="0" w:space="0" w:color="000000"/>
-              <w:top w:val="none" w:sz="0" w:space="0" w:color="000000"/>
-              <w:left w:val="none" w:sz="0" w:space="0" w:color="000000"/>
-              <w:right w:val="none" w:sz="0" w:space="0" w:color="000000"/>
-            </w:tcBorders>
-            <w:shd w:val="clear" w:color="auto" w:fill="FFFFFF"/>
-            <w:tcMar>
-              <w:top w:w="0" w:type="dxa"/>
-              <w:bottom w:w="0" w:type="dxa"/>
-              <w:left w:w="0" w:type="dxa"/>
-              <w:right w:w="0" w:type="dxa"/>
-            </w:tcMar>
-            <w:vAlign w:val="top"/>
-          </w:tcPr>
-          <w:p>
-            <w:pPr>
-              <w:pStyle w:val="Normal"/>
-              <w:jc w:val="center"/>
-              <w:pBdr>
-                <w:bottom w:val="none" w:sz="0" w:space="0" w:color="000000"/>
-                <w:top w:val="none" w:sz="0" w:space="0" w:color="000000"/>
-                <w:left w:val="none" w:sz="0" w:space="0" w:color="000000"/>
-                <w:right w:val="none" w:sz="0" w:space="0" w:color="000000"/>
-              </w:pBdr>
-              <w:spacing w:after="100" w:before="100" w:line="240"/>
-              <w:ind w:left="100" w:right="100" w:firstLine="0" w:firstLineChars="0"/>
-            </w:pPr>
-            <w:r>
-              <w:rPr>
-                <w:rFonts w:ascii="DejaVu Sans" w:hAnsi="DejaVu Sans" w:eastAsia="DejaVu Sans" w:cs="DejaVu Sans"/>
-                <w:i w:val="false"/>
-                <w:b w:val="false"/>
-                <w:u w:val="none"/>
-                <w:sz w:val="22"/>
-                <w:szCs w:val="22"/>
-                <w:color w:val="000000"/>
-              </w:rPr>
-              <w:t xml:space="preserve">20,910 (26)</w:t>
+              <w:t xml:space="preserve">87,401 (97)</w:t>
             </w:r>
           </w:p>
         </w:tc>
@@ -4067,7 +3785,7 @@
         <w:trPr>
           <w:trHeight w:val="624" w:hRule="auto"/>
         </w:trPr>
-        body43
+        body40
         <w:tc>
           <w:tcPr>
             <w:tcBorders>
@@ -4096,19 +3814,19 @@
                 <w:right w:val="none" w:sz="0" w:space="0" w:color="000000"/>
               </w:pBdr>
               <w:spacing w:after="100" w:before="100" w:line="240"/>
-              <w:ind w:left="300" w:right="100" w:firstLine="0" w:firstLineChars="0"/>
-            </w:pPr>
-            <w:r>
-              <w:rPr>
-                <w:rFonts w:ascii="DejaVu Sans" w:hAnsi="DejaVu Sans" w:eastAsia="DejaVu Sans" w:cs="DejaVu Sans"/>
-                <w:i w:val="false"/>
-                <w:b w:val="false"/>
-                <w:u w:val="none"/>
-                <w:sz w:val="22"/>
-                <w:szCs w:val="22"/>
-                <w:color w:val="000000"/>
-              </w:rPr>
-              <w:t xml:space="preserve">Daily or almost daily</w:t>
+              <w:ind w:left="100" w:right="100" w:firstLine="0" w:firstLineChars="0"/>
+            </w:pPr>
+            <w:r>
+              <w:rPr>
+                <w:rFonts w:ascii="DejaVu Sans" w:hAnsi="DejaVu Sans" w:eastAsia="DejaVu Sans" w:cs="DejaVu Sans"/>
+                <w:i w:val="false"/>
+                <w:b w:val="false"/>
+                <w:u w:val="none"/>
+                <w:sz w:val="22"/>
+                <w:szCs w:val="22"/>
+                <w:color w:val="000000"/>
+              </w:rPr>
+              <w:t xml:space="preserve">depression, n (%)</w:t>
             </w:r>
           </w:p>
         </w:tc>
@@ -4152,14 +3870,296 @@
                 <w:szCs w:val="22"/>
                 <w:color w:val="000000"/>
               </w:rPr>
-              <w:t xml:space="preserve">18,554 (23)</w:t>
+              <w:t xml:space="preserve"/>
             </w:r>
           </w:p>
         </w:tc>
       </w:tr>
       <w:tr>
         <w:trPr>
-          <w:trHeight w:val="607" w:hRule="auto"/>
+          <w:trHeight w:val="624" w:hRule="auto"/>
+        </w:trPr>
+        body41
+        <w:tc>
+          <w:tcPr>
+            <w:tcBorders>
+              <w:bottom w:val="none" w:sz="0" w:space="0" w:color="000000"/>
+              <w:top w:val="none" w:sz="0" w:space="0" w:color="000000"/>
+              <w:left w:val="none" w:sz="0" w:space="0" w:color="000000"/>
+              <w:right w:val="none" w:sz="0" w:space="0" w:color="000000"/>
+            </w:tcBorders>
+            <w:shd w:val="clear" w:color="auto" w:fill="FFFFFF"/>
+            <w:tcMar>
+              <w:top w:w="0" w:type="dxa"/>
+              <w:bottom w:w="0" w:type="dxa"/>
+              <w:left w:w="0" w:type="dxa"/>
+              <w:right w:w="0" w:type="dxa"/>
+            </w:tcMar>
+            <w:vAlign w:val="top"/>
+          </w:tcPr>
+          <w:p>
+            <w:pPr>
+              <w:pStyle w:val="Normal"/>
+              <w:jc w:val="left"/>
+              <w:pBdr>
+                <w:bottom w:val="none" w:sz="0" w:space="0" w:color="000000"/>
+                <w:top w:val="none" w:sz="0" w:space="0" w:color="000000"/>
+                <w:left w:val="none" w:sz="0" w:space="0" w:color="000000"/>
+                <w:right w:val="none" w:sz="0" w:space="0" w:color="000000"/>
+              </w:pBdr>
+              <w:spacing w:after="100" w:before="100" w:line="240"/>
+              <w:ind w:left="300" w:right="100" w:firstLine="0" w:firstLineChars="0"/>
+            </w:pPr>
+            <w:r>
+              <w:rPr>
+                <w:rFonts w:ascii="DejaVu Sans" w:hAnsi="DejaVu Sans" w:eastAsia="DejaVu Sans" w:cs="DejaVu Sans"/>
+                <w:i w:val="false"/>
+                <w:b w:val="false"/>
+                <w:u w:val="none"/>
+                <w:sz w:val="22"/>
+                <w:szCs w:val="22"/>
+                <w:color w:val="000000"/>
+              </w:rPr>
+              <w:t xml:space="preserve">Currently Depressed</w:t>
+            </w:r>
+          </w:p>
+        </w:tc>
+        <w:tc>
+          <w:tcPr>
+            <w:tcBorders>
+              <w:bottom w:val="none" w:sz="0" w:space="0" w:color="000000"/>
+              <w:top w:val="none" w:sz="0" w:space="0" w:color="000000"/>
+              <w:left w:val="none" w:sz="0" w:space="0" w:color="000000"/>
+              <w:right w:val="none" w:sz="0" w:space="0" w:color="000000"/>
+            </w:tcBorders>
+            <w:shd w:val="clear" w:color="auto" w:fill="FFFFFF"/>
+            <w:tcMar>
+              <w:top w:w="0" w:type="dxa"/>
+              <w:bottom w:w="0" w:type="dxa"/>
+              <w:left w:w="0" w:type="dxa"/>
+              <w:right w:w="0" w:type="dxa"/>
+            </w:tcMar>
+            <w:vAlign w:val="top"/>
+          </w:tcPr>
+          <w:p>
+            <w:pPr>
+              <w:pStyle w:val="Normal"/>
+              <w:jc w:val="center"/>
+              <w:pBdr>
+                <w:bottom w:val="none" w:sz="0" w:space="0" w:color="000000"/>
+                <w:top w:val="none" w:sz="0" w:space="0" w:color="000000"/>
+                <w:left w:val="none" w:sz="0" w:space="0" w:color="000000"/>
+                <w:right w:val="none" w:sz="0" w:space="0" w:color="000000"/>
+              </w:pBdr>
+              <w:spacing w:after="100" w:before="100" w:line="240"/>
+              <w:ind w:left="100" w:right="100" w:firstLine="0" w:firstLineChars="0"/>
+            </w:pPr>
+            <w:r>
+              <w:rPr>
+                <w:rFonts w:ascii="DejaVu Sans" w:hAnsi="DejaVu Sans" w:eastAsia="DejaVu Sans" w:cs="DejaVu Sans"/>
+                <w:i w:val="false"/>
+                <w:b w:val="false"/>
+                <w:u w:val="none"/>
+                <w:sz w:val="22"/>
+                <w:szCs w:val="22"/>
+                <w:color w:val="000000"/>
+              </w:rPr>
+              <w:t xml:space="preserve">18,206 (21)</w:t>
+            </w:r>
+          </w:p>
+        </w:tc>
+      </w:tr>
+      <w:tr>
+        <w:trPr>
+          <w:trHeight w:val="624" w:hRule="auto"/>
+        </w:trPr>
+        body42
+        <w:tc>
+          <w:tcPr>
+            <w:tcBorders>
+              <w:bottom w:val="none" w:sz="0" w:space="0" w:color="000000"/>
+              <w:top w:val="none" w:sz="0" w:space="0" w:color="000000"/>
+              <w:left w:val="none" w:sz="0" w:space="0" w:color="000000"/>
+              <w:right w:val="none" w:sz="0" w:space="0" w:color="000000"/>
+            </w:tcBorders>
+            <w:shd w:val="clear" w:color="auto" w:fill="FFFFFF"/>
+            <w:tcMar>
+              <w:top w:w="0" w:type="dxa"/>
+              <w:bottom w:w="0" w:type="dxa"/>
+              <w:left w:w="0" w:type="dxa"/>
+              <w:right w:w="0" w:type="dxa"/>
+            </w:tcMar>
+            <w:vAlign w:val="top"/>
+          </w:tcPr>
+          <w:p>
+            <w:pPr>
+              <w:pStyle w:val="Normal"/>
+              <w:jc w:val="left"/>
+              <w:pBdr>
+                <w:bottom w:val="none" w:sz="0" w:space="0" w:color="000000"/>
+                <w:top w:val="none" w:sz="0" w:space="0" w:color="000000"/>
+                <w:left w:val="none" w:sz="0" w:space="0" w:color="000000"/>
+                <w:right w:val="none" w:sz="0" w:space="0" w:color="000000"/>
+              </w:pBdr>
+              <w:spacing w:after="100" w:before="100" w:line="240"/>
+              <w:ind w:left="300" w:right="100" w:firstLine="0" w:firstLineChars="0"/>
+            </w:pPr>
+            <w:r>
+              <w:rPr>
+                <w:rFonts w:ascii="DejaVu Sans" w:hAnsi="DejaVu Sans" w:eastAsia="DejaVu Sans" w:cs="DejaVu Sans"/>
+                <w:i w:val="false"/>
+                <w:b w:val="false"/>
+                <w:u w:val="none"/>
+                <w:sz w:val="22"/>
+                <w:szCs w:val="22"/>
+                <w:color w:val="000000"/>
+              </w:rPr>
+              <w:t xml:space="preserve">Not Currently Depressed</w:t>
+            </w:r>
+          </w:p>
+        </w:tc>
+        <w:tc>
+          <w:tcPr>
+            <w:tcBorders>
+              <w:bottom w:val="none" w:sz="0" w:space="0" w:color="000000"/>
+              <w:top w:val="none" w:sz="0" w:space="0" w:color="000000"/>
+              <w:left w:val="none" w:sz="0" w:space="0" w:color="000000"/>
+              <w:right w:val="none" w:sz="0" w:space="0" w:color="000000"/>
+            </w:tcBorders>
+            <w:shd w:val="clear" w:color="auto" w:fill="FFFFFF"/>
+            <w:tcMar>
+              <w:top w:w="0" w:type="dxa"/>
+              <w:bottom w:w="0" w:type="dxa"/>
+              <w:left w:w="0" w:type="dxa"/>
+              <w:right w:w="0" w:type="dxa"/>
+            </w:tcMar>
+            <w:vAlign w:val="top"/>
+          </w:tcPr>
+          <w:p>
+            <w:pPr>
+              <w:pStyle w:val="Normal"/>
+              <w:jc w:val="center"/>
+              <w:pBdr>
+                <w:bottom w:val="none" w:sz="0" w:space="0" w:color="000000"/>
+                <w:top w:val="none" w:sz="0" w:space="0" w:color="000000"/>
+                <w:left w:val="none" w:sz="0" w:space="0" w:color="000000"/>
+                <w:right w:val="none" w:sz="0" w:space="0" w:color="000000"/>
+              </w:pBdr>
+              <w:spacing w:after="100" w:before="100" w:line="240"/>
+              <w:ind w:left="100" w:right="100" w:firstLine="0" w:firstLineChars="0"/>
+            </w:pPr>
+            <w:r>
+              <w:rPr>
+                <w:rFonts w:ascii="DejaVu Sans" w:hAnsi="DejaVu Sans" w:eastAsia="DejaVu Sans" w:cs="DejaVu Sans"/>
+                <w:i w:val="false"/>
+                <w:b w:val="false"/>
+                <w:u w:val="none"/>
+                <w:sz w:val="22"/>
+                <w:szCs w:val="22"/>
+                <w:color w:val="000000"/>
+              </w:rPr>
+              <w:t xml:space="preserve">69,526 (79)</w:t>
+            </w:r>
+          </w:p>
+        </w:tc>
+      </w:tr>
+      <w:tr>
+        <w:trPr>
+          <w:trHeight w:val="600" w:hRule="auto"/>
+        </w:trPr>
+        body43
+        <w:tc>
+          <w:tcPr>
+            <w:tcBorders>
+              <w:bottom w:val="none" w:sz="0" w:space="0" w:color="000000"/>
+              <w:top w:val="none" w:sz="0" w:space="0" w:color="000000"/>
+              <w:left w:val="none" w:sz="0" w:space="0" w:color="000000"/>
+              <w:right w:val="none" w:sz="0" w:space="0" w:color="000000"/>
+            </w:tcBorders>
+            <w:shd w:val="clear" w:color="auto" w:fill="FFFFFF"/>
+            <w:tcMar>
+              <w:top w:w="0" w:type="dxa"/>
+              <w:bottom w:w="0" w:type="dxa"/>
+              <w:left w:w="0" w:type="dxa"/>
+              <w:right w:w="0" w:type="dxa"/>
+            </w:tcMar>
+            <w:vAlign w:val="top"/>
+          </w:tcPr>
+          <w:p>
+            <w:pPr>
+              <w:pStyle w:val="Normal"/>
+              <w:jc w:val="left"/>
+              <w:pBdr>
+                <w:bottom w:val="none" w:sz="0" w:space="0" w:color="000000"/>
+                <w:top w:val="none" w:sz="0" w:space="0" w:color="000000"/>
+                <w:left w:val="none" w:sz="0" w:space="0" w:color="000000"/>
+                <w:right w:val="none" w:sz="0" w:space="0" w:color="000000"/>
+              </w:pBdr>
+              <w:spacing w:after="100" w:before="100" w:line="240"/>
+              <w:ind w:left="300" w:right="100" w:firstLine="0" w:firstLineChars="0"/>
+            </w:pPr>
+            <w:r>
+              <w:rPr>
+                <w:rFonts w:ascii="DejaVu Sans" w:hAnsi="DejaVu Sans" w:eastAsia="DejaVu Sans" w:cs="DejaVu Sans"/>
+                <w:i w:val="false"/>
+                <w:b w:val="false"/>
+                <w:u w:val="none"/>
+                <w:sz w:val="22"/>
+                <w:szCs w:val="22"/>
+                <w:color w:val="000000"/>
+              </w:rPr>
+              <w:t xml:space="preserve">Unknown</w:t>
+            </w:r>
+          </w:p>
+        </w:tc>
+        <w:tc>
+          <w:tcPr>
+            <w:tcBorders>
+              <w:bottom w:val="none" w:sz="0" w:space="0" w:color="000000"/>
+              <w:top w:val="none" w:sz="0" w:space="0" w:color="000000"/>
+              <w:left w:val="none" w:sz="0" w:space="0" w:color="000000"/>
+              <w:right w:val="none" w:sz="0" w:space="0" w:color="000000"/>
+            </w:tcBorders>
+            <w:shd w:val="clear" w:color="auto" w:fill="FFFFFF"/>
+            <w:tcMar>
+              <w:top w:w="0" w:type="dxa"/>
+              <w:bottom w:w="0" w:type="dxa"/>
+              <w:left w:w="0" w:type="dxa"/>
+              <w:right w:w="0" w:type="dxa"/>
+            </w:tcMar>
+            <w:vAlign w:val="top"/>
+          </w:tcPr>
+          <w:p>
+            <w:pPr>
+              <w:pStyle w:val="Normal"/>
+              <w:jc w:val="center"/>
+              <w:pBdr>
+                <w:bottom w:val="none" w:sz="0" w:space="0" w:color="000000"/>
+                <w:top w:val="none" w:sz="0" w:space="0" w:color="000000"/>
+                <w:left w:val="none" w:sz="0" w:space="0" w:color="000000"/>
+                <w:right w:val="none" w:sz="0" w:space="0" w:color="000000"/>
+              </w:pBdr>
+              <w:spacing w:after="100" w:before="100" w:line="240"/>
+              <w:ind w:left="100" w:right="100" w:firstLine="0" w:firstLineChars="0"/>
+            </w:pPr>
+            <w:r>
+              <w:rPr>
+                <w:rFonts w:ascii="DejaVu Sans" w:hAnsi="DejaVu Sans" w:eastAsia="DejaVu Sans" w:cs="DejaVu Sans"/>
+                <w:i w:val="false"/>
+                <w:b w:val="false"/>
+                <w:u w:val="none"/>
+                <w:sz w:val="22"/>
+                <w:szCs w:val="22"/>
+                <w:color w:val="000000"/>
+              </w:rPr>
+              <w:t xml:space="preserve">2,526</w:t>
+            </w:r>
+          </w:p>
+        </w:tc>
+      </w:tr>
+      <w:tr>
+        <w:trPr>
+          <w:trHeight w:val="624" w:hRule="auto"/>
         </w:trPr>
         body44
         <w:tc>
@@ -4202,7 +4202,7 @@
                 <w:szCs w:val="22"/>
                 <w:color w:val="000000"/>
               </w:rPr>
-              <w:t xml:space="preserve">Processed meat, n (%)</w:t>
+              <w:t xml:space="preserve">Smoking, n (%)</w:t>
             </w:r>
           </w:p>
         </w:tc>
@@ -4296,7 +4296,7 @@
                 <w:szCs w:val="22"/>
                 <w:color w:val="000000"/>
               </w:rPr>
-              <w:t xml:space="preserve">Less than 2 times a week</w:t>
+              <w:t xml:space="preserve">Never</w:t>
             </w:r>
           </w:p>
         </w:tc>
@@ -4340,7 +4340,7 @@
                 <w:szCs w:val="22"/>
                 <w:color w:val="000000"/>
               </w:rPr>
-              <w:t xml:space="preserve">56,793 (71)</w:t>
+              <w:t xml:space="preserve">52,105 (58)</w:t>
             </w:r>
           </w:p>
         </w:tc>
@@ -4390,7 +4390,7 @@
                 <w:szCs w:val="22"/>
                 <w:color w:val="000000"/>
               </w:rPr>
-              <w:t xml:space="preserve">2-4 times a week</w:t>
+              <w:t xml:space="preserve">Previous</w:t>
             </w:r>
           </w:p>
         </w:tc>
@@ -4434,7 +4434,7 @@
                 <w:szCs w:val="22"/>
                 <w:color w:val="000000"/>
               </w:rPr>
-              <w:t xml:space="preserve">20,493 (26)</w:t>
+              <w:t xml:space="preserve">32,075 (36)</w:t>
             </w:r>
           </w:p>
         </w:tc>
@@ -4484,7 +4484,7 @@
                 <w:szCs w:val="22"/>
                 <w:color w:val="000000"/>
               </w:rPr>
-              <w:t xml:space="preserve">More than 4 times a week</w:t>
+              <w:t xml:space="preserve">Current</w:t>
             </w:r>
           </w:p>
         </w:tc>
@@ -4528,7 +4528,7 @@
                 <w:szCs w:val="22"/>
                 <w:color w:val="000000"/>
               </w:rPr>
-              <w:t xml:space="preserve">2,873 (3.6)</w:t>
+              <w:t xml:space="preserve">6,078 (6.7)</w:t>
             </w:r>
           </w:p>
         </w:tc>
@@ -4578,7 +4578,7 @@
                 <w:szCs w:val="22"/>
                 <w:color w:val="000000"/>
               </w:rPr>
-              <w:t xml:space="preserve">Red meat, n (%)</w:t>
+              <w:t xml:space="preserve">Alcohol, n (%)</w:t>
             </w:r>
           </w:p>
         </w:tc>
@@ -4672,7 +4672,7 @@
                 <w:szCs w:val="22"/>
                 <w:color w:val="000000"/>
               </w:rPr>
-              <w:t xml:space="preserve">Less than 2 times a week</w:t>
+              <w:t xml:space="preserve">Never</w:t>
             </w:r>
           </w:p>
         </w:tc>
@@ -4716,7 +4716,7 @@
                 <w:szCs w:val="22"/>
                 <w:color w:val="000000"/>
               </w:rPr>
-              <w:t xml:space="preserve">14,396 (18)</w:t>
+              <w:t xml:space="preserve">4,961 (5.5)</w:t>
             </w:r>
           </w:p>
         </w:tc>
@@ -4766,7 +4766,7 @@
                 <w:szCs w:val="22"/>
                 <w:color w:val="000000"/>
               </w:rPr>
-              <w:t xml:space="preserve">2-4 times a week</w:t>
+              <w:t xml:space="preserve">Less than once a week</w:t>
             </w:r>
           </w:p>
         </w:tc>
@@ -4810,7 +4810,7 @@
                 <w:szCs w:val="22"/>
                 <w:color w:val="000000"/>
               </w:rPr>
-              <w:t xml:space="preserve">27,580 (34)</w:t>
+              <w:t xml:space="preserve">18,247 (20)</w:t>
             </w:r>
           </w:p>
         </w:tc>
@@ -4860,7 +4860,7 @@
                 <w:szCs w:val="22"/>
                 <w:color w:val="000000"/>
               </w:rPr>
-              <w:t xml:space="preserve">More than 4 times a week</w:t>
+              <w:t xml:space="preserve">Once or twice a week</w:t>
             </w:r>
           </w:p>
         </w:tc>
@@ -4904,7 +4904,101 @@
                 <w:szCs w:val="22"/>
                 <w:color w:val="000000"/>
               </w:rPr>
-              <w:t xml:space="preserve">38,183 (48)</w:t>
+              <w:t xml:space="preserve">22,703 (25)</w:t>
+            </w:r>
+          </w:p>
+        </w:tc>
+      </w:tr>
+      <w:tr>
+        <w:trPr>
+          <w:trHeight w:val="607" w:hRule="auto"/>
+        </w:trPr>
+        body52
+        <w:tc>
+          <w:tcPr>
+            <w:tcBorders>
+              <w:bottom w:val="none" w:sz="0" w:space="0" w:color="000000"/>
+              <w:top w:val="none" w:sz="0" w:space="0" w:color="000000"/>
+              <w:left w:val="none" w:sz="0" w:space="0" w:color="000000"/>
+              <w:right w:val="none" w:sz="0" w:space="0" w:color="000000"/>
+            </w:tcBorders>
+            <w:shd w:val="clear" w:color="auto" w:fill="FFFFFF"/>
+            <w:tcMar>
+              <w:top w:w="0" w:type="dxa"/>
+              <w:bottom w:w="0" w:type="dxa"/>
+              <w:left w:w="0" w:type="dxa"/>
+              <w:right w:w="0" w:type="dxa"/>
+            </w:tcMar>
+            <w:vAlign w:val="top"/>
+          </w:tcPr>
+          <w:p>
+            <w:pPr>
+              <w:pStyle w:val="Normal"/>
+              <w:jc w:val="left"/>
+              <w:pBdr>
+                <w:bottom w:val="none" w:sz="0" w:space="0" w:color="000000"/>
+                <w:top w:val="none" w:sz="0" w:space="0" w:color="000000"/>
+                <w:left w:val="none" w:sz="0" w:space="0" w:color="000000"/>
+                <w:right w:val="none" w:sz="0" w:space="0" w:color="000000"/>
+              </w:pBdr>
+              <w:spacing w:after="100" w:before="100" w:line="240"/>
+              <w:ind w:left="300" w:right="100" w:firstLine="0" w:firstLineChars="0"/>
+            </w:pPr>
+            <w:r>
+              <w:rPr>
+                <w:rFonts w:ascii="DejaVu Sans" w:hAnsi="DejaVu Sans" w:eastAsia="DejaVu Sans" w:cs="DejaVu Sans"/>
+                <w:i w:val="false"/>
+                <w:b w:val="false"/>
+                <w:u w:val="none"/>
+                <w:sz w:val="22"/>
+                <w:szCs w:val="22"/>
+                <w:color w:val="000000"/>
+              </w:rPr>
+              <w:t xml:space="preserve">Three or four times a week</w:t>
+            </w:r>
+          </w:p>
+        </w:tc>
+        <w:tc>
+          <w:tcPr>
+            <w:tcBorders>
+              <w:bottom w:val="none" w:sz="0" w:space="0" w:color="000000"/>
+              <w:top w:val="none" w:sz="0" w:space="0" w:color="000000"/>
+              <w:left w:val="none" w:sz="0" w:space="0" w:color="000000"/>
+              <w:right w:val="none" w:sz="0" w:space="0" w:color="000000"/>
+            </w:tcBorders>
+            <w:shd w:val="clear" w:color="auto" w:fill="FFFFFF"/>
+            <w:tcMar>
+              <w:top w:w="0" w:type="dxa"/>
+              <w:bottom w:w="0" w:type="dxa"/>
+              <w:left w:w="0" w:type="dxa"/>
+              <w:right w:w="0" w:type="dxa"/>
+            </w:tcMar>
+            <w:vAlign w:val="top"/>
+          </w:tcPr>
+          <w:p>
+            <w:pPr>
+              <w:pStyle w:val="Normal"/>
+              <w:jc w:val="center"/>
+              <w:pBdr>
+                <w:bottom w:val="none" w:sz="0" w:space="0" w:color="000000"/>
+                <w:top w:val="none" w:sz="0" w:space="0" w:color="000000"/>
+                <w:left w:val="none" w:sz="0" w:space="0" w:color="000000"/>
+                <w:right w:val="none" w:sz="0" w:space="0" w:color="000000"/>
+              </w:pBdr>
+              <w:spacing w:after="100" w:before="100" w:line="240"/>
+              <w:ind w:left="100" w:right="100" w:firstLine="0" w:firstLineChars="0"/>
+            </w:pPr>
+            <w:r>
+              <w:rPr>
+                <w:rFonts w:ascii="DejaVu Sans" w:hAnsi="DejaVu Sans" w:eastAsia="DejaVu Sans" w:cs="DejaVu Sans"/>
+                <w:i w:val="false"/>
+                <w:b w:val="false"/>
+                <w:u w:val="none"/>
+                <w:sz w:val="22"/>
+                <w:szCs w:val="22"/>
+                <w:color w:val="000000"/>
+              </w:rPr>
+              <w:t xml:space="preserve">23,634 (26)</w:t>
             </w:r>
           </w:p>
         </w:tc>
@@ -4913,7 +5007,7 @@
         <w:trPr>
           <w:trHeight w:val="624" w:hRule="auto"/>
         </w:trPr>
-        body52
+        body53
         <w:tc>
           <w:tcPr>
             <w:tcBorders>
@@ -4942,19 +5036,19 @@
                 <w:right w:val="none" w:sz="0" w:space="0" w:color="000000"/>
               </w:pBdr>
               <w:spacing w:after="100" w:before="100" w:line="240"/>
-              <w:ind w:left="100" w:right="100" w:firstLine="0" w:firstLineChars="0"/>
-            </w:pPr>
-            <w:r>
-              <w:rPr>
-                <w:rFonts w:ascii="DejaVu Sans" w:hAnsi="DejaVu Sans" w:eastAsia="DejaVu Sans" w:cs="DejaVu Sans"/>
-                <w:i w:val="false"/>
-                <w:b w:val="false"/>
-                <w:u w:val="none"/>
-                <w:sz w:val="22"/>
-                <w:szCs w:val="22"/>
-                <w:color w:val="000000"/>
-              </w:rPr>
-              <w:t xml:space="preserve">Oily fish, n (%)</w:t>
+              <w:ind w:left="300" w:right="100" w:firstLine="0" w:firstLineChars="0"/>
+            </w:pPr>
+            <w:r>
+              <w:rPr>
+                <w:rFonts w:ascii="DejaVu Sans" w:hAnsi="DejaVu Sans" w:eastAsia="DejaVu Sans" w:cs="DejaVu Sans"/>
+                <w:i w:val="false"/>
+                <w:b w:val="false"/>
+                <w:u w:val="none"/>
+                <w:sz w:val="22"/>
+                <w:szCs w:val="22"/>
+                <w:color w:val="000000"/>
+              </w:rPr>
+              <w:t xml:space="preserve">Daily or almost daily</w:t>
             </w:r>
           </w:p>
         </w:tc>
@@ -4998,101 +5092,7 @@
                 <w:szCs w:val="22"/>
                 <w:color w:val="000000"/>
               </w:rPr>
-              <w:t xml:space="preserve"/>
-            </w:r>
-          </w:p>
-        </w:tc>
-      </w:tr>
-      <w:tr>
-        <w:trPr>
-          <w:trHeight w:val="607" w:hRule="auto"/>
-        </w:trPr>
-        body53
-        <w:tc>
-          <w:tcPr>
-            <w:tcBorders>
-              <w:bottom w:val="none" w:sz="0" w:space="0" w:color="000000"/>
-              <w:top w:val="none" w:sz="0" w:space="0" w:color="000000"/>
-              <w:left w:val="none" w:sz="0" w:space="0" w:color="000000"/>
-              <w:right w:val="none" w:sz="0" w:space="0" w:color="000000"/>
-            </w:tcBorders>
-            <w:shd w:val="clear" w:color="auto" w:fill="FFFFFF"/>
-            <w:tcMar>
-              <w:top w:w="0" w:type="dxa"/>
-              <w:bottom w:w="0" w:type="dxa"/>
-              <w:left w:w="0" w:type="dxa"/>
-              <w:right w:w="0" w:type="dxa"/>
-            </w:tcMar>
-            <w:vAlign w:val="top"/>
-          </w:tcPr>
-          <w:p>
-            <w:pPr>
-              <w:pStyle w:val="Normal"/>
-              <w:jc w:val="left"/>
-              <w:pBdr>
-                <w:bottom w:val="none" w:sz="0" w:space="0" w:color="000000"/>
-                <w:top w:val="none" w:sz="0" w:space="0" w:color="000000"/>
-                <w:left w:val="none" w:sz="0" w:space="0" w:color="000000"/>
-                <w:right w:val="none" w:sz="0" w:space="0" w:color="000000"/>
-              </w:pBdr>
-              <w:spacing w:after="100" w:before="100" w:line="240"/>
-              <w:ind w:left="300" w:right="100" w:firstLine="0" w:firstLineChars="0"/>
-            </w:pPr>
-            <w:r>
-              <w:rPr>
-                <w:rFonts w:ascii="DejaVu Sans" w:hAnsi="DejaVu Sans" w:eastAsia="DejaVu Sans" w:cs="DejaVu Sans"/>
-                <w:i w:val="false"/>
-                <w:b w:val="false"/>
-                <w:u w:val="none"/>
-                <w:sz w:val="22"/>
-                <w:szCs w:val="22"/>
-                <w:color w:val="000000"/>
-              </w:rPr>
-              <w:t xml:space="preserve">Less than 2 times a week</w:t>
-            </w:r>
-          </w:p>
-        </w:tc>
-        <w:tc>
-          <w:tcPr>
-            <w:tcBorders>
-              <w:bottom w:val="none" w:sz="0" w:space="0" w:color="000000"/>
-              <w:top w:val="none" w:sz="0" w:space="0" w:color="000000"/>
-              <w:left w:val="none" w:sz="0" w:space="0" w:color="000000"/>
-              <w:right w:val="none" w:sz="0" w:space="0" w:color="000000"/>
-            </w:tcBorders>
-            <w:shd w:val="clear" w:color="auto" w:fill="FFFFFF"/>
-            <w:tcMar>
-              <w:top w:w="0" w:type="dxa"/>
-              <w:bottom w:w="0" w:type="dxa"/>
-              <w:left w:w="0" w:type="dxa"/>
-              <w:right w:w="0" w:type="dxa"/>
-            </w:tcMar>
-            <w:vAlign w:val="top"/>
-          </w:tcPr>
-          <w:p>
-            <w:pPr>
-              <w:pStyle w:val="Normal"/>
-              <w:jc w:val="center"/>
-              <w:pBdr>
-                <w:bottom w:val="none" w:sz="0" w:space="0" w:color="000000"/>
-                <w:top w:val="none" w:sz="0" w:space="0" w:color="000000"/>
-                <w:left w:val="none" w:sz="0" w:space="0" w:color="000000"/>
-                <w:right w:val="none" w:sz="0" w:space="0" w:color="000000"/>
-              </w:pBdr>
-              <w:spacing w:after="100" w:before="100" w:line="240"/>
-              <w:ind w:left="100" w:right="100" w:firstLine="0" w:firstLineChars="0"/>
-            </w:pPr>
-            <w:r>
-              <w:rPr>
-                <w:rFonts w:ascii="DejaVu Sans" w:hAnsi="DejaVu Sans" w:eastAsia="DejaVu Sans" w:cs="DejaVu Sans"/>
-                <w:i w:val="false"/>
-                <w:b w:val="false"/>
-                <w:u w:val="none"/>
-                <w:sz w:val="22"/>
-                <w:szCs w:val="22"/>
-                <w:color w:val="000000"/>
-              </w:rPr>
-              <w:t xml:space="preserve">66,031 (82)</w:t>
+              <w:t xml:space="preserve">20,713 (23)</w:t>
             </w:r>
           </w:p>
         </w:tc>
@@ -5130,19 +5130,19 @@
                 <w:right w:val="none" w:sz="0" w:space="0" w:color="000000"/>
               </w:pBdr>
               <w:spacing w:after="100" w:before="100" w:line="240"/>
-              <w:ind w:left="300" w:right="100" w:firstLine="0" w:firstLineChars="0"/>
-            </w:pPr>
-            <w:r>
-              <w:rPr>
-                <w:rFonts w:ascii="DejaVu Sans" w:hAnsi="DejaVu Sans" w:eastAsia="DejaVu Sans" w:cs="DejaVu Sans"/>
-                <w:i w:val="false"/>
-                <w:b w:val="false"/>
-                <w:u w:val="none"/>
-                <w:sz w:val="22"/>
-                <w:szCs w:val="22"/>
-                <w:color w:val="000000"/>
-              </w:rPr>
-              <w:t xml:space="preserve">2-4 times a week</w:t>
+              <w:ind w:left="100" w:right="100" w:firstLine="0" w:firstLineChars="0"/>
+            </w:pPr>
+            <w:r>
+              <w:rPr>
+                <w:rFonts w:ascii="DejaVu Sans" w:hAnsi="DejaVu Sans" w:eastAsia="DejaVu Sans" w:cs="DejaVu Sans"/>
+                <w:i w:val="false"/>
+                <w:b w:val="false"/>
+                <w:u w:val="none"/>
+                <w:sz w:val="22"/>
+                <w:szCs w:val="22"/>
+                <w:color w:val="000000"/>
+              </w:rPr>
+              <w:t xml:space="preserve">Processed meat, n (%)</w:t>
             </w:r>
           </w:p>
         </w:tc>
@@ -5186,7 +5186,7 @@
                 <w:szCs w:val="22"/>
                 <w:color w:val="000000"/>
               </w:rPr>
-              <w:t xml:space="preserve">13,468 (17)</w:t>
+              <w:t xml:space="preserve"/>
             </w:r>
           </w:p>
         </w:tc>
@@ -5236,7 +5236,7 @@
                 <w:szCs w:val="22"/>
                 <w:color w:val="000000"/>
               </w:rPr>
-              <w:t xml:space="preserve">More than 4 times a week</w:t>
+              <w:t xml:space="preserve">Less than 2 times a week</w:t>
             </w:r>
           </w:p>
         </w:tc>
@@ -5280,14 +5280,14 @@
                 <w:szCs w:val="22"/>
                 <w:color w:val="000000"/>
               </w:rPr>
-              <w:t xml:space="preserve">660 (0.8)</w:t>
+              <w:t xml:space="preserve">64,281 (71)</w:t>
             </w:r>
           </w:p>
         </w:tc>
       </w:tr>
       <w:tr>
         <w:trPr>
-          <w:trHeight w:val="624" w:hRule="auto"/>
+          <w:trHeight w:val="607" w:hRule="auto"/>
         </w:trPr>
         body56
         <w:tc>
@@ -5318,19 +5318,19 @@
                 <w:right w:val="none" w:sz="0" w:space="0" w:color="000000"/>
               </w:pBdr>
               <w:spacing w:after="100" w:before="100" w:line="240"/>
-              <w:ind w:left="100" w:right="100" w:firstLine="0" w:firstLineChars="0"/>
-            </w:pPr>
-            <w:r>
-              <w:rPr>
-                <w:rFonts w:ascii="DejaVu Sans" w:hAnsi="DejaVu Sans" w:eastAsia="DejaVu Sans" w:cs="DejaVu Sans"/>
-                <w:i w:val="false"/>
-                <w:b w:val="false"/>
-                <w:u w:val="none"/>
-                <w:sz w:val="22"/>
-                <w:szCs w:val="22"/>
-                <w:color w:val="000000"/>
-              </w:rPr>
-              <w:t xml:space="preserve">Non-oily fish, n (%)</w:t>
+              <w:ind w:left="300" w:right="100" w:firstLine="0" w:firstLineChars="0"/>
+            </w:pPr>
+            <w:r>
+              <w:rPr>
+                <w:rFonts w:ascii="DejaVu Sans" w:hAnsi="DejaVu Sans" w:eastAsia="DejaVu Sans" w:cs="DejaVu Sans"/>
+                <w:i w:val="false"/>
+                <w:b w:val="false"/>
+                <w:u w:val="none"/>
+                <w:sz w:val="22"/>
+                <w:szCs w:val="22"/>
+                <w:color w:val="000000"/>
+              </w:rPr>
+              <w:t xml:space="preserve">2-4 times a week</w:t>
             </w:r>
           </w:p>
         </w:tc>
@@ -5374,7 +5374,7 @@
                 <w:szCs w:val="22"/>
                 <w:color w:val="000000"/>
               </w:rPr>
-              <w:t xml:space="preserve"/>
+              <w:t xml:space="preserve">22,781 (25)</w:t>
             </w:r>
           </w:p>
         </w:tc>
@@ -5424,7 +5424,7 @@
                 <w:szCs w:val="22"/>
                 <w:color w:val="000000"/>
               </w:rPr>
-              <w:t xml:space="preserve">Less than 2 times a week</w:t>
+              <w:t xml:space="preserve">More than 4 times a week</w:t>
             </w:r>
           </w:p>
         </w:tc>
@@ -5468,7 +5468,7 @@
                 <w:szCs w:val="22"/>
                 <w:color w:val="000000"/>
               </w:rPr>
-              <w:t xml:space="preserve">67,935 (85)</w:t>
+              <w:t xml:space="preserve">3,196 (3.5)</w:t>
             </w:r>
           </w:p>
         </w:tc>
@@ -5506,19 +5506,19 @@
                 <w:right w:val="none" w:sz="0" w:space="0" w:color="000000"/>
               </w:pBdr>
               <w:spacing w:after="100" w:before="100" w:line="240"/>
-              <w:ind w:left="300" w:right="100" w:firstLine="0" w:firstLineChars="0"/>
-            </w:pPr>
-            <w:r>
-              <w:rPr>
-                <w:rFonts w:ascii="DejaVu Sans" w:hAnsi="DejaVu Sans" w:eastAsia="DejaVu Sans" w:cs="DejaVu Sans"/>
-                <w:i w:val="false"/>
-                <w:b w:val="false"/>
-                <w:u w:val="none"/>
-                <w:sz w:val="22"/>
-                <w:szCs w:val="22"/>
-                <w:color w:val="000000"/>
-              </w:rPr>
-              <w:t xml:space="preserve">2-4 times a week</w:t>
+              <w:ind w:left="100" w:right="100" w:firstLine="0" w:firstLineChars="0"/>
+            </w:pPr>
+            <w:r>
+              <w:rPr>
+                <w:rFonts w:ascii="DejaVu Sans" w:hAnsi="DejaVu Sans" w:eastAsia="DejaVu Sans" w:cs="DejaVu Sans"/>
+                <w:i w:val="false"/>
+                <w:b w:val="false"/>
+                <w:u w:val="none"/>
+                <w:sz w:val="22"/>
+                <w:szCs w:val="22"/>
+                <w:color w:val="000000"/>
+              </w:rPr>
+              <w:t xml:space="preserve">Red meat, n (%)</w:t>
             </w:r>
           </w:p>
         </w:tc>
@@ -5562,7 +5562,7 @@
                 <w:szCs w:val="22"/>
                 <w:color w:val="000000"/>
               </w:rPr>
-              <w:t xml:space="preserve">11,841 (15)</w:t>
+              <w:t xml:space="preserve"/>
             </w:r>
           </w:p>
         </w:tc>
@@ -5612,7 +5612,7 @@
                 <w:szCs w:val="22"/>
                 <w:color w:val="000000"/>
               </w:rPr>
-              <w:t xml:space="preserve">More than 4 times a week</w:t>
+              <w:t xml:space="preserve">Less than 2 times a week</w:t>
             </w:r>
           </w:p>
         </w:tc>
@@ -5656,7 +5656,7 @@
                 <w:szCs w:val="22"/>
                 <w:color w:val="000000"/>
               </w:rPr>
-              <w:t xml:space="preserve">383 (0.5)</w:t>
+              <w:t xml:space="preserve">16,297 (18)</w:t>
             </w:r>
           </w:p>
         </w:tc>
@@ -5694,19 +5694,19 @@
                 <w:right w:val="none" w:sz="0" w:space="0" w:color="000000"/>
               </w:pBdr>
               <w:spacing w:after="100" w:before="100" w:line="240"/>
-              <w:ind w:left="100" w:right="100" w:firstLine="0" w:firstLineChars="0"/>
-            </w:pPr>
-            <w:r>
-              <w:rPr>
-                <w:rFonts w:ascii="DejaVu Sans" w:hAnsi="DejaVu Sans" w:eastAsia="DejaVu Sans" w:cs="DejaVu Sans"/>
-                <w:i w:val="false"/>
-                <w:b w:val="false"/>
-                <w:u w:val="none"/>
-                <w:sz w:val="22"/>
-                <w:szCs w:val="22"/>
-                <w:color w:val="000000"/>
-              </w:rPr>
-              <w:t xml:space="preserve">Fresh fruit, n (%)</w:t>
+              <w:ind w:left="300" w:right="100" w:firstLine="0" w:firstLineChars="0"/>
+            </w:pPr>
+            <w:r>
+              <w:rPr>
+                <w:rFonts w:ascii="DejaVu Sans" w:hAnsi="DejaVu Sans" w:eastAsia="DejaVu Sans" w:cs="DejaVu Sans"/>
+                <w:i w:val="false"/>
+                <w:b w:val="false"/>
+                <w:u w:val="none"/>
+                <w:sz w:val="22"/>
+                <w:szCs w:val="22"/>
+                <w:color w:val="000000"/>
+              </w:rPr>
+              <w:t xml:space="preserve">2-4 times a week</w:t>
             </w:r>
           </w:p>
         </w:tc>
@@ -5750,14 +5750,14 @@
                 <w:szCs w:val="22"/>
                 <w:color w:val="000000"/>
               </w:rPr>
-              <w:t xml:space="preserve"/>
+              <w:t xml:space="preserve">30,604 (34)</w:t>
             </w:r>
           </w:p>
         </w:tc>
       </w:tr>
       <w:tr>
         <w:trPr>
-          <w:trHeight w:val="624" w:hRule="auto"/>
+          <w:trHeight w:val="607" w:hRule="auto"/>
         </w:trPr>
         body61
         <w:tc>
@@ -5800,7 +5800,7 @@
                 <w:szCs w:val="22"/>
                 <w:color w:val="000000"/>
               </w:rPr>
-              <w:t xml:space="preserve">Less than 2 servings a day</w:t>
+              <w:t xml:space="preserve">More than 4 times a week</w:t>
             </w:r>
           </w:p>
         </w:tc>
@@ -5844,7 +5844,7 @@
                 <w:szCs w:val="22"/>
                 <w:color w:val="000000"/>
               </w:rPr>
-              <w:t xml:space="preserve">26,363 (33)</w:t>
+              <w:t xml:space="preserve">43,357 (48)</w:t>
             </w:r>
           </w:p>
         </w:tc>
@@ -5882,19 +5882,19 @@
                 <w:right w:val="none" w:sz="0" w:space="0" w:color="000000"/>
               </w:pBdr>
               <w:spacing w:after="100" w:before="100" w:line="240"/>
-              <w:ind w:left="300" w:right="100" w:firstLine="0" w:firstLineChars="0"/>
-            </w:pPr>
-            <w:r>
-              <w:rPr>
-                <w:rFonts w:ascii="DejaVu Sans" w:hAnsi="DejaVu Sans" w:eastAsia="DejaVu Sans" w:cs="DejaVu Sans"/>
-                <w:i w:val="false"/>
-                <w:b w:val="false"/>
-                <w:u w:val="none"/>
-                <w:sz w:val="22"/>
-                <w:szCs w:val="22"/>
-                <w:color w:val="000000"/>
-              </w:rPr>
-              <w:t xml:space="preserve">Between 2 and 4 servings a day</w:t>
+              <w:ind w:left="100" w:right="100" w:firstLine="0" w:firstLineChars="0"/>
+            </w:pPr>
+            <w:r>
+              <w:rPr>
+                <w:rFonts w:ascii="DejaVu Sans" w:hAnsi="DejaVu Sans" w:eastAsia="DejaVu Sans" w:cs="DejaVu Sans"/>
+                <w:i w:val="false"/>
+                <w:b w:val="false"/>
+                <w:u w:val="none"/>
+                <w:sz w:val="22"/>
+                <w:szCs w:val="22"/>
+                <w:color w:val="000000"/>
+              </w:rPr>
+              <w:t xml:space="preserve">Oily fish, n (%)</w:t>
             </w:r>
           </w:p>
         </w:tc>
@@ -5938,14 +5938,14 @@
                 <w:szCs w:val="22"/>
                 <w:color w:val="000000"/>
               </w:rPr>
-              <w:t xml:space="preserve">47,854 (60)</w:t>
+              <w:t xml:space="preserve"/>
             </w:r>
           </w:p>
         </w:tc>
       </w:tr>
       <w:tr>
         <w:trPr>
-          <w:trHeight w:val="624" w:hRule="auto"/>
+          <w:trHeight w:val="607" w:hRule="auto"/>
         </w:trPr>
         body63
         <w:tc>
@@ -5988,7 +5988,7 @@
                 <w:szCs w:val="22"/>
                 <w:color w:val="000000"/>
               </w:rPr>
-              <w:t xml:space="preserve">More than 4 servings a day</w:t>
+              <w:t xml:space="preserve">Less than 2 times a week</w:t>
             </w:r>
           </w:p>
         </w:tc>
@@ -6032,14 +6032,14 @@
                 <w:szCs w:val="22"/>
                 <w:color w:val="000000"/>
               </w:rPr>
-              <w:t xml:space="preserve">5,942 (7.4)</w:t>
+              <w:t xml:space="preserve">74,546 (83)</w:t>
             </w:r>
           </w:p>
         </w:tc>
       </w:tr>
       <w:tr>
         <w:trPr>
-          <w:trHeight w:val="624" w:hRule="auto"/>
+          <w:trHeight w:val="607" w:hRule="auto"/>
         </w:trPr>
         body64
         <w:tc>
@@ -6070,19 +6070,19 @@
                 <w:right w:val="none" w:sz="0" w:space="0" w:color="000000"/>
               </w:pBdr>
               <w:spacing w:after="100" w:before="100" w:line="240"/>
-              <w:ind w:left="100" w:right="100" w:firstLine="0" w:firstLineChars="0"/>
-            </w:pPr>
-            <w:r>
-              <w:rPr>
-                <w:rFonts w:ascii="DejaVu Sans" w:hAnsi="DejaVu Sans" w:eastAsia="DejaVu Sans" w:cs="DejaVu Sans"/>
-                <w:i w:val="false"/>
-                <w:b w:val="false"/>
-                <w:u w:val="none"/>
-                <w:sz w:val="22"/>
-                <w:szCs w:val="22"/>
-                <w:color w:val="000000"/>
-              </w:rPr>
-              <w:t xml:space="preserve">Cooked vegetables, n (%)</w:t>
+              <w:ind w:left="300" w:right="100" w:firstLine="0" w:firstLineChars="0"/>
+            </w:pPr>
+            <w:r>
+              <w:rPr>
+                <w:rFonts w:ascii="DejaVu Sans" w:hAnsi="DejaVu Sans" w:eastAsia="DejaVu Sans" w:cs="DejaVu Sans"/>
+                <w:i w:val="false"/>
+                <w:b w:val="false"/>
+                <w:u w:val="none"/>
+                <w:sz w:val="22"/>
+                <w:szCs w:val="22"/>
+                <w:color w:val="000000"/>
+              </w:rPr>
+              <w:t xml:space="preserve">2-4 times a week</w:t>
             </w:r>
           </w:p>
         </w:tc>
@@ -6126,14 +6126,14 @@
                 <w:szCs w:val="22"/>
                 <w:color w:val="000000"/>
               </w:rPr>
-              <w:t xml:space="preserve"/>
+              <w:t xml:space="preserve">14,991 (17)</w:t>
             </w:r>
           </w:p>
         </w:tc>
       </w:tr>
       <w:tr>
         <w:trPr>
-          <w:trHeight w:val="624" w:hRule="auto"/>
+          <w:trHeight w:val="607" w:hRule="auto"/>
         </w:trPr>
         body65
         <w:tc>
@@ -6176,7 +6176,7 @@
                 <w:szCs w:val="22"/>
                 <w:color w:val="000000"/>
               </w:rPr>
-              <w:t xml:space="preserve">Less than 2 servings a day</w:t>
+              <w:t xml:space="preserve">More than 4 times a week</w:t>
             </w:r>
           </w:p>
         </w:tc>
@@ -6220,7 +6220,7 @@
                 <w:szCs w:val="22"/>
                 <w:color w:val="000000"/>
               </w:rPr>
-              <w:t xml:space="preserve">13,276 (17)</w:t>
+              <w:t xml:space="preserve">721 (0.8)</w:t>
             </w:r>
           </w:p>
         </w:tc>
@@ -6258,6 +6258,100 @@
                 <w:right w:val="none" w:sz="0" w:space="0" w:color="000000"/>
               </w:pBdr>
               <w:spacing w:after="100" w:before="100" w:line="240"/>
+              <w:ind w:left="100" w:right="100" w:firstLine="0" w:firstLineChars="0"/>
+            </w:pPr>
+            <w:r>
+              <w:rPr>
+                <w:rFonts w:ascii="DejaVu Sans" w:hAnsi="DejaVu Sans" w:eastAsia="DejaVu Sans" w:cs="DejaVu Sans"/>
+                <w:i w:val="false"/>
+                <w:b w:val="false"/>
+                <w:u w:val="none"/>
+                <w:sz w:val="22"/>
+                <w:szCs w:val="22"/>
+                <w:color w:val="000000"/>
+              </w:rPr>
+              <w:t xml:space="preserve">Non-oily fish, n (%)</w:t>
+            </w:r>
+          </w:p>
+        </w:tc>
+        <w:tc>
+          <w:tcPr>
+            <w:tcBorders>
+              <w:bottom w:val="none" w:sz="0" w:space="0" w:color="000000"/>
+              <w:top w:val="none" w:sz="0" w:space="0" w:color="000000"/>
+              <w:left w:val="none" w:sz="0" w:space="0" w:color="000000"/>
+              <w:right w:val="none" w:sz="0" w:space="0" w:color="000000"/>
+            </w:tcBorders>
+            <w:shd w:val="clear" w:color="auto" w:fill="FFFFFF"/>
+            <w:tcMar>
+              <w:top w:w="0" w:type="dxa"/>
+              <w:bottom w:w="0" w:type="dxa"/>
+              <w:left w:w="0" w:type="dxa"/>
+              <w:right w:w="0" w:type="dxa"/>
+            </w:tcMar>
+            <w:vAlign w:val="top"/>
+          </w:tcPr>
+          <w:p>
+            <w:pPr>
+              <w:pStyle w:val="Normal"/>
+              <w:jc w:val="center"/>
+              <w:pBdr>
+                <w:bottom w:val="none" w:sz="0" w:space="0" w:color="000000"/>
+                <w:top w:val="none" w:sz="0" w:space="0" w:color="000000"/>
+                <w:left w:val="none" w:sz="0" w:space="0" w:color="000000"/>
+                <w:right w:val="none" w:sz="0" w:space="0" w:color="000000"/>
+              </w:pBdr>
+              <w:spacing w:after="100" w:before="100" w:line="240"/>
+              <w:ind w:left="100" w:right="100" w:firstLine="0" w:firstLineChars="0"/>
+            </w:pPr>
+            <w:r>
+              <w:rPr>
+                <w:rFonts w:ascii="DejaVu Sans" w:hAnsi="DejaVu Sans" w:eastAsia="DejaVu Sans" w:cs="DejaVu Sans"/>
+                <w:i w:val="false"/>
+                <w:b w:val="false"/>
+                <w:u w:val="none"/>
+                <w:sz w:val="22"/>
+                <w:szCs w:val="22"/>
+                <w:color w:val="000000"/>
+              </w:rPr>
+              <w:t xml:space="preserve"/>
+            </w:r>
+          </w:p>
+        </w:tc>
+      </w:tr>
+      <w:tr>
+        <w:trPr>
+          <w:trHeight w:val="607" w:hRule="auto"/>
+        </w:trPr>
+        body67
+        <w:tc>
+          <w:tcPr>
+            <w:tcBorders>
+              <w:bottom w:val="none" w:sz="0" w:space="0" w:color="000000"/>
+              <w:top w:val="none" w:sz="0" w:space="0" w:color="000000"/>
+              <w:left w:val="none" w:sz="0" w:space="0" w:color="000000"/>
+              <w:right w:val="none" w:sz="0" w:space="0" w:color="000000"/>
+            </w:tcBorders>
+            <w:shd w:val="clear" w:color="auto" w:fill="FFFFFF"/>
+            <w:tcMar>
+              <w:top w:w="0" w:type="dxa"/>
+              <w:bottom w:w="0" w:type="dxa"/>
+              <w:left w:w="0" w:type="dxa"/>
+              <w:right w:w="0" w:type="dxa"/>
+            </w:tcMar>
+            <w:vAlign w:val="top"/>
+          </w:tcPr>
+          <w:p>
+            <w:pPr>
+              <w:pStyle w:val="Normal"/>
+              <w:jc w:val="left"/>
+              <w:pBdr>
+                <w:bottom w:val="none" w:sz="0" w:space="0" w:color="000000"/>
+                <w:top w:val="none" w:sz="0" w:space="0" w:color="000000"/>
+                <w:left w:val="none" w:sz="0" w:space="0" w:color="000000"/>
+                <w:right w:val="none" w:sz="0" w:space="0" w:color="000000"/>
+              </w:pBdr>
+              <w:spacing w:after="100" w:before="100" w:line="240"/>
               <w:ind w:left="300" w:right="100" w:firstLine="0" w:firstLineChars="0"/>
             </w:pPr>
             <w:r>
@@ -6270,7 +6364,7 @@
                 <w:szCs w:val="22"/>
                 <w:color w:val="000000"/>
               </w:rPr>
-              <w:t xml:space="preserve">Between 2 and 4 servings a day</w:t>
+              <w:t xml:space="preserve">Less than 2 times a week</w:t>
             </w:r>
           </w:p>
         </w:tc>
@@ -6314,7 +6408,289 @@
                 <w:szCs w:val="22"/>
                 <w:color w:val="000000"/>
               </w:rPr>
-              <w:t xml:space="preserve">59,267 (74)</w:t>
+              <w:t xml:space="preserve">76,549 (85)</w:t>
+            </w:r>
+          </w:p>
+        </w:tc>
+      </w:tr>
+      <w:tr>
+        <w:trPr>
+          <w:trHeight w:val="607" w:hRule="auto"/>
+        </w:trPr>
+        body68
+        <w:tc>
+          <w:tcPr>
+            <w:tcBorders>
+              <w:bottom w:val="none" w:sz="0" w:space="0" w:color="000000"/>
+              <w:top w:val="none" w:sz="0" w:space="0" w:color="000000"/>
+              <w:left w:val="none" w:sz="0" w:space="0" w:color="000000"/>
+              <w:right w:val="none" w:sz="0" w:space="0" w:color="000000"/>
+            </w:tcBorders>
+            <w:shd w:val="clear" w:color="auto" w:fill="FFFFFF"/>
+            <w:tcMar>
+              <w:top w:w="0" w:type="dxa"/>
+              <w:bottom w:w="0" w:type="dxa"/>
+              <w:left w:w="0" w:type="dxa"/>
+              <w:right w:w="0" w:type="dxa"/>
+            </w:tcMar>
+            <w:vAlign w:val="top"/>
+          </w:tcPr>
+          <w:p>
+            <w:pPr>
+              <w:pStyle w:val="Normal"/>
+              <w:jc w:val="left"/>
+              <w:pBdr>
+                <w:bottom w:val="none" w:sz="0" w:space="0" w:color="000000"/>
+                <w:top w:val="none" w:sz="0" w:space="0" w:color="000000"/>
+                <w:left w:val="none" w:sz="0" w:space="0" w:color="000000"/>
+                <w:right w:val="none" w:sz="0" w:space="0" w:color="000000"/>
+              </w:pBdr>
+              <w:spacing w:after="100" w:before="100" w:line="240"/>
+              <w:ind w:left="300" w:right="100" w:firstLine="0" w:firstLineChars="0"/>
+            </w:pPr>
+            <w:r>
+              <w:rPr>
+                <w:rFonts w:ascii="DejaVu Sans" w:hAnsi="DejaVu Sans" w:eastAsia="DejaVu Sans" w:cs="DejaVu Sans"/>
+                <w:i w:val="false"/>
+                <w:b w:val="false"/>
+                <w:u w:val="none"/>
+                <w:sz w:val="22"/>
+                <w:szCs w:val="22"/>
+                <w:color w:val="000000"/>
+              </w:rPr>
+              <w:t xml:space="preserve">2-4 times a week</w:t>
+            </w:r>
+          </w:p>
+        </w:tc>
+        <w:tc>
+          <w:tcPr>
+            <w:tcBorders>
+              <w:bottom w:val="none" w:sz="0" w:space="0" w:color="000000"/>
+              <w:top w:val="none" w:sz="0" w:space="0" w:color="000000"/>
+              <w:left w:val="none" w:sz="0" w:space="0" w:color="000000"/>
+              <w:right w:val="none" w:sz="0" w:space="0" w:color="000000"/>
+            </w:tcBorders>
+            <w:shd w:val="clear" w:color="auto" w:fill="FFFFFF"/>
+            <w:tcMar>
+              <w:top w:w="0" w:type="dxa"/>
+              <w:bottom w:w="0" w:type="dxa"/>
+              <w:left w:w="0" w:type="dxa"/>
+              <w:right w:w="0" w:type="dxa"/>
+            </w:tcMar>
+            <w:vAlign w:val="top"/>
+          </w:tcPr>
+          <w:p>
+            <w:pPr>
+              <w:pStyle w:val="Normal"/>
+              <w:jc w:val="center"/>
+              <w:pBdr>
+                <w:bottom w:val="none" w:sz="0" w:space="0" w:color="000000"/>
+                <w:top w:val="none" w:sz="0" w:space="0" w:color="000000"/>
+                <w:left w:val="none" w:sz="0" w:space="0" w:color="000000"/>
+                <w:right w:val="none" w:sz="0" w:space="0" w:color="000000"/>
+              </w:pBdr>
+              <w:spacing w:after="100" w:before="100" w:line="240"/>
+              <w:ind w:left="100" w:right="100" w:firstLine="0" w:firstLineChars="0"/>
+            </w:pPr>
+            <w:r>
+              <w:rPr>
+                <w:rFonts w:ascii="DejaVu Sans" w:hAnsi="DejaVu Sans" w:eastAsia="DejaVu Sans" w:cs="DejaVu Sans"/>
+                <w:i w:val="false"/>
+                <w:b w:val="false"/>
+                <w:u w:val="none"/>
+                <w:sz w:val="22"/>
+                <w:szCs w:val="22"/>
+                <w:color w:val="000000"/>
+              </w:rPr>
+              <w:t xml:space="preserve">13,285 (15)</w:t>
+            </w:r>
+          </w:p>
+        </w:tc>
+      </w:tr>
+      <w:tr>
+        <w:trPr>
+          <w:trHeight w:val="607" w:hRule="auto"/>
+        </w:trPr>
+        body69
+        <w:tc>
+          <w:tcPr>
+            <w:tcBorders>
+              <w:bottom w:val="none" w:sz="0" w:space="0" w:color="000000"/>
+              <w:top w:val="none" w:sz="0" w:space="0" w:color="000000"/>
+              <w:left w:val="none" w:sz="0" w:space="0" w:color="000000"/>
+              <w:right w:val="none" w:sz="0" w:space="0" w:color="000000"/>
+            </w:tcBorders>
+            <w:shd w:val="clear" w:color="auto" w:fill="FFFFFF"/>
+            <w:tcMar>
+              <w:top w:w="0" w:type="dxa"/>
+              <w:bottom w:w="0" w:type="dxa"/>
+              <w:left w:w="0" w:type="dxa"/>
+              <w:right w:w="0" w:type="dxa"/>
+            </w:tcMar>
+            <w:vAlign w:val="top"/>
+          </w:tcPr>
+          <w:p>
+            <w:pPr>
+              <w:pStyle w:val="Normal"/>
+              <w:jc w:val="left"/>
+              <w:pBdr>
+                <w:bottom w:val="none" w:sz="0" w:space="0" w:color="000000"/>
+                <w:top w:val="none" w:sz="0" w:space="0" w:color="000000"/>
+                <w:left w:val="none" w:sz="0" w:space="0" w:color="000000"/>
+                <w:right w:val="none" w:sz="0" w:space="0" w:color="000000"/>
+              </w:pBdr>
+              <w:spacing w:after="100" w:before="100" w:line="240"/>
+              <w:ind w:left="300" w:right="100" w:firstLine="0" w:firstLineChars="0"/>
+            </w:pPr>
+            <w:r>
+              <w:rPr>
+                <w:rFonts w:ascii="DejaVu Sans" w:hAnsi="DejaVu Sans" w:eastAsia="DejaVu Sans" w:cs="DejaVu Sans"/>
+                <w:i w:val="false"/>
+                <w:b w:val="false"/>
+                <w:u w:val="none"/>
+                <w:sz w:val="22"/>
+                <w:szCs w:val="22"/>
+                <w:color w:val="000000"/>
+              </w:rPr>
+              <w:t xml:space="preserve">More than 4 times a week</w:t>
+            </w:r>
+          </w:p>
+        </w:tc>
+        <w:tc>
+          <w:tcPr>
+            <w:tcBorders>
+              <w:bottom w:val="none" w:sz="0" w:space="0" w:color="000000"/>
+              <w:top w:val="none" w:sz="0" w:space="0" w:color="000000"/>
+              <w:left w:val="none" w:sz="0" w:space="0" w:color="000000"/>
+              <w:right w:val="none" w:sz="0" w:space="0" w:color="000000"/>
+            </w:tcBorders>
+            <w:shd w:val="clear" w:color="auto" w:fill="FFFFFF"/>
+            <w:tcMar>
+              <w:top w:w="0" w:type="dxa"/>
+              <w:bottom w:w="0" w:type="dxa"/>
+              <w:left w:w="0" w:type="dxa"/>
+              <w:right w:w="0" w:type="dxa"/>
+            </w:tcMar>
+            <w:vAlign w:val="top"/>
+          </w:tcPr>
+          <w:p>
+            <w:pPr>
+              <w:pStyle w:val="Normal"/>
+              <w:jc w:val="center"/>
+              <w:pBdr>
+                <w:bottom w:val="none" w:sz="0" w:space="0" w:color="000000"/>
+                <w:top w:val="none" w:sz="0" w:space="0" w:color="000000"/>
+                <w:left w:val="none" w:sz="0" w:space="0" w:color="000000"/>
+                <w:right w:val="none" w:sz="0" w:space="0" w:color="000000"/>
+              </w:pBdr>
+              <w:spacing w:after="100" w:before="100" w:line="240"/>
+              <w:ind w:left="100" w:right="100" w:firstLine="0" w:firstLineChars="0"/>
+            </w:pPr>
+            <w:r>
+              <w:rPr>
+                <w:rFonts w:ascii="DejaVu Sans" w:hAnsi="DejaVu Sans" w:eastAsia="DejaVu Sans" w:cs="DejaVu Sans"/>
+                <w:i w:val="false"/>
+                <w:b w:val="false"/>
+                <w:u w:val="none"/>
+                <w:sz w:val="22"/>
+                <w:szCs w:val="22"/>
+                <w:color w:val="000000"/>
+              </w:rPr>
+              <w:t xml:space="preserve">424 (0.5)</w:t>
+            </w:r>
+          </w:p>
+        </w:tc>
+      </w:tr>
+      <w:tr>
+        <w:trPr>
+          <w:trHeight w:val="607" w:hRule="auto"/>
+        </w:trPr>
+        body70
+        <w:tc>
+          <w:tcPr>
+            <w:tcBorders>
+              <w:bottom w:val="none" w:sz="0" w:space="0" w:color="000000"/>
+              <w:top w:val="none" w:sz="0" w:space="0" w:color="000000"/>
+              <w:left w:val="none" w:sz="0" w:space="0" w:color="000000"/>
+              <w:right w:val="none" w:sz="0" w:space="0" w:color="000000"/>
+            </w:tcBorders>
+            <w:shd w:val="clear" w:color="auto" w:fill="FFFFFF"/>
+            <w:tcMar>
+              <w:top w:w="0" w:type="dxa"/>
+              <w:bottom w:w="0" w:type="dxa"/>
+              <w:left w:w="0" w:type="dxa"/>
+              <w:right w:w="0" w:type="dxa"/>
+            </w:tcMar>
+            <w:vAlign w:val="top"/>
+          </w:tcPr>
+          <w:p>
+            <w:pPr>
+              <w:pStyle w:val="Normal"/>
+              <w:jc w:val="left"/>
+              <w:pBdr>
+                <w:bottom w:val="none" w:sz="0" w:space="0" w:color="000000"/>
+                <w:top w:val="none" w:sz="0" w:space="0" w:color="000000"/>
+                <w:left w:val="none" w:sz="0" w:space="0" w:color="000000"/>
+                <w:right w:val="none" w:sz="0" w:space="0" w:color="000000"/>
+              </w:pBdr>
+              <w:spacing w:after="100" w:before="100" w:line="240"/>
+              <w:ind w:left="100" w:right="100" w:firstLine="0" w:firstLineChars="0"/>
+            </w:pPr>
+            <w:r>
+              <w:rPr>
+                <w:rFonts w:ascii="DejaVu Sans" w:hAnsi="DejaVu Sans" w:eastAsia="DejaVu Sans" w:cs="DejaVu Sans"/>
+                <w:i w:val="false"/>
+                <w:b w:val="false"/>
+                <w:u w:val="none"/>
+                <w:sz w:val="22"/>
+                <w:szCs w:val="22"/>
+                <w:color w:val="000000"/>
+              </w:rPr>
+              <w:t xml:space="preserve">Fresh fruit, n (%)</w:t>
+            </w:r>
+          </w:p>
+        </w:tc>
+        <w:tc>
+          <w:tcPr>
+            <w:tcBorders>
+              <w:bottom w:val="none" w:sz="0" w:space="0" w:color="000000"/>
+              <w:top w:val="none" w:sz="0" w:space="0" w:color="000000"/>
+              <w:left w:val="none" w:sz="0" w:space="0" w:color="000000"/>
+              <w:right w:val="none" w:sz="0" w:space="0" w:color="000000"/>
+            </w:tcBorders>
+            <w:shd w:val="clear" w:color="auto" w:fill="FFFFFF"/>
+            <w:tcMar>
+              <w:top w:w="0" w:type="dxa"/>
+              <w:bottom w:w="0" w:type="dxa"/>
+              <w:left w:w="0" w:type="dxa"/>
+              <w:right w:w="0" w:type="dxa"/>
+            </w:tcMar>
+            <w:vAlign w:val="top"/>
+          </w:tcPr>
+          <w:p>
+            <w:pPr>
+              <w:pStyle w:val="Normal"/>
+              <w:jc w:val="center"/>
+              <w:pBdr>
+                <w:bottom w:val="none" w:sz="0" w:space="0" w:color="000000"/>
+                <w:top w:val="none" w:sz="0" w:space="0" w:color="000000"/>
+                <w:left w:val="none" w:sz="0" w:space="0" w:color="000000"/>
+                <w:right w:val="none" w:sz="0" w:space="0" w:color="000000"/>
+              </w:pBdr>
+              <w:spacing w:after="100" w:before="100" w:line="240"/>
+              <w:ind w:left="100" w:right="100" w:firstLine="0" w:firstLineChars="0"/>
+            </w:pPr>
+            <w:r>
+              <w:rPr>
+                <w:rFonts w:ascii="DejaVu Sans" w:hAnsi="DejaVu Sans" w:eastAsia="DejaVu Sans" w:cs="DejaVu Sans"/>
+                <w:i w:val="false"/>
+                <w:b w:val="false"/>
+                <w:u w:val="none"/>
+                <w:sz w:val="22"/>
+                <w:szCs w:val="22"/>
+                <w:color w:val="000000"/>
+              </w:rPr>
+              <w:t xml:space="preserve"/>
             </w:r>
           </w:p>
         </w:tc>
@@ -6323,7 +6699,7 @@
         <w:trPr>
           <w:trHeight w:val="624" w:hRule="auto"/>
         </w:trPr>
-        body67
+        body71
         <w:tc>
           <w:tcPr>
             <w:tcBorders>
@@ -6364,7 +6740,7 @@
                 <w:szCs w:val="22"/>
                 <w:color w:val="000000"/>
               </w:rPr>
-              <w:t xml:space="preserve">More than 4 servings a day</w:t>
+              <w:t xml:space="preserve">Less than 2 servings a day</w:t>
             </w:r>
           </w:p>
         </w:tc>
@@ -6408,7 +6784,7 @@
                 <w:szCs w:val="22"/>
                 <w:color w:val="000000"/>
               </w:rPr>
-              <w:t xml:space="preserve">7,616 (9.5)</w:t>
+              <w:t xml:space="preserve">29,461 (33)</w:t>
             </w:r>
           </w:p>
         </w:tc>
@@ -6417,7 +6793,7 @@
         <w:trPr>
           <w:trHeight w:val="624" w:hRule="auto"/>
         </w:trPr>
-        body68
+        body72
         <w:tc>
           <w:tcPr>
             <w:tcBorders>
@@ -6446,6 +6822,570 @@
                 <w:right w:val="none" w:sz="0" w:space="0" w:color="000000"/>
               </w:pBdr>
               <w:spacing w:after="100" w:before="100" w:line="240"/>
+              <w:ind w:left="300" w:right="100" w:firstLine="0" w:firstLineChars="0"/>
+            </w:pPr>
+            <w:r>
+              <w:rPr>
+                <w:rFonts w:ascii="DejaVu Sans" w:hAnsi="DejaVu Sans" w:eastAsia="DejaVu Sans" w:cs="DejaVu Sans"/>
+                <w:i w:val="false"/>
+                <w:b w:val="false"/>
+                <w:u w:val="none"/>
+                <w:sz w:val="22"/>
+                <w:szCs w:val="22"/>
+                <w:color w:val="000000"/>
+              </w:rPr>
+              <w:t xml:space="preserve">Between 2 and 4 servings a day</w:t>
+            </w:r>
+          </w:p>
+        </w:tc>
+        <w:tc>
+          <w:tcPr>
+            <w:tcBorders>
+              <w:bottom w:val="none" w:sz="0" w:space="0" w:color="000000"/>
+              <w:top w:val="none" w:sz="0" w:space="0" w:color="000000"/>
+              <w:left w:val="none" w:sz="0" w:space="0" w:color="000000"/>
+              <w:right w:val="none" w:sz="0" w:space="0" w:color="000000"/>
+            </w:tcBorders>
+            <w:shd w:val="clear" w:color="auto" w:fill="FFFFFF"/>
+            <w:tcMar>
+              <w:top w:w="0" w:type="dxa"/>
+              <w:bottom w:w="0" w:type="dxa"/>
+              <w:left w:w="0" w:type="dxa"/>
+              <w:right w:w="0" w:type="dxa"/>
+            </w:tcMar>
+            <w:vAlign w:val="top"/>
+          </w:tcPr>
+          <w:p>
+            <w:pPr>
+              <w:pStyle w:val="Normal"/>
+              <w:jc w:val="center"/>
+              <w:pBdr>
+                <w:bottom w:val="none" w:sz="0" w:space="0" w:color="000000"/>
+                <w:top w:val="none" w:sz="0" w:space="0" w:color="000000"/>
+                <w:left w:val="none" w:sz="0" w:space="0" w:color="000000"/>
+                <w:right w:val="none" w:sz="0" w:space="0" w:color="000000"/>
+              </w:pBdr>
+              <w:spacing w:after="100" w:before="100" w:line="240"/>
+              <w:ind w:left="100" w:right="100" w:firstLine="0" w:firstLineChars="0"/>
+            </w:pPr>
+            <w:r>
+              <w:rPr>
+                <w:rFonts w:ascii="DejaVu Sans" w:hAnsi="DejaVu Sans" w:eastAsia="DejaVu Sans" w:cs="DejaVu Sans"/>
+                <w:i w:val="false"/>
+                <w:b w:val="false"/>
+                <w:u w:val="none"/>
+                <w:sz w:val="22"/>
+                <w:szCs w:val="22"/>
+                <w:color w:val="000000"/>
+              </w:rPr>
+              <w:t xml:space="preserve">54,052 (60)</w:t>
+            </w:r>
+          </w:p>
+        </w:tc>
+      </w:tr>
+      <w:tr>
+        <w:trPr>
+          <w:trHeight w:val="624" w:hRule="auto"/>
+        </w:trPr>
+        body73
+        <w:tc>
+          <w:tcPr>
+            <w:tcBorders>
+              <w:bottom w:val="none" w:sz="0" w:space="0" w:color="000000"/>
+              <w:top w:val="none" w:sz="0" w:space="0" w:color="000000"/>
+              <w:left w:val="none" w:sz="0" w:space="0" w:color="000000"/>
+              <w:right w:val="none" w:sz="0" w:space="0" w:color="000000"/>
+            </w:tcBorders>
+            <w:shd w:val="clear" w:color="auto" w:fill="FFFFFF"/>
+            <w:tcMar>
+              <w:top w:w="0" w:type="dxa"/>
+              <w:bottom w:w="0" w:type="dxa"/>
+              <w:left w:w="0" w:type="dxa"/>
+              <w:right w:w="0" w:type="dxa"/>
+            </w:tcMar>
+            <w:vAlign w:val="top"/>
+          </w:tcPr>
+          <w:p>
+            <w:pPr>
+              <w:pStyle w:val="Normal"/>
+              <w:jc w:val="left"/>
+              <w:pBdr>
+                <w:bottom w:val="none" w:sz="0" w:space="0" w:color="000000"/>
+                <w:top w:val="none" w:sz="0" w:space="0" w:color="000000"/>
+                <w:left w:val="none" w:sz="0" w:space="0" w:color="000000"/>
+                <w:right w:val="none" w:sz="0" w:space="0" w:color="000000"/>
+              </w:pBdr>
+              <w:spacing w:after="100" w:before="100" w:line="240"/>
+              <w:ind w:left="300" w:right="100" w:firstLine="0" w:firstLineChars="0"/>
+            </w:pPr>
+            <w:r>
+              <w:rPr>
+                <w:rFonts w:ascii="DejaVu Sans" w:hAnsi="DejaVu Sans" w:eastAsia="DejaVu Sans" w:cs="DejaVu Sans"/>
+                <w:i w:val="false"/>
+                <w:b w:val="false"/>
+                <w:u w:val="none"/>
+                <w:sz w:val="22"/>
+                <w:szCs w:val="22"/>
+                <w:color w:val="000000"/>
+              </w:rPr>
+              <w:t xml:space="preserve">More than 4 servings a day</w:t>
+            </w:r>
+          </w:p>
+        </w:tc>
+        <w:tc>
+          <w:tcPr>
+            <w:tcBorders>
+              <w:bottom w:val="none" w:sz="0" w:space="0" w:color="000000"/>
+              <w:top w:val="none" w:sz="0" w:space="0" w:color="000000"/>
+              <w:left w:val="none" w:sz="0" w:space="0" w:color="000000"/>
+              <w:right w:val="none" w:sz="0" w:space="0" w:color="000000"/>
+            </w:tcBorders>
+            <w:shd w:val="clear" w:color="auto" w:fill="FFFFFF"/>
+            <w:tcMar>
+              <w:top w:w="0" w:type="dxa"/>
+              <w:bottom w:w="0" w:type="dxa"/>
+              <w:left w:w="0" w:type="dxa"/>
+              <w:right w:w="0" w:type="dxa"/>
+            </w:tcMar>
+            <w:vAlign w:val="top"/>
+          </w:tcPr>
+          <w:p>
+            <w:pPr>
+              <w:pStyle w:val="Normal"/>
+              <w:jc w:val="center"/>
+              <w:pBdr>
+                <w:bottom w:val="none" w:sz="0" w:space="0" w:color="000000"/>
+                <w:top w:val="none" w:sz="0" w:space="0" w:color="000000"/>
+                <w:left w:val="none" w:sz="0" w:space="0" w:color="000000"/>
+                <w:right w:val="none" w:sz="0" w:space="0" w:color="000000"/>
+              </w:pBdr>
+              <w:spacing w:after="100" w:before="100" w:line="240"/>
+              <w:ind w:left="100" w:right="100" w:firstLine="0" w:firstLineChars="0"/>
+            </w:pPr>
+            <w:r>
+              <w:rPr>
+                <w:rFonts w:ascii="DejaVu Sans" w:hAnsi="DejaVu Sans" w:eastAsia="DejaVu Sans" w:cs="DejaVu Sans"/>
+                <w:i w:val="false"/>
+                <w:b w:val="false"/>
+                <w:u w:val="none"/>
+                <w:sz w:val="22"/>
+                <w:szCs w:val="22"/>
+                <w:color w:val="000000"/>
+              </w:rPr>
+              <w:t xml:space="preserve">6,745 (7.5)</w:t>
+            </w:r>
+          </w:p>
+        </w:tc>
+      </w:tr>
+      <w:tr>
+        <w:trPr>
+          <w:trHeight w:val="624" w:hRule="auto"/>
+        </w:trPr>
+        body74
+        <w:tc>
+          <w:tcPr>
+            <w:tcBorders>
+              <w:bottom w:val="none" w:sz="0" w:space="0" w:color="000000"/>
+              <w:top w:val="none" w:sz="0" w:space="0" w:color="000000"/>
+              <w:left w:val="none" w:sz="0" w:space="0" w:color="000000"/>
+              <w:right w:val="none" w:sz="0" w:space="0" w:color="000000"/>
+            </w:tcBorders>
+            <w:shd w:val="clear" w:color="auto" w:fill="FFFFFF"/>
+            <w:tcMar>
+              <w:top w:w="0" w:type="dxa"/>
+              <w:bottom w:w="0" w:type="dxa"/>
+              <w:left w:w="0" w:type="dxa"/>
+              <w:right w:w="0" w:type="dxa"/>
+            </w:tcMar>
+            <w:vAlign w:val="top"/>
+          </w:tcPr>
+          <w:p>
+            <w:pPr>
+              <w:pStyle w:val="Normal"/>
+              <w:jc w:val="left"/>
+              <w:pBdr>
+                <w:bottom w:val="none" w:sz="0" w:space="0" w:color="000000"/>
+                <w:top w:val="none" w:sz="0" w:space="0" w:color="000000"/>
+                <w:left w:val="none" w:sz="0" w:space="0" w:color="000000"/>
+                <w:right w:val="none" w:sz="0" w:space="0" w:color="000000"/>
+              </w:pBdr>
+              <w:spacing w:after="100" w:before="100" w:line="240"/>
+              <w:ind w:left="100" w:right="100" w:firstLine="0" w:firstLineChars="0"/>
+            </w:pPr>
+            <w:r>
+              <w:rPr>
+                <w:rFonts w:ascii="DejaVu Sans" w:hAnsi="DejaVu Sans" w:eastAsia="DejaVu Sans" w:cs="DejaVu Sans"/>
+                <w:i w:val="false"/>
+                <w:b w:val="false"/>
+                <w:u w:val="none"/>
+                <w:sz w:val="22"/>
+                <w:szCs w:val="22"/>
+                <w:color w:val="000000"/>
+              </w:rPr>
+              <w:t xml:space="preserve">Cooked vegetables, n (%)</w:t>
+            </w:r>
+          </w:p>
+        </w:tc>
+        <w:tc>
+          <w:tcPr>
+            <w:tcBorders>
+              <w:bottom w:val="none" w:sz="0" w:space="0" w:color="000000"/>
+              <w:top w:val="none" w:sz="0" w:space="0" w:color="000000"/>
+              <w:left w:val="none" w:sz="0" w:space="0" w:color="000000"/>
+              <w:right w:val="none" w:sz="0" w:space="0" w:color="000000"/>
+            </w:tcBorders>
+            <w:shd w:val="clear" w:color="auto" w:fill="FFFFFF"/>
+            <w:tcMar>
+              <w:top w:w="0" w:type="dxa"/>
+              <w:bottom w:w="0" w:type="dxa"/>
+              <w:left w:w="0" w:type="dxa"/>
+              <w:right w:w="0" w:type="dxa"/>
+            </w:tcMar>
+            <w:vAlign w:val="top"/>
+          </w:tcPr>
+          <w:p>
+            <w:pPr>
+              <w:pStyle w:val="Normal"/>
+              <w:jc w:val="center"/>
+              <w:pBdr>
+                <w:bottom w:val="none" w:sz="0" w:space="0" w:color="000000"/>
+                <w:top w:val="none" w:sz="0" w:space="0" w:color="000000"/>
+                <w:left w:val="none" w:sz="0" w:space="0" w:color="000000"/>
+                <w:right w:val="none" w:sz="0" w:space="0" w:color="000000"/>
+              </w:pBdr>
+              <w:spacing w:after="100" w:before="100" w:line="240"/>
+              <w:ind w:left="100" w:right="100" w:firstLine="0" w:firstLineChars="0"/>
+            </w:pPr>
+            <w:r>
+              <w:rPr>
+                <w:rFonts w:ascii="DejaVu Sans" w:hAnsi="DejaVu Sans" w:eastAsia="DejaVu Sans" w:cs="DejaVu Sans"/>
+                <w:i w:val="false"/>
+                <w:b w:val="false"/>
+                <w:u w:val="none"/>
+                <w:sz w:val="22"/>
+                <w:szCs w:val="22"/>
+                <w:color w:val="000000"/>
+              </w:rPr>
+              <w:t xml:space="preserve"/>
+            </w:r>
+          </w:p>
+        </w:tc>
+      </w:tr>
+      <w:tr>
+        <w:trPr>
+          <w:trHeight w:val="624" w:hRule="auto"/>
+        </w:trPr>
+        body75
+        <w:tc>
+          <w:tcPr>
+            <w:tcBorders>
+              <w:bottom w:val="none" w:sz="0" w:space="0" w:color="000000"/>
+              <w:top w:val="none" w:sz="0" w:space="0" w:color="000000"/>
+              <w:left w:val="none" w:sz="0" w:space="0" w:color="000000"/>
+              <w:right w:val="none" w:sz="0" w:space="0" w:color="000000"/>
+            </w:tcBorders>
+            <w:shd w:val="clear" w:color="auto" w:fill="FFFFFF"/>
+            <w:tcMar>
+              <w:top w:w="0" w:type="dxa"/>
+              <w:bottom w:w="0" w:type="dxa"/>
+              <w:left w:w="0" w:type="dxa"/>
+              <w:right w:w="0" w:type="dxa"/>
+            </w:tcMar>
+            <w:vAlign w:val="top"/>
+          </w:tcPr>
+          <w:p>
+            <w:pPr>
+              <w:pStyle w:val="Normal"/>
+              <w:jc w:val="left"/>
+              <w:pBdr>
+                <w:bottom w:val="none" w:sz="0" w:space="0" w:color="000000"/>
+                <w:top w:val="none" w:sz="0" w:space="0" w:color="000000"/>
+                <w:left w:val="none" w:sz="0" w:space="0" w:color="000000"/>
+                <w:right w:val="none" w:sz="0" w:space="0" w:color="000000"/>
+              </w:pBdr>
+              <w:spacing w:after="100" w:before="100" w:line="240"/>
+              <w:ind w:left="300" w:right="100" w:firstLine="0" w:firstLineChars="0"/>
+            </w:pPr>
+            <w:r>
+              <w:rPr>
+                <w:rFonts w:ascii="DejaVu Sans" w:hAnsi="DejaVu Sans" w:eastAsia="DejaVu Sans" w:cs="DejaVu Sans"/>
+                <w:i w:val="false"/>
+                <w:b w:val="false"/>
+                <w:u w:val="none"/>
+                <w:sz w:val="22"/>
+                <w:szCs w:val="22"/>
+                <w:color w:val="000000"/>
+              </w:rPr>
+              <w:t xml:space="preserve">Less than 2 servings a day</w:t>
+            </w:r>
+          </w:p>
+        </w:tc>
+        <w:tc>
+          <w:tcPr>
+            <w:tcBorders>
+              <w:bottom w:val="none" w:sz="0" w:space="0" w:color="000000"/>
+              <w:top w:val="none" w:sz="0" w:space="0" w:color="000000"/>
+              <w:left w:val="none" w:sz="0" w:space="0" w:color="000000"/>
+              <w:right w:val="none" w:sz="0" w:space="0" w:color="000000"/>
+            </w:tcBorders>
+            <w:shd w:val="clear" w:color="auto" w:fill="FFFFFF"/>
+            <w:tcMar>
+              <w:top w:w="0" w:type="dxa"/>
+              <w:bottom w:w="0" w:type="dxa"/>
+              <w:left w:w="0" w:type="dxa"/>
+              <w:right w:w="0" w:type="dxa"/>
+            </w:tcMar>
+            <w:vAlign w:val="top"/>
+          </w:tcPr>
+          <w:p>
+            <w:pPr>
+              <w:pStyle w:val="Normal"/>
+              <w:jc w:val="center"/>
+              <w:pBdr>
+                <w:bottom w:val="none" w:sz="0" w:space="0" w:color="000000"/>
+                <w:top w:val="none" w:sz="0" w:space="0" w:color="000000"/>
+                <w:left w:val="none" w:sz="0" w:space="0" w:color="000000"/>
+                <w:right w:val="none" w:sz="0" w:space="0" w:color="000000"/>
+              </w:pBdr>
+              <w:spacing w:after="100" w:before="100" w:line="240"/>
+              <w:ind w:left="100" w:right="100" w:firstLine="0" w:firstLineChars="0"/>
+            </w:pPr>
+            <w:r>
+              <w:rPr>
+                <w:rFonts w:ascii="DejaVu Sans" w:hAnsi="DejaVu Sans" w:eastAsia="DejaVu Sans" w:cs="DejaVu Sans"/>
+                <w:i w:val="false"/>
+                <w:b w:val="false"/>
+                <w:u w:val="none"/>
+                <w:sz w:val="22"/>
+                <w:szCs w:val="22"/>
+                <w:color w:val="000000"/>
+              </w:rPr>
+              <w:t xml:space="preserve">15,370 (17)</w:t>
+            </w:r>
+          </w:p>
+        </w:tc>
+      </w:tr>
+      <w:tr>
+        <w:trPr>
+          <w:trHeight w:val="624" w:hRule="auto"/>
+        </w:trPr>
+        body76
+        <w:tc>
+          <w:tcPr>
+            <w:tcBorders>
+              <w:bottom w:val="none" w:sz="0" w:space="0" w:color="000000"/>
+              <w:top w:val="none" w:sz="0" w:space="0" w:color="000000"/>
+              <w:left w:val="none" w:sz="0" w:space="0" w:color="000000"/>
+              <w:right w:val="none" w:sz="0" w:space="0" w:color="000000"/>
+            </w:tcBorders>
+            <w:shd w:val="clear" w:color="auto" w:fill="FFFFFF"/>
+            <w:tcMar>
+              <w:top w:w="0" w:type="dxa"/>
+              <w:bottom w:w="0" w:type="dxa"/>
+              <w:left w:w="0" w:type="dxa"/>
+              <w:right w:w="0" w:type="dxa"/>
+            </w:tcMar>
+            <w:vAlign w:val="top"/>
+          </w:tcPr>
+          <w:p>
+            <w:pPr>
+              <w:pStyle w:val="Normal"/>
+              <w:jc w:val="left"/>
+              <w:pBdr>
+                <w:bottom w:val="none" w:sz="0" w:space="0" w:color="000000"/>
+                <w:top w:val="none" w:sz="0" w:space="0" w:color="000000"/>
+                <w:left w:val="none" w:sz="0" w:space="0" w:color="000000"/>
+                <w:right w:val="none" w:sz="0" w:space="0" w:color="000000"/>
+              </w:pBdr>
+              <w:spacing w:after="100" w:before="100" w:line="240"/>
+              <w:ind w:left="300" w:right="100" w:firstLine="0" w:firstLineChars="0"/>
+            </w:pPr>
+            <w:r>
+              <w:rPr>
+                <w:rFonts w:ascii="DejaVu Sans" w:hAnsi="DejaVu Sans" w:eastAsia="DejaVu Sans" w:cs="DejaVu Sans"/>
+                <w:i w:val="false"/>
+                <w:b w:val="false"/>
+                <w:u w:val="none"/>
+                <w:sz w:val="22"/>
+                <w:szCs w:val="22"/>
+                <w:color w:val="000000"/>
+              </w:rPr>
+              <w:t xml:space="preserve">Between 2 and 4 servings a day</w:t>
+            </w:r>
+          </w:p>
+        </w:tc>
+        <w:tc>
+          <w:tcPr>
+            <w:tcBorders>
+              <w:bottom w:val="none" w:sz="0" w:space="0" w:color="000000"/>
+              <w:top w:val="none" w:sz="0" w:space="0" w:color="000000"/>
+              <w:left w:val="none" w:sz="0" w:space="0" w:color="000000"/>
+              <w:right w:val="none" w:sz="0" w:space="0" w:color="000000"/>
+            </w:tcBorders>
+            <w:shd w:val="clear" w:color="auto" w:fill="FFFFFF"/>
+            <w:tcMar>
+              <w:top w:w="0" w:type="dxa"/>
+              <w:bottom w:w="0" w:type="dxa"/>
+              <w:left w:w="0" w:type="dxa"/>
+              <w:right w:w="0" w:type="dxa"/>
+            </w:tcMar>
+            <w:vAlign w:val="top"/>
+          </w:tcPr>
+          <w:p>
+            <w:pPr>
+              <w:pStyle w:val="Normal"/>
+              <w:jc w:val="center"/>
+              <w:pBdr>
+                <w:bottom w:val="none" w:sz="0" w:space="0" w:color="000000"/>
+                <w:top w:val="none" w:sz="0" w:space="0" w:color="000000"/>
+                <w:left w:val="none" w:sz="0" w:space="0" w:color="000000"/>
+                <w:right w:val="none" w:sz="0" w:space="0" w:color="000000"/>
+              </w:pBdr>
+              <w:spacing w:after="100" w:before="100" w:line="240"/>
+              <w:ind w:left="100" w:right="100" w:firstLine="0" w:firstLineChars="0"/>
+            </w:pPr>
+            <w:r>
+              <w:rPr>
+                <w:rFonts w:ascii="DejaVu Sans" w:hAnsi="DejaVu Sans" w:eastAsia="DejaVu Sans" w:cs="DejaVu Sans"/>
+                <w:i w:val="false"/>
+                <w:b w:val="false"/>
+                <w:u w:val="none"/>
+                <w:sz w:val="22"/>
+                <w:szCs w:val="22"/>
+                <w:color w:val="000000"/>
+              </w:rPr>
+              <w:t xml:space="preserve">66,477 (74)</w:t>
+            </w:r>
+          </w:p>
+        </w:tc>
+      </w:tr>
+      <w:tr>
+        <w:trPr>
+          <w:trHeight w:val="624" w:hRule="auto"/>
+        </w:trPr>
+        body77
+        <w:tc>
+          <w:tcPr>
+            <w:tcBorders>
+              <w:bottom w:val="none" w:sz="0" w:space="0" w:color="000000"/>
+              <w:top w:val="none" w:sz="0" w:space="0" w:color="000000"/>
+              <w:left w:val="none" w:sz="0" w:space="0" w:color="000000"/>
+              <w:right w:val="none" w:sz="0" w:space="0" w:color="000000"/>
+            </w:tcBorders>
+            <w:shd w:val="clear" w:color="auto" w:fill="FFFFFF"/>
+            <w:tcMar>
+              <w:top w:w="0" w:type="dxa"/>
+              <w:bottom w:w="0" w:type="dxa"/>
+              <w:left w:w="0" w:type="dxa"/>
+              <w:right w:w="0" w:type="dxa"/>
+            </w:tcMar>
+            <w:vAlign w:val="top"/>
+          </w:tcPr>
+          <w:p>
+            <w:pPr>
+              <w:pStyle w:val="Normal"/>
+              <w:jc w:val="left"/>
+              <w:pBdr>
+                <w:bottom w:val="none" w:sz="0" w:space="0" w:color="000000"/>
+                <w:top w:val="none" w:sz="0" w:space="0" w:color="000000"/>
+                <w:left w:val="none" w:sz="0" w:space="0" w:color="000000"/>
+                <w:right w:val="none" w:sz="0" w:space="0" w:color="000000"/>
+              </w:pBdr>
+              <w:spacing w:after="100" w:before="100" w:line="240"/>
+              <w:ind w:left="300" w:right="100" w:firstLine="0" w:firstLineChars="0"/>
+            </w:pPr>
+            <w:r>
+              <w:rPr>
+                <w:rFonts w:ascii="DejaVu Sans" w:hAnsi="DejaVu Sans" w:eastAsia="DejaVu Sans" w:cs="DejaVu Sans"/>
+                <w:i w:val="false"/>
+                <w:b w:val="false"/>
+                <w:u w:val="none"/>
+                <w:sz w:val="22"/>
+                <w:szCs w:val="22"/>
+                <w:color w:val="000000"/>
+              </w:rPr>
+              <w:t xml:space="preserve">More than 4 servings a day</w:t>
+            </w:r>
+          </w:p>
+        </w:tc>
+        <w:tc>
+          <w:tcPr>
+            <w:tcBorders>
+              <w:bottom w:val="none" w:sz="0" w:space="0" w:color="000000"/>
+              <w:top w:val="none" w:sz="0" w:space="0" w:color="000000"/>
+              <w:left w:val="none" w:sz="0" w:space="0" w:color="000000"/>
+              <w:right w:val="none" w:sz="0" w:space="0" w:color="000000"/>
+            </w:tcBorders>
+            <w:shd w:val="clear" w:color="auto" w:fill="FFFFFF"/>
+            <w:tcMar>
+              <w:top w:w="0" w:type="dxa"/>
+              <w:bottom w:w="0" w:type="dxa"/>
+              <w:left w:w="0" w:type="dxa"/>
+              <w:right w:w="0" w:type="dxa"/>
+            </w:tcMar>
+            <w:vAlign w:val="top"/>
+          </w:tcPr>
+          <w:p>
+            <w:pPr>
+              <w:pStyle w:val="Normal"/>
+              <w:jc w:val="center"/>
+              <w:pBdr>
+                <w:bottom w:val="none" w:sz="0" w:space="0" w:color="000000"/>
+                <w:top w:val="none" w:sz="0" w:space="0" w:color="000000"/>
+                <w:left w:val="none" w:sz="0" w:space="0" w:color="000000"/>
+                <w:right w:val="none" w:sz="0" w:space="0" w:color="000000"/>
+              </w:pBdr>
+              <w:spacing w:after="100" w:before="100" w:line="240"/>
+              <w:ind w:left="100" w:right="100" w:firstLine="0" w:firstLineChars="0"/>
+            </w:pPr>
+            <w:r>
+              <w:rPr>
+                <w:rFonts w:ascii="DejaVu Sans" w:hAnsi="DejaVu Sans" w:eastAsia="DejaVu Sans" w:cs="DejaVu Sans"/>
+                <w:i w:val="false"/>
+                <w:b w:val="false"/>
+                <w:u w:val="none"/>
+                <w:sz w:val="22"/>
+                <w:szCs w:val="22"/>
+                <w:color w:val="000000"/>
+              </w:rPr>
+              <w:t xml:space="preserve">8,411 (9.3)</w:t>
+            </w:r>
+          </w:p>
+        </w:tc>
+      </w:tr>
+      <w:tr>
+        <w:trPr>
+          <w:trHeight w:val="624" w:hRule="auto"/>
+        </w:trPr>
+        body78
+        <w:tc>
+          <w:tcPr>
+            <w:tcBorders>
+              <w:bottom w:val="none" w:sz="0" w:space="0" w:color="000000"/>
+              <w:top w:val="none" w:sz="0" w:space="0" w:color="000000"/>
+              <w:left w:val="none" w:sz="0" w:space="0" w:color="000000"/>
+              <w:right w:val="none" w:sz="0" w:space="0" w:color="000000"/>
+            </w:tcBorders>
+            <w:shd w:val="clear" w:color="auto" w:fill="FFFFFF"/>
+            <w:tcMar>
+              <w:top w:w="0" w:type="dxa"/>
+              <w:bottom w:w="0" w:type="dxa"/>
+              <w:left w:w="0" w:type="dxa"/>
+              <w:right w:w="0" w:type="dxa"/>
+            </w:tcMar>
+            <w:vAlign w:val="top"/>
+          </w:tcPr>
+          <w:p>
+            <w:pPr>
+              <w:pStyle w:val="Normal"/>
+              <w:jc w:val="left"/>
+              <w:pBdr>
+                <w:bottom w:val="none" w:sz="0" w:space="0" w:color="000000"/>
+                <w:top w:val="none" w:sz="0" w:space="0" w:color="000000"/>
+                <w:left w:val="none" w:sz="0" w:space="0" w:color="000000"/>
+                <w:right w:val="none" w:sz="0" w:space="0" w:color="000000"/>
+              </w:pBdr>
+              <w:spacing w:after="100" w:before="100" w:line="240"/>
               <w:ind w:left="100" w:right="100" w:firstLine="0" w:firstLineChars="0"/>
             </w:pPr>
             <w:r>
@@ -6503,6 +7443,100 @@
                 <w:color w:val="000000"/>
               </w:rPr>
               <w:t xml:space="preserve">0.1</w:t>
+            </w:r>
+          </w:p>
+        </w:tc>
+      </w:tr>
+      <w:tr>
+        <w:trPr>
+          <w:trHeight w:val="600" w:hRule="auto"/>
+        </w:trPr>
+        body79
+        <w:tc>
+          <w:tcPr>
+            <w:tcBorders>
+              <w:bottom w:val="none" w:sz="0" w:space="0" w:color="000000"/>
+              <w:top w:val="none" w:sz="0" w:space="0" w:color="000000"/>
+              <w:left w:val="none" w:sz="0" w:space="0" w:color="000000"/>
+              <w:right w:val="none" w:sz="0" w:space="0" w:color="000000"/>
+            </w:tcBorders>
+            <w:shd w:val="clear" w:color="auto" w:fill="FFFFFF"/>
+            <w:tcMar>
+              <w:top w:w="0" w:type="dxa"/>
+              <w:bottom w:w="0" w:type="dxa"/>
+              <w:left w:w="0" w:type="dxa"/>
+              <w:right w:w="0" w:type="dxa"/>
+            </w:tcMar>
+            <w:vAlign w:val="top"/>
+          </w:tcPr>
+          <w:p>
+            <w:pPr>
+              <w:pStyle w:val="Normal"/>
+              <w:jc w:val="left"/>
+              <w:pBdr>
+                <w:bottom w:val="none" w:sz="0" w:space="0" w:color="000000"/>
+                <w:top w:val="none" w:sz="0" w:space="0" w:color="000000"/>
+                <w:left w:val="none" w:sz="0" w:space="0" w:color="000000"/>
+                <w:right w:val="none" w:sz="0" w:space="0" w:color="000000"/>
+              </w:pBdr>
+              <w:spacing w:after="100" w:before="100" w:line="240"/>
+              <w:ind w:left="300" w:right="100" w:firstLine="0" w:firstLineChars="0"/>
+            </w:pPr>
+            <w:r>
+              <w:rPr>
+                <w:rFonts w:ascii="DejaVu Sans" w:hAnsi="DejaVu Sans" w:eastAsia="DejaVu Sans" w:cs="DejaVu Sans"/>
+                <w:i w:val="false"/>
+                <w:b w:val="false"/>
+                <w:u w:val="none"/>
+                <w:sz w:val="22"/>
+                <w:szCs w:val="22"/>
+                <w:color w:val="000000"/>
+              </w:rPr>
+              <w:t xml:space="preserve">Unknown</w:t>
+            </w:r>
+          </w:p>
+        </w:tc>
+        <w:tc>
+          <w:tcPr>
+            <w:tcBorders>
+              <w:bottom w:val="none" w:sz="0" w:space="0" w:color="000000"/>
+              <w:top w:val="none" w:sz="0" w:space="0" w:color="000000"/>
+              <w:left w:val="none" w:sz="0" w:space="0" w:color="000000"/>
+              <w:right w:val="none" w:sz="0" w:space="0" w:color="000000"/>
+            </w:tcBorders>
+            <w:shd w:val="clear" w:color="auto" w:fill="FFFFFF"/>
+            <w:tcMar>
+              <w:top w:w="0" w:type="dxa"/>
+              <w:bottom w:w="0" w:type="dxa"/>
+              <w:left w:w="0" w:type="dxa"/>
+              <w:right w:w="0" w:type="dxa"/>
+            </w:tcMar>
+            <w:vAlign w:val="top"/>
+          </w:tcPr>
+          <w:p>
+            <w:pPr>
+              <w:pStyle w:val="Normal"/>
+              <w:jc w:val="center"/>
+              <w:pBdr>
+                <w:bottom w:val="none" w:sz="0" w:space="0" w:color="000000"/>
+                <w:top w:val="none" w:sz="0" w:space="0" w:color="000000"/>
+                <w:left w:val="none" w:sz="0" w:space="0" w:color="000000"/>
+                <w:right w:val="none" w:sz="0" w:space="0" w:color="000000"/>
+              </w:pBdr>
+              <w:spacing w:after="100" w:before="100" w:line="240"/>
+              <w:ind w:left="100" w:right="100" w:firstLine="0" w:firstLineChars="0"/>
+            </w:pPr>
+            <w:r>
+              <w:rPr>
+                <w:rFonts w:ascii="DejaVu Sans" w:hAnsi="DejaVu Sans" w:eastAsia="DejaVu Sans" w:cs="DejaVu Sans"/>
+                <w:i w:val="false"/>
+                <w:b w:val="false"/>
+                <w:u w:val="none"/>
+                <w:sz w:val="22"/>
+                <w:szCs w:val="22"/>
+                <w:color w:val="000000"/>
+              </w:rPr>
+              <w:t xml:space="preserve">10,099</w:t>
             </w:r>
           </w:p>
         </w:tc>
@@ -6511,7 +7545,7 @@
         <w:trPr>
           <w:trHeight w:val="603" w:hRule="auto"/>
         </w:trPr>
-        body69
+        body80
         <w:tc>
           <w:tcPr>
             <w:tcBorders>
@@ -6597,6 +7631,100 @@
                 <w:color w:val="000000"/>
               </w:rPr>
               <w:t xml:space="preserve">29.8</w:t>
+            </w:r>
+          </w:p>
+        </w:tc>
+      </w:tr>
+      <w:tr>
+        <w:trPr>
+          <w:trHeight w:val="600" w:hRule="auto"/>
+        </w:trPr>
+        body81
+        <w:tc>
+          <w:tcPr>
+            <w:tcBorders>
+              <w:bottom w:val="none" w:sz="0" w:space="0" w:color="000000"/>
+              <w:top w:val="none" w:sz="0" w:space="0" w:color="000000"/>
+              <w:left w:val="none" w:sz="0" w:space="0" w:color="000000"/>
+              <w:right w:val="none" w:sz="0" w:space="0" w:color="000000"/>
+            </w:tcBorders>
+            <w:shd w:val="clear" w:color="auto" w:fill="FFFFFF"/>
+            <w:tcMar>
+              <w:top w:w="0" w:type="dxa"/>
+              <w:bottom w:w="0" w:type="dxa"/>
+              <w:left w:w="0" w:type="dxa"/>
+              <w:right w:w="0" w:type="dxa"/>
+            </w:tcMar>
+            <w:vAlign w:val="top"/>
+          </w:tcPr>
+          <w:p>
+            <w:pPr>
+              <w:pStyle w:val="Normal"/>
+              <w:jc w:val="left"/>
+              <w:pBdr>
+                <w:bottom w:val="none" w:sz="0" w:space="0" w:color="000000"/>
+                <w:top w:val="none" w:sz="0" w:space="0" w:color="000000"/>
+                <w:left w:val="none" w:sz="0" w:space="0" w:color="000000"/>
+                <w:right w:val="none" w:sz="0" w:space="0" w:color="000000"/>
+              </w:pBdr>
+              <w:spacing w:after="100" w:before="100" w:line="240"/>
+              <w:ind w:left="300" w:right="100" w:firstLine="0" w:firstLineChars="0"/>
+            </w:pPr>
+            <w:r>
+              <w:rPr>
+                <w:rFonts w:ascii="DejaVu Sans" w:hAnsi="DejaVu Sans" w:eastAsia="DejaVu Sans" w:cs="DejaVu Sans"/>
+                <w:i w:val="false"/>
+                <w:b w:val="false"/>
+                <w:u w:val="none"/>
+                <w:sz w:val="22"/>
+                <w:szCs w:val="22"/>
+                <w:color w:val="000000"/>
+              </w:rPr>
+              <w:t xml:space="preserve">Unknown</w:t>
+            </w:r>
+          </w:p>
+        </w:tc>
+        <w:tc>
+          <w:tcPr>
+            <w:tcBorders>
+              <w:bottom w:val="none" w:sz="0" w:space="0" w:color="000000"/>
+              <w:top w:val="none" w:sz="0" w:space="0" w:color="000000"/>
+              <w:left w:val="none" w:sz="0" w:space="0" w:color="000000"/>
+              <w:right w:val="none" w:sz="0" w:space="0" w:color="000000"/>
+            </w:tcBorders>
+            <w:shd w:val="clear" w:color="auto" w:fill="FFFFFF"/>
+            <w:tcMar>
+              <w:top w:w="0" w:type="dxa"/>
+              <w:bottom w:w="0" w:type="dxa"/>
+              <w:left w:w="0" w:type="dxa"/>
+              <w:right w:w="0" w:type="dxa"/>
+            </w:tcMar>
+            <w:vAlign w:val="top"/>
+          </w:tcPr>
+          <w:p>
+            <w:pPr>
+              <w:pStyle w:val="Normal"/>
+              <w:jc w:val="center"/>
+              <w:pBdr>
+                <w:bottom w:val="none" w:sz="0" w:space="0" w:color="000000"/>
+                <w:top w:val="none" w:sz="0" w:space="0" w:color="000000"/>
+                <w:left w:val="none" w:sz="0" w:space="0" w:color="000000"/>
+                <w:right w:val="none" w:sz="0" w:space="0" w:color="000000"/>
+              </w:pBdr>
+              <w:spacing w:after="100" w:before="100" w:line="240"/>
+              <w:ind w:left="100" w:right="100" w:firstLine="0" w:firstLineChars="0"/>
+            </w:pPr>
+            <w:r>
+              <w:rPr>
+                <w:rFonts w:ascii="DejaVu Sans" w:hAnsi="DejaVu Sans" w:eastAsia="DejaVu Sans" w:cs="DejaVu Sans"/>
+                <w:i w:val="false"/>
+                <w:b w:val="false"/>
+                <w:u w:val="none"/>
+                <w:sz w:val="22"/>
+                <w:szCs w:val="22"/>
+                <w:color w:val="000000"/>
+              </w:rPr>
+              <w:t xml:space="preserve">10,099</w:t>
             </w:r>
           </w:p>
         </w:tc>
@@ -6605,7 +7733,101 @@
         <w:trPr>
           <w:trHeight w:val="603" w:hRule="auto"/>
         </w:trPr>
-        body70
+        body82
+        <w:tc>
+          <w:tcPr>
+            <w:tcBorders>
+              <w:bottom w:val="none" w:sz="0" w:space="0" w:color="000000"/>
+              <w:top w:val="none" w:sz="0" w:space="0" w:color="000000"/>
+              <w:left w:val="none" w:sz="0" w:space="0" w:color="000000"/>
+              <w:right w:val="none" w:sz="0" w:space="0" w:color="000000"/>
+            </w:tcBorders>
+            <w:shd w:val="clear" w:color="auto" w:fill="FFFFFF"/>
+            <w:tcMar>
+              <w:top w:w="0" w:type="dxa"/>
+              <w:bottom w:w="0" w:type="dxa"/>
+              <w:left w:w="0" w:type="dxa"/>
+              <w:right w:w="0" w:type="dxa"/>
+            </w:tcMar>
+            <w:vAlign w:val="top"/>
+          </w:tcPr>
+          <w:p>
+            <w:pPr>
+              <w:pStyle w:val="Normal"/>
+              <w:jc w:val="left"/>
+              <w:pBdr>
+                <w:bottom w:val="none" w:sz="0" w:space="0" w:color="000000"/>
+                <w:top w:val="none" w:sz="0" w:space="0" w:color="000000"/>
+                <w:left w:val="none" w:sz="0" w:space="0" w:color="000000"/>
+                <w:right w:val="none" w:sz="0" w:space="0" w:color="000000"/>
+              </w:pBdr>
+              <w:spacing w:after="100" w:before="100" w:line="240"/>
+              <w:ind w:left="100" w:right="100" w:firstLine="0" w:firstLineChars="0"/>
+            </w:pPr>
+            <w:r>
+              <w:rPr>
+                <w:rFonts w:ascii="DejaVu Sans" w:hAnsi="DejaVu Sans" w:eastAsia="DejaVu Sans" w:cs="DejaVu Sans"/>
+                <w:i w:val="false"/>
+                <w:b w:val="false"/>
+                <w:u w:val="none"/>
+                <w:sz w:val="22"/>
+                <w:szCs w:val="22"/>
+                <w:color w:val="000000"/>
+              </w:rPr>
+              <w:t xml:space="preserve">Natural env. 300m from residence, Median</w:t>
+            </w:r>
+          </w:p>
+        </w:tc>
+        <w:tc>
+          <w:tcPr>
+            <w:tcBorders>
+              <w:bottom w:val="none" w:sz="0" w:space="0" w:color="000000"/>
+              <w:top w:val="none" w:sz="0" w:space="0" w:color="000000"/>
+              <w:left w:val="none" w:sz="0" w:space="0" w:color="000000"/>
+              <w:right w:val="none" w:sz="0" w:space="0" w:color="000000"/>
+            </w:tcBorders>
+            <w:shd w:val="clear" w:color="auto" w:fill="FFFFFF"/>
+            <w:tcMar>
+              <w:top w:w="0" w:type="dxa"/>
+              <w:bottom w:w="0" w:type="dxa"/>
+              <w:left w:w="0" w:type="dxa"/>
+              <w:right w:w="0" w:type="dxa"/>
+            </w:tcMar>
+            <w:vAlign w:val="top"/>
+          </w:tcPr>
+          <w:p>
+            <w:pPr>
+              <w:pStyle w:val="Normal"/>
+              <w:jc w:val="center"/>
+              <w:pBdr>
+                <w:bottom w:val="none" w:sz="0" w:space="0" w:color="000000"/>
+                <w:top w:val="none" w:sz="0" w:space="0" w:color="000000"/>
+                <w:left w:val="none" w:sz="0" w:space="0" w:color="000000"/>
+                <w:right w:val="none" w:sz="0" w:space="0" w:color="000000"/>
+              </w:pBdr>
+              <w:spacing w:after="100" w:before="100" w:line="240"/>
+              <w:ind w:left="100" w:right="100" w:firstLine="0" w:firstLineChars="0"/>
+            </w:pPr>
+            <w:r>
+              <w:rPr>
+                <w:rFonts w:ascii="DejaVu Sans" w:hAnsi="DejaVu Sans" w:eastAsia="DejaVu Sans" w:cs="DejaVu Sans"/>
+                <w:i w:val="false"/>
+                <w:b w:val="false"/>
+                <w:u w:val="none"/>
+                <w:sz w:val="22"/>
+                <w:szCs w:val="22"/>
+                <w:color w:val="000000"/>
+              </w:rPr>
+              <w:t xml:space="preserve">19.4</w:t>
+            </w:r>
+          </w:p>
+        </w:tc>
+      </w:tr>
+      <w:tr>
+        <w:trPr>
+          <w:trHeight w:val="581" w:hRule="auto"/>
+        </w:trPr>
+        body83
         <w:tc>
           <w:tcPr>
             <w:tcBorders>
@@ -6634,19 +7856,19 @@
                 <w:right w:val="none" w:sz="0" w:space="0" w:color="000000"/>
               </w:pBdr>
               <w:spacing w:after="100" w:before="100" w:line="240"/>
-              <w:ind w:left="100" w:right="100" w:firstLine="0" w:firstLineChars="0"/>
-            </w:pPr>
-            <w:r>
-              <w:rPr>
-                <w:rFonts w:ascii="DejaVu Sans" w:hAnsi="DejaVu Sans" w:eastAsia="DejaVu Sans" w:cs="DejaVu Sans"/>
-                <w:i w:val="false"/>
-                <w:b w:val="false"/>
-                <w:u w:val="none"/>
-                <w:sz w:val="22"/>
-                <w:szCs w:val="22"/>
-                <w:color w:val="000000"/>
-              </w:rPr>
-              <w:t xml:space="preserve">Natural env. 300m from residence, Median</w:t>
+              <w:ind w:left="300" w:right="100" w:firstLine="0" w:firstLineChars="0"/>
+            </w:pPr>
+            <w:r>
+              <w:rPr>
+                <w:rFonts w:ascii="DejaVu Sans" w:hAnsi="DejaVu Sans" w:eastAsia="DejaVu Sans" w:cs="DejaVu Sans"/>
+                <w:i w:val="false"/>
+                <w:b w:val="false"/>
+                <w:u w:val="none"/>
+                <w:sz w:val="22"/>
+                <w:szCs w:val="22"/>
+                <w:color w:val="000000"/>
+              </w:rPr>
+              <w:t xml:space="preserve">Unknown</w:t>
             </w:r>
           </w:p>
         </w:tc>
@@ -6690,7 +7912,7 @@
                 <w:szCs w:val="22"/>
                 <w:color w:val="000000"/>
               </w:rPr>
-              <w:t xml:space="preserve">19.9</w:t>
+              <w:t xml:space="preserve">760</w:t>
             </w:r>
           </w:p>
         </w:tc>

</xml_diff>

<commit_message>
removed all plots from directory to clear space
</commit_message>
<xml_diff>
--- a/data_prep/testTable.docx
+++ b/data_prep/testTable.docx
@@ -110,7 +110,7 @@
                 <w:szCs w:val="22"/>
                 <w:color w:val="000000"/>
               </w:rPr>
-              <w:t xml:space="preserve">N = 90,258</w:t>
+              <w:t xml:space="preserve">N = 50,746</w:t>
             </w:r>
           </w:p>
         </w:tc>
@@ -204,7 +204,7 @@
                 <w:szCs w:val="22"/>
                 <w:color w:val="000000"/>
               </w:rPr>
-              <w:t xml:space="preserve">96.4</w:t>
+              <w:t xml:space="preserve">96.7</w:t>
             </w:r>
           </w:p>
         </w:tc>
@@ -298,7 +298,7 @@
                 <w:szCs w:val="22"/>
                 <w:color w:val="000000"/>
               </w:rPr>
-              <w:t xml:space="preserve">89,943 (100)</w:t>
+              <w:t xml:space="preserve">50,575 (100)</w:t>
             </w:r>
           </w:p>
         </w:tc>
@@ -392,14 +392,14 @@
                 <w:szCs w:val="22"/>
                 <w:color w:val="000000"/>
               </w:rPr>
-              <w:t xml:space="preserve">89,612 (99)</w:t>
+              <w:t xml:space="preserve">50,409 (99)</w:t>
             </w:r>
           </w:p>
         </w:tc>
       </w:tr>
       <w:tr>
         <w:trPr>
-          <w:trHeight w:val="603" w:hRule="auto"/>
+          <w:trHeight w:val="629" w:hRule="auto"/>
         </w:trPr>
         body 4
         <w:tc>
@@ -442,7 +442,7 @@
                 <w:szCs w:val="22"/>
                 <w:color w:val="000000"/>
               </w:rPr>
-              <w:t xml:space="preserve">MVPA min/week, Median</w:t>
+              <w:t xml:space="preserve">MVPA_Quant_PA4, n (%)</w:t>
             </w:r>
           </w:p>
         </w:tc>
@@ -486,14 +486,14 @@
                 <w:szCs w:val="22"/>
                 <w:color w:val="000000"/>
               </w:rPr>
-              <w:t xml:space="preserve">464.1</w:t>
+              <w:t xml:space="preserve"/>
             </w:r>
           </w:p>
         </w:tc>
       </w:tr>
       <w:tr>
         <w:trPr>
-          <w:trHeight w:val="624" w:hRule="auto"/>
+          <w:trHeight w:val="607" w:hRule="auto"/>
         </w:trPr>
         body 5
         <w:tc>
@@ -524,19 +524,19 @@
                 <w:right w:val="none" w:sz="0" w:space="0" w:color="000000"/>
               </w:pBdr>
               <w:spacing w:after="100" w:before="100" w:line="240"/>
-              <w:ind w:left="100" w:right="100" w:firstLine="0" w:firstLineChars="0"/>
-            </w:pPr>
-            <w:r>
-              <w:rPr>
-                <w:rFonts w:ascii="DejaVu Sans" w:hAnsi="DejaVu Sans" w:eastAsia="DejaVu Sans" w:cs="DejaVu Sans"/>
-                <w:i w:val="false"/>
-                <w:b w:val="false"/>
-                <w:u w:val="none"/>
-                <w:sz w:val="22"/>
-                <w:szCs w:val="22"/>
-                <w:color w:val="000000"/>
-              </w:rPr>
-              <w:t xml:space="preserve">MVPA min/week Machine Learning, Median</w:t>
+              <w:ind w:left="300" w:right="100" w:firstLine="0" w:firstLineChars="0"/>
+            </w:pPr>
+            <w:r>
+              <w:rPr>
+                <w:rFonts w:ascii="DejaVu Sans" w:hAnsi="DejaVu Sans" w:eastAsia="DejaVu Sans" w:cs="DejaVu Sans"/>
+                <w:i w:val="false"/>
+                <w:b w:val="false"/>
+                <w:u w:val="none"/>
+                <w:sz w:val="22"/>
+                <w:szCs w:val="22"/>
+                <w:color w:val="000000"/>
+              </w:rPr>
+              <w:t xml:space="preserve">[0,50]</w:t>
             </w:r>
           </w:p>
         </w:tc>
@@ -580,14 +580,14 @@
                 <w:szCs w:val="22"/>
                 <w:color w:val="000000"/>
               </w:rPr>
-              <w:t xml:space="preserve">234.1</w:t>
+              <w:t xml:space="preserve">13,329 (26)</w:t>
             </w:r>
           </w:p>
         </w:tc>
       </w:tr>
       <w:tr>
         <w:trPr>
-          <w:trHeight w:val="624" w:hRule="auto"/>
+          <w:trHeight w:val="607" w:hRule="auto"/>
         </w:trPr>
         body 6
         <w:tc>
@@ -618,19 +618,19 @@
                 <w:right w:val="none" w:sz="0" w:space="0" w:color="000000"/>
               </w:pBdr>
               <w:spacing w:after="100" w:before="100" w:line="240"/>
-              <w:ind w:left="100" w:right="100" w:firstLine="0" w:firstLineChars="0"/>
-            </w:pPr>
-            <w:r>
-              <w:rPr>
-                <w:rFonts w:ascii="DejaVu Sans" w:hAnsi="DejaVu Sans" w:eastAsia="DejaVu Sans" w:cs="DejaVu Sans"/>
-                <w:i w:val="false"/>
-                <w:b w:val="false"/>
-                <w:u w:val="none"/>
-                <w:sz w:val="22"/>
-                <w:szCs w:val="22"/>
-                <w:color w:val="000000"/>
-              </w:rPr>
-              <w:t xml:space="preserve">MVPA min/week Activity Count, Median</w:t>
+              <w:ind w:left="300" w:right="100" w:firstLine="0" w:firstLineChars="0"/>
+            </w:pPr>
+            <w:r>
+              <w:rPr>
+                <w:rFonts w:ascii="DejaVu Sans" w:hAnsi="DejaVu Sans" w:eastAsia="DejaVu Sans" w:cs="DejaVu Sans"/>
+                <w:i w:val="false"/>
+                <w:b w:val="false"/>
+                <w:u w:val="none"/>
+                <w:sz w:val="22"/>
+                <w:szCs w:val="22"/>
+                <w:color w:val="000000"/>
+              </w:rPr>
+              <w:t xml:space="preserve">(50,80]</w:t>
             </w:r>
           </w:p>
         </w:tc>
@@ -674,14 +674,14 @@
                 <w:szCs w:val="22"/>
                 <w:color w:val="000000"/>
               </w:rPr>
-              <w:t xml:space="preserve">585.9</w:t>
+              <w:t xml:space="preserve">12,800 (25)</w:t>
             </w:r>
           </w:p>
         </w:tc>
       </w:tr>
       <w:tr>
         <w:trPr>
-          <w:trHeight w:val="624" w:hRule="auto"/>
+          <w:trHeight w:val="607" w:hRule="auto"/>
         </w:trPr>
         body 7
         <w:tc>
@@ -712,19 +712,19 @@
                 <w:right w:val="none" w:sz="0" w:space="0" w:color="000000"/>
               </w:pBdr>
               <w:spacing w:after="100" w:before="100" w:line="240"/>
-              <w:ind w:left="100" w:right="100" w:firstLine="0" w:firstLineChars="0"/>
-            </w:pPr>
-            <w:r>
-              <w:rPr>
-                <w:rFonts w:ascii="DejaVu Sans" w:hAnsi="DejaVu Sans" w:eastAsia="DejaVu Sans" w:cs="DejaVu Sans"/>
-                <w:i w:val="false"/>
-                <w:b w:val="false"/>
-                <w:u w:val="none"/>
-                <w:sz w:val="22"/>
-                <w:szCs w:val="22"/>
-                <w:color w:val="000000"/>
-              </w:rPr>
-              <w:t xml:space="preserve">Myocardial Infarction, n (%)</w:t>
+              <w:ind w:left="300" w:right="100" w:firstLine="0" w:firstLineChars="0"/>
+            </w:pPr>
+            <w:r>
+              <w:rPr>
+                <w:rFonts w:ascii="DejaVu Sans" w:hAnsi="DejaVu Sans" w:eastAsia="DejaVu Sans" w:cs="DejaVu Sans"/>
+                <w:i w:val="false"/>
+                <w:b w:val="false"/>
+                <w:u w:val="none"/>
+                <w:sz w:val="22"/>
+                <w:szCs w:val="22"/>
+                <w:color w:val="000000"/>
+              </w:rPr>
+              <w:t xml:space="preserve">(80,120]</w:t>
             </w:r>
           </w:p>
         </w:tc>
@@ -768,7 +768,7 @@
                 <w:szCs w:val="22"/>
                 <w:color w:val="000000"/>
               </w:rPr>
-              <w:t xml:space="preserve">2,017 (2.2)</w:t>
+              <w:t xml:space="preserve">12,249 (24)</w:t>
             </w:r>
           </w:p>
         </w:tc>
@@ -806,19 +806,19 @@
                 <w:right w:val="none" w:sz="0" w:space="0" w:color="000000"/>
               </w:pBdr>
               <w:spacing w:after="100" w:before="100" w:line="240"/>
-              <w:ind w:left="100" w:right="100" w:firstLine="0" w:firstLineChars="0"/>
-            </w:pPr>
-            <w:r>
-              <w:rPr>
-                <w:rFonts w:ascii="DejaVu Sans" w:hAnsi="DejaVu Sans" w:eastAsia="DejaVu Sans" w:cs="DejaVu Sans"/>
-                <w:i w:val="false"/>
-                <w:b w:val="false"/>
-                <w:u w:val="none"/>
-                <w:sz w:val="22"/>
-                <w:szCs w:val="22"/>
-                <w:color w:val="000000"/>
-              </w:rPr>
-              <w:t xml:space="preserve">Stroke, n (%)</w:t>
+              <w:ind w:left="300" w:right="100" w:firstLine="0" w:firstLineChars="0"/>
+            </w:pPr>
+            <w:r>
+              <w:rPr>
+                <w:rFonts w:ascii="DejaVu Sans" w:hAnsi="DejaVu Sans" w:eastAsia="DejaVu Sans" w:cs="DejaVu Sans"/>
+                <w:i w:val="false"/>
+                <w:b w:val="false"/>
+                <w:u w:val="none"/>
+                <w:sz w:val="22"/>
+                <w:szCs w:val="22"/>
+                <w:color w:val="000000"/>
+              </w:rPr>
+              <w:t xml:space="preserve">(120,990]</w:t>
             </w:r>
           </w:p>
         </w:tc>
@@ -862,7 +862,101 @@
                 <w:szCs w:val="22"/>
                 <w:color w:val="000000"/>
               </w:rPr>
-              <w:t xml:space="preserve">1,284 (1.4)</w:t>
+              <w:t xml:space="preserve">12,368 (24)</w:t>
+            </w:r>
+          </w:p>
+        </w:tc>
+      </w:tr>
+      <w:tr>
+        <w:trPr>
+          <w:trHeight w:val="603" w:hRule="auto"/>
+        </w:trPr>
+        body 9
+        <w:tc>
+          <w:tcPr>
+            <w:tcBorders>
+              <w:bottom w:val="none" w:sz="0" w:space="0" w:color="000000"/>
+              <w:top w:val="none" w:sz="0" w:space="0" w:color="000000"/>
+              <w:left w:val="none" w:sz="0" w:space="0" w:color="000000"/>
+              <w:right w:val="none" w:sz="0" w:space="0" w:color="000000"/>
+            </w:tcBorders>
+            <w:shd w:val="clear" w:color="auto" w:fill="FFFFFF"/>
+            <w:tcMar>
+              <w:top w:w="0" w:type="dxa"/>
+              <w:bottom w:w="0" w:type="dxa"/>
+              <w:left w:w="0" w:type="dxa"/>
+              <w:right w:w="0" w:type="dxa"/>
+            </w:tcMar>
+            <w:vAlign w:val="top"/>
+          </w:tcPr>
+          <w:p>
+            <w:pPr>
+              <w:pStyle w:val="Normal"/>
+              <w:jc w:val="left"/>
+              <w:pBdr>
+                <w:bottom w:val="none" w:sz="0" w:space="0" w:color="000000"/>
+                <w:top w:val="none" w:sz="0" w:space="0" w:color="000000"/>
+                <w:left w:val="none" w:sz="0" w:space="0" w:color="000000"/>
+                <w:right w:val="none" w:sz="0" w:space="0" w:color="000000"/>
+              </w:pBdr>
+              <w:spacing w:after="100" w:before="100" w:line="240"/>
+              <w:ind w:left="100" w:right="100" w:firstLine="0" w:firstLineChars="0"/>
+            </w:pPr>
+            <w:r>
+              <w:rPr>
+                <w:rFonts w:ascii="DejaVu Sans" w:hAnsi="DejaVu Sans" w:eastAsia="DejaVu Sans" w:cs="DejaVu Sans"/>
+                <w:i w:val="false"/>
+                <w:b w:val="false"/>
+                <w:u w:val="none"/>
+                <w:sz w:val="22"/>
+                <w:szCs w:val="22"/>
+                <w:color w:val="000000"/>
+              </w:rPr>
+              <w:t xml:space="preserve">MVPA min/week, Median</w:t>
+            </w:r>
+          </w:p>
+        </w:tc>
+        <w:tc>
+          <w:tcPr>
+            <w:tcBorders>
+              <w:bottom w:val="none" w:sz="0" w:space="0" w:color="000000"/>
+              <w:top w:val="none" w:sz="0" w:space="0" w:color="000000"/>
+              <w:left w:val="none" w:sz="0" w:space="0" w:color="000000"/>
+              <w:right w:val="none" w:sz="0" w:space="0" w:color="000000"/>
+            </w:tcBorders>
+            <w:shd w:val="clear" w:color="auto" w:fill="FFFFFF"/>
+            <w:tcMar>
+              <w:top w:w="0" w:type="dxa"/>
+              <w:bottom w:w="0" w:type="dxa"/>
+              <w:left w:w="0" w:type="dxa"/>
+              <w:right w:w="0" w:type="dxa"/>
+            </w:tcMar>
+            <w:vAlign w:val="top"/>
+          </w:tcPr>
+          <w:p>
+            <w:pPr>
+              <w:pStyle w:val="Normal"/>
+              <w:jc w:val="center"/>
+              <w:pBdr>
+                <w:bottom w:val="none" w:sz="0" w:space="0" w:color="000000"/>
+                <w:top w:val="none" w:sz="0" w:space="0" w:color="000000"/>
+                <w:left w:val="none" w:sz="0" w:space="0" w:color="000000"/>
+                <w:right w:val="none" w:sz="0" w:space="0" w:color="000000"/>
+              </w:pBdr>
+              <w:spacing w:after="100" w:before="100" w:line="240"/>
+              <w:ind w:left="100" w:right="100" w:firstLine="0" w:firstLineChars="0"/>
+            </w:pPr>
+            <w:r>
+              <w:rPr>
+                <w:rFonts w:ascii="DejaVu Sans" w:hAnsi="DejaVu Sans" w:eastAsia="DejaVu Sans" w:cs="DejaVu Sans"/>
+                <w:i w:val="false"/>
+                <w:b w:val="false"/>
+                <w:u w:val="none"/>
+                <w:sz w:val="22"/>
+                <w:szCs w:val="22"/>
+                <w:color w:val="000000"/>
+              </w:rPr>
+              <w:t xml:space="preserve">499.3</w:t>
             </w:r>
           </w:p>
         </w:tc>
@@ -871,7 +965,7 @@
         <w:trPr>
           <w:trHeight w:val="624" w:hRule="auto"/>
         </w:trPr>
-        body 9
+        body10
         <w:tc>
           <w:tcPr>
             <w:tcBorders>
@@ -912,7 +1006,7 @@
                 <w:szCs w:val="22"/>
                 <w:color w:val="000000"/>
               </w:rPr>
-              <w:t xml:space="preserve">Age, Median</w:t>
+              <w:t xml:space="preserve">MVPA min/week Activity Count, Median</w:t>
             </w:r>
           </w:p>
         </w:tc>
@@ -956,16 +1050,16 @@
                 <w:szCs w:val="22"/>
                 <w:color w:val="000000"/>
               </w:rPr>
-              <w:t xml:space="preserve">63.2</w:t>
+              <w:t xml:space="preserve">271.1</w:t>
             </w:r>
           </w:p>
         </w:tc>
       </w:tr>
       <w:tr>
         <w:trPr>
-          <w:trHeight w:val="607" w:hRule="auto"/>
+          <w:trHeight w:val="624" w:hRule="auto"/>
         </w:trPr>
-        body10
+        body11
         <w:tc>
           <w:tcPr>
             <w:tcBorders>
@@ -1006,7 +1100,7 @@
                 <w:szCs w:val="22"/>
                 <w:color w:val="000000"/>
               </w:rPr>
-              <w:t xml:space="preserve">Race, n (%)</w:t>
+              <w:t xml:space="preserve">MVPA min/week Self-Report (IPAQ), Median</w:t>
             </w:r>
           </w:p>
         </w:tc>
@@ -1050,16 +1144,16 @@
                 <w:szCs w:val="22"/>
                 <w:color w:val="000000"/>
               </w:rPr>
-              <w:t xml:space="preserve"/>
+              <w:t xml:space="preserve">614.3</w:t>
             </w:r>
           </w:p>
         </w:tc>
       </w:tr>
       <w:tr>
         <w:trPr>
-          <w:trHeight w:val="607" w:hRule="auto"/>
+          <w:trHeight w:val="624" w:hRule="auto"/>
         </w:trPr>
-        body11
+        body12
         <w:tc>
           <w:tcPr>
             <w:tcBorders>
@@ -1088,19 +1182,19 @@
                 <w:right w:val="none" w:sz="0" w:space="0" w:color="000000"/>
               </w:pBdr>
               <w:spacing w:after="100" w:before="100" w:line="240"/>
-              <w:ind w:left="300" w:right="100" w:firstLine="0" w:firstLineChars="0"/>
-            </w:pPr>
-            <w:r>
-              <w:rPr>
-                <w:rFonts w:ascii="DejaVu Sans" w:hAnsi="DejaVu Sans" w:eastAsia="DejaVu Sans" w:cs="DejaVu Sans"/>
-                <w:i w:val="false"/>
-                <w:b w:val="false"/>
-                <w:u w:val="none"/>
-                <w:sz w:val="22"/>
-                <w:szCs w:val="22"/>
-                <w:color w:val="000000"/>
-              </w:rPr>
-              <w:t xml:space="preserve">Nonwhite</w:t>
+              <w:ind w:left="100" w:right="100" w:firstLine="0" w:firstLineChars="0"/>
+            </w:pPr>
+            <w:r>
+              <w:rPr>
+                <w:rFonts w:ascii="DejaVu Sans" w:hAnsi="DejaVu Sans" w:eastAsia="DejaVu Sans" w:cs="DejaVu Sans"/>
+                <w:i w:val="false"/>
+                <w:b w:val="false"/>
+                <w:u w:val="none"/>
+                <w:sz w:val="22"/>
+                <w:szCs w:val="22"/>
+                <w:color w:val="000000"/>
+              </w:rPr>
+              <w:t xml:space="preserve">MVPA min/week Machine Learning, Median</w:t>
             </w:r>
           </w:p>
         </w:tc>
@@ -1144,108 +1238,14 @@
                 <w:szCs w:val="22"/>
                 <w:color w:val="000000"/>
               </w:rPr>
-              <w:t xml:space="preserve">2,680 (3.0)</w:t>
+              <w:t xml:space="preserve">80.0</w:t>
             </w:r>
           </w:p>
         </w:tc>
       </w:tr>
       <w:tr>
         <w:trPr>
-          <w:trHeight w:val="607" w:hRule="auto"/>
-        </w:trPr>
-        body12
-        <w:tc>
-          <w:tcPr>
-            <w:tcBorders>
-              <w:bottom w:val="none" w:sz="0" w:space="0" w:color="000000"/>
-              <w:top w:val="none" w:sz="0" w:space="0" w:color="000000"/>
-              <w:left w:val="none" w:sz="0" w:space="0" w:color="000000"/>
-              <w:right w:val="none" w:sz="0" w:space="0" w:color="000000"/>
-            </w:tcBorders>
-            <w:shd w:val="clear" w:color="auto" w:fill="FFFFFF"/>
-            <w:tcMar>
-              <w:top w:w="0" w:type="dxa"/>
-              <w:bottom w:w="0" w:type="dxa"/>
-              <w:left w:w="0" w:type="dxa"/>
-              <w:right w:w="0" w:type="dxa"/>
-            </w:tcMar>
-            <w:vAlign w:val="top"/>
-          </w:tcPr>
-          <w:p>
-            <w:pPr>
-              <w:pStyle w:val="Normal"/>
-              <w:jc w:val="left"/>
-              <w:pBdr>
-                <w:bottom w:val="none" w:sz="0" w:space="0" w:color="000000"/>
-                <w:top w:val="none" w:sz="0" w:space="0" w:color="000000"/>
-                <w:left w:val="none" w:sz="0" w:space="0" w:color="000000"/>
-                <w:right w:val="none" w:sz="0" w:space="0" w:color="000000"/>
-              </w:pBdr>
-              <w:spacing w:after="100" w:before="100" w:line="240"/>
-              <w:ind w:left="300" w:right="100" w:firstLine="0" w:firstLineChars="0"/>
-            </w:pPr>
-            <w:r>
-              <w:rPr>
-                <w:rFonts w:ascii="DejaVu Sans" w:hAnsi="DejaVu Sans" w:eastAsia="DejaVu Sans" w:cs="DejaVu Sans"/>
-                <w:i w:val="false"/>
-                <w:b w:val="false"/>
-                <w:u w:val="none"/>
-                <w:sz w:val="22"/>
-                <w:szCs w:val="22"/>
-                <w:color w:val="000000"/>
-              </w:rPr>
-              <w:t xml:space="preserve">White</w:t>
-            </w:r>
-          </w:p>
-        </w:tc>
-        <w:tc>
-          <w:tcPr>
-            <w:tcBorders>
-              <w:bottom w:val="none" w:sz="0" w:space="0" w:color="000000"/>
-              <w:top w:val="none" w:sz="0" w:space="0" w:color="000000"/>
-              <w:left w:val="none" w:sz="0" w:space="0" w:color="000000"/>
-              <w:right w:val="none" w:sz="0" w:space="0" w:color="000000"/>
-            </w:tcBorders>
-            <w:shd w:val="clear" w:color="auto" w:fill="FFFFFF"/>
-            <w:tcMar>
-              <w:top w:w="0" w:type="dxa"/>
-              <w:bottom w:w="0" w:type="dxa"/>
-              <w:left w:w="0" w:type="dxa"/>
-              <w:right w:w="0" w:type="dxa"/>
-            </w:tcMar>
-            <w:vAlign w:val="top"/>
-          </w:tcPr>
-          <w:p>
-            <w:pPr>
-              <w:pStyle w:val="Normal"/>
-              <w:jc w:val="center"/>
-              <w:pBdr>
-                <w:bottom w:val="none" w:sz="0" w:space="0" w:color="000000"/>
-                <w:top w:val="none" w:sz="0" w:space="0" w:color="000000"/>
-                <w:left w:val="none" w:sz="0" w:space="0" w:color="000000"/>
-                <w:right w:val="none" w:sz="0" w:space="0" w:color="000000"/>
-              </w:pBdr>
-              <w:spacing w:after="100" w:before="100" w:line="240"/>
-              <w:ind w:left="100" w:right="100" w:firstLine="0" w:firstLineChars="0"/>
-            </w:pPr>
-            <w:r>
-              <w:rPr>
-                <w:rFonts w:ascii="DejaVu Sans" w:hAnsi="DejaVu Sans" w:eastAsia="DejaVu Sans" w:cs="DejaVu Sans"/>
-                <w:i w:val="false"/>
-                <w:b w:val="false"/>
-                <w:u w:val="none"/>
-                <w:sz w:val="22"/>
-                <w:szCs w:val="22"/>
-                <w:color w:val="000000"/>
-              </w:rPr>
-              <w:t xml:space="preserve">87,578 (97)</w:t>
-            </w:r>
-          </w:p>
-        </w:tc>
-      </w:tr>
-      <w:tr>
-        <w:trPr>
-          <w:trHeight w:val="607" w:hRule="auto"/>
+          <w:trHeight w:val="624" w:hRule="auto"/>
         </w:trPr>
         body13
         <w:tc>
@@ -1288,7 +1288,7 @@
                 <w:szCs w:val="22"/>
                 <w:color w:val="000000"/>
               </w:rPr>
-              <w:t xml:space="preserve">Sex, n (%)</w:t>
+              <w:t xml:space="preserve">Myocardial Infarction, n (%)</w:t>
             </w:r>
           </w:p>
         </w:tc>
@@ -1332,7 +1332,7 @@
                 <w:szCs w:val="22"/>
                 <w:color w:val="000000"/>
               </w:rPr>
-              <w:t xml:space="preserve"/>
+              <w:t xml:space="preserve">1,066 (2.1)</w:t>
             </w:r>
           </w:p>
         </w:tc>
@@ -1370,19 +1370,19 @@
                 <w:right w:val="none" w:sz="0" w:space="0" w:color="000000"/>
               </w:pBdr>
               <w:spacing w:after="100" w:before="100" w:line="240"/>
-              <w:ind w:left="300" w:right="100" w:firstLine="0" w:firstLineChars="0"/>
-            </w:pPr>
-            <w:r>
-              <w:rPr>
-                <w:rFonts w:ascii="DejaVu Sans" w:hAnsi="DejaVu Sans" w:eastAsia="DejaVu Sans" w:cs="DejaVu Sans"/>
-                <w:i w:val="false"/>
-                <w:b w:val="false"/>
-                <w:u w:val="none"/>
-                <w:sz w:val="22"/>
-                <w:szCs w:val="22"/>
-                <w:color w:val="000000"/>
-              </w:rPr>
-              <w:t xml:space="preserve">Female</w:t>
+              <w:ind w:left="100" w:right="100" w:firstLine="0" w:firstLineChars="0"/>
+            </w:pPr>
+            <w:r>
+              <w:rPr>
+                <w:rFonts w:ascii="DejaVu Sans" w:hAnsi="DejaVu Sans" w:eastAsia="DejaVu Sans" w:cs="DejaVu Sans"/>
+                <w:i w:val="false"/>
+                <w:b w:val="false"/>
+                <w:u w:val="none"/>
+                <w:sz w:val="22"/>
+                <w:szCs w:val="22"/>
+                <w:color w:val="000000"/>
+              </w:rPr>
+              <w:t xml:space="preserve">Stroke, n (%)</w:t>
             </w:r>
           </w:p>
         </w:tc>
@@ -1426,14 +1426,14 @@
                 <w:szCs w:val="22"/>
                 <w:color w:val="000000"/>
               </w:rPr>
-              <w:t xml:space="preserve">51,733 (57)</w:t>
+              <w:t xml:space="preserve">684 (1.3)</w:t>
             </w:r>
           </w:p>
         </w:tc>
       </w:tr>
       <w:tr>
         <w:trPr>
-          <w:trHeight w:val="607" w:hRule="auto"/>
+          <w:trHeight w:val="624" w:hRule="auto"/>
         </w:trPr>
         body15
         <w:tc>
@@ -1464,19 +1464,19 @@
                 <w:right w:val="none" w:sz="0" w:space="0" w:color="000000"/>
               </w:pBdr>
               <w:spacing w:after="100" w:before="100" w:line="240"/>
-              <w:ind w:left="300" w:right="100" w:firstLine="0" w:firstLineChars="0"/>
-            </w:pPr>
-            <w:r>
-              <w:rPr>
-                <w:rFonts w:ascii="DejaVu Sans" w:hAnsi="DejaVu Sans" w:eastAsia="DejaVu Sans" w:cs="DejaVu Sans"/>
-                <w:i w:val="false"/>
-                <w:b w:val="false"/>
-                <w:u w:val="none"/>
-                <w:sz w:val="22"/>
-                <w:szCs w:val="22"/>
-                <w:color w:val="000000"/>
-              </w:rPr>
-              <w:t xml:space="preserve">Male</w:t>
+              <w:ind w:left="100" w:right="100" w:firstLine="0" w:firstLineChars="0"/>
+            </w:pPr>
+            <w:r>
+              <w:rPr>
+                <w:rFonts w:ascii="DejaVu Sans" w:hAnsi="DejaVu Sans" w:eastAsia="DejaVu Sans" w:cs="DejaVu Sans"/>
+                <w:i w:val="false"/>
+                <w:b w:val="false"/>
+                <w:u w:val="none"/>
+                <w:sz w:val="22"/>
+                <w:szCs w:val="22"/>
+                <w:color w:val="000000"/>
+              </w:rPr>
+              <w:t xml:space="preserve">Age, Median</w:t>
             </w:r>
           </w:p>
         </w:tc>
@@ -1520,7 +1520,7 @@
                 <w:szCs w:val="22"/>
                 <w:color w:val="000000"/>
               </w:rPr>
-              <w:t xml:space="preserve">38,525 (43)</w:t>
+              <w:t xml:space="preserve">62.7</w:t>
             </w:r>
           </w:p>
         </w:tc>
@@ -1570,7 +1570,7 @@
                 <w:szCs w:val="22"/>
                 <w:color w:val="000000"/>
               </w:rPr>
-              <w:t xml:space="preserve">Education, n (%)</w:t>
+              <w:t xml:space="preserve">Race, n (%)</w:t>
             </w:r>
           </w:p>
         </w:tc>
@@ -1664,7 +1664,7 @@
                 <w:szCs w:val="22"/>
                 <w:color w:val="000000"/>
               </w:rPr>
-              <w:t xml:space="preserve">None of the above</w:t>
+              <w:t xml:space="preserve">Nonwhite</w:t>
             </w:r>
           </w:p>
         </w:tc>
@@ -1708,14 +1708,14 @@
                 <w:szCs w:val="22"/>
                 <w:color w:val="000000"/>
               </w:rPr>
-              <w:t xml:space="preserve">7,120 (10)</w:t>
+              <w:t xml:space="preserve">1,524 (3.0)</w:t>
             </w:r>
           </w:p>
         </w:tc>
       </w:tr>
       <w:tr>
         <w:trPr>
-          <w:trHeight w:val="624" w:hRule="auto"/>
+          <w:trHeight w:val="607" w:hRule="auto"/>
         </w:trPr>
         body18
         <w:tc>
@@ -1758,7 +1758,7 @@
                 <w:szCs w:val="22"/>
                 <w:color w:val="000000"/>
               </w:rPr>
-              <w:t xml:space="preserve">O levels/GCSEs or equivalent, CSEs or equivalent</w:t>
+              <w:t xml:space="preserve">White</w:t>
             </w:r>
           </w:p>
         </w:tc>
@@ -1802,14 +1802,14 @@
                 <w:szCs w:val="22"/>
                 <w:color w:val="000000"/>
               </w:rPr>
-              <w:t xml:space="preserve">22,117 (32)</w:t>
+              <w:t xml:space="preserve">49,222 (97)</w:t>
             </w:r>
           </w:p>
         </w:tc>
       </w:tr>
       <w:tr>
         <w:trPr>
-          <w:trHeight w:val="624" w:hRule="auto"/>
+          <w:trHeight w:val="607" w:hRule="auto"/>
         </w:trPr>
         body19
         <w:tc>
@@ -1840,19 +1840,19 @@
                 <w:right w:val="none" w:sz="0" w:space="0" w:color="000000"/>
               </w:pBdr>
               <w:spacing w:after="100" w:before="100" w:line="240"/>
-              <w:ind w:left="300" w:right="100" w:firstLine="0" w:firstLineChars="0"/>
-            </w:pPr>
-            <w:r>
-              <w:rPr>
-                <w:rFonts w:ascii="DejaVu Sans" w:hAnsi="DejaVu Sans" w:eastAsia="DejaVu Sans" w:cs="DejaVu Sans"/>
-                <w:i w:val="false"/>
-                <w:b w:val="false"/>
-                <w:u w:val="none"/>
-                <w:sz w:val="22"/>
-                <w:szCs w:val="22"/>
-                <w:color w:val="000000"/>
-              </w:rPr>
-              <w:t xml:space="preserve">A levels/AS, NVQ/HND/HNC or equivalent</w:t>
+              <w:ind w:left="100" w:right="100" w:firstLine="0" w:firstLineChars="0"/>
+            </w:pPr>
+            <w:r>
+              <w:rPr>
+                <w:rFonts w:ascii="DejaVu Sans" w:hAnsi="DejaVu Sans" w:eastAsia="DejaVu Sans" w:cs="DejaVu Sans"/>
+                <w:i w:val="false"/>
+                <w:b w:val="false"/>
+                <w:u w:val="none"/>
+                <w:sz w:val="22"/>
+                <w:szCs w:val="22"/>
+                <w:color w:val="000000"/>
+              </w:rPr>
+              <w:t xml:space="preserve">Sex, n (%)</w:t>
             </w:r>
           </w:p>
         </w:tc>
@@ -1896,14 +1896,14 @@
                 <w:szCs w:val="22"/>
                 <w:color w:val="000000"/>
               </w:rPr>
-              <w:t xml:space="preserve">0 (0)</w:t>
+              <w:t xml:space="preserve"/>
             </w:r>
           </w:p>
         </w:tc>
       </w:tr>
       <w:tr>
         <w:trPr>
-          <w:trHeight w:val="624" w:hRule="auto"/>
+          <w:trHeight w:val="607" w:hRule="auto"/>
         </w:trPr>
         body20
         <w:tc>
@@ -1946,7 +1946,7 @@
                 <w:szCs w:val="22"/>
                 <w:color w:val="000000"/>
               </w:rPr>
-              <w:t xml:space="preserve">College or University degree</w:t>
+              <w:t xml:space="preserve">Female</w:t>
             </w:r>
           </w:p>
         </w:tc>
@@ -1990,14 +1990,14 @@
                 <w:szCs w:val="22"/>
                 <w:color w:val="000000"/>
               </w:rPr>
-              <w:t xml:space="preserve">39,700 (58)</w:t>
+              <w:t xml:space="preserve">27,366 (54)</w:t>
             </w:r>
           </w:p>
         </w:tc>
       </w:tr>
       <w:tr>
         <w:trPr>
-          <w:trHeight w:val="600" w:hRule="auto"/>
+          <w:trHeight w:val="607" w:hRule="auto"/>
         </w:trPr>
         body21
         <w:tc>
@@ -2040,7 +2040,7 @@
                 <w:szCs w:val="22"/>
                 <w:color w:val="000000"/>
               </w:rPr>
-              <w:t xml:space="preserve">Unknown</w:t>
+              <w:t xml:space="preserve">Male</w:t>
             </w:r>
           </w:p>
         </w:tc>
@@ -2084,7 +2084,7 @@
                 <w:szCs w:val="22"/>
                 <w:color w:val="000000"/>
               </w:rPr>
-              <w:t xml:space="preserve">21,321</w:t>
+              <w:t xml:space="preserve">23,380 (46)</w:t>
             </w:r>
           </w:p>
         </w:tc>
@@ -2134,7 +2134,7 @@
                 <w:szCs w:val="22"/>
                 <w:color w:val="000000"/>
               </w:rPr>
-              <w:t xml:space="preserve">Household Income, n (%)</w:t>
+              <w:t xml:space="preserve">Education, n (%)</w:t>
             </w:r>
           </w:p>
         </w:tc>
@@ -2228,7 +2228,7 @@
                 <w:szCs w:val="22"/>
                 <w:color w:val="000000"/>
               </w:rPr>
-              <w:t xml:space="preserve">Less than 18,000</w:t>
+              <w:t xml:space="preserve">None of the above</w:t>
             </w:r>
           </w:p>
         </w:tc>
@@ -2272,14 +2272,14 @@
                 <w:szCs w:val="22"/>
                 <w:color w:val="000000"/>
               </w:rPr>
-              <w:t xml:space="preserve">11,586 (13)</w:t>
+              <w:t xml:space="preserve">3,183 (8.2)</w:t>
             </w:r>
           </w:p>
         </w:tc>
       </w:tr>
       <w:tr>
         <w:trPr>
-          <w:trHeight w:val="607" w:hRule="auto"/>
+          <w:trHeight w:val="624" w:hRule="auto"/>
         </w:trPr>
         body24
         <w:tc>
@@ -2322,7 +2322,7 @@
                 <w:szCs w:val="22"/>
                 <w:color w:val="000000"/>
               </w:rPr>
-              <w:t xml:space="preserve">18,000 to 30,999</w:t>
+              <w:t xml:space="preserve">O levels/GCSEs or equivalent, CSEs or equivalent</w:t>
             </w:r>
           </w:p>
         </w:tc>
@@ -2366,14 +2366,14 @@
                 <w:szCs w:val="22"/>
                 <w:color w:val="000000"/>
               </w:rPr>
-              <w:t xml:space="preserve">19,663 (22)</w:t>
+              <w:t xml:space="preserve">11,420 (29)</w:t>
             </w:r>
           </w:p>
         </w:tc>
       </w:tr>
       <w:tr>
         <w:trPr>
-          <w:trHeight w:val="607" w:hRule="auto"/>
+          <w:trHeight w:val="624" w:hRule="auto"/>
         </w:trPr>
         body25
         <w:tc>
@@ -2416,7 +2416,7 @@
                 <w:szCs w:val="22"/>
                 <w:color w:val="000000"/>
               </w:rPr>
-              <w:t xml:space="preserve">31,000 to 51,999</w:t>
+              <w:t xml:space="preserve">A levels/AS, NVQ/HND/HNC or equivalent</w:t>
             </w:r>
           </w:p>
         </w:tc>
@@ -2460,14 +2460,14 @@
                 <w:szCs w:val="22"/>
                 <w:color w:val="000000"/>
               </w:rPr>
-              <w:t xml:space="preserve">23,668 (26)</w:t>
+              <w:t xml:space="preserve">0 (0)</w:t>
             </w:r>
           </w:p>
         </w:tc>
       </w:tr>
       <w:tr>
         <w:trPr>
-          <w:trHeight w:val="607" w:hRule="auto"/>
+          <w:trHeight w:val="624" w:hRule="auto"/>
         </w:trPr>
         body26
         <w:tc>
@@ -2510,7 +2510,7 @@
                 <w:szCs w:val="22"/>
                 <w:color w:val="000000"/>
               </w:rPr>
-              <w:t xml:space="preserve">52,000 to 100,000</w:t>
+              <w:t xml:space="preserve">College or University degree</w:t>
             </w:r>
           </w:p>
         </w:tc>
@@ -2554,7 +2554,7 @@
                 <w:szCs w:val="22"/>
                 <w:color w:val="000000"/>
               </w:rPr>
-              <w:t xml:space="preserve">20,901 (23)</w:t>
+              <w:t xml:space="preserve">24,337 (62)</w:t>
             </w:r>
           </w:p>
         </w:tc>
@@ -2592,19 +2592,19 @@
                 <w:right w:val="none" w:sz="0" w:space="0" w:color="000000"/>
               </w:pBdr>
               <w:spacing w:after="100" w:before="100" w:line="240"/>
-              <w:ind w:left="300" w:right="100" w:firstLine="0" w:firstLineChars="0"/>
-            </w:pPr>
-            <w:r>
-              <w:rPr>
-                <w:rFonts w:ascii="DejaVu Sans" w:hAnsi="DejaVu Sans" w:eastAsia="DejaVu Sans" w:cs="DejaVu Sans"/>
-                <w:i w:val="false"/>
-                <w:b w:val="false"/>
-                <w:u w:val="none"/>
-                <w:sz w:val="22"/>
-                <w:szCs w:val="22"/>
-                <w:color w:val="000000"/>
-              </w:rPr>
-              <w:t xml:space="preserve">Greater than 100,000</w:t>
+              <w:ind w:left="100" w:right="100" w:firstLine="0" w:firstLineChars="0"/>
+            </w:pPr>
+            <w:r>
+              <w:rPr>
+                <w:rFonts w:ascii="DejaVu Sans" w:hAnsi="DejaVu Sans" w:eastAsia="DejaVu Sans" w:cs="DejaVu Sans"/>
+                <w:i w:val="false"/>
+                <w:b w:val="false"/>
+                <w:u w:val="none"/>
+                <w:sz w:val="22"/>
+                <w:szCs w:val="22"/>
+                <w:color w:val="000000"/>
+              </w:rPr>
+              <w:t xml:space="preserve">Household Income, n (%)</w:t>
             </w:r>
           </w:p>
         </w:tc>
@@ -2648,7 +2648,7 @@
                 <w:szCs w:val="22"/>
                 <w:color w:val="000000"/>
               </w:rPr>
-              <w:t xml:space="preserve">6,074 (6.7)</w:t>
+              <w:t xml:space="preserve"/>
             </w:r>
           </w:p>
         </w:tc>
@@ -2698,7 +2698,7 @@
                 <w:szCs w:val="22"/>
                 <w:color w:val="000000"/>
               </w:rPr>
-              <w:t xml:space="preserve">Do not know/Prefer not to answer</w:t>
+              <w:t xml:space="preserve">Less than 18,000</w:t>
             </w:r>
           </w:p>
         </w:tc>
@@ -2742,14 +2742,14 @@
                 <w:szCs w:val="22"/>
                 <w:color w:val="000000"/>
               </w:rPr>
-              <w:t xml:space="preserve">8,366 (9.3)</w:t>
+              <w:t xml:space="preserve">5,790 (11)</w:t>
             </w:r>
           </w:p>
         </w:tc>
       </w:tr>
       <w:tr>
         <w:trPr>
-          <w:trHeight w:val="624" w:hRule="auto"/>
+          <w:trHeight w:val="607" w:hRule="auto"/>
         </w:trPr>
         body29
         <w:tc>
@@ -2780,19 +2780,19 @@
                 <w:right w:val="none" w:sz="0" w:space="0" w:color="000000"/>
               </w:pBdr>
               <w:spacing w:after="100" w:before="100" w:line="240"/>
-              <w:ind w:left="100" w:right="100" w:firstLine="0" w:firstLineChars="0"/>
-            </w:pPr>
-            <w:r>
-              <w:rPr>
-                <w:rFonts w:ascii="DejaVu Sans" w:hAnsi="DejaVu Sans" w:eastAsia="DejaVu Sans" w:cs="DejaVu Sans"/>
-                <w:i w:val="false"/>
-                <w:b w:val="false"/>
-                <w:u w:val="none"/>
-                <w:sz w:val="22"/>
-                <w:szCs w:val="22"/>
-                <w:color w:val="000000"/>
-              </w:rPr>
-              <w:t xml:space="preserve">Deprivation index, n (%)</w:t>
+              <w:ind w:left="300" w:right="100" w:firstLine="0" w:firstLineChars="0"/>
+            </w:pPr>
+            <w:r>
+              <w:rPr>
+                <w:rFonts w:ascii="DejaVu Sans" w:hAnsi="DejaVu Sans" w:eastAsia="DejaVu Sans" w:cs="DejaVu Sans"/>
+                <w:i w:val="false"/>
+                <w:b w:val="false"/>
+                <w:u w:val="none"/>
+                <w:sz w:val="22"/>
+                <w:szCs w:val="22"/>
+                <w:color w:val="000000"/>
+              </w:rPr>
+              <w:t xml:space="preserve">18,000 to 30,999</w:t>
             </w:r>
           </w:p>
         </w:tc>
@@ -2836,7 +2836,7 @@
                 <w:szCs w:val="22"/>
                 <w:color w:val="000000"/>
               </w:rPr>
-              <w:t xml:space="preserve"/>
+              <w:t xml:space="preserve">10,730 (21)</w:t>
             </w:r>
           </w:p>
         </w:tc>
@@ -2886,7 +2886,7 @@
                 <w:szCs w:val="22"/>
                 <w:color w:val="000000"/>
               </w:rPr>
-              <w:t xml:space="preserve">Quarter 1</w:t>
+              <w:t xml:space="preserve">31,000 to 51,999</w:t>
             </w:r>
           </w:p>
         </w:tc>
@@ -2930,7 +2930,7 @@
                 <w:szCs w:val="22"/>
                 <w:color w:val="000000"/>
               </w:rPr>
-              <w:t xml:space="preserve">22,421 (25)</w:t>
+              <w:t xml:space="preserve">13,568 (27)</w:t>
             </w:r>
           </w:p>
         </w:tc>
@@ -2980,7 +2980,7 @@
                 <w:szCs w:val="22"/>
                 <w:color w:val="000000"/>
               </w:rPr>
-              <w:t xml:space="preserve">Quarter 2</w:t>
+              <w:t xml:space="preserve">52,000 to 100,000</w:t>
             </w:r>
           </w:p>
         </w:tc>
@@ -3024,7 +3024,7 @@
                 <w:szCs w:val="22"/>
                 <w:color w:val="000000"/>
               </w:rPr>
-              <w:t xml:space="preserve">22,680 (25)</w:t>
+              <w:t xml:space="preserve">12,651 (25)</w:t>
             </w:r>
           </w:p>
         </w:tc>
@@ -3074,7 +3074,7 @@
                 <w:szCs w:val="22"/>
                 <w:color w:val="000000"/>
               </w:rPr>
-              <w:t xml:space="preserve">Quarter 3</w:t>
+              <w:t xml:space="preserve">Greater than 100,000</w:t>
             </w:r>
           </w:p>
         </w:tc>
@@ -3118,7 +3118,7 @@
                 <w:szCs w:val="22"/>
                 <w:color w:val="000000"/>
               </w:rPr>
-              <w:t xml:space="preserve">22,554 (25)</w:t>
+              <w:t xml:space="preserve">4,068 (8.0)</w:t>
             </w:r>
           </w:p>
         </w:tc>
@@ -3168,7 +3168,7 @@
                 <w:szCs w:val="22"/>
                 <w:color w:val="000000"/>
               </w:rPr>
-              <w:t xml:space="preserve">Quarter 4</w:t>
+              <w:t xml:space="preserve">Do not know/Prefer not to answer</w:t>
             </w:r>
           </w:p>
         </w:tc>
@@ -3212,7 +3212,101 @@
                 <w:szCs w:val="22"/>
                 <w:color w:val="000000"/>
               </w:rPr>
-              <w:t xml:space="preserve">22,603 (25)</w:t>
+              <w:t xml:space="preserve">3,939 (7.8)</w:t>
+            </w:r>
+          </w:p>
+        </w:tc>
+      </w:tr>
+      <w:tr>
+        <w:trPr>
+          <w:trHeight w:val="624" w:hRule="auto"/>
+        </w:trPr>
+        body34
+        <w:tc>
+          <w:tcPr>
+            <w:tcBorders>
+              <w:bottom w:val="none" w:sz="0" w:space="0" w:color="000000"/>
+              <w:top w:val="none" w:sz="0" w:space="0" w:color="000000"/>
+              <w:left w:val="none" w:sz="0" w:space="0" w:color="000000"/>
+              <w:right w:val="none" w:sz="0" w:space="0" w:color="000000"/>
+            </w:tcBorders>
+            <w:shd w:val="clear" w:color="auto" w:fill="FFFFFF"/>
+            <w:tcMar>
+              <w:top w:w="0" w:type="dxa"/>
+              <w:bottom w:w="0" w:type="dxa"/>
+              <w:left w:w="0" w:type="dxa"/>
+              <w:right w:w="0" w:type="dxa"/>
+            </w:tcMar>
+            <w:vAlign w:val="top"/>
+          </w:tcPr>
+          <w:p>
+            <w:pPr>
+              <w:pStyle w:val="Normal"/>
+              <w:jc w:val="left"/>
+              <w:pBdr>
+                <w:bottom w:val="none" w:sz="0" w:space="0" w:color="000000"/>
+                <w:top w:val="none" w:sz="0" w:space="0" w:color="000000"/>
+                <w:left w:val="none" w:sz="0" w:space="0" w:color="000000"/>
+                <w:right w:val="none" w:sz="0" w:space="0" w:color="000000"/>
+              </w:pBdr>
+              <w:spacing w:after="100" w:before="100" w:line="240"/>
+              <w:ind w:left="100" w:right="100" w:firstLine="0" w:firstLineChars="0"/>
+            </w:pPr>
+            <w:r>
+              <w:rPr>
+                <w:rFonts w:ascii="DejaVu Sans" w:hAnsi="DejaVu Sans" w:eastAsia="DejaVu Sans" w:cs="DejaVu Sans"/>
+                <w:i w:val="false"/>
+                <w:b w:val="false"/>
+                <w:u w:val="none"/>
+                <w:sz w:val="22"/>
+                <w:szCs w:val="22"/>
+                <w:color w:val="000000"/>
+              </w:rPr>
+              <w:t xml:space="preserve">Deprivation index, n (%)</w:t>
+            </w:r>
+          </w:p>
+        </w:tc>
+        <w:tc>
+          <w:tcPr>
+            <w:tcBorders>
+              <w:bottom w:val="none" w:sz="0" w:space="0" w:color="000000"/>
+              <w:top w:val="none" w:sz="0" w:space="0" w:color="000000"/>
+              <w:left w:val="none" w:sz="0" w:space="0" w:color="000000"/>
+              <w:right w:val="none" w:sz="0" w:space="0" w:color="000000"/>
+            </w:tcBorders>
+            <w:shd w:val="clear" w:color="auto" w:fill="FFFFFF"/>
+            <w:tcMar>
+              <w:top w:w="0" w:type="dxa"/>
+              <w:bottom w:w="0" w:type="dxa"/>
+              <w:left w:w="0" w:type="dxa"/>
+              <w:right w:w="0" w:type="dxa"/>
+            </w:tcMar>
+            <w:vAlign w:val="top"/>
+          </w:tcPr>
+          <w:p>
+            <w:pPr>
+              <w:pStyle w:val="Normal"/>
+              <w:jc w:val="center"/>
+              <w:pBdr>
+                <w:bottom w:val="none" w:sz="0" w:space="0" w:color="000000"/>
+                <w:top w:val="none" w:sz="0" w:space="0" w:color="000000"/>
+                <w:left w:val="none" w:sz="0" w:space="0" w:color="000000"/>
+                <w:right w:val="none" w:sz="0" w:space="0" w:color="000000"/>
+              </w:pBdr>
+              <w:spacing w:after="100" w:before="100" w:line="240"/>
+              <w:ind w:left="100" w:right="100" w:firstLine="0" w:firstLineChars="0"/>
+            </w:pPr>
+            <w:r>
+              <w:rPr>
+                <w:rFonts w:ascii="DejaVu Sans" w:hAnsi="DejaVu Sans" w:eastAsia="DejaVu Sans" w:cs="DejaVu Sans"/>
+                <w:i w:val="false"/>
+                <w:b w:val="false"/>
+                <w:u w:val="none"/>
+                <w:sz w:val="22"/>
+                <w:szCs w:val="22"/>
+                <w:color w:val="000000"/>
+              </w:rPr>
+              <w:t xml:space="preserve"/>
             </w:r>
           </w:p>
         </w:tc>
@@ -3221,7 +3315,7 @@
         <w:trPr>
           <w:trHeight w:val="607" w:hRule="auto"/>
         </w:trPr>
-        body34
+        body35
         <w:tc>
           <w:tcPr>
             <w:tcBorders>
@@ -3250,19 +3344,19 @@
                 <w:right w:val="none" w:sz="0" w:space="0" w:color="000000"/>
               </w:pBdr>
               <w:spacing w:after="100" w:before="100" w:line="240"/>
-              <w:ind w:left="100" w:right="100" w:firstLine="0" w:firstLineChars="0"/>
-            </w:pPr>
-            <w:r>
-              <w:rPr>
-                <w:rFonts w:ascii="DejaVu Sans" w:hAnsi="DejaVu Sans" w:eastAsia="DejaVu Sans" w:cs="DejaVu Sans"/>
-                <w:i w:val="false"/>
-                <w:b w:val="false"/>
-                <w:u w:val="none"/>
-                <w:sz w:val="22"/>
-                <w:szCs w:val="22"/>
-                <w:color w:val="000000"/>
-              </w:rPr>
-              <w:t xml:space="preserve">BMI, n (%)</w:t>
+              <w:ind w:left="300" w:right="100" w:firstLine="0" w:firstLineChars="0"/>
+            </w:pPr>
+            <w:r>
+              <w:rPr>
+                <w:rFonts w:ascii="DejaVu Sans" w:hAnsi="DejaVu Sans" w:eastAsia="DejaVu Sans" w:cs="DejaVu Sans"/>
+                <w:i w:val="false"/>
+                <w:b w:val="false"/>
+                <w:u w:val="none"/>
+                <w:sz w:val="22"/>
+                <w:szCs w:val="22"/>
+                <w:color w:val="000000"/>
+              </w:rPr>
+              <w:t xml:space="preserve">Quarter 1</w:t>
             </w:r>
           </w:p>
         </w:tc>
@@ -3306,7 +3400,289 @@
                 <w:szCs w:val="22"/>
                 <w:color w:val="000000"/>
               </w:rPr>
-              <w:t xml:space="preserve"/>
+              <w:t xml:space="preserve">13,032 (26)</w:t>
+            </w:r>
+          </w:p>
+        </w:tc>
+      </w:tr>
+      <w:tr>
+        <w:trPr>
+          <w:trHeight w:val="607" w:hRule="auto"/>
+        </w:trPr>
+        body36
+        <w:tc>
+          <w:tcPr>
+            <w:tcBorders>
+              <w:bottom w:val="none" w:sz="0" w:space="0" w:color="000000"/>
+              <w:top w:val="none" w:sz="0" w:space="0" w:color="000000"/>
+              <w:left w:val="none" w:sz="0" w:space="0" w:color="000000"/>
+              <w:right w:val="none" w:sz="0" w:space="0" w:color="000000"/>
+            </w:tcBorders>
+            <w:shd w:val="clear" w:color="auto" w:fill="FFFFFF"/>
+            <w:tcMar>
+              <w:top w:w="0" w:type="dxa"/>
+              <w:bottom w:w="0" w:type="dxa"/>
+              <w:left w:w="0" w:type="dxa"/>
+              <w:right w:w="0" w:type="dxa"/>
+            </w:tcMar>
+            <w:vAlign w:val="top"/>
+          </w:tcPr>
+          <w:p>
+            <w:pPr>
+              <w:pStyle w:val="Normal"/>
+              <w:jc w:val="left"/>
+              <w:pBdr>
+                <w:bottom w:val="none" w:sz="0" w:space="0" w:color="000000"/>
+                <w:top w:val="none" w:sz="0" w:space="0" w:color="000000"/>
+                <w:left w:val="none" w:sz="0" w:space="0" w:color="000000"/>
+                <w:right w:val="none" w:sz="0" w:space="0" w:color="000000"/>
+              </w:pBdr>
+              <w:spacing w:after="100" w:before="100" w:line="240"/>
+              <w:ind w:left="300" w:right="100" w:firstLine="0" w:firstLineChars="0"/>
+            </w:pPr>
+            <w:r>
+              <w:rPr>
+                <w:rFonts w:ascii="DejaVu Sans" w:hAnsi="DejaVu Sans" w:eastAsia="DejaVu Sans" w:cs="DejaVu Sans"/>
+                <w:i w:val="false"/>
+                <w:b w:val="false"/>
+                <w:u w:val="none"/>
+                <w:sz w:val="22"/>
+                <w:szCs w:val="22"/>
+                <w:color w:val="000000"/>
+              </w:rPr>
+              <w:t xml:space="preserve">Quarter 2</w:t>
+            </w:r>
+          </w:p>
+        </w:tc>
+        <w:tc>
+          <w:tcPr>
+            <w:tcBorders>
+              <w:bottom w:val="none" w:sz="0" w:space="0" w:color="000000"/>
+              <w:top w:val="none" w:sz="0" w:space="0" w:color="000000"/>
+              <w:left w:val="none" w:sz="0" w:space="0" w:color="000000"/>
+              <w:right w:val="none" w:sz="0" w:space="0" w:color="000000"/>
+            </w:tcBorders>
+            <w:shd w:val="clear" w:color="auto" w:fill="FFFFFF"/>
+            <w:tcMar>
+              <w:top w:w="0" w:type="dxa"/>
+              <w:bottom w:w="0" w:type="dxa"/>
+              <w:left w:w="0" w:type="dxa"/>
+              <w:right w:w="0" w:type="dxa"/>
+            </w:tcMar>
+            <w:vAlign w:val="top"/>
+          </w:tcPr>
+          <w:p>
+            <w:pPr>
+              <w:pStyle w:val="Normal"/>
+              <w:jc w:val="center"/>
+              <w:pBdr>
+                <w:bottom w:val="none" w:sz="0" w:space="0" w:color="000000"/>
+                <w:top w:val="none" w:sz="0" w:space="0" w:color="000000"/>
+                <w:left w:val="none" w:sz="0" w:space="0" w:color="000000"/>
+                <w:right w:val="none" w:sz="0" w:space="0" w:color="000000"/>
+              </w:pBdr>
+              <w:spacing w:after="100" w:before="100" w:line="240"/>
+              <w:ind w:left="100" w:right="100" w:firstLine="0" w:firstLineChars="0"/>
+            </w:pPr>
+            <w:r>
+              <w:rPr>
+                <w:rFonts w:ascii="DejaVu Sans" w:hAnsi="DejaVu Sans" w:eastAsia="DejaVu Sans" w:cs="DejaVu Sans"/>
+                <w:i w:val="false"/>
+                <w:b w:val="false"/>
+                <w:u w:val="none"/>
+                <w:sz w:val="22"/>
+                <w:szCs w:val="22"/>
+                <w:color w:val="000000"/>
+              </w:rPr>
+              <w:t xml:space="preserve">12,854 (25)</w:t>
+            </w:r>
+          </w:p>
+        </w:tc>
+      </w:tr>
+      <w:tr>
+        <w:trPr>
+          <w:trHeight w:val="607" w:hRule="auto"/>
+        </w:trPr>
+        body37
+        <w:tc>
+          <w:tcPr>
+            <w:tcBorders>
+              <w:bottom w:val="none" w:sz="0" w:space="0" w:color="000000"/>
+              <w:top w:val="none" w:sz="0" w:space="0" w:color="000000"/>
+              <w:left w:val="none" w:sz="0" w:space="0" w:color="000000"/>
+              <w:right w:val="none" w:sz="0" w:space="0" w:color="000000"/>
+            </w:tcBorders>
+            <w:shd w:val="clear" w:color="auto" w:fill="FFFFFF"/>
+            <w:tcMar>
+              <w:top w:w="0" w:type="dxa"/>
+              <w:bottom w:w="0" w:type="dxa"/>
+              <w:left w:w="0" w:type="dxa"/>
+              <w:right w:w="0" w:type="dxa"/>
+            </w:tcMar>
+            <w:vAlign w:val="top"/>
+          </w:tcPr>
+          <w:p>
+            <w:pPr>
+              <w:pStyle w:val="Normal"/>
+              <w:jc w:val="left"/>
+              <w:pBdr>
+                <w:bottom w:val="none" w:sz="0" w:space="0" w:color="000000"/>
+                <w:top w:val="none" w:sz="0" w:space="0" w:color="000000"/>
+                <w:left w:val="none" w:sz="0" w:space="0" w:color="000000"/>
+                <w:right w:val="none" w:sz="0" w:space="0" w:color="000000"/>
+              </w:pBdr>
+              <w:spacing w:after="100" w:before="100" w:line="240"/>
+              <w:ind w:left="300" w:right="100" w:firstLine="0" w:firstLineChars="0"/>
+            </w:pPr>
+            <w:r>
+              <w:rPr>
+                <w:rFonts w:ascii="DejaVu Sans" w:hAnsi="DejaVu Sans" w:eastAsia="DejaVu Sans" w:cs="DejaVu Sans"/>
+                <w:i w:val="false"/>
+                <w:b w:val="false"/>
+                <w:u w:val="none"/>
+                <w:sz w:val="22"/>
+                <w:szCs w:val="22"/>
+                <w:color w:val="000000"/>
+              </w:rPr>
+              <w:t xml:space="preserve">Quarter 3</w:t>
+            </w:r>
+          </w:p>
+        </w:tc>
+        <w:tc>
+          <w:tcPr>
+            <w:tcBorders>
+              <w:bottom w:val="none" w:sz="0" w:space="0" w:color="000000"/>
+              <w:top w:val="none" w:sz="0" w:space="0" w:color="000000"/>
+              <w:left w:val="none" w:sz="0" w:space="0" w:color="000000"/>
+              <w:right w:val="none" w:sz="0" w:space="0" w:color="000000"/>
+            </w:tcBorders>
+            <w:shd w:val="clear" w:color="auto" w:fill="FFFFFF"/>
+            <w:tcMar>
+              <w:top w:w="0" w:type="dxa"/>
+              <w:bottom w:w="0" w:type="dxa"/>
+              <w:left w:w="0" w:type="dxa"/>
+              <w:right w:w="0" w:type="dxa"/>
+            </w:tcMar>
+            <w:vAlign w:val="top"/>
+          </w:tcPr>
+          <w:p>
+            <w:pPr>
+              <w:pStyle w:val="Normal"/>
+              <w:jc w:val="center"/>
+              <w:pBdr>
+                <w:bottom w:val="none" w:sz="0" w:space="0" w:color="000000"/>
+                <w:top w:val="none" w:sz="0" w:space="0" w:color="000000"/>
+                <w:left w:val="none" w:sz="0" w:space="0" w:color="000000"/>
+                <w:right w:val="none" w:sz="0" w:space="0" w:color="000000"/>
+              </w:pBdr>
+              <w:spacing w:after="100" w:before="100" w:line="240"/>
+              <w:ind w:left="100" w:right="100" w:firstLine="0" w:firstLineChars="0"/>
+            </w:pPr>
+            <w:r>
+              <w:rPr>
+                <w:rFonts w:ascii="DejaVu Sans" w:hAnsi="DejaVu Sans" w:eastAsia="DejaVu Sans" w:cs="DejaVu Sans"/>
+                <w:i w:val="false"/>
+                <w:b w:val="false"/>
+                <w:u w:val="none"/>
+                <w:sz w:val="22"/>
+                <w:szCs w:val="22"/>
+                <w:color w:val="000000"/>
+              </w:rPr>
+              <w:t xml:space="preserve">12,693 (25)</w:t>
+            </w:r>
+          </w:p>
+        </w:tc>
+      </w:tr>
+      <w:tr>
+        <w:trPr>
+          <w:trHeight w:val="607" w:hRule="auto"/>
+        </w:trPr>
+        body38
+        <w:tc>
+          <w:tcPr>
+            <w:tcBorders>
+              <w:bottom w:val="none" w:sz="0" w:space="0" w:color="000000"/>
+              <w:top w:val="none" w:sz="0" w:space="0" w:color="000000"/>
+              <w:left w:val="none" w:sz="0" w:space="0" w:color="000000"/>
+              <w:right w:val="none" w:sz="0" w:space="0" w:color="000000"/>
+            </w:tcBorders>
+            <w:shd w:val="clear" w:color="auto" w:fill="FFFFFF"/>
+            <w:tcMar>
+              <w:top w:w="0" w:type="dxa"/>
+              <w:bottom w:w="0" w:type="dxa"/>
+              <w:left w:w="0" w:type="dxa"/>
+              <w:right w:w="0" w:type="dxa"/>
+            </w:tcMar>
+            <w:vAlign w:val="top"/>
+          </w:tcPr>
+          <w:p>
+            <w:pPr>
+              <w:pStyle w:val="Normal"/>
+              <w:jc w:val="left"/>
+              <w:pBdr>
+                <w:bottom w:val="none" w:sz="0" w:space="0" w:color="000000"/>
+                <w:top w:val="none" w:sz="0" w:space="0" w:color="000000"/>
+                <w:left w:val="none" w:sz="0" w:space="0" w:color="000000"/>
+                <w:right w:val="none" w:sz="0" w:space="0" w:color="000000"/>
+              </w:pBdr>
+              <w:spacing w:after="100" w:before="100" w:line="240"/>
+              <w:ind w:left="300" w:right="100" w:firstLine="0" w:firstLineChars="0"/>
+            </w:pPr>
+            <w:r>
+              <w:rPr>
+                <w:rFonts w:ascii="DejaVu Sans" w:hAnsi="DejaVu Sans" w:eastAsia="DejaVu Sans" w:cs="DejaVu Sans"/>
+                <w:i w:val="false"/>
+                <w:b w:val="false"/>
+                <w:u w:val="none"/>
+                <w:sz w:val="22"/>
+                <w:szCs w:val="22"/>
+                <w:color w:val="000000"/>
+              </w:rPr>
+              <w:t xml:space="preserve">Quarter 4</w:t>
+            </w:r>
+          </w:p>
+        </w:tc>
+        <w:tc>
+          <w:tcPr>
+            <w:tcBorders>
+              <w:bottom w:val="none" w:sz="0" w:space="0" w:color="000000"/>
+              <w:top w:val="none" w:sz="0" w:space="0" w:color="000000"/>
+              <w:left w:val="none" w:sz="0" w:space="0" w:color="000000"/>
+              <w:right w:val="none" w:sz="0" w:space="0" w:color="000000"/>
+            </w:tcBorders>
+            <w:shd w:val="clear" w:color="auto" w:fill="FFFFFF"/>
+            <w:tcMar>
+              <w:top w:w="0" w:type="dxa"/>
+              <w:bottom w:w="0" w:type="dxa"/>
+              <w:left w:w="0" w:type="dxa"/>
+              <w:right w:w="0" w:type="dxa"/>
+            </w:tcMar>
+            <w:vAlign w:val="top"/>
+          </w:tcPr>
+          <w:p>
+            <w:pPr>
+              <w:pStyle w:val="Normal"/>
+              <w:jc w:val="center"/>
+              <w:pBdr>
+                <w:bottom w:val="none" w:sz="0" w:space="0" w:color="000000"/>
+                <w:top w:val="none" w:sz="0" w:space="0" w:color="000000"/>
+                <w:left w:val="none" w:sz="0" w:space="0" w:color="000000"/>
+                <w:right w:val="none" w:sz="0" w:space="0" w:color="000000"/>
+              </w:pBdr>
+              <w:spacing w:after="100" w:before="100" w:line="240"/>
+              <w:ind w:left="100" w:right="100" w:firstLine="0" w:firstLineChars="0"/>
+            </w:pPr>
+            <w:r>
+              <w:rPr>
+                <w:rFonts w:ascii="DejaVu Sans" w:hAnsi="DejaVu Sans" w:eastAsia="DejaVu Sans" w:cs="DejaVu Sans"/>
+                <w:i w:val="false"/>
+                <w:b w:val="false"/>
+                <w:u w:val="none"/>
+                <w:sz w:val="22"/>
+                <w:szCs w:val="22"/>
+                <w:color w:val="000000"/>
+              </w:rPr>
+              <w:t xml:space="preserve">12,167 (24)</w:t>
             </w:r>
           </w:p>
         </w:tc>
@@ -3315,7 +3691,7 @@
         <w:trPr>
           <w:trHeight w:val="624" w:hRule="auto"/>
         </w:trPr>
-        body35
+        body39
         <w:tc>
           <w:tcPr>
             <w:tcBorders>
@@ -3344,19 +3720,19 @@
                 <w:right w:val="none" w:sz="0" w:space="0" w:color="000000"/>
               </w:pBdr>
               <w:spacing w:after="100" w:before="100" w:line="240"/>
-              <w:ind w:left="300" w:right="100" w:firstLine="0" w:firstLineChars="0"/>
-            </w:pPr>
-            <w:r>
-              <w:rPr>
-                <w:rFonts w:ascii="DejaVu Sans" w:hAnsi="DejaVu Sans" w:eastAsia="DejaVu Sans" w:cs="DejaVu Sans"/>
-                <w:i w:val="false"/>
-                <w:b w:val="false"/>
-                <w:u w:val="none"/>
-                <w:sz w:val="22"/>
-                <w:szCs w:val="22"/>
-                <w:color w:val="000000"/>
-              </w:rPr>
-              <w:t xml:space="preserve">Underweight (&lt; 18.5 kg/m2)</w:t>
+              <w:ind w:left="100" w:right="100" w:firstLine="0" w:firstLineChars="0"/>
+            </w:pPr>
+            <w:r>
+              <w:rPr>
+                <w:rFonts w:ascii="DejaVu Sans" w:hAnsi="DejaVu Sans" w:eastAsia="DejaVu Sans" w:cs="DejaVu Sans"/>
+                <w:i w:val="false"/>
+                <w:b w:val="false"/>
+                <w:u w:val="none"/>
+                <w:sz w:val="22"/>
+                <w:szCs w:val="22"/>
+                <w:color w:val="000000"/>
+              </w:rPr>
+              <w:t xml:space="preserve">Body Mass Index, n (%)</w:t>
             </w:r>
           </w:p>
         </w:tc>
@@ -3400,383 +3776,7 @@
                 <w:szCs w:val="22"/>
                 <w:color w:val="000000"/>
               </w:rPr>
-              <w:t xml:space="preserve">513 (0.6)</w:t>
-            </w:r>
-          </w:p>
-        </w:tc>
-      </w:tr>
-      <w:tr>
-        <w:trPr>
-          <w:trHeight w:val="624" w:hRule="auto"/>
-        </w:trPr>
-        body36
-        <w:tc>
-          <w:tcPr>
-            <w:tcBorders>
-              <w:bottom w:val="none" w:sz="0" w:space="0" w:color="000000"/>
-              <w:top w:val="none" w:sz="0" w:space="0" w:color="000000"/>
-              <w:left w:val="none" w:sz="0" w:space="0" w:color="000000"/>
-              <w:right w:val="none" w:sz="0" w:space="0" w:color="000000"/>
-            </w:tcBorders>
-            <w:shd w:val="clear" w:color="auto" w:fill="FFFFFF"/>
-            <w:tcMar>
-              <w:top w:w="0" w:type="dxa"/>
-              <w:bottom w:w="0" w:type="dxa"/>
-              <w:left w:w="0" w:type="dxa"/>
-              <w:right w:w="0" w:type="dxa"/>
-            </w:tcMar>
-            <w:vAlign w:val="top"/>
-          </w:tcPr>
-          <w:p>
-            <w:pPr>
-              <w:pStyle w:val="Normal"/>
-              <w:jc w:val="left"/>
-              <w:pBdr>
-                <w:bottom w:val="none" w:sz="0" w:space="0" w:color="000000"/>
-                <w:top w:val="none" w:sz="0" w:space="0" w:color="000000"/>
-                <w:left w:val="none" w:sz="0" w:space="0" w:color="000000"/>
-                <w:right w:val="none" w:sz="0" w:space="0" w:color="000000"/>
-              </w:pBdr>
-              <w:spacing w:after="100" w:before="100" w:line="240"/>
-              <w:ind w:left="300" w:right="100" w:firstLine="0" w:firstLineChars="0"/>
-            </w:pPr>
-            <w:r>
-              <w:rPr>
-                <w:rFonts w:ascii="DejaVu Sans" w:hAnsi="DejaVu Sans" w:eastAsia="DejaVu Sans" w:cs="DejaVu Sans"/>
-                <w:i w:val="false"/>
-                <w:b w:val="false"/>
-                <w:u w:val="none"/>
-                <w:sz w:val="22"/>
-                <w:szCs w:val="22"/>
-                <w:color w:val="000000"/>
-              </w:rPr>
-              <w:t xml:space="preserve">Normal (18.5 kg/m2 to &lt; 25 kg/m2)</w:t>
-            </w:r>
-          </w:p>
-        </w:tc>
-        <w:tc>
-          <w:tcPr>
-            <w:tcBorders>
-              <w:bottom w:val="none" w:sz="0" w:space="0" w:color="000000"/>
-              <w:top w:val="none" w:sz="0" w:space="0" w:color="000000"/>
-              <w:left w:val="none" w:sz="0" w:space="0" w:color="000000"/>
-              <w:right w:val="none" w:sz="0" w:space="0" w:color="000000"/>
-            </w:tcBorders>
-            <w:shd w:val="clear" w:color="auto" w:fill="FFFFFF"/>
-            <w:tcMar>
-              <w:top w:w="0" w:type="dxa"/>
-              <w:bottom w:w="0" w:type="dxa"/>
-              <w:left w:w="0" w:type="dxa"/>
-              <w:right w:w="0" w:type="dxa"/>
-            </w:tcMar>
-            <w:vAlign w:val="top"/>
-          </w:tcPr>
-          <w:p>
-            <w:pPr>
-              <w:pStyle w:val="Normal"/>
-              <w:jc w:val="center"/>
-              <w:pBdr>
-                <w:bottom w:val="none" w:sz="0" w:space="0" w:color="000000"/>
-                <w:top w:val="none" w:sz="0" w:space="0" w:color="000000"/>
-                <w:left w:val="none" w:sz="0" w:space="0" w:color="000000"/>
-                <w:right w:val="none" w:sz="0" w:space="0" w:color="000000"/>
-              </w:pBdr>
-              <w:spacing w:after="100" w:before="100" w:line="240"/>
-              <w:ind w:left="100" w:right="100" w:firstLine="0" w:firstLineChars="0"/>
-            </w:pPr>
-            <w:r>
-              <w:rPr>
-                <w:rFonts w:ascii="DejaVu Sans" w:hAnsi="DejaVu Sans" w:eastAsia="DejaVu Sans" w:cs="DejaVu Sans"/>
-                <w:i w:val="false"/>
-                <w:b w:val="false"/>
-                <w:u w:val="none"/>
-                <w:sz w:val="22"/>
-                <w:szCs w:val="22"/>
-                <w:color w:val="000000"/>
-              </w:rPr>
-              <w:t xml:space="preserve">35,546 (39)</w:t>
-            </w:r>
-          </w:p>
-        </w:tc>
-      </w:tr>
-      <w:tr>
-        <w:trPr>
-          <w:trHeight w:val="624" w:hRule="auto"/>
-        </w:trPr>
-        body37
-        <w:tc>
-          <w:tcPr>
-            <w:tcBorders>
-              <w:bottom w:val="none" w:sz="0" w:space="0" w:color="000000"/>
-              <w:top w:val="none" w:sz="0" w:space="0" w:color="000000"/>
-              <w:left w:val="none" w:sz="0" w:space="0" w:color="000000"/>
-              <w:right w:val="none" w:sz="0" w:space="0" w:color="000000"/>
-            </w:tcBorders>
-            <w:shd w:val="clear" w:color="auto" w:fill="FFFFFF"/>
-            <w:tcMar>
-              <w:top w:w="0" w:type="dxa"/>
-              <w:bottom w:w="0" w:type="dxa"/>
-              <w:left w:w="0" w:type="dxa"/>
-              <w:right w:w="0" w:type="dxa"/>
-            </w:tcMar>
-            <w:vAlign w:val="top"/>
-          </w:tcPr>
-          <w:p>
-            <w:pPr>
-              <w:pStyle w:val="Normal"/>
-              <w:jc w:val="left"/>
-              <w:pBdr>
-                <w:bottom w:val="none" w:sz="0" w:space="0" w:color="000000"/>
-                <w:top w:val="none" w:sz="0" w:space="0" w:color="000000"/>
-                <w:left w:val="none" w:sz="0" w:space="0" w:color="000000"/>
-                <w:right w:val="none" w:sz="0" w:space="0" w:color="000000"/>
-              </w:pBdr>
-              <w:spacing w:after="100" w:before="100" w:line="240"/>
-              <w:ind w:left="300" w:right="100" w:firstLine="0" w:firstLineChars="0"/>
-            </w:pPr>
-            <w:r>
-              <w:rPr>
-                <w:rFonts w:ascii="DejaVu Sans" w:hAnsi="DejaVu Sans" w:eastAsia="DejaVu Sans" w:cs="DejaVu Sans"/>
-                <w:i w:val="false"/>
-                <w:b w:val="false"/>
-                <w:u w:val="none"/>
-                <w:sz w:val="22"/>
-                <w:szCs w:val="22"/>
-                <w:color w:val="000000"/>
-              </w:rPr>
-              <w:t xml:space="preserve">Overweight (25 kg/m2 to &lt; 30 kg/m2)</w:t>
-            </w:r>
-          </w:p>
-        </w:tc>
-        <w:tc>
-          <w:tcPr>
-            <w:tcBorders>
-              <w:bottom w:val="none" w:sz="0" w:space="0" w:color="000000"/>
-              <w:top w:val="none" w:sz="0" w:space="0" w:color="000000"/>
-              <w:left w:val="none" w:sz="0" w:space="0" w:color="000000"/>
-              <w:right w:val="none" w:sz="0" w:space="0" w:color="000000"/>
-            </w:tcBorders>
-            <w:shd w:val="clear" w:color="auto" w:fill="FFFFFF"/>
-            <w:tcMar>
-              <w:top w:w="0" w:type="dxa"/>
-              <w:bottom w:w="0" w:type="dxa"/>
-              <w:left w:w="0" w:type="dxa"/>
-              <w:right w:w="0" w:type="dxa"/>
-            </w:tcMar>
-            <w:vAlign w:val="top"/>
-          </w:tcPr>
-          <w:p>
-            <w:pPr>
-              <w:pStyle w:val="Normal"/>
-              <w:jc w:val="center"/>
-              <w:pBdr>
-                <w:bottom w:val="none" w:sz="0" w:space="0" w:color="000000"/>
-                <w:top w:val="none" w:sz="0" w:space="0" w:color="000000"/>
-                <w:left w:val="none" w:sz="0" w:space="0" w:color="000000"/>
-                <w:right w:val="none" w:sz="0" w:space="0" w:color="000000"/>
-              </w:pBdr>
-              <w:spacing w:after="100" w:before="100" w:line="240"/>
-              <w:ind w:left="100" w:right="100" w:firstLine="0" w:firstLineChars="0"/>
-            </w:pPr>
-            <w:r>
-              <w:rPr>
-                <w:rFonts w:ascii="DejaVu Sans" w:hAnsi="DejaVu Sans" w:eastAsia="DejaVu Sans" w:cs="DejaVu Sans"/>
-                <w:i w:val="false"/>
-                <w:b w:val="false"/>
-                <w:u w:val="none"/>
-                <w:sz w:val="22"/>
-                <w:szCs w:val="22"/>
-                <w:color w:val="000000"/>
-              </w:rPr>
-              <w:t xml:space="preserve">37,147 (41)</w:t>
-            </w:r>
-          </w:p>
-        </w:tc>
-      </w:tr>
-      <w:tr>
-        <w:trPr>
-          <w:trHeight w:val="624" w:hRule="auto"/>
-        </w:trPr>
-        body38
-        <w:tc>
-          <w:tcPr>
-            <w:tcBorders>
-              <w:bottom w:val="none" w:sz="0" w:space="0" w:color="000000"/>
-              <w:top w:val="none" w:sz="0" w:space="0" w:color="000000"/>
-              <w:left w:val="none" w:sz="0" w:space="0" w:color="000000"/>
-              <w:right w:val="none" w:sz="0" w:space="0" w:color="000000"/>
-            </w:tcBorders>
-            <w:shd w:val="clear" w:color="auto" w:fill="FFFFFF"/>
-            <w:tcMar>
-              <w:top w:w="0" w:type="dxa"/>
-              <w:bottom w:w="0" w:type="dxa"/>
-              <w:left w:w="0" w:type="dxa"/>
-              <w:right w:w="0" w:type="dxa"/>
-            </w:tcMar>
-            <w:vAlign w:val="top"/>
-          </w:tcPr>
-          <w:p>
-            <w:pPr>
-              <w:pStyle w:val="Normal"/>
-              <w:jc w:val="left"/>
-              <w:pBdr>
-                <w:bottom w:val="none" w:sz="0" w:space="0" w:color="000000"/>
-                <w:top w:val="none" w:sz="0" w:space="0" w:color="000000"/>
-                <w:left w:val="none" w:sz="0" w:space="0" w:color="000000"/>
-                <w:right w:val="none" w:sz="0" w:space="0" w:color="000000"/>
-              </w:pBdr>
-              <w:spacing w:after="100" w:before="100" w:line="240"/>
-              <w:ind w:left="300" w:right="100" w:firstLine="0" w:firstLineChars="0"/>
-            </w:pPr>
-            <w:r>
-              <w:rPr>
-                <w:rFonts w:ascii="DejaVu Sans" w:hAnsi="DejaVu Sans" w:eastAsia="DejaVu Sans" w:cs="DejaVu Sans"/>
-                <w:i w:val="false"/>
-                <w:b w:val="false"/>
-                <w:u w:val="none"/>
-                <w:sz w:val="22"/>
-                <w:szCs w:val="22"/>
-                <w:color w:val="000000"/>
-              </w:rPr>
-              <w:t xml:space="preserve">Obesity Class I, II or III (&gt; 30 kg/m2)</w:t>
-            </w:r>
-          </w:p>
-        </w:tc>
-        <w:tc>
-          <w:tcPr>
-            <w:tcBorders>
-              <w:bottom w:val="none" w:sz="0" w:space="0" w:color="000000"/>
-              <w:top w:val="none" w:sz="0" w:space="0" w:color="000000"/>
-              <w:left w:val="none" w:sz="0" w:space="0" w:color="000000"/>
-              <w:right w:val="none" w:sz="0" w:space="0" w:color="000000"/>
-            </w:tcBorders>
-            <w:shd w:val="clear" w:color="auto" w:fill="FFFFFF"/>
-            <w:tcMar>
-              <w:top w:w="0" w:type="dxa"/>
-              <w:bottom w:w="0" w:type="dxa"/>
-              <w:left w:w="0" w:type="dxa"/>
-              <w:right w:w="0" w:type="dxa"/>
-            </w:tcMar>
-            <w:vAlign w:val="top"/>
-          </w:tcPr>
-          <w:p>
-            <w:pPr>
-              <w:pStyle w:val="Normal"/>
-              <w:jc w:val="center"/>
-              <w:pBdr>
-                <w:bottom w:val="none" w:sz="0" w:space="0" w:color="000000"/>
-                <w:top w:val="none" w:sz="0" w:space="0" w:color="000000"/>
-                <w:left w:val="none" w:sz="0" w:space="0" w:color="000000"/>
-                <w:right w:val="none" w:sz="0" w:space="0" w:color="000000"/>
-              </w:pBdr>
-              <w:spacing w:after="100" w:before="100" w:line="240"/>
-              <w:ind w:left="100" w:right="100" w:firstLine="0" w:firstLineChars="0"/>
-            </w:pPr>
-            <w:r>
-              <w:rPr>
-                <w:rFonts w:ascii="DejaVu Sans" w:hAnsi="DejaVu Sans" w:eastAsia="DejaVu Sans" w:cs="DejaVu Sans"/>
-                <w:i w:val="false"/>
-                <w:b w:val="false"/>
-                <w:u w:val="none"/>
-                <w:sz w:val="22"/>
-                <w:szCs w:val="22"/>
-                <w:color w:val="000000"/>
-              </w:rPr>
-              <w:t xml:space="preserve">17,052 (19)</w:t>
-            </w:r>
-          </w:p>
-        </w:tc>
-      </w:tr>
-      <w:tr>
-        <w:trPr>
-          <w:trHeight w:val="607" w:hRule="auto"/>
-        </w:trPr>
-        body39
-        <w:tc>
-          <w:tcPr>
-            <w:tcBorders>
-              <w:bottom w:val="none" w:sz="0" w:space="0" w:color="000000"/>
-              <w:top w:val="none" w:sz="0" w:space="0" w:color="000000"/>
-              <w:left w:val="none" w:sz="0" w:space="0" w:color="000000"/>
-              <w:right w:val="none" w:sz="0" w:space="0" w:color="000000"/>
-            </w:tcBorders>
-            <w:shd w:val="clear" w:color="auto" w:fill="FFFFFF"/>
-            <w:tcMar>
-              <w:top w:w="0" w:type="dxa"/>
-              <w:bottom w:w="0" w:type="dxa"/>
-              <w:left w:w="0" w:type="dxa"/>
-              <w:right w:w="0" w:type="dxa"/>
-            </w:tcMar>
-            <w:vAlign w:val="top"/>
-          </w:tcPr>
-          <w:p>
-            <w:pPr>
-              <w:pStyle w:val="Normal"/>
-              <w:jc w:val="left"/>
-              <w:pBdr>
-                <w:bottom w:val="none" w:sz="0" w:space="0" w:color="000000"/>
-                <w:top w:val="none" w:sz="0" w:space="0" w:color="000000"/>
-                <w:left w:val="none" w:sz="0" w:space="0" w:color="000000"/>
-                <w:right w:val="none" w:sz="0" w:space="0" w:color="000000"/>
-              </w:pBdr>
-              <w:spacing w:after="100" w:before="100" w:line="240"/>
-              <w:ind w:left="100" w:right="100" w:firstLine="0" w:firstLineChars="0"/>
-            </w:pPr>
-            <w:r>
-              <w:rPr>
-                <w:rFonts w:ascii="DejaVu Sans" w:hAnsi="DejaVu Sans" w:eastAsia="DejaVu Sans" w:cs="DejaVu Sans"/>
-                <w:i w:val="false"/>
-                <w:b w:val="false"/>
-                <w:u w:val="none"/>
-                <w:sz w:val="22"/>
-                <w:szCs w:val="22"/>
-                <w:color w:val="000000"/>
-              </w:rPr>
-              <w:t xml:space="preserve">diabetes, n (%)</w:t>
-            </w:r>
-          </w:p>
-        </w:tc>
-        <w:tc>
-          <w:tcPr>
-            <w:tcBorders>
-              <w:bottom w:val="none" w:sz="0" w:space="0" w:color="000000"/>
-              <w:top w:val="none" w:sz="0" w:space="0" w:color="000000"/>
-              <w:left w:val="none" w:sz="0" w:space="0" w:color="000000"/>
-              <w:right w:val="none" w:sz="0" w:space="0" w:color="000000"/>
-            </w:tcBorders>
-            <w:shd w:val="clear" w:color="auto" w:fill="FFFFFF"/>
-            <w:tcMar>
-              <w:top w:w="0" w:type="dxa"/>
-              <w:bottom w:w="0" w:type="dxa"/>
-              <w:left w:w="0" w:type="dxa"/>
-              <w:right w:w="0" w:type="dxa"/>
-            </w:tcMar>
-            <w:vAlign w:val="top"/>
-          </w:tcPr>
-          <w:p>
-            <w:pPr>
-              <w:pStyle w:val="Normal"/>
-              <w:jc w:val="center"/>
-              <w:pBdr>
-                <w:bottom w:val="none" w:sz="0" w:space="0" w:color="000000"/>
-                <w:top w:val="none" w:sz="0" w:space="0" w:color="000000"/>
-                <w:left w:val="none" w:sz="0" w:space="0" w:color="000000"/>
-                <w:right w:val="none" w:sz="0" w:space="0" w:color="000000"/>
-              </w:pBdr>
-              <w:spacing w:after="100" w:before="100" w:line="240"/>
-              <w:ind w:left="100" w:right="100" w:firstLine="0" w:firstLineChars="0"/>
-            </w:pPr>
-            <w:r>
-              <w:rPr>
-                <w:rFonts w:ascii="DejaVu Sans" w:hAnsi="DejaVu Sans" w:eastAsia="DejaVu Sans" w:cs="DejaVu Sans"/>
-                <w:i w:val="false"/>
-                <w:b w:val="false"/>
-                <w:u w:val="none"/>
-                <w:sz w:val="22"/>
-                <w:szCs w:val="22"/>
-                <w:color w:val="000000"/>
-              </w:rPr>
-              <w:t xml:space="preserve">87,401 (97)</w:t>
+              <w:t xml:space="preserve"/>
             </w:r>
           </w:p>
         </w:tc>
@@ -3814,19 +3814,19 @@
                 <w:right w:val="none" w:sz="0" w:space="0" w:color="000000"/>
               </w:pBdr>
               <w:spacing w:after="100" w:before="100" w:line="240"/>
-              <w:ind w:left="100" w:right="100" w:firstLine="0" w:firstLineChars="0"/>
-            </w:pPr>
-            <w:r>
-              <w:rPr>
-                <w:rFonts w:ascii="DejaVu Sans" w:hAnsi="DejaVu Sans" w:eastAsia="DejaVu Sans" w:cs="DejaVu Sans"/>
-                <w:i w:val="false"/>
-                <w:b w:val="false"/>
-                <w:u w:val="none"/>
-                <w:sz w:val="22"/>
-                <w:szCs w:val="22"/>
-                <w:color w:val="000000"/>
-              </w:rPr>
-              <w:t xml:space="preserve">depression, n (%)</w:t>
+              <w:ind w:left="300" w:right="100" w:firstLine="0" w:firstLineChars="0"/>
+            </w:pPr>
+            <w:r>
+              <w:rPr>
+                <w:rFonts w:ascii="DejaVu Sans" w:hAnsi="DejaVu Sans" w:eastAsia="DejaVu Sans" w:cs="DejaVu Sans"/>
+                <w:i w:val="false"/>
+                <w:b w:val="false"/>
+                <w:u w:val="none"/>
+                <w:sz w:val="22"/>
+                <w:szCs w:val="22"/>
+                <w:color w:val="000000"/>
+              </w:rPr>
+              <w:t xml:space="preserve">Underweight (&lt; 18.5 kg/m2)</w:t>
             </w:r>
           </w:p>
         </w:tc>
@@ -3870,7 +3870,7 @@
                 <w:szCs w:val="22"/>
                 <w:color w:val="000000"/>
               </w:rPr>
-              <w:t xml:space="preserve"/>
+              <w:t xml:space="preserve">276 (0.5)</w:t>
             </w:r>
           </w:p>
         </w:tc>
@@ -3920,7 +3920,7 @@
                 <w:szCs w:val="22"/>
                 <w:color w:val="000000"/>
               </w:rPr>
-              <w:t xml:space="preserve">Currently Depressed</w:t>
+              <w:t xml:space="preserve">Normal (18.5 kg/m2 to &lt; 25 kg/m2)</w:t>
             </w:r>
           </w:p>
         </w:tc>
@@ -3964,7 +3964,7 @@
                 <w:szCs w:val="22"/>
                 <w:color w:val="000000"/>
               </w:rPr>
-              <w:t xml:space="preserve">18,206 (21)</w:t>
+              <w:t xml:space="preserve">21,530 (42)</w:t>
             </w:r>
           </w:p>
         </w:tc>
@@ -4014,7 +4014,7 @@
                 <w:szCs w:val="22"/>
                 <w:color w:val="000000"/>
               </w:rPr>
-              <w:t xml:space="preserve">Not Currently Depressed</w:t>
+              <w:t xml:space="preserve">Overweight (25 kg/m2 to &lt; 30 kg/m2)</w:t>
             </w:r>
           </w:p>
         </w:tc>
@@ -4058,14 +4058,14 @@
                 <w:szCs w:val="22"/>
                 <w:color w:val="000000"/>
               </w:rPr>
-              <w:t xml:space="preserve">69,526 (79)</w:t>
+              <w:t xml:space="preserve">21,121 (42)</w:t>
             </w:r>
           </w:p>
         </w:tc>
       </w:tr>
       <w:tr>
         <w:trPr>
-          <w:trHeight w:val="600" w:hRule="auto"/>
+          <w:trHeight w:val="624" w:hRule="auto"/>
         </w:trPr>
         body43
         <w:tc>
@@ -4108,7 +4108,7 @@
                 <w:szCs w:val="22"/>
                 <w:color w:val="000000"/>
               </w:rPr>
-              <w:t xml:space="preserve">Unknown</w:t>
+              <w:t xml:space="preserve">Obesity Class I, II or III (&gt; 30 kg/m2)</w:t>
             </w:r>
           </w:p>
         </w:tc>
@@ -4152,7 +4152,7 @@
                 <w:szCs w:val="22"/>
                 <w:color w:val="000000"/>
               </w:rPr>
-              <w:t xml:space="preserve">2,526</w:t>
+              <w:t xml:space="preserve">7,819 (15)</w:t>
             </w:r>
           </w:p>
         </w:tc>
@@ -4202,7 +4202,7 @@
                 <w:szCs w:val="22"/>
                 <w:color w:val="000000"/>
               </w:rPr>
-              <w:t xml:space="preserve">Smoking, n (%)</w:t>
+              <w:t xml:space="preserve">Type II Diabetes, n (%)</w:t>
             </w:r>
           </w:p>
         </w:tc>
@@ -4246,14 +4246,14 @@
                 <w:szCs w:val="22"/>
                 <w:color w:val="000000"/>
               </w:rPr>
-              <w:t xml:space="preserve"/>
+              <w:t xml:space="preserve">49,463 (97)</w:t>
             </w:r>
           </w:p>
         </w:tc>
       </w:tr>
       <w:tr>
         <w:trPr>
-          <w:trHeight w:val="607" w:hRule="auto"/>
+          <w:trHeight w:val="624" w:hRule="auto"/>
         </w:trPr>
         body45
         <w:tc>
@@ -4284,19 +4284,19 @@
                 <w:right w:val="none" w:sz="0" w:space="0" w:color="000000"/>
               </w:pBdr>
               <w:spacing w:after="100" w:before="100" w:line="240"/>
-              <w:ind w:left="300" w:right="100" w:firstLine="0" w:firstLineChars="0"/>
-            </w:pPr>
-            <w:r>
-              <w:rPr>
-                <w:rFonts w:ascii="DejaVu Sans" w:hAnsi="DejaVu Sans" w:eastAsia="DejaVu Sans" w:cs="DejaVu Sans"/>
-                <w:i w:val="false"/>
-                <w:b w:val="false"/>
-                <w:u w:val="none"/>
-                <w:sz w:val="22"/>
-                <w:szCs w:val="22"/>
-                <w:color w:val="000000"/>
-              </w:rPr>
-              <w:t xml:space="preserve">Never</w:t>
+              <w:ind w:left="100" w:right="100" w:firstLine="0" w:firstLineChars="0"/>
+            </w:pPr>
+            <w:r>
+              <w:rPr>
+                <w:rFonts w:ascii="DejaVu Sans" w:hAnsi="DejaVu Sans" w:eastAsia="DejaVu Sans" w:cs="DejaVu Sans"/>
+                <w:i w:val="false"/>
+                <w:b w:val="false"/>
+                <w:u w:val="none"/>
+                <w:sz w:val="22"/>
+                <w:szCs w:val="22"/>
+                <w:color w:val="000000"/>
+              </w:rPr>
+              <w:t xml:space="preserve">Depression, n (%)</w:t>
             </w:r>
           </w:p>
         </w:tc>
@@ -4340,14 +4340,14 @@
                 <w:szCs w:val="22"/>
                 <w:color w:val="000000"/>
               </w:rPr>
-              <w:t xml:space="preserve">52,105 (58)</w:t>
+              <w:t xml:space="preserve"/>
             </w:r>
           </w:p>
         </w:tc>
       </w:tr>
       <w:tr>
         <w:trPr>
-          <w:trHeight w:val="607" w:hRule="auto"/>
+          <w:trHeight w:val="624" w:hRule="auto"/>
         </w:trPr>
         body46
         <w:tc>
@@ -4390,7 +4390,7 @@
                 <w:szCs w:val="22"/>
                 <w:color w:val="000000"/>
               </w:rPr>
-              <w:t xml:space="preserve">Previous</w:t>
+              <w:t xml:space="preserve">Currently Depressed</w:t>
             </w:r>
           </w:p>
         </w:tc>
@@ -4434,14 +4434,14 @@
                 <w:szCs w:val="22"/>
                 <w:color w:val="000000"/>
               </w:rPr>
-              <w:t xml:space="preserve">32,075 (36)</w:t>
+              <w:t xml:space="preserve">9,489 (19)</w:t>
             </w:r>
           </w:p>
         </w:tc>
       </w:tr>
       <w:tr>
         <w:trPr>
-          <w:trHeight w:val="607" w:hRule="auto"/>
+          <w:trHeight w:val="624" w:hRule="auto"/>
         </w:trPr>
         body47
         <w:tc>
@@ -4484,7 +4484,7 @@
                 <w:szCs w:val="22"/>
                 <w:color w:val="000000"/>
               </w:rPr>
-              <w:t xml:space="preserve">Current</w:t>
+              <w:t xml:space="preserve">Not Currently Depressed</w:t>
             </w:r>
           </w:p>
         </w:tc>
@@ -4528,14 +4528,14 @@
                 <w:szCs w:val="22"/>
                 <w:color w:val="000000"/>
               </w:rPr>
-              <w:t xml:space="preserve">6,078 (6.7)</w:t>
+              <w:t xml:space="preserve">40,137 (81)</w:t>
             </w:r>
           </w:p>
         </w:tc>
       </w:tr>
       <w:tr>
         <w:trPr>
-          <w:trHeight w:val="607" w:hRule="auto"/>
+          <w:trHeight w:val="624" w:hRule="auto"/>
         </w:trPr>
         body48
         <w:tc>
@@ -4578,7 +4578,7 @@
                 <w:szCs w:val="22"/>
                 <w:color w:val="000000"/>
               </w:rPr>
-              <w:t xml:space="preserve">Alcohol, n (%)</w:t>
+              <w:t xml:space="preserve">Smoking, n (%)</w:t>
             </w:r>
           </w:p>
         </w:tc>
@@ -4716,7 +4716,7 @@
                 <w:szCs w:val="22"/>
                 <w:color w:val="000000"/>
               </w:rPr>
-              <w:t xml:space="preserve">4,961 (5.5)</w:t>
+              <w:t xml:space="preserve">29,712 (59)</w:t>
             </w:r>
           </w:p>
         </w:tc>
@@ -4766,7 +4766,7 @@
                 <w:szCs w:val="22"/>
                 <w:color w:val="000000"/>
               </w:rPr>
-              <w:t xml:space="preserve">Less than once a week</w:t>
+              <w:t xml:space="preserve">Previous</w:t>
             </w:r>
           </w:p>
         </w:tc>
@@ -4810,7 +4810,7 @@
                 <w:szCs w:val="22"/>
                 <w:color w:val="000000"/>
               </w:rPr>
-              <w:t xml:space="preserve">18,247 (20)</w:t>
+              <w:t xml:space="preserve">18,022 (36)</w:t>
             </w:r>
           </w:p>
         </w:tc>
@@ -4860,7 +4860,7 @@
                 <w:szCs w:val="22"/>
                 <w:color w:val="000000"/>
               </w:rPr>
-              <w:t xml:space="preserve">Once or twice a week</w:t>
+              <w:t xml:space="preserve">Current</w:t>
             </w:r>
           </w:p>
         </w:tc>
@@ -4904,7 +4904,7 @@
                 <w:szCs w:val="22"/>
                 <w:color w:val="000000"/>
               </w:rPr>
-              <w:t xml:space="preserve">22,703 (25)</w:t>
+              <w:t xml:space="preserve">3,012 (5.9)</w:t>
             </w:r>
           </w:p>
         </w:tc>
@@ -4942,19 +4942,19 @@
                 <w:right w:val="none" w:sz="0" w:space="0" w:color="000000"/>
               </w:pBdr>
               <w:spacing w:after="100" w:before="100" w:line="240"/>
-              <w:ind w:left="300" w:right="100" w:firstLine="0" w:firstLineChars="0"/>
-            </w:pPr>
-            <w:r>
-              <w:rPr>
-                <w:rFonts w:ascii="DejaVu Sans" w:hAnsi="DejaVu Sans" w:eastAsia="DejaVu Sans" w:cs="DejaVu Sans"/>
-                <w:i w:val="false"/>
-                <w:b w:val="false"/>
-                <w:u w:val="none"/>
-                <w:sz w:val="22"/>
-                <w:szCs w:val="22"/>
-                <w:color w:val="000000"/>
-              </w:rPr>
-              <w:t xml:space="preserve">Three or four times a week</w:t>
+              <w:ind w:left="100" w:right="100" w:firstLine="0" w:firstLineChars="0"/>
+            </w:pPr>
+            <w:r>
+              <w:rPr>
+                <w:rFonts w:ascii="DejaVu Sans" w:hAnsi="DejaVu Sans" w:eastAsia="DejaVu Sans" w:cs="DejaVu Sans"/>
+                <w:i w:val="false"/>
+                <w:b w:val="false"/>
+                <w:u w:val="none"/>
+                <w:sz w:val="22"/>
+                <w:szCs w:val="22"/>
+                <w:color w:val="000000"/>
+              </w:rPr>
+              <w:t xml:space="preserve">Alcohol, n (%)</w:t>
             </w:r>
           </w:p>
         </w:tc>
@@ -4998,14 +4998,14 @@
                 <w:szCs w:val="22"/>
                 <w:color w:val="000000"/>
               </w:rPr>
-              <w:t xml:space="preserve">23,634 (26)</w:t>
+              <w:t xml:space="preserve"/>
             </w:r>
           </w:p>
         </w:tc>
       </w:tr>
       <w:tr>
         <w:trPr>
-          <w:trHeight w:val="624" w:hRule="auto"/>
+          <w:trHeight w:val="607" w:hRule="auto"/>
         </w:trPr>
         body53
         <w:tc>
@@ -5048,7 +5048,7 @@
                 <w:szCs w:val="22"/>
                 <w:color w:val="000000"/>
               </w:rPr>
-              <w:t xml:space="preserve">Daily or almost daily</w:t>
+              <w:t xml:space="preserve">Never</w:t>
             </w:r>
           </w:p>
         </w:tc>
@@ -5092,7 +5092,7 @@
                 <w:szCs w:val="22"/>
                 <w:color w:val="000000"/>
               </w:rPr>
-              <w:t xml:space="preserve">20,713 (23)</w:t>
+              <w:t xml:space="preserve">2,332 (4.6)</w:t>
             </w:r>
           </w:p>
         </w:tc>
@@ -5130,19 +5130,19 @@
                 <w:right w:val="none" w:sz="0" w:space="0" w:color="000000"/>
               </w:pBdr>
               <w:spacing w:after="100" w:before="100" w:line="240"/>
-              <w:ind w:left="100" w:right="100" w:firstLine="0" w:firstLineChars="0"/>
-            </w:pPr>
-            <w:r>
-              <w:rPr>
-                <w:rFonts w:ascii="DejaVu Sans" w:hAnsi="DejaVu Sans" w:eastAsia="DejaVu Sans" w:cs="DejaVu Sans"/>
-                <w:i w:val="false"/>
-                <w:b w:val="false"/>
-                <w:u w:val="none"/>
-                <w:sz w:val="22"/>
-                <w:szCs w:val="22"/>
-                <w:color w:val="000000"/>
-              </w:rPr>
-              <w:t xml:space="preserve">Processed meat, n (%)</w:t>
+              <w:ind w:left="300" w:right="100" w:firstLine="0" w:firstLineChars="0"/>
+            </w:pPr>
+            <w:r>
+              <w:rPr>
+                <w:rFonts w:ascii="DejaVu Sans" w:hAnsi="DejaVu Sans" w:eastAsia="DejaVu Sans" w:cs="DejaVu Sans"/>
+                <w:i w:val="false"/>
+                <w:b w:val="false"/>
+                <w:u w:val="none"/>
+                <w:sz w:val="22"/>
+                <w:szCs w:val="22"/>
+                <w:color w:val="000000"/>
+              </w:rPr>
+              <w:t xml:space="preserve">Less than once a week</w:t>
             </w:r>
           </w:p>
         </w:tc>
@@ -5186,7 +5186,7 @@
                 <w:szCs w:val="22"/>
                 <w:color w:val="000000"/>
               </w:rPr>
-              <w:t xml:space="preserve"/>
+              <w:t xml:space="preserve">9,087 (18)</w:t>
             </w:r>
           </w:p>
         </w:tc>
@@ -5236,7 +5236,7 @@
                 <w:szCs w:val="22"/>
                 <w:color w:val="000000"/>
               </w:rPr>
-              <w:t xml:space="preserve">Less than 2 times a week</w:t>
+              <w:t xml:space="preserve">Once or twice a week</w:t>
             </w:r>
           </w:p>
         </w:tc>
@@ -5280,7 +5280,7 @@
                 <w:szCs w:val="22"/>
                 <w:color w:val="000000"/>
               </w:rPr>
-              <w:t xml:space="preserve">64,281 (71)</w:t>
+              <w:t xml:space="preserve">12,992 (26)</w:t>
             </w:r>
           </w:p>
         </w:tc>
@@ -5330,7 +5330,7 @@
                 <w:szCs w:val="22"/>
                 <w:color w:val="000000"/>
               </w:rPr>
-              <w:t xml:space="preserve">2-4 times a week</w:t>
+              <w:t xml:space="preserve">Three or four times a week</w:t>
             </w:r>
           </w:p>
         </w:tc>
@@ -5374,14 +5374,14 @@
                 <w:szCs w:val="22"/>
                 <w:color w:val="000000"/>
               </w:rPr>
-              <w:t xml:space="preserve">22,781 (25)</w:t>
+              <w:t xml:space="preserve">14,462 (28)</w:t>
             </w:r>
           </w:p>
         </w:tc>
       </w:tr>
       <w:tr>
         <w:trPr>
-          <w:trHeight w:val="607" w:hRule="auto"/>
+          <w:trHeight w:val="624" w:hRule="auto"/>
         </w:trPr>
         body57
         <w:tc>
@@ -5424,7 +5424,7 @@
                 <w:szCs w:val="22"/>
                 <w:color w:val="000000"/>
               </w:rPr>
-              <w:t xml:space="preserve">More than 4 times a week</w:t>
+              <w:t xml:space="preserve">Daily or almost daily</w:t>
             </w:r>
           </w:p>
         </w:tc>
@@ -5468,7 +5468,7 @@
                 <w:szCs w:val="22"/>
                 <w:color w:val="000000"/>
               </w:rPr>
-              <w:t xml:space="preserve">3,196 (3.5)</w:t>
+              <w:t xml:space="preserve">11,873 (23)</w:t>
             </w:r>
           </w:p>
         </w:tc>
@@ -5518,7 +5518,7 @@
                 <w:szCs w:val="22"/>
                 <w:color w:val="000000"/>
               </w:rPr>
-              <w:t xml:space="preserve">Red meat, n (%)</w:t>
+              <w:t xml:space="preserve">Processed meat, n (%)</w:t>
             </w:r>
           </w:p>
         </w:tc>
@@ -5656,7 +5656,7 @@
                 <w:szCs w:val="22"/>
                 <w:color w:val="000000"/>
               </w:rPr>
-              <w:t xml:space="preserve">16,297 (18)</w:t>
+              <w:t xml:space="preserve">36,470 (72)</w:t>
             </w:r>
           </w:p>
         </w:tc>
@@ -5750,7 +5750,7 @@
                 <w:szCs w:val="22"/>
                 <w:color w:val="000000"/>
               </w:rPr>
-              <w:t xml:space="preserve">30,604 (34)</w:t>
+              <w:t xml:space="preserve">12,584 (25)</w:t>
             </w:r>
           </w:p>
         </w:tc>
@@ -5844,14 +5844,14 @@
                 <w:szCs w:val="22"/>
                 <w:color w:val="000000"/>
               </w:rPr>
-              <w:t xml:space="preserve">43,357 (48)</w:t>
+              <w:t xml:space="preserve">1,692 (3.3)</w:t>
             </w:r>
           </w:p>
         </w:tc>
       </w:tr>
       <w:tr>
         <w:trPr>
-          <w:trHeight w:val="624" w:hRule="auto"/>
+          <w:trHeight w:val="607" w:hRule="auto"/>
         </w:trPr>
         body62
         <w:tc>
@@ -5894,7 +5894,7 @@
                 <w:szCs w:val="22"/>
                 <w:color w:val="000000"/>
               </w:rPr>
-              <w:t xml:space="preserve">Oily fish, n (%)</w:t>
+              <w:t xml:space="preserve">Red meat, n (%)</w:t>
             </w:r>
           </w:p>
         </w:tc>
@@ -6032,7 +6032,7 @@
                 <w:szCs w:val="22"/>
                 <w:color w:val="000000"/>
               </w:rPr>
-              <w:t xml:space="preserve">74,546 (83)</w:t>
+              <w:t xml:space="preserve">9,137 (18)</w:t>
             </w:r>
           </w:p>
         </w:tc>
@@ -6126,7 +6126,7 @@
                 <w:szCs w:val="22"/>
                 <w:color w:val="000000"/>
               </w:rPr>
-              <w:t xml:space="preserve">14,991 (17)</w:t>
+              <w:t xml:space="preserve">17,353 (34)</w:t>
             </w:r>
           </w:p>
         </w:tc>
@@ -6220,7 +6220,7 @@
                 <w:szCs w:val="22"/>
                 <w:color w:val="000000"/>
               </w:rPr>
-              <w:t xml:space="preserve">721 (0.8)</w:t>
+              <w:t xml:space="preserve">24,256 (48)</w:t>
             </w:r>
           </w:p>
         </w:tc>
@@ -6270,7 +6270,7 @@
                 <w:szCs w:val="22"/>
                 <w:color w:val="000000"/>
               </w:rPr>
-              <w:t xml:space="preserve">Non-oily fish, n (%)</w:t>
+              <w:t xml:space="preserve">Oily fish, n (%)</w:t>
             </w:r>
           </w:p>
         </w:tc>
@@ -6408,7 +6408,7 @@
                 <w:szCs w:val="22"/>
                 <w:color w:val="000000"/>
               </w:rPr>
-              <w:t xml:space="preserve">76,549 (85)</w:t>
+              <w:t xml:space="preserve">40,940 (81)</w:t>
             </w:r>
           </w:p>
         </w:tc>
@@ -6502,7 +6502,7 @@
                 <w:szCs w:val="22"/>
                 <w:color w:val="000000"/>
               </w:rPr>
-              <w:t xml:space="preserve">13,285 (15)</w:t>
+              <w:t xml:space="preserve">9,344 (18)</w:t>
             </w:r>
           </w:p>
         </w:tc>
@@ -6596,7 +6596,101 @@
                 <w:szCs w:val="22"/>
                 <w:color w:val="000000"/>
               </w:rPr>
-              <w:t xml:space="preserve">424 (0.5)</w:t>
+              <w:t xml:space="preserve">462 (0.9)</w:t>
+            </w:r>
+          </w:p>
+        </w:tc>
+      </w:tr>
+      <w:tr>
+        <w:trPr>
+          <w:trHeight w:val="624" w:hRule="auto"/>
+        </w:trPr>
+        body70
+        <w:tc>
+          <w:tcPr>
+            <w:tcBorders>
+              <w:bottom w:val="none" w:sz="0" w:space="0" w:color="000000"/>
+              <w:top w:val="none" w:sz="0" w:space="0" w:color="000000"/>
+              <w:left w:val="none" w:sz="0" w:space="0" w:color="000000"/>
+              <w:right w:val="none" w:sz="0" w:space="0" w:color="000000"/>
+            </w:tcBorders>
+            <w:shd w:val="clear" w:color="auto" w:fill="FFFFFF"/>
+            <w:tcMar>
+              <w:top w:w="0" w:type="dxa"/>
+              <w:bottom w:w="0" w:type="dxa"/>
+              <w:left w:w="0" w:type="dxa"/>
+              <w:right w:w="0" w:type="dxa"/>
+            </w:tcMar>
+            <w:vAlign w:val="top"/>
+          </w:tcPr>
+          <w:p>
+            <w:pPr>
+              <w:pStyle w:val="Normal"/>
+              <w:jc w:val="left"/>
+              <w:pBdr>
+                <w:bottom w:val="none" w:sz="0" w:space="0" w:color="000000"/>
+                <w:top w:val="none" w:sz="0" w:space="0" w:color="000000"/>
+                <w:left w:val="none" w:sz="0" w:space="0" w:color="000000"/>
+                <w:right w:val="none" w:sz="0" w:space="0" w:color="000000"/>
+              </w:pBdr>
+              <w:spacing w:after="100" w:before="100" w:line="240"/>
+              <w:ind w:left="100" w:right="100" w:firstLine="0" w:firstLineChars="0"/>
+            </w:pPr>
+            <w:r>
+              <w:rPr>
+                <w:rFonts w:ascii="DejaVu Sans" w:hAnsi="DejaVu Sans" w:eastAsia="DejaVu Sans" w:cs="DejaVu Sans"/>
+                <w:i w:val="false"/>
+                <w:b w:val="false"/>
+                <w:u w:val="none"/>
+                <w:sz w:val="22"/>
+                <w:szCs w:val="22"/>
+                <w:color w:val="000000"/>
+              </w:rPr>
+              <w:t xml:space="preserve">Non-oily fish, n (%)</w:t>
+            </w:r>
+          </w:p>
+        </w:tc>
+        <w:tc>
+          <w:tcPr>
+            <w:tcBorders>
+              <w:bottom w:val="none" w:sz="0" w:space="0" w:color="000000"/>
+              <w:top w:val="none" w:sz="0" w:space="0" w:color="000000"/>
+              <w:left w:val="none" w:sz="0" w:space="0" w:color="000000"/>
+              <w:right w:val="none" w:sz="0" w:space="0" w:color="000000"/>
+            </w:tcBorders>
+            <w:shd w:val="clear" w:color="auto" w:fill="FFFFFF"/>
+            <w:tcMar>
+              <w:top w:w="0" w:type="dxa"/>
+              <w:bottom w:w="0" w:type="dxa"/>
+              <w:left w:w="0" w:type="dxa"/>
+              <w:right w:w="0" w:type="dxa"/>
+            </w:tcMar>
+            <w:vAlign w:val="top"/>
+          </w:tcPr>
+          <w:p>
+            <w:pPr>
+              <w:pStyle w:val="Normal"/>
+              <w:jc w:val="center"/>
+              <w:pBdr>
+                <w:bottom w:val="none" w:sz="0" w:space="0" w:color="000000"/>
+                <w:top w:val="none" w:sz="0" w:space="0" w:color="000000"/>
+                <w:left w:val="none" w:sz="0" w:space="0" w:color="000000"/>
+                <w:right w:val="none" w:sz="0" w:space="0" w:color="000000"/>
+              </w:pBdr>
+              <w:spacing w:after="100" w:before="100" w:line="240"/>
+              <w:ind w:left="100" w:right="100" w:firstLine="0" w:firstLineChars="0"/>
+            </w:pPr>
+            <w:r>
+              <w:rPr>
+                <w:rFonts w:ascii="DejaVu Sans" w:hAnsi="DejaVu Sans" w:eastAsia="DejaVu Sans" w:cs="DejaVu Sans"/>
+                <w:i w:val="false"/>
+                <w:b w:val="false"/>
+                <w:u w:val="none"/>
+                <w:sz w:val="22"/>
+                <w:szCs w:val="22"/>
+                <w:color w:val="000000"/>
+              </w:rPr>
+              <w:t xml:space="preserve"/>
             </w:r>
           </w:p>
         </w:tc>
@@ -6605,7 +6699,7 @@
         <w:trPr>
           <w:trHeight w:val="607" w:hRule="auto"/>
         </w:trPr>
-        body70
+        body71
         <w:tc>
           <w:tcPr>
             <w:tcBorders>
@@ -6634,19 +6728,19 @@
                 <w:right w:val="none" w:sz="0" w:space="0" w:color="000000"/>
               </w:pBdr>
               <w:spacing w:after="100" w:before="100" w:line="240"/>
-              <w:ind w:left="100" w:right="100" w:firstLine="0" w:firstLineChars="0"/>
-            </w:pPr>
-            <w:r>
-              <w:rPr>
-                <w:rFonts w:ascii="DejaVu Sans" w:hAnsi="DejaVu Sans" w:eastAsia="DejaVu Sans" w:cs="DejaVu Sans"/>
-                <w:i w:val="false"/>
-                <w:b w:val="false"/>
-                <w:u w:val="none"/>
-                <w:sz w:val="22"/>
-                <w:szCs w:val="22"/>
-                <w:color w:val="000000"/>
-              </w:rPr>
-              <w:t xml:space="preserve">Fresh fruit, n (%)</w:t>
+              <w:ind w:left="300" w:right="100" w:firstLine="0" w:firstLineChars="0"/>
+            </w:pPr>
+            <w:r>
+              <w:rPr>
+                <w:rFonts w:ascii="DejaVu Sans" w:hAnsi="DejaVu Sans" w:eastAsia="DejaVu Sans" w:cs="DejaVu Sans"/>
+                <w:i w:val="false"/>
+                <w:b w:val="false"/>
+                <w:u w:val="none"/>
+                <w:sz w:val="22"/>
+                <w:szCs w:val="22"/>
+                <w:color w:val="000000"/>
+              </w:rPr>
+              <w:t xml:space="preserve">Less than 2 times a week</w:t>
             </w:r>
           </w:p>
         </w:tc>
@@ -6690,16 +6784,16 @@
                 <w:szCs w:val="22"/>
                 <w:color w:val="000000"/>
               </w:rPr>
-              <w:t xml:space="preserve"/>
+              <w:t xml:space="preserve">42,572 (84)</w:t>
             </w:r>
           </w:p>
         </w:tc>
       </w:tr>
       <w:tr>
         <w:trPr>
-          <w:trHeight w:val="624" w:hRule="auto"/>
+          <w:trHeight w:val="607" w:hRule="auto"/>
         </w:trPr>
-        body71
+        body72
         <w:tc>
           <w:tcPr>
             <w:tcBorders>
@@ -6740,7 +6834,7 @@
                 <w:szCs w:val="22"/>
                 <w:color w:val="000000"/>
               </w:rPr>
-              <w:t xml:space="preserve">Less than 2 servings a day</w:t>
+              <w:t xml:space="preserve">2-4 times a week</w:t>
             </w:r>
           </w:p>
         </w:tc>
@@ -6784,16 +6878,16 @@
                 <w:szCs w:val="22"/>
                 <w:color w:val="000000"/>
               </w:rPr>
-              <w:t xml:space="preserve">29,461 (33)</w:t>
+              <w:t xml:space="preserve">7,925 (16)</w:t>
             </w:r>
           </w:p>
         </w:tc>
       </w:tr>
       <w:tr>
         <w:trPr>
-          <w:trHeight w:val="624" w:hRule="auto"/>
+          <w:trHeight w:val="607" w:hRule="auto"/>
         </w:trPr>
-        body72
+        body73
         <w:tc>
           <w:tcPr>
             <w:tcBorders>
@@ -6834,7 +6928,7 @@
                 <w:szCs w:val="22"/>
                 <w:color w:val="000000"/>
               </w:rPr>
-              <w:t xml:space="preserve">Between 2 and 4 servings a day</w:t>
+              <w:t xml:space="preserve">More than 4 times a week</w:t>
             </w:r>
           </w:p>
         </w:tc>
@@ -6878,108 +6972,14 @@
                 <w:szCs w:val="22"/>
                 <w:color w:val="000000"/>
               </w:rPr>
-              <w:t xml:space="preserve">54,052 (60)</w:t>
+              <w:t xml:space="preserve">249 (0.5)</w:t>
             </w:r>
           </w:p>
         </w:tc>
       </w:tr>
       <w:tr>
         <w:trPr>
-          <w:trHeight w:val="624" w:hRule="auto"/>
-        </w:trPr>
-        body73
-        <w:tc>
-          <w:tcPr>
-            <w:tcBorders>
-              <w:bottom w:val="none" w:sz="0" w:space="0" w:color="000000"/>
-              <w:top w:val="none" w:sz="0" w:space="0" w:color="000000"/>
-              <w:left w:val="none" w:sz="0" w:space="0" w:color="000000"/>
-              <w:right w:val="none" w:sz="0" w:space="0" w:color="000000"/>
-            </w:tcBorders>
-            <w:shd w:val="clear" w:color="auto" w:fill="FFFFFF"/>
-            <w:tcMar>
-              <w:top w:w="0" w:type="dxa"/>
-              <w:bottom w:w="0" w:type="dxa"/>
-              <w:left w:w="0" w:type="dxa"/>
-              <w:right w:w="0" w:type="dxa"/>
-            </w:tcMar>
-            <w:vAlign w:val="top"/>
-          </w:tcPr>
-          <w:p>
-            <w:pPr>
-              <w:pStyle w:val="Normal"/>
-              <w:jc w:val="left"/>
-              <w:pBdr>
-                <w:bottom w:val="none" w:sz="0" w:space="0" w:color="000000"/>
-                <w:top w:val="none" w:sz="0" w:space="0" w:color="000000"/>
-                <w:left w:val="none" w:sz="0" w:space="0" w:color="000000"/>
-                <w:right w:val="none" w:sz="0" w:space="0" w:color="000000"/>
-              </w:pBdr>
-              <w:spacing w:after="100" w:before="100" w:line="240"/>
-              <w:ind w:left="300" w:right="100" w:firstLine="0" w:firstLineChars="0"/>
-            </w:pPr>
-            <w:r>
-              <w:rPr>
-                <w:rFonts w:ascii="DejaVu Sans" w:hAnsi="DejaVu Sans" w:eastAsia="DejaVu Sans" w:cs="DejaVu Sans"/>
-                <w:i w:val="false"/>
-                <w:b w:val="false"/>
-                <w:u w:val="none"/>
-                <w:sz w:val="22"/>
-                <w:szCs w:val="22"/>
-                <w:color w:val="000000"/>
-              </w:rPr>
-              <w:t xml:space="preserve">More than 4 servings a day</w:t>
-            </w:r>
-          </w:p>
-        </w:tc>
-        <w:tc>
-          <w:tcPr>
-            <w:tcBorders>
-              <w:bottom w:val="none" w:sz="0" w:space="0" w:color="000000"/>
-              <w:top w:val="none" w:sz="0" w:space="0" w:color="000000"/>
-              <w:left w:val="none" w:sz="0" w:space="0" w:color="000000"/>
-              <w:right w:val="none" w:sz="0" w:space="0" w:color="000000"/>
-            </w:tcBorders>
-            <w:shd w:val="clear" w:color="auto" w:fill="FFFFFF"/>
-            <w:tcMar>
-              <w:top w:w="0" w:type="dxa"/>
-              <w:bottom w:w="0" w:type="dxa"/>
-              <w:left w:w="0" w:type="dxa"/>
-              <w:right w:w="0" w:type="dxa"/>
-            </w:tcMar>
-            <w:vAlign w:val="top"/>
-          </w:tcPr>
-          <w:p>
-            <w:pPr>
-              <w:pStyle w:val="Normal"/>
-              <w:jc w:val="center"/>
-              <w:pBdr>
-                <w:bottom w:val="none" w:sz="0" w:space="0" w:color="000000"/>
-                <w:top w:val="none" w:sz="0" w:space="0" w:color="000000"/>
-                <w:left w:val="none" w:sz="0" w:space="0" w:color="000000"/>
-                <w:right w:val="none" w:sz="0" w:space="0" w:color="000000"/>
-              </w:pBdr>
-              <w:spacing w:after="100" w:before="100" w:line="240"/>
-              <w:ind w:left="100" w:right="100" w:firstLine="0" w:firstLineChars="0"/>
-            </w:pPr>
-            <w:r>
-              <w:rPr>
-                <w:rFonts w:ascii="DejaVu Sans" w:hAnsi="DejaVu Sans" w:eastAsia="DejaVu Sans" w:cs="DejaVu Sans"/>
-                <w:i w:val="false"/>
-                <w:b w:val="false"/>
-                <w:u w:val="none"/>
-                <w:sz w:val="22"/>
-                <w:szCs w:val="22"/>
-                <w:color w:val="000000"/>
-              </w:rPr>
-              <w:t xml:space="preserve">6,745 (7.5)</w:t>
-            </w:r>
-          </w:p>
-        </w:tc>
-      </w:tr>
-      <w:tr>
-        <w:trPr>
-          <w:trHeight w:val="624" w:hRule="auto"/>
+          <w:trHeight w:val="607" w:hRule="auto"/>
         </w:trPr>
         body74
         <w:tc>
@@ -7022,7 +7022,7 @@
                 <w:szCs w:val="22"/>
                 <w:color w:val="000000"/>
               </w:rPr>
-              <w:t xml:space="preserve">Cooked vegetables, n (%)</w:t>
+              <w:t xml:space="preserve">Fresh fruit, n (%)</w:t>
             </w:r>
           </w:p>
         </w:tc>
@@ -7160,7 +7160,7 @@
                 <w:szCs w:val="22"/>
                 <w:color w:val="000000"/>
               </w:rPr>
-              <w:t xml:space="preserve">15,370 (17)</w:t>
+              <w:t xml:space="preserve">14,822 (29)</w:t>
             </w:r>
           </w:p>
         </w:tc>
@@ -7254,7 +7254,7 @@
                 <w:szCs w:val="22"/>
                 <w:color w:val="000000"/>
               </w:rPr>
-              <w:t xml:space="preserve">66,477 (74)</w:t>
+              <w:t xml:space="preserve">31,663 (62)</w:t>
             </w:r>
           </w:p>
         </w:tc>
@@ -7348,7 +7348,7 @@
                 <w:szCs w:val="22"/>
                 <w:color w:val="000000"/>
               </w:rPr>
-              <w:t xml:space="preserve">8,411 (9.3)</w:t>
+              <w:t xml:space="preserve">4,261 (8.4)</w:t>
             </w:r>
           </w:p>
         </w:tc>
@@ -7398,7 +7398,7 @@
                 <w:szCs w:val="22"/>
                 <w:color w:val="000000"/>
               </w:rPr>
-              <w:t xml:space="preserve">Greenspace 300m from residence, Median</w:t>
+              <w:t xml:space="preserve">Cooked vegetables, n (%)</w:t>
             </w:r>
           </w:p>
         </w:tc>
@@ -7442,14 +7442,14 @@
                 <w:szCs w:val="22"/>
                 <w:color w:val="000000"/>
               </w:rPr>
-              <w:t xml:space="preserve">0.1</w:t>
+              <w:t xml:space="preserve"/>
             </w:r>
           </w:p>
         </w:tc>
       </w:tr>
       <w:tr>
         <w:trPr>
-          <w:trHeight w:val="600" w:hRule="auto"/>
+          <w:trHeight w:val="624" w:hRule="auto"/>
         </w:trPr>
         body79
         <w:tc>
@@ -7492,7 +7492,7 @@
                 <w:szCs w:val="22"/>
                 <w:color w:val="000000"/>
               </w:rPr>
-              <w:t xml:space="preserve">Unknown</w:t>
+              <w:t xml:space="preserve">Less than 2 servings a day</w:t>
             </w:r>
           </w:p>
         </w:tc>
@@ -7536,7 +7536,289 @@
                 <w:szCs w:val="22"/>
                 <w:color w:val="000000"/>
               </w:rPr>
-              <w:t xml:space="preserve">10,099</w:t>
+              <w:t xml:space="preserve">7,737 (15)</w:t>
+            </w:r>
+          </w:p>
+        </w:tc>
+      </w:tr>
+      <w:tr>
+        <w:trPr>
+          <w:trHeight w:val="624" w:hRule="auto"/>
+        </w:trPr>
+        body80
+        <w:tc>
+          <w:tcPr>
+            <w:tcBorders>
+              <w:bottom w:val="none" w:sz="0" w:space="0" w:color="000000"/>
+              <w:top w:val="none" w:sz="0" w:space="0" w:color="000000"/>
+              <w:left w:val="none" w:sz="0" w:space="0" w:color="000000"/>
+              <w:right w:val="none" w:sz="0" w:space="0" w:color="000000"/>
+            </w:tcBorders>
+            <w:shd w:val="clear" w:color="auto" w:fill="FFFFFF"/>
+            <w:tcMar>
+              <w:top w:w="0" w:type="dxa"/>
+              <w:bottom w:w="0" w:type="dxa"/>
+              <w:left w:w="0" w:type="dxa"/>
+              <w:right w:w="0" w:type="dxa"/>
+            </w:tcMar>
+            <w:vAlign w:val="top"/>
+          </w:tcPr>
+          <w:p>
+            <w:pPr>
+              <w:pStyle w:val="Normal"/>
+              <w:jc w:val="left"/>
+              <w:pBdr>
+                <w:bottom w:val="none" w:sz="0" w:space="0" w:color="000000"/>
+                <w:top w:val="none" w:sz="0" w:space="0" w:color="000000"/>
+                <w:left w:val="none" w:sz="0" w:space="0" w:color="000000"/>
+                <w:right w:val="none" w:sz="0" w:space="0" w:color="000000"/>
+              </w:pBdr>
+              <w:spacing w:after="100" w:before="100" w:line="240"/>
+              <w:ind w:left="300" w:right="100" w:firstLine="0" w:firstLineChars="0"/>
+            </w:pPr>
+            <w:r>
+              <w:rPr>
+                <w:rFonts w:ascii="DejaVu Sans" w:hAnsi="DejaVu Sans" w:eastAsia="DejaVu Sans" w:cs="DejaVu Sans"/>
+                <w:i w:val="false"/>
+                <w:b w:val="false"/>
+                <w:u w:val="none"/>
+                <w:sz w:val="22"/>
+                <w:szCs w:val="22"/>
+                <w:color w:val="000000"/>
+              </w:rPr>
+              <w:t xml:space="preserve">Between 2 and 4 servings a day</w:t>
+            </w:r>
+          </w:p>
+        </w:tc>
+        <w:tc>
+          <w:tcPr>
+            <w:tcBorders>
+              <w:bottom w:val="none" w:sz="0" w:space="0" w:color="000000"/>
+              <w:top w:val="none" w:sz="0" w:space="0" w:color="000000"/>
+              <w:left w:val="none" w:sz="0" w:space="0" w:color="000000"/>
+              <w:right w:val="none" w:sz="0" w:space="0" w:color="000000"/>
+            </w:tcBorders>
+            <w:shd w:val="clear" w:color="auto" w:fill="FFFFFF"/>
+            <w:tcMar>
+              <w:top w:w="0" w:type="dxa"/>
+              <w:bottom w:w="0" w:type="dxa"/>
+              <w:left w:w="0" w:type="dxa"/>
+              <w:right w:w="0" w:type="dxa"/>
+            </w:tcMar>
+            <w:vAlign w:val="top"/>
+          </w:tcPr>
+          <w:p>
+            <w:pPr>
+              <w:pStyle w:val="Normal"/>
+              <w:jc w:val="center"/>
+              <w:pBdr>
+                <w:bottom w:val="none" w:sz="0" w:space="0" w:color="000000"/>
+                <w:top w:val="none" w:sz="0" w:space="0" w:color="000000"/>
+                <w:left w:val="none" w:sz="0" w:space="0" w:color="000000"/>
+                <w:right w:val="none" w:sz="0" w:space="0" w:color="000000"/>
+              </w:pBdr>
+              <w:spacing w:after="100" w:before="100" w:line="240"/>
+              <w:ind w:left="100" w:right="100" w:firstLine="0" w:firstLineChars="0"/>
+            </w:pPr>
+            <w:r>
+              <w:rPr>
+                <w:rFonts w:ascii="DejaVu Sans" w:hAnsi="DejaVu Sans" w:eastAsia="DejaVu Sans" w:cs="DejaVu Sans"/>
+                <w:i w:val="false"/>
+                <w:b w:val="false"/>
+                <w:u w:val="none"/>
+                <w:sz w:val="22"/>
+                <w:szCs w:val="22"/>
+                <w:color w:val="000000"/>
+              </w:rPr>
+              <w:t xml:space="preserve">37,838 (75)</w:t>
+            </w:r>
+          </w:p>
+        </w:tc>
+      </w:tr>
+      <w:tr>
+        <w:trPr>
+          <w:trHeight w:val="624" w:hRule="auto"/>
+        </w:trPr>
+        body81
+        <w:tc>
+          <w:tcPr>
+            <w:tcBorders>
+              <w:bottom w:val="none" w:sz="0" w:space="0" w:color="000000"/>
+              <w:top w:val="none" w:sz="0" w:space="0" w:color="000000"/>
+              <w:left w:val="none" w:sz="0" w:space="0" w:color="000000"/>
+              <w:right w:val="none" w:sz="0" w:space="0" w:color="000000"/>
+            </w:tcBorders>
+            <w:shd w:val="clear" w:color="auto" w:fill="FFFFFF"/>
+            <w:tcMar>
+              <w:top w:w="0" w:type="dxa"/>
+              <w:bottom w:w="0" w:type="dxa"/>
+              <w:left w:w="0" w:type="dxa"/>
+              <w:right w:w="0" w:type="dxa"/>
+            </w:tcMar>
+            <w:vAlign w:val="top"/>
+          </w:tcPr>
+          <w:p>
+            <w:pPr>
+              <w:pStyle w:val="Normal"/>
+              <w:jc w:val="left"/>
+              <w:pBdr>
+                <w:bottom w:val="none" w:sz="0" w:space="0" w:color="000000"/>
+                <w:top w:val="none" w:sz="0" w:space="0" w:color="000000"/>
+                <w:left w:val="none" w:sz="0" w:space="0" w:color="000000"/>
+                <w:right w:val="none" w:sz="0" w:space="0" w:color="000000"/>
+              </w:pBdr>
+              <w:spacing w:after="100" w:before="100" w:line="240"/>
+              <w:ind w:left="300" w:right="100" w:firstLine="0" w:firstLineChars="0"/>
+            </w:pPr>
+            <w:r>
+              <w:rPr>
+                <w:rFonts w:ascii="DejaVu Sans" w:hAnsi="DejaVu Sans" w:eastAsia="DejaVu Sans" w:cs="DejaVu Sans"/>
+                <w:i w:val="false"/>
+                <w:b w:val="false"/>
+                <w:u w:val="none"/>
+                <w:sz w:val="22"/>
+                <w:szCs w:val="22"/>
+                <w:color w:val="000000"/>
+              </w:rPr>
+              <w:t xml:space="preserve">More than 4 servings a day</w:t>
+            </w:r>
+          </w:p>
+        </w:tc>
+        <w:tc>
+          <w:tcPr>
+            <w:tcBorders>
+              <w:bottom w:val="none" w:sz="0" w:space="0" w:color="000000"/>
+              <w:top w:val="none" w:sz="0" w:space="0" w:color="000000"/>
+              <w:left w:val="none" w:sz="0" w:space="0" w:color="000000"/>
+              <w:right w:val="none" w:sz="0" w:space="0" w:color="000000"/>
+            </w:tcBorders>
+            <w:shd w:val="clear" w:color="auto" w:fill="FFFFFF"/>
+            <w:tcMar>
+              <w:top w:w="0" w:type="dxa"/>
+              <w:bottom w:w="0" w:type="dxa"/>
+              <w:left w:w="0" w:type="dxa"/>
+              <w:right w:w="0" w:type="dxa"/>
+            </w:tcMar>
+            <w:vAlign w:val="top"/>
+          </w:tcPr>
+          <w:p>
+            <w:pPr>
+              <w:pStyle w:val="Normal"/>
+              <w:jc w:val="center"/>
+              <w:pBdr>
+                <w:bottom w:val="none" w:sz="0" w:space="0" w:color="000000"/>
+                <w:top w:val="none" w:sz="0" w:space="0" w:color="000000"/>
+                <w:left w:val="none" w:sz="0" w:space="0" w:color="000000"/>
+                <w:right w:val="none" w:sz="0" w:space="0" w:color="000000"/>
+              </w:pBdr>
+              <w:spacing w:after="100" w:before="100" w:line="240"/>
+              <w:ind w:left="100" w:right="100" w:firstLine="0" w:firstLineChars="0"/>
+            </w:pPr>
+            <w:r>
+              <w:rPr>
+                <w:rFonts w:ascii="DejaVu Sans" w:hAnsi="DejaVu Sans" w:eastAsia="DejaVu Sans" w:cs="DejaVu Sans"/>
+                <w:i w:val="false"/>
+                <w:b w:val="false"/>
+                <w:u w:val="none"/>
+                <w:sz w:val="22"/>
+                <w:szCs w:val="22"/>
+                <w:color w:val="000000"/>
+              </w:rPr>
+              <w:t xml:space="preserve">5,171 (10)</w:t>
+            </w:r>
+          </w:p>
+        </w:tc>
+      </w:tr>
+      <w:tr>
+        <w:trPr>
+          <w:trHeight w:val="624" w:hRule="auto"/>
+        </w:trPr>
+        body82
+        <w:tc>
+          <w:tcPr>
+            <w:tcBorders>
+              <w:bottom w:val="none" w:sz="0" w:space="0" w:color="000000"/>
+              <w:top w:val="none" w:sz="0" w:space="0" w:color="000000"/>
+              <w:left w:val="none" w:sz="0" w:space="0" w:color="000000"/>
+              <w:right w:val="none" w:sz="0" w:space="0" w:color="000000"/>
+            </w:tcBorders>
+            <w:shd w:val="clear" w:color="auto" w:fill="FFFFFF"/>
+            <w:tcMar>
+              <w:top w:w="0" w:type="dxa"/>
+              <w:bottom w:w="0" w:type="dxa"/>
+              <w:left w:w="0" w:type="dxa"/>
+              <w:right w:w="0" w:type="dxa"/>
+            </w:tcMar>
+            <w:vAlign w:val="top"/>
+          </w:tcPr>
+          <w:p>
+            <w:pPr>
+              <w:pStyle w:val="Normal"/>
+              <w:jc w:val="left"/>
+              <w:pBdr>
+                <w:bottom w:val="none" w:sz="0" w:space="0" w:color="000000"/>
+                <w:top w:val="none" w:sz="0" w:space="0" w:color="000000"/>
+                <w:left w:val="none" w:sz="0" w:space="0" w:color="000000"/>
+                <w:right w:val="none" w:sz="0" w:space="0" w:color="000000"/>
+              </w:pBdr>
+              <w:spacing w:after="100" w:before="100" w:line="240"/>
+              <w:ind w:left="100" w:right="100" w:firstLine="0" w:firstLineChars="0"/>
+            </w:pPr>
+            <w:r>
+              <w:rPr>
+                <w:rFonts w:ascii="DejaVu Sans" w:hAnsi="DejaVu Sans" w:eastAsia="DejaVu Sans" w:cs="DejaVu Sans"/>
+                <w:i w:val="false"/>
+                <w:b w:val="false"/>
+                <w:u w:val="none"/>
+                <w:sz w:val="22"/>
+                <w:szCs w:val="22"/>
+                <w:color w:val="000000"/>
+              </w:rPr>
+              <w:t xml:space="preserve">Greenspace 300m from residence, Median</w:t>
+            </w:r>
+          </w:p>
+        </w:tc>
+        <w:tc>
+          <w:tcPr>
+            <w:tcBorders>
+              <w:bottom w:val="none" w:sz="0" w:space="0" w:color="000000"/>
+              <w:top w:val="none" w:sz="0" w:space="0" w:color="000000"/>
+              <w:left w:val="none" w:sz="0" w:space="0" w:color="000000"/>
+              <w:right w:val="none" w:sz="0" w:space="0" w:color="000000"/>
+            </w:tcBorders>
+            <w:shd w:val="clear" w:color="auto" w:fill="FFFFFF"/>
+            <w:tcMar>
+              <w:top w:w="0" w:type="dxa"/>
+              <w:bottom w:w="0" w:type="dxa"/>
+              <w:left w:w="0" w:type="dxa"/>
+              <w:right w:w="0" w:type="dxa"/>
+            </w:tcMar>
+            <w:vAlign w:val="top"/>
+          </w:tcPr>
+          <w:p>
+            <w:pPr>
+              <w:pStyle w:val="Normal"/>
+              <w:jc w:val="center"/>
+              <w:pBdr>
+                <w:bottom w:val="none" w:sz="0" w:space="0" w:color="000000"/>
+                <w:top w:val="none" w:sz="0" w:space="0" w:color="000000"/>
+                <w:left w:val="none" w:sz="0" w:space="0" w:color="000000"/>
+                <w:right w:val="none" w:sz="0" w:space="0" w:color="000000"/>
+              </w:pBdr>
+              <w:spacing w:after="100" w:before="100" w:line="240"/>
+              <w:ind w:left="100" w:right="100" w:firstLine="0" w:firstLineChars="0"/>
+            </w:pPr>
+            <w:r>
+              <w:rPr>
+                <w:rFonts w:ascii="DejaVu Sans" w:hAnsi="DejaVu Sans" w:eastAsia="DejaVu Sans" w:cs="DejaVu Sans"/>
+                <w:i w:val="false"/>
+                <w:b w:val="false"/>
+                <w:u w:val="none"/>
+                <w:sz w:val="22"/>
+                <w:szCs w:val="22"/>
+                <w:color w:val="000000"/>
+              </w:rPr>
+              <w:t xml:space="preserve">0.2</w:t>
             </w:r>
           </w:p>
         </w:tc>
@@ -7545,7 +7827,7 @@
         <w:trPr>
           <w:trHeight w:val="603" w:hRule="auto"/>
         </w:trPr>
-        body80
+        body83
         <w:tc>
           <w:tcPr>
             <w:tcBorders>
@@ -7630,101 +7912,7 @@
                 <w:szCs w:val="22"/>
                 <w:color w:val="000000"/>
               </w:rPr>
-              <w:t xml:space="preserve">29.8</w:t>
-            </w:r>
-          </w:p>
-        </w:tc>
-      </w:tr>
-      <w:tr>
-        <w:trPr>
-          <w:trHeight w:val="600" w:hRule="auto"/>
-        </w:trPr>
-        body81
-        <w:tc>
-          <w:tcPr>
-            <w:tcBorders>
-              <w:bottom w:val="none" w:sz="0" w:space="0" w:color="000000"/>
-              <w:top w:val="none" w:sz="0" w:space="0" w:color="000000"/>
-              <w:left w:val="none" w:sz="0" w:space="0" w:color="000000"/>
-              <w:right w:val="none" w:sz="0" w:space="0" w:color="000000"/>
-            </w:tcBorders>
-            <w:shd w:val="clear" w:color="auto" w:fill="FFFFFF"/>
-            <w:tcMar>
-              <w:top w:w="0" w:type="dxa"/>
-              <w:bottom w:w="0" w:type="dxa"/>
-              <w:left w:w="0" w:type="dxa"/>
-              <w:right w:w="0" w:type="dxa"/>
-            </w:tcMar>
-            <w:vAlign w:val="top"/>
-          </w:tcPr>
-          <w:p>
-            <w:pPr>
-              <w:pStyle w:val="Normal"/>
-              <w:jc w:val="left"/>
-              <w:pBdr>
-                <w:bottom w:val="none" w:sz="0" w:space="0" w:color="000000"/>
-                <w:top w:val="none" w:sz="0" w:space="0" w:color="000000"/>
-                <w:left w:val="none" w:sz="0" w:space="0" w:color="000000"/>
-                <w:right w:val="none" w:sz="0" w:space="0" w:color="000000"/>
-              </w:pBdr>
-              <w:spacing w:after="100" w:before="100" w:line="240"/>
-              <w:ind w:left="300" w:right="100" w:firstLine="0" w:firstLineChars="0"/>
-            </w:pPr>
-            <w:r>
-              <w:rPr>
-                <w:rFonts w:ascii="DejaVu Sans" w:hAnsi="DejaVu Sans" w:eastAsia="DejaVu Sans" w:cs="DejaVu Sans"/>
-                <w:i w:val="false"/>
-                <w:b w:val="false"/>
-                <w:u w:val="none"/>
-                <w:sz w:val="22"/>
-                <w:szCs w:val="22"/>
-                <w:color w:val="000000"/>
-              </w:rPr>
-              <w:t xml:space="preserve">Unknown</w:t>
-            </w:r>
-          </w:p>
-        </w:tc>
-        <w:tc>
-          <w:tcPr>
-            <w:tcBorders>
-              <w:bottom w:val="none" w:sz="0" w:space="0" w:color="000000"/>
-              <w:top w:val="none" w:sz="0" w:space="0" w:color="000000"/>
-              <w:left w:val="none" w:sz="0" w:space="0" w:color="000000"/>
-              <w:right w:val="none" w:sz="0" w:space="0" w:color="000000"/>
-            </w:tcBorders>
-            <w:shd w:val="clear" w:color="auto" w:fill="FFFFFF"/>
-            <w:tcMar>
-              <w:top w:w="0" w:type="dxa"/>
-              <w:bottom w:w="0" w:type="dxa"/>
-              <w:left w:w="0" w:type="dxa"/>
-              <w:right w:w="0" w:type="dxa"/>
-            </w:tcMar>
-            <w:vAlign w:val="top"/>
-          </w:tcPr>
-          <w:p>
-            <w:pPr>
-              <w:pStyle w:val="Normal"/>
-              <w:jc w:val="center"/>
-              <w:pBdr>
-                <w:bottom w:val="none" w:sz="0" w:space="0" w:color="000000"/>
-                <w:top w:val="none" w:sz="0" w:space="0" w:color="000000"/>
-                <w:left w:val="none" w:sz="0" w:space="0" w:color="000000"/>
-                <w:right w:val="none" w:sz="0" w:space="0" w:color="000000"/>
-              </w:pBdr>
-              <w:spacing w:after="100" w:before="100" w:line="240"/>
-              <w:ind w:left="100" w:right="100" w:firstLine="0" w:firstLineChars="0"/>
-            </w:pPr>
-            <w:r>
-              <w:rPr>
-                <w:rFonts w:ascii="DejaVu Sans" w:hAnsi="DejaVu Sans" w:eastAsia="DejaVu Sans" w:cs="DejaVu Sans"/>
-                <w:i w:val="false"/>
-                <w:b w:val="false"/>
-                <w:u w:val="none"/>
-                <w:sz w:val="22"/>
-                <w:szCs w:val="22"/>
-                <w:color w:val="000000"/>
-              </w:rPr>
-              <w:t xml:space="preserve">10,099</w:t>
+              <w:t xml:space="preserve">30.0</w:t>
             </w:r>
           </w:p>
         </w:tc>
@@ -7733,11 +7921,11 @@
         <w:trPr>
           <w:trHeight w:val="603" w:hRule="auto"/>
         </w:trPr>
-        body82
-        <w:tc>
-          <w:tcPr>
-            <w:tcBorders>
-              <w:bottom w:val="none" w:sz="0" w:space="0" w:color="000000"/>
+        body84
+        <w:tc>
+          <w:tcPr>
+            <w:tcBorders>
+              <w:bottom w:val="single" w:sz="8" w:space="0" w:color="000000"/>
               <w:top w:val="none" w:sz="0" w:space="0" w:color="000000"/>
               <w:left w:val="none" w:sz="0" w:space="0" w:color="000000"/>
               <w:right w:val="none" w:sz="0" w:space="0" w:color="000000"/>
@@ -7781,7 +7969,7 @@
         <w:tc>
           <w:tcPr>
             <w:tcBorders>
-              <w:bottom w:val="none" w:sz="0" w:space="0" w:color="000000"/>
+              <w:bottom w:val="single" w:sz="8" w:space="0" w:color="000000"/>
               <w:top w:val="none" w:sz="0" w:space="0" w:color="000000"/>
               <w:left w:val="none" w:sz="0" w:space="0" w:color="000000"/>
               <w:right w:val="none" w:sz="0" w:space="0" w:color="000000"/>
@@ -7818,101 +8006,7 @@
                 <w:szCs w:val="22"/>
                 <w:color w:val="000000"/>
               </w:rPr>
-              <w:t xml:space="preserve">19.4</w:t>
-            </w:r>
-          </w:p>
-        </w:tc>
-      </w:tr>
-      <w:tr>
-        <w:trPr>
-          <w:trHeight w:val="581" w:hRule="auto"/>
-        </w:trPr>
-        body83
-        <w:tc>
-          <w:tcPr>
-            <w:tcBorders>
-              <w:bottom w:val="single" w:sz="8" w:space="0" w:color="000000"/>
-              <w:top w:val="none" w:sz="0" w:space="0" w:color="000000"/>
-              <w:left w:val="none" w:sz="0" w:space="0" w:color="000000"/>
-              <w:right w:val="none" w:sz="0" w:space="0" w:color="000000"/>
-            </w:tcBorders>
-            <w:shd w:val="clear" w:color="auto" w:fill="FFFFFF"/>
-            <w:tcMar>
-              <w:top w:w="0" w:type="dxa"/>
-              <w:bottom w:w="0" w:type="dxa"/>
-              <w:left w:w="0" w:type="dxa"/>
-              <w:right w:w="0" w:type="dxa"/>
-            </w:tcMar>
-            <w:vAlign w:val="top"/>
-          </w:tcPr>
-          <w:p>
-            <w:pPr>
-              <w:pStyle w:val="Normal"/>
-              <w:jc w:val="left"/>
-              <w:pBdr>
-                <w:bottom w:val="none" w:sz="0" w:space="0" w:color="000000"/>
-                <w:top w:val="none" w:sz="0" w:space="0" w:color="000000"/>
-                <w:left w:val="none" w:sz="0" w:space="0" w:color="000000"/>
-                <w:right w:val="none" w:sz="0" w:space="0" w:color="000000"/>
-              </w:pBdr>
-              <w:spacing w:after="100" w:before="100" w:line="240"/>
-              <w:ind w:left="300" w:right="100" w:firstLine="0" w:firstLineChars="0"/>
-            </w:pPr>
-            <w:r>
-              <w:rPr>
-                <w:rFonts w:ascii="DejaVu Sans" w:hAnsi="DejaVu Sans" w:eastAsia="DejaVu Sans" w:cs="DejaVu Sans"/>
-                <w:i w:val="false"/>
-                <w:b w:val="false"/>
-                <w:u w:val="none"/>
-                <w:sz w:val="22"/>
-                <w:szCs w:val="22"/>
-                <w:color w:val="000000"/>
-              </w:rPr>
-              <w:t xml:space="preserve">Unknown</w:t>
-            </w:r>
-          </w:p>
-        </w:tc>
-        <w:tc>
-          <w:tcPr>
-            <w:tcBorders>
-              <w:bottom w:val="single" w:sz="8" w:space="0" w:color="000000"/>
-              <w:top w:val="none" w:sz="0" w:space="0" w:color="000000"/>
-              <w:left w:val="none" w:sz="0" w:space="0" w:color="000000"/>
-              <w:right w:val="none" w:sz="0" w:space="0" w:color="000000"/>
-            </w:tcBorders>
-            <w:shd w:val="clear" w:color="auto" w:fill="FFFFFF"/>
-            <w:tcMar>
-              <w:top w:w="0" w:type="dxa"/>
-              <w:bottom w:w="0" w:type="dxa"/>
-              <w:left w:w="0" w:type="dxa"/>
-              <w:right w:w="0" w:type="dxa"/>
-            </w:tcMar>
-            <w:vAlign w:val="top"/>
-          </w:tcPr>
-          <w:p>
-            <w:pPr>
-              <w:pStyle w:val="Normal"/>
-              <w:jc w:val="center"/>
-              <w:pBdr>
-                <w:bottom w:val="none" w:sz="0" w:space="0" w:color="000000"/>
-                <w:top w:val="none" w:sz="0" w:space="0" w:color="000000"/>
-                <w:left w:val="none" w:sz="0" w:space="0" w:color="000000"/>
-                <w:right w:val="none" w:sz="0" w:space="0" w:color="000000"/>
-              </w:pBdr>
-              <w:spacing w:after="100" w:before="100" w:line="240"/>
-              <w:ind w:left="100" w:right="100" w:firstLine="0" w:firstLineChars="0"/>
-            </w:pPr>
-            <w:r>
-              <w:rPr>
-                <w:rFonts w:ascii="DejaVu Sans" w:hAnsi="DejaVu Sans" w:eastAsia="DejaVu Sans" w:cs="DejaVu Sans"/>
-                <w:i w:val="false"/>
-                <w:b w:val="false"/>
-                <w:u w:val="none"/>
-                <w:sz w:val="22"/>
-                <w:szCs w:val="22"/>
-                <w:color w:val="000000"/>
-              </w:rPr>
-              <w:t xml:space="preserve">760</w:t>
+              <w:t xml:space="preserve">19.9</w:t>
             </w:r>
           </w:p>
         </w:tc>

</xml_diff>

<commit_message>
modified PA4 data, generating all NAs to 0 in order to not remove 40k participants; and also, made serious modifications to Table 1s
</commit_message>
<xml_diff>
--- a/data_prep/testTable.docx
+++ b/data_prep/testTable.docx
@@ -17,8 +17,8 @@
         <w:tblLook w:firstRow="1" w:lastRow="0" w:firstColumn="0" w:lastColumn="0" w:noHBand="0" w:noVBand="1"/>
       </w:tblPr>
       <w:tblGrid>
-        <w:gridCol w:w="6092"/>
-        <w:gridCol w:w="1842"/>
+        <w:gridCol w:w="6271"/>
+        <w:gridCol w:w="2682"/>
       </w:tblGrid>
       <w:tr>
         <w:trPr>
@@ -110,14 +110,14 @@
                 <w:szCs w:val="22"/>
                 <w:color w:val="000000"/>
               </w:rPr>
-              <w:t xml:space="preserve">N = 50,746</w:t>
+              <w:t xml:space="preserve">N = 90,243</w:t>
             </w:r>
           </w:p>
         </w:tc>
       </w:tr>
       <w:tr>
         <w:trPr>
-          <w:trHeight w:val="630" w:hRule="auto"/>
+          <w:trHeight w:val="624" w:hRule="auto"/>
         </w:trPr>
         body 1
         <w:tc>
@@ -160,7 +160,7 @@
                 <w:szCs w:val="22"/>
                 <w:color w:val="000000"/>
               </w:rPr>
-              <w:t xml:space="preserve">Follow_up time, Median</w:t>
+              <w:t xml:space="preserve">Follow up time in months, Median (Q1, Q3)</w:t>
             </w:r>
           </w:p>
         </w:tc>
@@ -204,7 +204,7 @@
                 <w:szCs w:val="22"/>
                 <w:color w:val="000000"/>
               </w:rPr>
-              <w:t xml:space="preserve">96.7</w:t>
+              <w:t xml:space="preserve">96.4 (89.7, 102.7)</w:t>
             </w:r>
           </w:p>
         </w:tc>
@@ -254,7 +254,7 @@
                 <w:szCs w:val="22"/>
                 <w:color w:val="000000"/>
               </w:rPr>
-              <w:t xml:space="preserve">Two Years Stroke Survival, n (%)</w:t>
+              <w:t xml:space="preserve">MVPA min/week - ENMO, Median (Q1, Q3)</w:t>
             </w:r>
           </w:p>
         </w:tc>
@@ -298,14 +298,14 @@
                 <w:szCs w:val="22"/>
                 <w:color w:val="000000"/>
               </w:rPr>
-              <w:t xml:space="preserve">50,575 (100)</w:t>
+              <w:t xml:space="preserve">464.1 (319.5, 641.5)</w:t>
             </w:r>
           </w:p>
         </w:tc>
       </w:tr>
       <w:tr>
         <w:trPr>
-          <w:trHeight w:val="607" w:hRule="auto"/>
+          <w:trHeight w:val="624" w:hRule="auto"/>
         </w:trPr>
         body 3
         <w:tc>
@@ -348,7 +348,7 @@
                 <w:szCs w:val="22"/>
                 <w:color w:val="000000"/>
               </w:rPr>
-              <w:t xml:space="preserve">Two Years MI Survival, n (%)</w:t>
+              <w:t xml:space="preserve">MVPA min/week - Activity count, Median (Q1, Q3)</w:t>
             </w:r>
           </w:p>
         </w:tc>
@@ -392,14 +392,14 @@
                 <w:szCs w:val="22"/>
                 <w:color w:val="000000"/>
               </w:rPr>
-              <w:t xml:space="preserve">50,409 (99)</w:t>
+              <w:t xml:space="preserve">234.1 (114.5, 404.0)</w:t>
             </w:r>
           </w:p>
         </w:tc>
       </w:tr>
       <w:tr>
         <w:trPr>
-          <w:trHeight w:val="629" w:hRule="auto"/>
+          <w:trHeight w:val="624" w:hRule="auto"/>
         </w:trPr>
         body 4
         <w:tc>
@@ -442,7 +442,7 @@
                 <w:szCs w:val="22"/>
                 <w:color w:val="000000"/>
               </w:rPr>
-              <w:t xml:space="preserve">MVPA_Quant_PA4, n (%)</w:t>
+              <w:t xml:space="preserve">MVPA min/week - Self-report (IPAQ), Median (Q1, Q3)</w:t>
             </w:r>
           </w:p>
         </w:tc>
@@ -486,14 +486,14 @@
                 <w:szCs w:val="22"/>
                 <w:color w:val="000000"/>
               </w:rPr>
-              <w:t xml:space="preserve"/>
+              <w:t xml:space="preserve">585.9 (372.1, 853.2)</w:t>
             </w:r>
           </w:p>
         </w:tc>
       </w:tr>
       <w:tr>
         <w:trPr>
-          <w:trHeight w:val="607" w:hRule="auto"/>
+          <w:trHeight w:val="624" w:hRule="auto"/>
         </w:trPr>
         body 5
         <w:tc>
@@ -524,19 +524,19 @@
                 <w:right w:val="none" w:sz="0" w:space="0" w:color="000000"/>
               </w:pBdr>
               <w:spacing w:after="100" w:before="100" w:line="240"/>
-              <w:ind w:left="300" w:right="100" w:firstLine="0" w:firstLineChars="0"/>
-            </w:pPr>
-            <w:r>
-              <w:rPr>
-                <w:rFonts w:ascii="DejaVu Sans" w:hAnsi="DejaVu Sans" w:eastAsia="DejaVu Sans" w:cs="DejaVu Sans"/>
-                <w:i w:val="false"/>
-                <w:b w:val="false"/>
-                <w:u w:val="none"/>
-                <w:sz w:val="22"/>
-                <w:szCs w:val="22"/>
-                <w:color w:val="000000"/>
-              </w:rPr>
-              <w:t xml:space="preserve">[0,50]</w:t>
+              <w:ind w:left="100" w:right="100" w:firstLine="0" w:firstLineChars="0"/>
+            </w:pPr>
+            <w:r>
+              <w:rPr>
+                <w:rFonts w:ascii="DejaVu Sans" w:hAnsi="DejaVu Sans" w:eastAsia="DejaVu Sans" w:cs="DejaVu Sans"/>
+                <w:i w:val="false"/>
+                <w:b w:val="false"/>
+                <w:u w:val="none"/>
+                <w:sz w:val="22"/>
+                <w:szCs w:val="22"/>
+                <w:color w:val="000000"/>
+              </w:rPr>
+              <w:t xml:space="preserve">MVPA min/week - Machine learning, Median (Q1, Q3)</w:t>
             </w:r>
           </w:p>
         </w:tc>
@@ -580,14 +580,14 @@
                 <w:szCs w:val="22"/>
                 <w:color w:val="000000"/>
               </w:rPr>
-              <w:t xml:space="preserve">13,329 (26)</w:t>
+              <w:t xml:space="preserve">55.0 (20.0, 100.0)</w:t>
             </w:r>
           </w:p>
         </w:tc>
       </w:tr>
       <w:tr>
         <w:trPr>
-          <w:trHeight w:val="607" w:hRule="auto"/>
+          <w:trHeight w:val="624" w:hRule="auto"/>
         </w:trPr>
         body 6
         <w:tc>
@@ -618,19 +618,19 @@
                 <w:right w:val="none" w:sz="0" w:space="0" w:color="000000"/>
               </w:pBdr>
               <w:spacing w:after="100" w:before="100" w:line="240"/>
-              <w:ind w:left="300" w:right="100" w:firstLine="0" w:firstLineChars="0"/>
-            </w:pPr>
-            <w:r>
-              <w:rPr>
-                <w:rFonts w:ascii="DejaVu Sans" w:hAnsi="DejaVu Sans" w:eastAsia="DejaVu Sans" w:cs="DejaVu Sans"/>
-                <w:i w:val="false"/>
-                <w:b w:val="false"/>
-                <w:u w:val="none"/>
-                <w:sz w:val="22"/>
-                <w:szCs w:val="22"/>
-                <w:color w:val="000000"/>
-              </w:rPr>
-              <w:t xml:space="preserve">(50,80]</w:t>
+              <w:ind w:left="100" w:right="100" w:firstLine="0" w:firstLineChars="0"/>
+            </w:pPr>
+            <w:r>
+              <w:rPr>
+                <w:rFonts w:ascii="DejaVu Sans" w:hAnsi="DejaVu Sans" w:eastAsia="DejaVu Sans" w:cs="DejaVu Sans"/>
+                <w:i w:val="false"/>
+                <w:b w:val="false"/>
+                <w:u w:val="none"/>
+                <w:sz w:val="22"/>
+                <w:szCs w:val="22"/>
+                <w:color w:val="000000"/>
+              </w:rPr>
+              <w:t xml:space="preserve">Myocardial infarction, n (%)</w:t>
             </w:r>
           </w:p>
         </w:tc>
@@ -674,7 +674,7 @@
                 <w:szCs w:val="22"/>
                 <w:color w:val="000000"/>
               </w:rPr>
-              <w:t xml:space="preserve">12,800 (25)</w:t>
+              <w:t xml:space="preserve">2,017 (2.2)</w:t>
             </w:r>
           </w:p>
         </w:tc>
@@ -712,19 +712,19 @@
                 <w:right w:val="none" w:sz="0" w:space="0" w:color="000000"/>
               </w:pBdr>
               <w:spacing w:after="100" w:before="100" w:line="240"/>
-              <w:ind w:left="300" w:right="100" w:firstLine="0" w:firstLineChars="0"/>
-            </w:pPr>
-            <w:r>
-              <w:rPr>
-                <w:rFonts w:ascii="DejaVu Sans" w:hAnsi="DejaVu Sans" w:eastAsia="DejaVu Sans" w:cs="DejaVu Sans"/>
-                <w:i w:val="false"/>
-                <w:b w:val="false"/>
-                <w:u w:val="none"/>
-                <w:sz w:val="22"/>
-                <w:szCs w:val="22"/>
-                <w:color w:val="000000"/>
-              </w:rPr>
-              <w:t xml:space="preserve">(80,120]</w:t>
+              <w:ind w:left="100" w:right="100" w:firstLine="0" w:firstLineChars="0"/>
+            </w:pPr>
+            <w:r>
+              <w:rPr>
+                <w:rFonts w:ascii="DejaVu Sans" w:hAnsi="DejaVu Sans" w:eastAsia="DejaVu Sans" w:cs="DejaVu Sans"/>
+                <w:i w:val="false"/>
+                <w:b w:val="false"/>
+                <w:u w:val="none"/>
+                <w:sz w:val="22"/>
+                <w:szCs w:val="22"/>
+                <w:color w:val="000000"/>
+              </w:rPr>
+              <w:t xml:space="preserve">Stroke, n (%)</w:t>
             </w:r>
           </w:p>
         </w:tc>
@@ -768,7 +768,101 @@
                 <w:szCs w:val="22"/>
                 <w:color w:val="000000"/>
               </w:rPr>
-              <w:t xml:space="preserve">12,249 (24)</w:t>
+              <w:t xml:space="preserve">1,284 (1.4)</w:t>
+            </w:r>
+          </w:p>
+        </w:tc>
+      </w:tr>
+      <w:tr>
+        <w:trPr>
+          <w:trHeight w:val="624" w:hRule="auto"/>
+        </w:trPr>
+        body 8
+        <w:tc>
+          <w:tcPr>
+            <w:tcBorders>
+              <w:bottom w:val="none" w:sz="0" w:space="0" w:color="000000"/>
+              <w:top w:val="none" w:sz="0" w:space="0" w:color="000000"/>
+              <w:left w:val="none" w:sz="0" w:space="0" w:color="000000"/>
+              <w:right w:val="none" w:sz="0" w:space="0" w:color="000000"/>
+            </w:tcBorders>
+            <w:shd w:val="clear" w:color="auto" w:fill="FFFFFF"/>
+            <w:tcMar>
+              <w:top w:w="0" w:type="dxa"/>
+              <w:bottom w:w="0" w:type="dxa"/>
+              <w:left w:w="0" w:type="dxa"/>
+              <w:right w:w="0" w:type="dxa"/>
+            </w:tcMar>
+            <w:vAlign w:val="top"/>
+          </w:tcPr>
+          <w:p>
+            <w:pPr>
+              <w:pStyle w:val="Normal"/>
+              <w:jc w:val="left"/>
+              <w:pBdr>
+                <w:bottom w:val="none" w:sz="0" w:space="0" w:color="000000"/>
+                <w:top w:val="none" w:sz="0" w:space="0" w:color="000000"/>
+                <w:left w:val="none" w:sz="0" w:space="0" w:color="000000"/>
+                <w:right w:val="none" w:sz="0" w:space="0" w:color="000000"/>
+              </w:pBdr>
+              <w:spacing w:after="100" w:before="100" w:line="240"/>
+              <w:ind w:left="100" w:right="100" w:firstLine="0" w:firstLineChars="0"/>
+            </w:pPr>
+            <w:r>
+              <w:rPr>
+                <w:rFonts w:ascii="DejaVu Sans" w:hAnsi="DejaVu Sans" w:eastAsia="DejaVu Sans" w:cs="DejaVu Sans"/>
+                <w:i w:val="false"/>
+                <w:b w:val="false"/>
+                <w:u w:val="none"/>
+                <w:sz w:val="22"/>
+                <w:szCs w:val="22"/>
+                <w:color w:val="000000"/>
+              </w:rPr>
+              <w:t xml:space="preserve">Age, Median (Q1, Q3)</w:t>
+            </w:r>
+          </w:p>
+        </w:tc>
+        <w:tc>
+          <w:tcPr>
+            <w:tcBorders>
+              <w:bottom w:val="none" w:sz="0" w:space="0" w:color="000000"/>
+              <w:top w:val="none" w:sz="0" w:space="0" w:color="000000"/>
+              <w:left w:val="none" w:sz="0" w:space="0" w:color="000000"/>
+              <w:right w:val="none" w:sz="0" w:space="0" w:color="000000"/>
+            </w:tcBorders>
+            <w:shd w:val="clear" w:color="auto" w:fill="FFFFFF"/>
+            <w:tcMar>
+              <w:top w:w="0" w:type="dxa"/>
+              <w:bottom w:w="0" w:type="dxa"/>
+              <w:left w:w="0" w:type="dxa"/>
+              <w:right w:w="0" w:type="dxa"/>
+            </w:tcMar>
+            <w:vAlign w:val="top"/>
+          </w:tcPr>
+          <w:p>
+            <w:pPr>
+              <w:pStyle w:val="Normal"/>
+              <w:jc w:val="center"/>
+              <w:pBdr>
+                <w:bottom w:val="none" w:sz="0" w:space="0" w:color="000000"/>
+                <w:top w:val="none" w:sz="0" w:space="0" w:color="000000"/>
+                <w:left w:val="none" w:sz="0" w:space="0" w:color="000000"/>
+                <w:right w:val="none" w:sz="0" w:space="0" w:color="000000"/>
+              </w:pBdr>
+              <w:spacing w:after="100" w:before="100" w:line="240"/>
+              <w:ind w:left="100" w:right="100" w:firstLine="0" w:firstLineChars="0"/>
+            </w:pPr>
+            <w:r>
+              <w:rPr>
+                <w:rFonts w:ascii="DejaVu Sans" w:hAnsi="DejaVu Sans" w:eastAsia="DejaVu Sans" w:cs="DejaVu Sans"/>
+                <w:i w:val="false"/>
+                <w:b w:val="false"/>
+                <w:u w:val="none"/>
+                <w:sz w:val="22"/>
+                <w:szCs w:val="22"/>
+                <w:color w:val="000000"/>
+              </w:rPr>
+              <w:t xml:space="preserve">63.2 (56.1, 68.4)</w:t>
             </w:r>
           </w:p>
         </w:tc>
@@ -777,7 +871,7 @@
         <w:trPr>
           <w:trHeight w:val="607" w:hRule="auto"/>
         </w:trPr>
-        body 8
+        body 9
         <w:tc>
           <w:tcPr>
             <w:tcBorders>
@@ -806,19 +900,19 @@
                 <w:right w:val="none" w:sz="0" w:space="0" w:color="000000"/>
               </w:pBdr>
               <w:spacing w:after="100" w:before="100" w:line="240"/>
-              <w:ind w:left="300" w:right="100" w:firstLine="0" w:firstLineChars="0"/>
-            </w:pPr>
-            <w:r>
-              <w:rPr>
-                <w:rFonts w:ascii="DejaVu Sans" w:hAnsi="DejaVu Sans" w:eastAsia="DejaVu Sans" w:cs="DejaVu Sans"/>
-                <w:i w:val="false"/>
-                <w:b w:val="false"/>
-                <w:u w:val="none"/>
-                <w:sz w:val="22"/>
-                <w:szCs w:val="22"/>
-                <w:color w:val="000000"/>
-              </w:rPr>
-              <w:t xml:space="preserve">(120,990]</w:t>
+              <w:ind w:left="100" w:right="100" w:firstLine="0" w:firstLineChars="0"/>
+            </w:pPr>
+            <w:r>
+              <w:rPr>
+                <w:rFonts w:ascii="DejaVu Sans" w:hAnsi="DejaVu Sans" w:eastAsia="DejaVu Sans" w:cs="DejaVu Sans"/>
+                <w:i w:val="false"/>
+                <w:b w:val="false"/>
+                <w:u w:val="none"/>
+                <w:sz w:val="22"/>
+                <w:szCs w:val="22"/>
+                <w:color w:val="000000"/>
+              </w:rPr>
+              <w:t xml:space="preserve">Race, n (%)</w:t>
             </w:r>
           </w:p>
         </w:tc>
@@ -862,16 +956,16 @@
                 <w:szCs w:val="22"/>
                 <w:color w:val="000000"/>
               </w:rPr>
-              <w:t xml:space="preserve">12,368 (24)</w:t>
+              <w:t xml:space="preserve"/>
             </w:r>
           </w:p>
         </w:tc>
       </w:tr>
       <w:tr>
         <w:trPr>
-          <w:trHeight w:val="603" w:hRule="auto"/>
+          <w:trHeight w:val="607" w:hRule="auto"/>
         </w:trPr>
-        body 9
+        body10
         <w:tc>
           <w:tcPr>
             <w:tcBorders>
@@ -900,19 +994,19 @@
                 <w:right w:val="none" w:sz="0" w:space="0" w:color="000000"/>
               </w:pBdr>
               <w:spacing w:after="100" w:before="100" w:line="240"/>
-              <w:ind w:left="100" w:right="100" w:firstLine="0" w:firstLineChars="0"/>
-            </w:pPr>
-            <w:r>
-              <w:rPr>
-                <w:rFonts w:ascii="DejaVu Sans" w:hAnsi="DejaVu Sans" w:eastAsia="DejaVu Sans" w:cs="DejaVu Sans"/>
-                <w:i w:val="false"/>
-                <w:b w:val="false"/>
-                <w:u w:val="none"/>
-                <w:sz w:val="22"/>
-                <w:szCs w:val="22"/>
-                <w:color w:val="000000"/>
-              </w:rPr>
-              <w:t xml:space="preserve">MVPA min/week, Median</w:t>
+              <w:ind w:left="300" w:right="100" w:firstLine="0" w:firstLineChars="0"/>
+            </w:pPr>
+            <w:r>
+              <w:rPr>
+                <w:rFonts w:ascii="DejaVu Sans" w:hAnsi="DejaVu Sans" w:eastAsia="DejaVu Sans" w:cs="DejaVu Sans"/>
+                <w:i w:val="false"/>
+                <w:b w:val="false"/>
+                <w:u w:val="none"/>
+                <w:sz w:val="22"/>
+                <w:szCs w:val="22"/>
+                <w:color w:val="000000"/>
+              </w:rPr>
+              <w:t xml:space="preserve">Nonwhite</w:t>
             </w:r>
           </w:p>
         </w:tc>
@@ -956,16 +1050,16 @@
                 <w:szCs w:val="22"/>
                 <w:color w:val="000000"/>
               </w:rPr>
-              <w:t xml:space="preserve">499.3</w:t>
+              <w:t xml:space="preserve">2,680 (3.0)</w:t>
             </w:r>
           </w:p>
         </w:tc>
       </w:tr>
       <w:tr>
         <w:trPr>
-          <w:trHeight w:val="624" w:hRule="auto"/>
+          <w:trHeight w:val="607" w:hRule="auto"/>
         </w:trPr>
-        body10
+        body11
         <w:tc>
           <w:tcPr>
             <w:tcBorders>
@@ -994,19 +1088,19 @@
                 <w:right w:val="none" w:sz="0" w:space="0" w:color="000000"/>
               </w:pBdr>
               <w:spacing w:after="100" w:before="100" w:line="240"/>
-              <w:ind w:left="100" w:right="100" w:firstLine="0" w:firstLineChars="0"/>
-            </w:pPr>
-            <w:r>
-              <w:rPr>
-                <w:rFonts w:ascii="DejaVu Sans" w:hAnsi="DejaVu Sans" w:eastAsia="DejaVu Sans" w:cs="DejaVu Sans"/>
-                <w:i w:val="false"/>
-                <w:b w:val="false"/>
-                <w:u w:val="none"/>
-                <w:sz w:val="22"/>
-                <w:szCs w:val="22"/>
-                <w:color w:val="000000"/>
-              </w:rPr>
-              <w:t xml:space="preserve">MVPA min/week Activity Count, Median</w:t>
+              <w:ind w:left="300" w:right="100" w:firstLine="0" w:firstLineChars="0"/>
+            </w:pPr>
+            <w:r>
+              <w:rPr>
+                <w:rFonts w:ascii="DejaVu Sans" w:hAnsi="DejaVu Sans" w:eastAsia="DejaVu Sans" w:cs="DejaVu Sans"/>
+                <w:i w:val="false"/>
+                <w:b w:val="false"/>
+                <w:u w:val="none"/>
+                <w:sz w:val="22"/>
+                <w:szCs w:val="22"/>
+                <w:color w:val="000000"/>
+              </w:rPr>
+              <w:t xml:space="preserve">White</w:t>
             </w:r>
           </w:p>
         </w:tc>
@@ -1050,16 +1144,16 @@
                 <w:szCs w:val="22"/>
                 <w:color w:val="000000"/>
               </w:rPr>
-              <w:t xml:space="preserve">271.1</w:t>
+              <w:t xml:space="preserve">87,563 (97)</w:t>
             </w:r>
           </w:p>
         </w:tc>
       </w:tr>
       <w:tr>
         <w:trPr>
-          <w:trHeight w:val="624" w:hRule="auto"/>
+          <w:trHeight w:val="607" w:hRule="auto"/>
         </w:trPr>
-        body11
+        body12
         <w:tc>
           <w:tcPr>
             <w:tcBorders>
@@ -1100,7 +1194,7 @@
                 <w:szCs w:val="22"/>
                 <w:color w:val="000000"/>
               </w:rPr>
-              <w:t xml:space="preserve">MVPA min/week Self-Report (IPAQ), Median</w:t>
+              <w:t xml:space="preserve">Sex, n (%)</w:t>
             </w:r>
           </w:p>
         </w:tc>
@@ -1144,108 +1238,14 @@
                 <w:szCs w:val="22"/>
                 <w:color w:val="000000"/>
               </w:rPr>
-              <w:t xml:space="preserve">614.3</w:t>
+              <w:t xml:space="preserve"/>
             </w:r>
           </w:p>
         </w:tc>
       </w:tr>
       <w:tr>
         <w:trPr>
-          <w:trHeight w:val="624" w:hRule="auto"/>
-        </w:trPr>
-        body12
-        <w:tc>
-          <w:tcPr>
-            <w:tcBorders>
-              <w:bottom w:val="none" w:sz="0" w:space="0" w:color="000000"/>
-              <w:top w:val="none" w:sz="0" w:space="0" w:color="000000"/>
-              <w:left w:val="none" w:sz="0" w:space="0" w:color="000000"/>
-              <w:right w:val="none" w:sz="0" w:space="0" w:color="000000"/>
-            </w:tcBorders>
-            <w:shd w:val="clear" w:color="auto" w:fill="FFFFFF"/>
-            <w:tcMar>
-              <w:top w:w="0" w:type="dxa"/>
-              <w:bottom w:w="0" w:type="dxa"/>
-              <w:left w:w="0" w:type="dxa"/>
-              <w:right w:w="0" w:type="dxa"/>
-            </w:tcMar>
-            <w:vAlign w:val="top"/>
-          </w:tcPr>
-          <w:p>
-            <w:pPr>
-              <w:pStyle w:val="Normal"/>
-              <w:jc w:val="left"/>
-              <w:pBdr>
-                <w:bottom w:val="none" w:sz="0" w:space="0" w:color="000000"/>
-                <w:top w:val="none" w:sz="0" w:space="0" w:color="000000"/>
-                <w:left w:val="none" w:sz="0" w:space="0" w:color="000000"/>
-                <w:right w:val="none" w:sz="0" w:space="0" w:color="000000"/>
-              </w:pBdr>
-              <w:spacing w:after="100" w:before="100" w:line="240"/>
-              <w:ind w:left="100" w:right="100" w:firstLine="0" w:firstLineChars="0"/>
-            </w:pPr>
-            <w:r>
-              <w:rPr>
-                <w:rFonts w:ascii="DejaVu Sans" w:hAnsi="DejaVu Sans" w:eastAsia="DejaVu Sans" w:cs="DejaVu Sans"/>
-                <w:i w:val="false"/>
-                <w:b w:val="false"/>
-                <w:u w:val="none"/>
-                <w:sz w:val="22"/>
-                <w:szCs w:val="22"/>
-                <w:color w:val="000000"/>
-              </w:rPr>
-              <w:t xml:space="preserve">MVPA min/week Machine Learning, Median</w:t>
-            </w:r>
-          </w:p>
-        </w:tc>
-        <w:tc>
-          <w:tcPr>
-            <w:tcBorders>
-              <w:bottom w:val="none" w:sz="0" w:space="0" w:color="000000"/>
-              <w:top w:val="none" w:sz="0" w:space="0" w:color="000000"/>
-              <w:left w:val="none" w:sz="0" w:space="0" w:color="000000"/>
-              <w:right w:val="none" w:sz="0" w:space="0" w:color="000000"/>
-            </w:tcBorders>
-            <w:shd w:val="clear" w:color="auto" w:fill="FFFFFF"/>
-            <w:tcMar>
-              <w:top w:w="0" w:type="dxa"/>
-              <w:bottom w:w="0" w:type="dxa"/>
-              <w:left w:w="0" w:type="dxa"/>
-              <w:right w:w="0" w:type="dxa"/>
-            </w:tcMar>
-            <w:vAlign w:val="top"/>
-          </w:tcPr>
-          <w:p>
-            <w:pPr>
-              <w:pStyle w:val="Normal"/>
-              <w:jc w:val="center"/>
-              <w:pBdr>
-                <w:bottom w:val="none" w:sz="0" w:space="0" w:color="000000"/>
-                <w:top w:val="none" w:sz="0" w:space="0" w:color="000000"/>
-                <w:left w:val="none" w:sz="0" w:space="0" w:color="000000"/>
-                <w:right w:val="none" w:sz="0" w:space="0" w:color="000000"/>
-              </w:pBdr>
-              <w:spacing w:after="100" w:before="100" w:line="240"/>
-              <w:ind w:left="100" w:right="100" w:firstLine="0" w:firstLineChars="0"/>
-            </w:pPr>
-            <w:r>
-              <w:rPr>
-                <w:rFonts w:ascii="DejaVu Sans" w:hAnsi="DejaVu Sans" w:eastAsia="DejaVu Sans" w:cs="DejaVu Sans"/>
-                <w:i w:val="false"/>
-                <w:b w:val="false"/>
-                <w:u w:val="none"/>
-                <w:sz w:val="22"/>
-                <w:szCs w:val="22"/>
-                <w:color w:val="000000"/>
-              </w:rPr>
-              <w:t xml:space="preserve">80.0</w:t>
-            </w:r>
-          </w:p>
-        </w:tc>
-      </w:tr>
-      <w:tr>
-        <w:trPr>
-          <w:trHeight w:val="624" w:hRule="auto"/>
+          <w:trHeight w:val="607" w:hRule="auto"/>
         </w:trPr>
         body13
         <w:tc>
@@ -1276,19 +1276,19 @@
                 <w:right w:val="none" w:sz="0" w:space="0" w:color="000000"/>
               </w:pBdr>
               <w:spacing w:after="100" w:before="100" w:line="240"/>
-              <w:ind w:left="100" w:right="100" w:firstLine="0" w:firstLineChars="0"/>
-            </w:pPr>
-            <w:r>
-              <w:rPr>
-                <w:rFonts w:ascii="DejaVu Sans" w:hAnsi="DejaVu Sans" w:eastAsia="DejaVu Sans" w:cs="DejaVu Sans"/>
-                <w:i w:val="false"/>
-                <w:b w:val="false"/>
-                <w:u w:val="none"/>
-                <w:sz w:val="22"/>
-                <w:szCs w:val="22"/>
-                <w:color w:val="000000"/>
-              </w:rPr>
-              <w:t xml:space="preserve">Myocardial Infarction, n (%)</w:t>
+              <w:ind w:left="300" w:right="100" w:firstLine="0" w:firstLineChars="0"/>
+            </w:pPr>
+            <w:r>
+              <w:rPr>
+                <w:rFonts w:ascii="DejaVu Sans" w:hAnsi="DejaVu Sans" w:eastAsia="DejaVu Sans" w:cs="DejaVu Sans"/>
+                <w:i w:val="false"/>
+                <w:b w:val="false"/>
+                <w:u w:val="none"/>
+                <w:sz w:val="22"/>
+                <w:szCs w:val="22"/>
+                <w:color w:val="000000"/>
+              </w:rPr>
+              <w:t xml:space="preserve">Female</w:t>
             </w:r>
           </w:p>
         </w:tc>
@@ -1332,7 +1332,7 @@
                 <w:szCs w:val="22"/>
                 <w:color w:val="000000"/>
               </w:rPr>
-              <w:t xml:space="preserve">1,066 (2.1)</w:t>
+              <w:t xml:space="preserve">51,728 (57)</w:t>
             </w:r>
           </w:p>
         </w:tc>
@@ -1370,19 +1370,19 @@
                 <w:right w:val="none" w:sz="0" w:space="0" w:color="000000"/>
               </w:pBdr>
               <w:spacing w:after="100" w:before="100" w:line="240"/>
-              <w:ind w:left="100" w:right="100" w:firstLine="0" w:firstLineChars="0"/>
-            </w:pPr>
-            <w:r>
-              <w:rPr>
-                <w:rFonts w:ascii="DejaVu Sans" w:hAnsi="DejaVu Sans" w:eastAsia="DejaVu Sans" w:cs="DejaVu Sans"/>
-                <w:i w:val="false"/>
-                <w:b w:val="false"/>
-                <w:u w:val="none"/>
-                <w:sz w:val="22"/>
-                <w:szCs w:val="22"/>
-                <w:color w:val="000000"/>
-              </w:rPr>
-              <w:t xml:space="preserve">Stroke, n (%)</w:t>
+              <w:ind w:left="300" w:right="100" w:firstLine="0" w:firstLineChars="0"/>
+            </w:pPr>
+            <w:r>
+              <w:rPr>
+                <w:rFonts w:ascii="DejaVu Sans" w:hAnsi="DejaVu Sans" w:eastAsia="DejaVu Sans" w:cs="DejaVu Sans"/>
+                <w:i w:val="false"/>
+                <w:b w:val="false"/>
+                <w:u w:val="none"/>
+                <w:sz w:val="22"/>
+                <w:szCs w:val="22"/>
+                <w:color w:val="000000"/>
+              </w:rPr>
+              <w:t xml:space="preserve">Male</w:t>
             </w:r>
           </w:p>
         </w:tc>
@@ -1426,14 +1426,14 @@
                 <w:szCs w:val="22"/>
                 <w:color w:val="000000"/>
               </w:rPr>
-              <w:t xml:space="preserve">684 (1.3)</w:t>
+              <w:t xml:space="preserve">38,515 (43)</w:t>
             </w:r>
           </w:p>
         </w:tc>
       </w:tr>
       <w:tr>
         <w:trPr>
-          <w:trHeight w:val="624" w:hRule="auto"/>
+          <w:trHeight w:val="607" w:hRule="auto"/>
         </w:trPr>
         body15
         <w:tc>
@@ -1476,7 +1476,7 @@
                 <w:szCs w:val="22"/>
                 <w:color w:val="000000"/>
               </w:rPr>
-              <w:t xml:space="preserve">Age, Median</w:t>
+              <w:t xml:space="preserve">Education, n (%)</w:t>
             </w:r>
           </w:p>
         </w:tc>
@@ -1520,7 +1520,7 @@
                 <w:szCs w:val="22"/>
                 <w:color w:val="000000"/>
               </w:rPr>
-              <w:t xml:space="preserve">62.7</w:t>
+              <w:t xml:space="preserve"/>
             </w:r>
           </w:p>
         </w:tc>
@@ -1558,19 +1558,19 @@
                 <w:right w:val="none" w:sz="0" w:space="0" w:color="000000"/>
               </w:pBdr>
               <w:spacing w:after="100" w:before="100" w:line="240"/>
-              <w:ind w:left="100" w:right="100" w:firstLine="0" w:firstLineChars="0"/>
-            </w:pPr>
-            <w:r>
-              <w:rPr>
-                <w:rFonts w:ascii="DejaVu Sans" w:hAnsi="DejaVu Sans" w:eastAsia="DejaVu Sans" w:cs="DejaVu Sans"/>
-                <w:i w:val="false"/>
-                <w:b w:val="false"/>
-                <w:u w:val="none"/>
-                <w:sz w:val="22"/>
-                <w:szCs w:val="22"/>
-                <w:color w:val="000000"/>
-              </w:rPr>
-              <w:t xml:space="preserve">Race, n (%)</w:t>
+              <w:ind w:left="300" w:right="100" w:firstLine="0" w:firstLineChars="0"/>
+            </w:pPr>
+            <w:r>
+              <w:rPr>
+                <w:rFonts w:ascii="DejaVu Sans" w:hAnsi="DejaVu Sans" w:eastAsia="DejaVu Sans" w:cs="DejaVu Sans"/>
+                <w:i w:val="false"/>
+                <w:b w:val="false"/>
+                <w:u w:val="none"/>
+                <w:sz w:val="22"/>
+                <w:szCs w:val="22"/>
+                <w:color w:val="000000"/>
+              </w:rPr>
+              <w:t xml:space="preserve">None of the above</w:t>
             </w:r>
           </w:p>
         </w:tc>
@@ -1614,14 +1614,14 @@
                 <w:szCs w:val="22"/>
                 <w:color w:val="000000"/>
               </w:rPr>
-              <w:t xml:space="preserve"/>
+              <w:t xml:space="preserve">7,116 (10)</w:t>
             </w:r>
           </w:p>
         </w:tc>
       </w:tr>
       <w:tr>
         <w:trPr>
-          <w:trHeight w:val="607" w:hRule="auto"/>
+          <w:trHeight w:val="624" w:hRule="auto"/>
         </w:trPr>
         body17
         <w:tc>
@@ -1664,7 +1664,7 @@
                 <w:szCs w:val="22"/>
                 <w:color w:val="000000"/>
               </w:rPr>
-              <w:t xml:space="preserve">Nonwhite</w:t>
+              <w:t xml:space="preserve">O levels/GCSEs or equivalent, CSEs or equivalent</w:t>
             </w:r>
           </w:p>
         </w:tc>
@@ -1708,14 +1708,14 @@
                 <w:szCs w:val="22"/>
                 <w:color w:val="000000"/>
               </w:rPr>
-              <w:t xml:space="preserve">1,524 (3.0)</w:t>
+              <w:t xml:space="preserve">22,113 (32)</w:t>
             </w:r>
           </w:p>
         </w:tc>
       </w:tr>
       <w:tr>
         <w:trPr>
-          <w:trHeight w:val="607" w:hRule="auto"/>
+          <w:trHeight w:val="624" w:hRule="auto"/>
         </w:trPr>
         body18
         <w:tc>
@@ -1758,7 +1758,7 @@
                 <w:szCs w:val="22"/>
                 <w:color w:val="000000"/>
               </w:rPr>
-              <w:t xml:space="preserve">White</w:t>
+              <w:t xml:space="preserve">A levels/AS, NVQ/HND/HNC or equivalent</w:t>
             </w:r>
           </w:p>
         </w:tc>
@@ -1802,14 +1802,14 @@
                 <w:szCs w:val="22"/>
                 <w:color w:val="000000"/>
               </w:rPr>
-              <w:t xml:space="preserve">49,222 (97)</w:t>
+              <w:t xml:space="preserve">0 (0)</w:t>
             </w:r>
           </w:p>
         </w:tc>
       </w:tr>
       <w:tr>
         <w:trPr>
-          <w:trHeight w:val="607" w:hRule="auto"/>
+          <w:trHeight w:val="624" w:hRule="auto"/>
         </w:trPr>
         body19
         <w:tc>
@@ -1840,19 +1840,19 @@
                 <w:right w:val="none" w:sz="0" w:space="0" w:color="000000"/>
               </w:pBdr>
               <w:spacing w:after="100" w:before="100" w:line="240"/>
-              <w:ind w:left="100" w:right="100" w:firstLine="0" w:firstLineChars="0"/>
-            </w:pPr>
-            <w:r>
-              <w:rPr>
-                <w:rFonts w:ascii="DejaVu Sans" w:hAnsi="DejaVu Sans" w:eastAsia="DejaVu Sans" w:cs="DejaVu Sans"/>
-                <w:i w:val="false"/>
-                <w:b w:val="false"/>
-                <w:u w:val="none"/>
-                <w:sz w:val="22"/>
-                <w:szCs w:val="22"/>
-                <w:color w:val="000000"/>
-              </w:rPr>
-              <w:t xml:space="preserve">Sex, n (%)</w:t>
+              <w:ind w:left="300" w:right="100" w:firstLine="0" w:firstLineChars="0"/>
+            </w:pPr>
+            <w:r>
+              <w:rPr>
+                <w:rFonts w:ascii="DejaVu Sans" w:hAnsi="DejaVu Sans" w:eastAsia="DejaVu Sans" w:cs="DejaVu Sans"/>
+                <w:i w:val="false"/>
+                <w:b w:val="false"/>
+                <w:u w:val="none"/>
+                <w:sz w:val="22"/>
+                <w:szCs w:val="22"/>
+                <w:color w:val="000000"/>
+              </w:rPr>
+              <w:t xml:space="preserve">College or University degree</w:t>
             </w:r>
           </w:p>
         </w:tc>
@@ -1896,7 +1896,7 @@
                 <w:szCs w:val="22"/>
                 <w:color w:val="000000"/>
               </w:rPr>
-              <w:t xml:space="preserve"/>
+              <w:t xml:space="preserve">39,697 (58)</w:t>
             </w:r>
           </w:p>
         </w:tc>
@@ -1934,19 +1934,19 @@
                 <w:right w:val="none" w:sz="0" w:space="0" w:color="000000"/>
               </w:pBdr>
               <w:spacing w:after="100" w:before="100" w:line="240"/>
-              <w:ind w:left="300" w:right="100" w:firstLine="0" w:firstLineChars="0"/>
-            </w:pPr>
-            <w:r>
-              <w:rPr>
-                <w:rFonts w:ascii="DejaVu Sans" w:hAnsi="DejaVu Sans" w:eastAsia="DejaVu Sans" w:cs="DejaVu Sans"/>
-                <w:i w:val="false"/>
-                <w:b w:val="false"/>
-                <w:u w:val="none"/>
-                <w:sz w:val="22"/>
-                <w:szCs w:val="22"/>
-                <w:color w:val="000000"/>
-              </w:rPr>
-              <w:t xml:space="preserve">Female</w:t>
+              <w:ind w:left="100" w:right="100" w:firstLine="0" w:firstLineChars="0"/>
+            </w:pPr>
+            <w:r>
+              <w:rPr>
+                <w:rFonts w:ascii="DejaVu Sans" w:hAnsi="DejaVu Sans" w:eastAsia="DejaVu Sans" w:cs="DejaVu Sans"/>
+                <w:i w:val="false"/>
+                <w:b w:val="false"/>
+                <w:u w:val="none"/>
+                <w:sz w:val="22"/>
+                <w:szCs w:val="22"/>
+                <w:color w:val="000000"/>
+              </w:rPr>
+              <w:t xml:space="preserve">Household income GBP, n (%)</w:t>
             </w:r>
           </w:p>
         </w:tc>
@@ -1990,7 +1990,7 @@
                 <w:szCs w:val="22"/>
                 <w:color w:val="000000"/>
               </w:rPr>
-              <w:t xml:space="preserve">27,366 (54)</w:t>
+              <w:t xml:space="preserve"/>
             </w:r>
           </w:p>
         </w:tc>
@@ -2040,7 +2040,7 @@
                 <w:szCs w:val="22"/>
                 <w:color w:val="000000"/>
               </w:rPr>
-              <w:t xml:space="preserve">Male</w:t>
+              <w:t xml:space="preserve">Less than 18,000</w:t>
             </w:r>
           </w:p>
         </w:tc>
@@ -2084,7 +2084,7 @@
                 <w:szCs w:val="22"/>
                 <w:color w:val="000000"/>
               </w:rPr>
-              <w:t xml:space="preserve">23,380 (46)</w:t>
+              <w:t xml:space="preserve">11,583 (13)</w:t>
             </w:r>
           </w:p>
         </w:tc>
@@ -2122,19 +2122,19 @@
                 <w:right w:val="none" w:sz="0" w:space="0" w:color="000000"/>
               </w:pBdr>
               <w:spacing w:after="100" w:before="100" w:line="240"/>
-              <w:ind w:left="100" w:right="100" w:firstLine="0" w:firstLineChars="0"/>
-            </w:pPr>
-            <w:r>
-              <w:rPr>
-                <w:rFonts w:ascii="DejaVu Sans" w:hAnsi="DejaVu Sans" w:eastAsia="DejaVu Sans" w:cs="DejaVu Sans"/>
-                <w:i w:val="false"/>
-                <w:b w:val="false"/>
-                <w:u w:val="none"/>
-                <w:sz w:val="22"/>
-                <w:szCs w:val="22"/>
-                <w:color w:val="000000"/>
-              </w:rPr>
-              <w:t xml:space="preserve">Education, n (%)</w:t>
+              <w:ind w:left="300" w:right="100" w:firstLine="0" w:firstLineChars="0"/>
+            </w:pPr>
+            <w:r>
+              <w:rPr>
+                <w:rFonts w:ascii="DejaVu Sans" w:hAnsi="DejaVu Sans" w:eastAsia="DejaVu Sans" w:cs="DejaVu Sans"/>
+                <w:i w:val="false"/>
+                <w:b w:val="false"/>
+                <w:u w:val="none"/>
+                <w:sz w:val="22"/>
+                <w:szCs w:val="22"/>
+                <w:color w:val="000000"/>
+              </w:rPr>
+              <w:t xml:space="preserve">18,000 to 30,999</w:t>
             </w:r>
           </w:p>
         </w:tc>
@@ -2178,7 +2178,7 @@
                 <w:szCs w:val="22"/>
                 <w:color w:val="000000"/>
               </w:rPr>
-              <w:t xml:space="preserve"/>
+              <w:t xml:space="preserve">19,658 (22)</w:t>
             </w:r>
           </w:p>
         </w:tc>
@@ -2228,7 +2228,7 @@
                 <w:szCs w:val="22"/>
                 <w:color w:val="000000"/>
               </w:rPr>
-              <w:t xml:space="preserve">None of the above</w:t>
+              <w:t xml:space="preserve">31,000 to 51,999</w:t>
             </w:r>
           </w:p>
         </w:tc>
@@ -2272,7 +2272,289 @@
                 <w:szCs w:val="22"/>
                 <w:color w:val="000000"/>
               </w:rPr>
-              <w:t xml:space="preserve">3,183 (8.2)</w:t>
+              <w:t xml:space="preserve">23,666 (26)</w:t>
+            </w:r>
+          </w:p>
+        </w:tc>
+      </w:tr>
+      <w:tr>
+        <w:trPr>
+          <w:trHeight w:val="607" w:hRule="auto"/>
+        </w:trPr>
+        body24
+        <w:tc>
+          <w:tcPr>
+            <w:tcBorders>
+              <w:bottom w:val="none" w:sz="0" w:space="0" w:color="000000"/>
+              <w:top w:val="none" w:sz="0" w:space="0" w:color="000000"/>
+              <w:left w:val="none" w:sz="0" w:space="0" w:color="000000"/>
+              <w:right w:val="none" w:sz="0" w:space="0" w:color="000000"/>
+            </w:tcBorders>
+            <w:shd w:val="clear" w:color="auto" w:fill="FFFFFF"/>
+            <w:tcMar>
+              <w:top w:w="0" w:type="dxa"/>
+              <w:bottom w:w="0" w:type="dxa"/>
+              <w:left w:w="0" w:type="dxa"/>
+              <w:right w:w="0" w:type="dxa"/>
+            </w:tcMar>
+            <w:vAlign w:val="top"/>
+          </w:tcPr>
+          <w:p>
+            <w:pPr>
+              <w:pStyle w:val="Normal"/>
+              <w:jc w:val="left"/>
+              <w:pBdr>
+                <w:bottom w:val="none" w:sz="0" w:space="0" w:color="000000"/>
+                <w:top w:val="none" w:sz="0" w:space="0" w:color="000000"/>
+                <w:left w:val="none" w:sz="0" w:space="0" w:color="000000"/>
+                <w:right w:val="none" w:sz="0" w:space="0" w:color="000000"/>
+              </w:pBdr>
+              <w:spacing w:after="100" w:before="100" w:line="240"/>
+              <w:ind w:left="300" w:right="100" w:firstLine="0" w:firstLineChars="0"/>
+            </w:pPr>
+            <w:r>
+              <w:rPr>
+                <w:rFonts w:ascii="DejaVu Sans" w:hAnsi="DejaVu Sans" w:eastAsia="DejaVu Sans" w:cs="DejaVu Sans"/>
+                <w:i w:val="false"/>
+                <w:b w:val="false"/>
+                <w:u w:val="none"/>
+                <w:sz w:val="22"/>
+                <w:szCs w:val="22"/>
+                <w:color w:val="000000"/>
+              </w:rPr>
+              <w:t xml:space="preserve">52,000 to 100,000</w:t>
+            </w:r>
+          </w:p>
+        </w:tc>
+        <w:tc>
+          <w:tcPr>
+            <w:tcBorders>
+              <w:bottom w:val="none" w:sz="0" w:space="0" w:color="000000"/>
+              <w:top w:val="none" w:sz="0" w:space="0" w:color="000000"/>
+              <w:left w:val="none" w:sz="0" w:space="0" w:color="000000"/>
+              <w:right w:val="none" w:sz="0" w:space="0" w:color="000000"/>
+            </w:tcBorders>
+            <w:shd w:val="clear" w:color="auto" w:fill="FFFFFF"/>
+            <w:tcMar>
+              <w:top w:w="0" w:type="dxa"/>
+              <w:bottom w:w="0" w:type="dxa"/>
+              <w:left w:w="0" w:type="dxa"/>
+              <w:right w:w="0" w:type="dxa"/>
+            </w:tcMar>
+            <w:vAlign w:val="top"/>
+          </w:tcPr>
+          <w:p>
+            <w:pPr>
+              <w:pStyle w:val="Normal"/>
+              <w:jc w:val="center"/>
+              <w:pBdr>
+                <w:bottom w:val="none" w:sz="0" w:space="0" w:color="000000"/>
+                <w:top w:val="none" w:sz="0" w:space="0" w:color="000000"/>
+                <w:left w:val="none" w:sz="0" w:space="0" w:color="000000"/>
+                <w:right w:val="none" w:sz="0" w:space="0" w:color="000000"/>
+              </w:pBdr>
+              <w:spacing w:after="100" w:before="100" w:line="240"/>
+              <w:ind w:left="100" w:right="100" w:firstLine="0" w:firstLineChars="0"/>
+            </w:pPr>
+            <w:r>
+              <w:rPr>
+                <w:rFonts w:ascii="DejaVu Sans" w:hAnsi="DejaVu Sans" w:eastAsia="DejaVu Sans" w:cs="DejaVu Sans"/>
+                <w:i w:val="false"/>
+                <w:b w:val="false"/>
+                <w:u w:val="none"/>
+                <w:sz w:val="22"/>
+                <w:szCs w:val="22"/>
+                <w:color w:val="000000"/>
+              </w:rPr>
+              <w:t xml:space="preserve">20,900 (23)</w:t>
+            </w:r>
+          </w:p>
+        </w:tc>
+      </w:tr>
+      <w:tr>
+        <w:trPr>
+          <w:trHeight w:val="607" w:hRule="auto"/>
+        </w:trPr>
+        body25
+        <w:tc>
+          <w:tcPr>
+            <w:tcBorders>
+              <w:bottom w:val="none" w:sz="0" w:space="0" w:color="000000"/>
+              <w:top w:val="none" w:sz="0" w:space="0" w:color="000000"/>
+              <w:left w:val="none" w:sz="0" w:space="0" w:color="000000"/>
+              <w:right w:val="none" w:sz="0" w:space="0" w:color="000000"/>
+            </w:tcBorders>
+            <w:shd w:val="clear" w:color="auto" w:fill="FFFFFF"/>
+            <w:tcMar>
+              <w:top w:w="0" w:type="dxa"/>
+              <w:bottom w:w="0" w:type="dxa"/>
+              <w:left w:w="0" w:type="dxa"/>
+              <w:right w:w="0" w:type="dxa"/>
+            </w:tcMar>
+            <w:vAlign w:val="top"/>
+          </w:tcPr>
+          <w:p>
+            <w:pPr>
+              <w:pStyle w:val="Normal"/>
+              <w:jc w:val="left"/>
+              <w:pBdr>
+                <w:bottom w:val="none" w:sz="0" w:space="0" w:color="000000"/>
+                <w:top w:val="none" w:sz="0" w:space="0" w:color="000000"/>
+                <w:left w:val="none" w:sz="0" w:space="0" w:color="000000"/>
+                <w:right w:val="none" w:sz="0" w:space="0" w:color="000000"/>
+              </w:pBdr>
+              <w:spacing w:after="100" w:before="100" w:line="240"/>
+              <w:ind w:left="300" w:right="100" w:firstLine="0" w:firstLineChars="0"/>
+            </w:pPr>
+            <w:r>
+              <w:rPr>
+                <w:rFonts w:ascii="DejaVu Sans" w:hAnsi="DejaVu Sans" w:eastAsia="DejaVu Sans" w:cs="DejaVu Sans"/>
+                <w:i w:val="false"/>
+                <w:b w:val="false"/>
+                <w:u w:val="none"/>
+                <w:sz w:val="22"/>
+                <w:szCs w:val="22"/>
+                <w:color w:val="000000"/>
+              </w:rPr>
+              <w:t xml:space="preserve">Greater than 100,000</w:t>
+            </w:r>
+          </w:p>
+        </w:tc>
+        <w:tc>
+          <w:tcPr>
+            <w:tcBorders>
+              <w:bottom w:val="none" w:sz="0" w:space="0" w:color="000000"/>
+              <w:top w:val="none" w:sz="0" w:space="0" w:color="000000"/>
+              <w:left w:val="none" w:sz="0" w:space="0" w:color="000000"/>
+              <w:right w:val="none" w:sz="0" w:space="0" w:color="000000"/>
+            </w:tcBorders>
+            <w:shd w:val="clear" w:color="auto" w:fill="FFFFFF"/>
+            <w:tcMar>
+              <w:top w:w="0" w:type="dxa"/>
+              <w:bottom w:w="0" w:type="dxa"/>
+              <w:left w:w="0" w:type="dxa"/>
+              <w:right w:w="0" w:type="dxa"/>
+            </w:tcMar>
+            <w:vAlign w:val="top"/>
+          </w:tcPr>
+          <w:p>
+            <w:pPr>
+              <w:pStyle w:val="Normal"/>
+              <w:jc w:val="center"/>
+              <w:pBdr>
+                <w:bottom w:val="none" w:sz="0" w:space="0" w:color="000000"/>
+                <w:top w:val="none" w:sz="0" w:space="0" w:color="000000"/>
+                <w:left w:val="none" w:sz="0" w:space="0" w:color="000000"/>
+                <w:right w:val="none" w:sz="0" w:space="0" w:color="000000"/>
+              </w:pBdr>
+              <w:spacing w:after="100" w:before="100" w:line="240"/>
+              <w:ind w:left="100" w:right="100" w:firstLine="0" w:firstLineChars="0"/>
+            </w:pPr>
+            <w:r>
+              <w:rPr>
+                <w:rFonts w:ascii="DejaVu Sans" w:hAnsi="DejaVu Sans" w:eastAsia="DejaVu Sans" w:cs="DejaVu Sans"/>
+                <w:i w:val="false"/>
+                <w:b w:val="false"/>
+                <w:u w:val="none"/>
+                <w:sz w:val="22"/>
+                <w:szCs w:val="22"/>
+                <w:color w:val="000000"/>
+              </w:rPr>
+              <w:t xml:space="preserve">6,073 (6.7)</w:t>
+            </w:r>
+          </w:p>
+        </w:tc>
+      </w:tr>
+      <w:tr>
+        <w:trPr>
+          <w:trHeight w:val="607" w:hRule="auto"/>
+        </w:trPr>
+        body26
+        <w:tc>
+          <w:tcPr>
+            <w:tcBorders>
+              <w:bottom w:val="none" w:sz="0" w:space="0" w:color="000000"/>
+              <w:top w:val="none" w:sz="0" w:space="0" w:color="000000"/>
+              <w:left w:val="none" w:sz="0" w:space="0" w:color="000000"/>
+              <w:right w:val="none" w:sz="0" w:space="0" w:color="000000"/>
+            </w:tcBorders>
+            <w:shd w:val="clear" w:color="auto" w:fill="FFFFFF"/>
+            <w:tcMar>
+              <w:top w:w="0" w:type="dxa"/>
+              <w:bottom w:w="0" w:type="dxa"/>
+              <w:left w:w="0" w:type="dxa"/>
+              <w:right w:w="0" w:type="dxa"/>
+            </w:tcMar>
+            <w:vAlign w:val="top"/>
+          </w:tcPr>
+          <w:p>
+            <w:pPr>
+              <w:pStyle w:val="Normal"/>
+              <w:jc w:val="left"/>
+              <w:pBdr>
+                <w:bottom w:val="none" w:sz="0" w:space="0" w:color="000000"/>
+                <w:top w:val="none" w:sz="0" w:space="0" w:color="000000"/>
+                <w:left w:val="none" w:sz="0" w:space="0" w:color="000000"/>
+                <w:right w:val="none" w:sz="0" w:space="0" w:color="000000"/>
+              </w:pBdr>
+              <w:spacing w:after="100" w:before="100" w:line="240"/>
+              <w:ind w:left="300" w:right="100" w:firstLine="0" w:firstLineChars="0"/>
+            </w:pPr>
+            <w:r>
+              <w:rPr>
+                <w:rFonts w:ascii="DejaVu Sans" w:hAnsi="DejaVu Sans" w:eastAsia="DejaVu Sans" w:cs="DejaVu Sans"/>
+                <w:i w:val="false"/>
+                <w:b w:val="false"/>
+                <w:u w:val="none"/>
+                <w:sz w:val="22"/>
+                <w:szCs w:val="22"/>
+                <w:color w:val="000000"/>
+              </w:rPr>
+              <w:t xml:space="preserve">Do not know/Prefer not to answer</w:t>
+            </w:r>
+          </w:p>
+        </w:tc>
+        <w:tc>
+          <w:tcPr>
+            <w:tcBorders>
+              <w:bottom w:val="none" w:sz="0" w:space="0" w:color="000000"/>
+              <w:top w:val="none" w:sz="0" w:space="0" w:color="000000"/>
+              <w:left w:val="none" w:sz="0" w:space="0" w:color="000000"/>
+              <w:right w:val="none" w:sz="0" w:space="0" w:color="000000"/>
+            </w:tcBorders>
+            <w:shd w:val="clear" w:color="auto" w:fill="FFFFFF"/>
+            <w:tcMar>
+              <w:top w:w="0" w:type="dxa"/>
+              <w:bottom w:w="0" w:type="dxa"/>
+              <w:left w:w="0" w:type="dxa"/>
+              <w:right w:w="0" w:type="dxa"/>
+            </w:tcMar>
+            <w:vAlign w:val="top"/>
+          </w:tcPr>
+          <w:p>
+            <w:pPr>
+              <w:pStyle w:val="Normal"/>
+              <w:jc w:val="center"/>
+              <w:pBdr>
+                <w:bottom w:val="none" w:sz="0" w:space="0" w:color="000000"/>
+                <w:top w:val="none" w:sz="0" w:space="0" w:color="000000"/>
+                <w:left w:val="none" w:sz="0" w:space="0" w:color="000000"/>
+                <w:right w:val="none" w:sz="0" w:space="0" w:color="000000"/>
+              </w:pBdr>
+              <w:spacing w:after="100" w:before="100" w:line="240"/>
+              <w:ind w:left="100" w:right="100" w:firstLine="0" w:firstLineChars="0"/>
+            </w:pPr>
+            <w:r>
+              <w:rPr>
+                <w:rFonts w:ascii="DejaVu Sans" w:hAnsi="DejaVu Sans" w:eastAsia="DejaVu Sans" w:cs="DejaVu Sans"/>
+                <w:i w:val="false"/>
+                <w:b w:val="false"/>
+                <w:u w:val="none"/>
+                <w:sz w:val="22"/>
+                <w:szCs w:val="22"/>
+                <w:color w:val="000000"/>
+              </w:rPr>
+              <w:t xml:space="preserve">8,363 (9.3)</w:t>
             </w:r>
           </w:p>
         </w:tc>
@@ -2281,7 +2563,7 @@
         <w:trPr>
           <w:trHeight w:val="624" w:hRule="auto"/>
         </w:trPr>
-        body24
+        body27
         <w:tc>
           <w:tcPr>
             <w:tcBorders>
@@ -2310,19 +2592,19 @@
                 <w:right w:val="none" w:sz="0" w:space="0" w:color="000000"/>
               </w:pBdr>
               <w:spacing w:after="100" w:before="100" w:line="240"/>
-              <w:ind w:left="300" w:right="100" w:firstLine="0" w:firstLineChars="0"/>
-            </w:pPr>
-            <w:r>
-              <w:rPr>
-                <w:rFonts w:ascii="DejaVu Sans" w:hAnsi="DejaVu Sans" w:eastAsia="DejaVu Sans" w:cs="DejaVu Sans"/>
-                <w:i w:val="false"/>
-                <w:b w:val="false"/>
-                <w:u w:val="none"/>
-                <w:sz w:val="22"/>
-                <w:szCs w:val="22"/>
-                <w:color w:val="000000"/>
-              </w:rPr>
-              <w:t xml:space="preserve">O levels/GCSEs or equivalent, CSEs or equivalent</w:t>
+              <w:ind w:left="100" w:right="100" w:firstLine="0" w:firstLineChars="0"/>
+            </w:pPr>
+            <w:r>
+              <w:rPr>
+                <w:rFonts w:ascii="DejaVu Sans" w:hAnsi="DejaVu Sans" w:eastAsia="DejaVu Sans" w:cs="DejaVu Sans"/>
+                <w:i w:val="false"/>
+                <w:b w:val="false"/>
+                <w:u w:val="none"/>
+                <w:sz w:val="22"/>
+                <w:szCs w:val="22"/>
+                <w:color w:val="000000"/>
+              </w:rPr>
+              <w:t xml:space="preserve">Deprivation index, Median (Q1, Q3)</w:t>
             </w:r>
           </w:p>
         </w:tc>
@@ -2366,7 +2648,7 @@
                 <w:szCs w:val="22"/>
                 <w:color w:val="000000"/>
               </w:rPr>
-              <w:t xml:space="preserve">11,420 (29)</w:t>
+              <w:t xml:space="preserve">-2.5 (-3.8, -0.2)</w:t>
             </w:r>
           </w:p>
         </w:tc>
@@ -2375,7 +2657,7 @@
         <w:trPr>
           <w:trHeight w:val="624" w:hRule="auto"/>
         </w:trPr>
-        body25
+        body28
         <w:tc>
           <w:tcPr>
             <w:tcBorders>
@@ -2404,19 +2686,19 @@
                 <w:right w:val="none" w:sz="0" w:space="0" w:color="000000"/>
               </w:pBdr>
               <w:spacing w:after="100" w:before="100" w:line="240"/>
-              <w:ind w:left="300" w:right="100" w:firstLine="0" w:firstLineChars="0"/>
-            </w:pPr>
-            <w:r>
-              <w:rPr>
-                <w:rFonts w:ascii="DejaVu Sans" w:hAnsi="DejaVu Sans" w:eastAsia="DejaVu Sans" w:cs="DejaVu Sans"/>
-                <w:i w:val="false"/>
-                <w:b w:val="false"/>
-                <w:u w:val="none"/>
-                <w:sz w:val="22"/>
-                <w:szCs w:val="22"/>
-                <w:color w:val="000000"/>
-              </w:rPr>
-              <w:t xml:space="preserve">A levels/AS, NVQ/HND/HNC or equivalent</w:t>
+              <w:ind w:left="100" w:right="100" w:firstLine="0" w:firstLineChars="0"/>
+            </w:pPr>
+            <w:r>
+              <w:rPr>
+                <w:rFonts w:ascii="DejaVu Sans" w:hAnsi="DejaVu Sans" w:eastAsia="DejaVu Sans" w:cs="DejaVu Sans"/>
+                <w:i w:val="false"/>
+                <w:b w:val="false"/>
+                <w:u w:val="none"/>
+                <w:sz w:val="22"/>
+                <w:szCs w:val="22"/>
+                <w:color w:val="000000"/>
+              </w:rPr>
+              <w:t xml:space="preserve">Smoking, n (%)</w:t>
             </w:r>
           </w:p>
         </w:tc>
@@ -2460,289 +2742,7 @@
                 <w:szCs w:val="22"/>
                 <w:color w:val="000000"/>
               </w:rPr>
-              <w:t xml:space="preserve">0 (0)</w:t>
-            </w:r>
-          </w:p>
-        </w:tc>
-      </w:tr>
-      <w:tr>
-        <w:trPr>
-          <w:trHeight w:val="624" w:hRule="auto"/>
-        </w:trPr>
-        body26
-        <w:tc>
-          <w:tcPr>
-            <w:tcBorders>
-              <w:bottom w:val="none" w:sz="0" w:space="0" w:color="000000"/>
-              <w:top w:val="none" w:sz="0" w:space="0" w:color="000000"/>
-              <w:left w:val="none" w:sz="0" w:space="0" w:color="000000"/>
-              <w:right w:val="none" w:sz="0" w:space="0" w:color="000000"/>
-            </w:tcBorders>
-            <w:shd w:val="clear" w:color="auto" w:fill="FFFFFF"/>
-            <w:tcMar>
-              <w:top w:w="0" w:type="dxa"/>
-              <w:bottom w:w="0" w:type="dxa"/>
-              <w:left w:w="0" w:type="dxa"/>
-              <w:right w:w="0" w:type="dxa"/>
-            </w:tcMar>
-            <w:vAlign w:val="top"/>
-          </w:tcPr>
-          <w:p>
-            <w:pPr>
-              <w:pStyle w:val="Normal"/>
-              <w:jc w:val="left"/>
-              <w:pBdr>
-                <w:bottom w:val="none" w:sz="0" w:space="0" w:color="000000"/>
-                <w:top w:val="none" w:sz="0" w:space="0" w:color="000000"/>
-                <w:left w:val="none" w:sz="0" w:space="0" w:color="000000"/>
-                <w:right w:val="none" w:sz="0" w:space="0" w:color="000000"/>
-              </w:pBdr>
-              <w:spacing w:after="100" w:before="100" w:line="240"/>
-              <w:ind w:left="300" w:right="100" w:firstLine="0" w:firstLineChars="0"/>
-            </w:pPr>
-            <w:r>
-              <w:rPr>
-                <w:rFonts w:ascii="DejaVu Sans" w:hAnsi="DejaVu Sans" w:eastAsia="DejaVu Sans" w:cs="DejaVu Sans"/>
-                <w:i w:val="false"/>
-                <w:b w:val="false"/>
-                <w:u w:val="none"/>
-                <w:sz w:val="22"/>
-                <w:szCs w:val="22"/>
-                <w:color w:val="000000"/>
-              </w:rPr>
-              <w:t xml:space="preserve">College or University degree</w:t>
-            </w:r>
-          </w:p>
-        </w:tc>
-        <w:tc>
-          <w:tcPr>
-            <w:tcBorders>
-              <w:bottom w:val="none" w:sz="0" w:space="0" w:color="000000"/>
-              <w:top w:val="none" w:sz="0" w:space="0" w:color="000000"/>
-              <w:left w:val="none" w:sz="0" w:space="0" w:color="000000"/>
-              <w:right w:val="none" w:sz="0" w:space="0" w:color="000000"/>
-            </w:tcBorders>
-            <w:shd w:val="clear" w:color="auto" w:fill="FFFFFF"/>
-            <w:tcMar>
-              <w:top w:w="0" w:type="dxa"/>
-              <w:bottom w:w="0" w:type="dxa"/>
-              <w:left w:w="0" w:type="dxa"/>
-              <w:right w:w="0" w:type="dxa"/>
-            </w:tcMar>
-            <w:vAlign w:val="top"/>
-          </w:tcPr>
-          <w:p>
-            <w:pPr>
-              <w:pStyle w:val="Normal"/>
-              <w:jc w:val="center"/>
-              <w:pBdr>
-                <w:bottom w:val="none" w:sz="0" w:space="0" w:color="000000"/>
-                <w:top w:val="none" w:sz="0" w:space="0" w:color="000000"/>
-                <w:left w:val="none" w:sz="0" w:space="0" w:color="000000"/>
-                <w:right w:val="none" w:sz="0" w:space="0" w:color="000000"/>
-              </w:pBdr>
-              <w:spacing w:after="100" w:before="100" w:line="240"/>
-              <w:ind w:left="100" w:right="100" w:firstLine="0" w:firstLineChars="0"/>
-            </w:pPr>
-            <w:r>
-              <w:rPr>
-                <w:rFonts w:ascii="DejaVu Sans" w:hAnsi="DejaVu Sans" w:eastAsia="DejaVu Sans" w:cs="DejaVu Sans"/>
-                <w:i w:val="false"/>
-                <w:b w:val="false"/>
-                <w:u w:val="none"/>
-                <w:sz w:val="22"/>
-                <w:szCs w:val="22"/>
-                <w:color w:val="000000"/>
-              </w:rPr>
-              <w:t xml:space="preserve">24,337 (62)</w:t>
-            </w:r>
-          </w:p>
-        </w:tc>
-      </w:tr>
-      <w:tr>
-        <w:trPr>
-          <w:trHeight w:val="607" w:hRule="auto"/>
-        </w:trPr>
-        body27
-        <w:tc>
-          <w:tcPr>
-            <w:tcBorders>
-              <w:bottom w:val="none" w:sz="0" w:space="0" w:color="000000"/>
-              <w:top w:val="none" w:sz="0" w:space="0" w:color="000000"/>
-              <w:left w:val="none" w:sz="0" w:space="0" w:color="000000"/>
-              <w:right w:val="none" w:sz="0" w:space="0" w:color="000000"/>
-            </w:tcBorders>
-            <w:shd w:val="clear" w:color="auto" w:fill="FFFFFF"/>
-            <w:tcMar>
-              <w:top w:w="0" w:type="dxa"/>
-              <w:bottom w:w="0" w:type="dxa"/>
-              <w:left w:w="0" w:type="dxa"/>
-              <w:right w:w="0" w:type="dxa"/>
-            </w:tcMar>
-            <w:vAlign w:val="top"/>
-          </w:tcPr>
-          <w:p>
-            <w:pPr>
-              <w:pStyle w:val="Normal"/>
-              <w:jc w:val="left"/>
-              <w:pBdr>
-                <w:bottom w:val="none" w:sz="0" w:space="0" w:color="000000"/>
-                <w:top w:val="none" w:sz="0" w:space="0" w:color="000000"/>
-                <w:left w:val="none" w:sz="0" w:space="0" w:color="000000"/>
-                <w:right w:val="none" w:sz="0" w:space="0" w:color="000000"/>
-              </w:pBdr>
-              <w:spacing w:after="100" w:before="100" w:line="240"/>
-              <w:ind w:left="100" w:right="100" w:firstLine="0" w:firstLineChars="0"/>
-            </w:pPr>
-            <w:r>
-              <w:rPr>
-                <w:rFonts w:ascii="DejaVu Sans" w:hAnsi="DejaVu Sans" w:eastAsia="DejaVu Sans" w:cs="DejaVu Sans"/>
-                <w:i w:val="false"/>
-                <w:b w:val="false"/>
-                <w:u w:val="none"/>
-                <w:sz w:val="22"/>
-                <w:szCs w:val="22"/>
-                <w:color w:val="000000"/>
-              </w:rPr>
-              <w:t xml:space="preserve">Household Income, n (%)</w:t>
-            </w:r>
-          </w:p>
-        </w:tc>
-        <w:tc>
-          <w:tcPr>
-            <w:tcBorders>
-              <w:bottom w:val="none" w:sz="0" w:space="0" w:color="000000"/>
-              <w:top w:val="none" w:sz="0" w:space="0" w:color="000000"/>
-              <w:left w:val="none" w:sz="0" w:space="0" w:color="000000"/>
-              <w:right w:val="none" w:sz="0" w:space="0" w:color="000000"/>
-            </w:tcBorders>
-            <w:shd w:val="clear" w:color="auto" w:fill="FFFFFF"/>
-            <w:tcMar>
-              <w:top w:w="0" w:type="dxa"/>
-              <w:bottom w:w="0" w:type="dxa"/>
-              <w:left w:w="0" w:type="dxa"/>
-              <w:right w:w="0" w:type="dxa"/>
-            </w:tcMar>
-            <w:vAlign w:val="top"/>
-          </w:tcPr>
-          <w:p>
-            <w:pPr>
-              <w:pStyle w:val="Normal"/>
-              <w:jc w:val="center"/>
-              <w:pBdr>
-                <w:bottom w:val="none" w:sz="0" w:space="0" w:color="000000"/>
-                <w:top w:val="none" w:sz="0" w:space="0" w:color="000000"/>
-                <w:left w:val="none" w:sz="0" w:space="0" w:color="000000"/>
-                <w:right w:val="none" w:sz="0" w:space="0" w:color="000000"/>
-              </w:pBdr>
-              <w:spacing w:after="100" w:before="100" w:line="240"/>
-              <w:ind w:left="100" w:right="100" w:firstLine="0" w:firstLineChars="0"/>
-            </w:pPr>
-            <w:r>
-              <w:rPr>
-                <w:rFonts w:ascii="DejaVu Sans" w:hAnsi="DejaVu Sans" w:eastAsia="DejaVu Sans" w:cs="DejaVu Sans"/>
-                <w:i w:val="false"/>
-                <w:b w:val="false"/>
-                <w:u w:val="none"/>
-                <w:sz w:val="22"/>
-                <w:szCs w:val="22"/>
-                <w:color w:val="000000"/>
-              </w:rPr>
               <w:t xml:space="preserve"/>
-            </w:r>
-          </w:p>
-        </w:tc>
-      </w:tr>
-      <w:tr>
-        <w:trPr>
-          <w:trHeight w:val="607" w:hRule="auto"/>
-        </w:trPr>
-        body28
-        <w:tc>
-          <w:tcPr>
-            <w:tcBorders>
-              <w:bottom w:val="none" w:sz="0" w:space="0" w:color="000000"/>
-              <w:top w:val="none" w:sz="0" w:space="0" w:color="000000"/>
-              <w:left w:val="none" w:sz="0" w:space="0" w:color="000000"/>
-              <w:right w:val="none" w:sz="0" w:space="0" w:color="000000"/>
-            </w:tcBorders>
-            <w:shd w:val="clear" w:color="auto" w:fill="FFFFFF"/>
-            <w:tcMar>
-              <w:top w:w="0" w:type="dxa"/>
-              <w:bottom w:w="0" w:type="dxa"/>
-              <w:left w:w="0" w:type="dxa"/>
-              <w:right w:w="0" w:type="dxa"/>
-            </w:tcMar>
-            <w:vAlign w:val="top"/>
-          </w:tcPr>
-          <w:p>
-            <w:pPr>
-              <w:pStyle w:val="Normal"/>
-              <w:jc w:val="left"/>
-              <w:pBdr>
-                <w:bottom w:val="none" w:sz="0" w:space="0" w:color="000000"/>
-                <w:top w:val="none" w:sz="0" w:space="0" w:color="000000"/>
-                <w:left w:val="none" w:sz="0" w:space="0" w:color="000000"/>
-                <w:right w:val="none" w:sz="0" w:space="0" w:color="000000"/>
-              </w:pBdr>
-              <w:spacing w:after="100" w:before="100" w:line="240"/>
-              <w:ind w:left="300" w:right="100" w:firstLine="0" w:firstLineChars="0"/>
-            </w:pPr>
-            <w:r>
-              <w:rPr>
-                <w:rFonts w:ascii="DejaVu Sans" w:hAnsi="DejaVu Sans" w:eastAsia="DejaVu Sans" w:cs="DejaVu Sans"/>
-                <w:i w:val="false"/>
-                <w:b w:val="false"/>
-                <w:u w:val="none"/>
-                <w:sz w:val="22"/>
-                <w:szCs w:val="22"/>
-                <w:color w:val="000000"/>
-              </w:rPr>
-              <w:t xml:space="preserve">Less than 18,000</w:t>
-            </w:r>
-          </w:p>
-        </w:tc>
-        <w:tc>
-          <w:tcPr>
-            <w:tcBorders>
-              <w:bottom w:val="none" w:sz="0" w:space="0" w:color="000000"/>
-              <w:top w:val="none" w:sz="0" w:space="0" w:color="000000"/>
-              <w:left w:val="none" w:sz="0" w:space="0" w:color="000000"/>
-              <w:right w:val="none" w:sz="0" w:space="0" w:color="000000"/>
-            </w:tcBorders>
-            <w:shd w:val="clear" w:color="auto" w:fill="FFFFFF"/>
-            <w:tcMar>
-              <w:top w:w="0" w:type="dxa"/>
-              <w:bottom w:w="0" w:type="dxa"/>
-              <w:left w:w="0" w:type="dxa"/>
-              <w:right w:w="0" w:type="dxa"/>
-            </w:tcMar>
-            <w:vAlign w:val="top"/>
-          </w:tcPr>
-          <w:p>
-            <w:pPr>
-              <w:pStyle w:val="Normal"/>
-              <w:jc w:val="center"/>
-              <w:pBdr>
-                <w:bottom w:val="none" w:sz="0" w:space="0" w:color="000000"/>
-                <w:top w:val="none" w:sz="0" w:space="0" w:color="000000"/>
-                <w:left w:val="none" w:sz="0" w:space="0" w:color="000000"/>
-                <w:right w:val="none" w:sz="0" w:space="0" w:color="000000"/>
-              </w:pBdr>
-              <w:spacing w:after="100" w:before="100" w:line="240"/>
-              <w:ind w:left="100" w:right="100" w:firstLine="0" w:firstLineChars="0"/>
-            </w:pPr>
-            <w:r>
-              <w:rPr>
-                <w:rFonts w:ascii="DejaVu Sans" w:hAnsi="DejaVu Sans" w:eastAsia="DejaVu Sans" w:cs="DejaVu Sans"/>
-                <w:i w:val="false"/>
-                <w:b w:val="false"/>
-                <w:u w:val="none"/>
-                <w:sz w:val="22"/>
-                <w:szCs w:val="22"/>
-                <w:color w:val="000000"/>
-              </w:rPr>
-              <w:t xml:space="preserve">5,790 (11)</w:t>
             </w:r>
           </w:p>
         </w:tc>
@@ -2792,7 +2792,7 @@
                 <w:szCs w:val="22"/>
                 <w:color w:val="000000"/>
               </w:rPr>
-              <w:t xml:space="preserve">18,000 to 30,999</w:t>
+              <w:t xml:space="preserve">Never</w:t>
             </w:r>
           </w:p>
         </w:tc>
@@ -2836,7 +2836,7 @@
                 <w:szCs w:val="22"/>
                 <w:color w:val="000000"/>
               </w:rPr>
-              <w:t xml:space="preserve">10,730 (21)</w:t>
+              <w:t xml:space="preserve">52,100 (58)</w:t>
             </w:r>
           </w:p>
         </w:tc>
@@ -2886,7 +2886,7 @@
                 <w:szCs w:val="22"/>
                 <w:color w:val="000000"/>
               </w:rPr>
-              <w:t xml:space="preserve">31,000 to 51,999</w:t>
+              <w:t xml:space="preserve">Previous</w:t>
             </w:r>
           </w:p>
         </w:tc>
@@ -2930,7 +2930,7 @@
                 <w:szCs w:val="22"/>
                 <w:color w:val="000000"/>
               </w:rPr>
-              <w:t xml:space="preserve">13,568 (27)</w:t>
+              <w:t xml:space="preserve">32,066 (36)</w:t>
             </w:r>
           </w:p>
         </w:tc>
@@ -2980,7 +2980,7 @@
                 <w:szCs w:val="22"/>
                 <w:color w:val="000000"/>
               </w:rPr>
-              <w:t xml:space="preserve">52,000 to 100,000</w:t>
+              <w:t xml:space="preserve">Current</w:t>
             </w:r>
           </w:p>
         </w:tc>
@@ -3024,14 +3024,14 @@
                 <w:szCs w:val="22"/>
                 <w:color w:val="000000"/>
               </w:rPr>
-              <w:t xml:space="preserve">12,651 (25)</w:t>
+              <w:t xml:space="preserve">6,077 (6.7)</w:t>
             </w:r>
           </w:p>
         </w:tc>
       </w:tr>
       <w:tr>
         <w:trPr>
-          <w:trHeight w:val="607" w:hRule="auto"/>
+          <w:trHeight w:val="624" w:hRule="auto"/>
         </w:trPr>
         body32
         <w:tc>
@@ -3062,19 +3062,19 @@
                 <w:right w:val="none" w:sz="0" w:space="0" w:color="000000"/>
               </w:pBdr>
               <w:spacing w:after="100" w:before="100" w:line="240"/>
-              <w:ind w:left="300" w:right="100" w:firstLine="0" w:firstLineChars="0"/>
-            </w:pPr>
-            <w:r>
-              <w:rPr>
-                <w:rFonts w:ascii="DejaVu Sans" w:hAnsi="DejaVu Sans" w:eastAsia="DejaVu Sans" w:cs="DejaVu Sans"/>
-                <w:i w:val="false"/>
-                <w:b w:val="false"/>
-                <w:u w:val="none"/>
-                <w:sz w:val="22"/>
-                <w:szCs w:val="22"/>
-                <w:color w:val="000000"/>
-              </w:rPr>
-              <w:t xml:space="preserve">Greater than 100,000</w:t>
+              <w:ind w:left="100" w:right="100" w:firstLine="0" w:firstLineChars="0"/>
+            </w:pPr>
+            <w:r>
+              <w:rPr>
+                <w:rFonts w:ascii="DejaVu Sans" w:hAnsi="DejaVu Sans" w:eastAsia="DejaVu Sans" w:cs="DejaVu Sans"/>
+                <w:i w:val="false"/>
+                <w:b w:val="false"/>
+                <w:u w:val="none"/>
+                <w:sz w:val="22"/>
+                <w:szCs w:val="22"/>
+                <w:color w:val="000000"/>
+              </w:rPr>
+              <w:t xml:space="preserve">Alcohol consumption, n (%)</w:t>
             </w:r>
           </w:p>
         </w:tc>
@@ -3118,7 +3118,7 @@
                 <w:szCs w:val="22"/>
                 <w:color w:val="000000"/>
               </w:rPr>
-              <w:t xml:space="preserve">4,068 (8.0)</w:t>
+              <w:t xml:space="preserve"/>
             </w:r>
           </w:p>
         </w:tc>
@@ -3168,7 +3168,7 @@
                 <w:szCs w:val="22"/>
                 <w:color w:val="000000"/>
               </w:rPr>
-              <w:t xml:space="preserve">Do not know/Prefer not to answer</w:t>
+              <w:t xml:space="preserve">Never</w:t>
             </w:r>
           </w:p>
         </w:tc>
@@ -3212,14 +3212,14 @@
                 <w:szCs w:val="22"/>
                 <w:color w:val="000000"/>
               </w:rPr>
-              <w:t xml:space="preserve">3,939 (7.8)</w:t>
+              <w:t xml:space="preserve">4,961 (5.5)</w:t>
             </w:r>
           </w:p>
         </w:tc>
       </w:tr>
       <w:tr>
         <w:trPr>
-          <w:trHeight w:val="624" w:hRule="auto"/>
+          <w:trHeight w:val="607" w:hRule="auto"/>
         </w:trPr>
         body34
         <w:tc>
@@ -3250,19 +3250,19 @@
                 <w:right w:val="none" w:sz="0" w:space="0" w:color="000000"/>
               </w:pBdr>
               <w:spacing w:after="100" w:before="100" w:line="240"/>
-              <w:ind w:left="100" w:right="100" w:firstLine="0" w:firstLineChars="0"/>
-            </w:pPr>
-            <w:r>
-              <w:rPr>
-                <w:rFonts w:ascii="DejaVu Sans" w:hAnsi="DejaVu Sans" w:eastAsia="DejaVu Sans" w:cs="DejaVu Sans"/>
-                <w:i w:val="false"/>
-                <w:b w:val="false"/>
-                <w:u w:val="none"/>
-                <w:sz w:val="22"/>
-                <w:szCs w:val="22"/>
-                <w:color w:val="000000"/>
-              </w:rPr>
-              <w:t xml:space="preserve">Deprivation index, n (%)</w:t>
+              <w:ind w:left="300" w:right="100" w:firstLine="0" w:firstLineChars="0"/>
+            </w:pPr>
+            <w:r>
+              <w:rPr>
+                <w:rFonts w:ascii="DejaVu Sans" w:hAnsi="DejaVu Sans" w:eastAsia="DejaVu Sans" w:cs="DejaVu Sans"/>
+                <w:i w:val="false"/>
+                <w:b w:val="false"/>
+                <w:u w:val="none"/>
+                <w:sz w:val="22"/>
+                <w:szCs w:val="22"/>
+                <w:color w:val="000000"/>
+              </w:rPr>
+              <w:t xml:space="preserve">Less than once a week</w:t>
             </w:r>
           </w:p>
         </w:tc>
@@ -3306,7 +3306,7 @@
                 <w:szCs w:val="22"/>
                 <w:color w:val="000000"/>
               </w:rPr>
-              <w:t xml:space="preserve"/>
+              <w:t xml:space="preserve">18,240 (20)</w:t>
             </w:r>
           </w:p>
         </w:tc>
@@ -3356,7 +3356,7 @@
                 <w:szCs w:val="22"/>
                 <w:color w:val="000000"/>
               </w:rPr>
-              <w:t xml:space="preserve">Quarter 1</w:t>
+              <w:t xml:space="preserve">Once or twice a week</w:t>
             </w:r>
           </w:p>
         </w:tc>
@@ -3400,7 +3400,7 @@
                 <w:szCs w:val="22"/>
                 <w:color w:val="000000"/>
               </w:rPr>
-              <w:t xml:space="preserve">13,032 (26)</w:t>
+              <w:t xml:space="preserve">22,702 (25)</w:t>
             </w:r>
           </w:p>
         </w:tc>
@@ -3450,7 +3450,7 @@
                 <w:szCs w:val="22"/>
                 <w:color w:val="000000"/>
               </w:rPr>
-              <w:t xml:space="preserve">Quarter 2</w:t>
+              <w:t xml:space="preserve">Three or four times a week</w:t>
             </w:r>
           </w:p>
         </w:tc>
@@ -3494,14 +3494,14 @@
                 <w:szCs w:val="22"/>
                 <w:color w:val="000000"/>
               </w:rPr>
-              <w:t xml:space="preserve">12,854 (25)</w:t>
+              <w:t xml:space="preserve">23,631 (26)</w:t>
             </w:r>
           </w:p>
         </w:tc>
       </w:tr>
       <w:tr>
         <w:trPr>
-          <w:trHeight w:val="607" w:hRule="auto"/>
+          <w:trHeight w:val="624" w:hRule="auto"/>
         </w:trPr>
         body37
         <w:tc>
@@ -3544,7 +3544,7 @@
                 <w:szCs w:val="22"/>
                 <w:color w:val="000000"/>
               </w:rPr>
-              <w:t xml:space="preserve">Quarter 3</w:t>
+              <w:t xml:space="preserve">Daily or almost daily</w:t>
             </w:r>
           </w:p>
         </w:tc>
@@ -3588,7 +3588,7 @@
                 <w:szCs w:val="22"/>
                 <w:color w:val="000000"/>
               </w:rPr>
-              <w:t xml:space="preserve">12,693 (25)</w:t>
+              <w:t xml:space="preserve">20,709 (23)</w:t>
             </w:r>
           </w:p>
         </w:tc>
@@ -3626,19 +3626,19 @@
                 <w:right w:val="none" w:sz="0" w:space="0" w:color="000000"/>
               </w:pBdr>
               <w:spacing w:after="100" w:before="100" w:line="240"/>
-              <w:ind w:left="300" w:right="100" w:firstLine="0" w:firstLineChars="0"/>
-            </w:pPr>
-            <w:r>
-              <w:rPr>
-                <w:rFonts w:ascii="DejaVu Sans" w:hAnsi="DejaVu Sans" w:eastAsia="DejaVu Sans" w:cs="DejaVu Sans"/>
-                <w:i w:val="false"/>
-                <w:b w:val="false"/>
-                <w:u w:val="none"/>
-                <w:sz w:val="22"/>
-                <w:szCs w:val="22"/>
-                <w:color w:val="000000"/>
-              </w:rPr>
-              <w:t xml:space="preserve">Quarter 4</w:t>
+              <w:ind w:left="100" w:right="100" w:firstLine="0" w:firstLineChars="0"/>
+            </w:pPr>
+            <w:r>
+              <w:rPr>
+                <w:rFonts w:ascii="DejaVu Sans" w:hAnsi="DejaVu Sans" w:eastAsia="DejaVu Sans" w:cs="DejaVu Sans"/>
+                <w:i w:val="false"/>
+                <w:b w:val="false"/>
+                <w:u w:val="none"/>
+                <w:sz w:val="22"/>
+                <w:szCs w:val="22"/>
+                <w:color w:val="000000"/>
+              </w:rPr>
+              <w:t xml:space="preserve">Processed meat, n (%)</w:t>
             </w:r>
           </w:p>
         </w:tc>
@@ -3682,14 +3682,14 @@
                 <w:szCs w:val="22"/>
                 <w:color w:val="000000"/>
               </w:rPr>
-              <w:t xml:space="preserve">12,167 (24)</w:t>
+              <w:t xml:space="preserve"/>
             </w:r>
           </w:p>
         </w:tc>
       </w:tr>
       <w:tr>
         <w:trPr>
-          <w:trHeight w:val="624" w:hRule="auto"/>
+          <w:trHeight w:val="607" w:hRule="auto"/>
         </w:trPr>
         body39
         <w:tc>
@@ -3720,19 +3720,19 @@
                 <w:right w:val="none" w:sz="0" w:space="0" w:color="000000"/>
               </w:pBdr>
               <w:spacing w:after="100" w:before="100" w:line="240"/>
-              <w:ind w:left="100" w:right="100" w:firstLine="0" w:firstLineChars="0"/>
-            </w:pPr>
-            <w:r>
-              <w:rPr>
-                <w:rFonts w:ascii="DejaVu Sans" w:hAnsi="DejaVu Sans" w:eastAsia="DejaVu Sans" w:cs="DejaVu Sans"/>
-                <w:i w:val="false"/>
-                <w:b w:val="false"/>
-                <w:u w:val="none"/>
-                <w:sz w:val="22"/>
-                <w:szCs w:val="22"/>
-                <w:color w:val="000000"/>
-              </w:rPr>
-              <w:t xml:space="preserve">Body Mass Index, n (%)</w:t>
+              <w:ind w:left="300" w:right="100" w:firstLine="0" w:firstLineChars="0"/>
+            </w:pPr>
+            <w:r>
+              <w:rPr>
+                <w:rFonts w:ascii="DejaVu Sans" w:hAnsi="DejaVu Sans" w:eastAsia="DejaVu Sans" w:cs="DejaVu Sans"/>
+                <w:i w:val="false"/>
+                <w:b w:val="false"/>
+                <w:u w:val="none"/>
+                <w:sz w:val="22"/>
+                <w:szCs w:val="22"/>
+                <w:color w:val="000000"/>
+              </w:rPr>
+              <w:t xml:space="preserve">Less than 2 times a week</w:t>
             </w:r>
           </w:p>
         </w:tc>
@@ -3776,14 +3776,14 @@
                 <w:szCs w:val="22"/>
                 <w:color w:val="000000"/>
               </w:rPr>
-              <w:t xml:space="preserve"/>
+              <w:t xml:space="preserve">64,272 (71)</w:t>
             </w:r>
           </w:p>
         </w:tc>
       </w:tr>
       <w:tr>
         <w:trPr>
-          <w:trHeight w:val="624" w:hRule="auto"/>
+          <w:trHeight w:val="607" w:hRule="auto"/>
         </w:trPr>
         body40
         <w:tc>
@@ -3826,7 +3826,7 @@
                 <w:szCs w:val="22"/>
                 <w:color w:val="000000"/>
               </w:rPr>
-              <w:t xml:space="preserve">Underweight (&lt; 18.5 kg/m2)</w:t>
+              <w:t xml:space="preserve">2-4 times a week</w:t>
             </w:r>
           </w:p>
         </w:tc>
@@ -3870,14 +3870,14 @@
                 <w:szCs w:val="22"/>
                 <w:color w:val="000000"/>
               </w:rPr>
-              <w:t xml:space="preserve">276 (0.5)</w:t>
+              <w:t xml:space="preserve">22,776 (25)</w:t>
             </w:r>
           </w:p>
         </w:tc>
       </w:tr>
       <w:tr>
         <w:trPr>
-          <w:trHeight w:val="624" w:hRule="auto"/>
+          <w:trHeight w:val="607" w:hRule="auto"/>
         </w:trPr>
         body41
         <w:tc>
@@ -3920,7 +3920,7 @@
                 <w:szCs w:val="22"/>
                 <w:color w:val="000000"/>
               </w:rPr>
-              <w:t xml:space="preserve">Normal (18.5 kg/m2 to &lt; 25 kg/m2)</w:t>
+              <w:t xml:space="preserve">More than 4 times a week</w:t>
             </w:r>
           </w:p>
         </w:tc>
@@ -3964,14 +3964,14 @@
                 <w:szCs w:val="22"/>
                 <w:color w:val="000000"/>
               </w:rPr>
-              <w:t xml:space="preserve">21,530 (42)</w:t>
+              <w:t xml:space="preserve">3,195 (3.5)</w:t>
             </w:r>
           </w:p>
         </w:tc>
       </w:tr>
       <w:tr>
         <w:trPr>
-          <w:trHeight w:val="624" w:hRule="auto"/>
+          <w:trHeight w:val="607" w:hRule="auto"/>
         </w:trPr>
         body42
         <w:tc>
@@ -4002,19 +4002,19 @@
                 <w:right w:val="none" w:sz="0" w:space="0" w:color="000000"/>
               </w:pBdr>
               <w:spacing w:after="100" w:before="100" w:line="240"/>
-              <w:ind w:left="300" w:right="100" w:firstLine="0" w:firstLineChars="0"/>
-            </w:pPr>
-            <w:r>
-              <w:rPr>
-                <w:rFonts w:ascii="DejaVu Sans" w:hAnsi="DejaVu Sans" w:eastAsia="DejaVu Sans" w:cs="DejaVu Sans"/>
-                <w:i w:val="false"/>
-                <w:b w:val="false"/>
-                <w:u w:val="none"/>
-                <w:sz w:val="22"/>
-                <w:szCs w:val="22"/>
-                <w:color w:val="000000"/>
-              </w:rPr>
-              <w:t xml:space="preserve">Overweight (25 kg/m2 to &lt; 30 kg/m2)</w:t>
+              <w:ind w:left="100" w:right="100" w:firstLine="0" w:firstLineChars="0"/>
+            </w:pPr>
+            <w:r>
+              <w:rPr>
+                <w:rFonts w:ascii="DejaVu Sans" w:hAnsi="DejaVu Sans" w:eastAsia="DejaVu Sans" w:cs="DejaVu Sans"/>
+                <w:i w:val="false"/>
+                <w:b w:val="false"/>
+                <w:u w:val="none"/>
+                <w:sz w:val="22"/>
+                <w:szCs w:val="22"/>
+                <w:color w:val="000000"/>
+              </w:rPr>
+              <w:t xml:space="preserve">Red meat, n (%)</w:t>
             </w:r>
           </w:p>
         </w:tc>
@@ -4058,14 +4058,14 @@
                 <w:szCs w:val="22"/>
                 <w:color w:val="000000"/>
               </w:rPr>
-              <w:t xml:space="preserve">21,121 (42)</w:t>
+              <w:t xml:space="preserve"/>
             </w:r>
           </w:p>
         </w:tc>
       </w:tr>
       <w:tr>
         <w:trPr>
-          <w:trHeight w:val="624" w:hRule="auto"/>
+          <w:trHeight w:val="607" w:hRule="auto"/>
         </w:trPr>
         body43
         <w:tc>
@@ -4108,7 +4108,7 @@
                 <w:szCs w:val="22"/>
                 <w:color w:val="000000"/>
               </w:rPr>
-              <w:t xml:space="preserve">Obesity Class I, II or III (&gt; 30 kg/m2)</w:t>
+              <w:t xml:space="preserve">Less than 2 times a week</w:t>
             </w:r>
           </w:p>
         </w:tc>
@@ -4152,14 +4152,14 @@
                 <w:szCs w:val="22"/>
                 <w:color w:val="000000"/>
               </w:rPr>
-              <w:t xml:space="preserve">7,819 (15)</w:t>
+              <w:t xml:space="preserve">16,294 (18)</w:t>
             </w:r>
           </w:p>
         </w:tc>
       </w:tr>
       <w:tr>
         <w:trPr>
-          <w:trHeight w:val="624" w:hRule="auto"/>
+          <w:trHeight w:val="607" w:hRule="auto"/>
         </w:trPr>
         body44
         <w:tc>
@@ -4190,19 +4190,19 @@
                 <w:right w:val="none" w:sz="0" w:space="0" w:color="000000"/>
               </w:pBdr>
               <w:spacing w:after="100" w:before="100" w:line="240"/>
-              <w:ind w:left="100" w:right="100" w:firstLine="0" w:firstLineChars="0"/>
-            </w:pPr>
-            <w:r>
-              <w:rPr>
-                <w:rFonts w:ascii="DejaVu Sans" w:hAnsi="DejaVu Sans" w:eastAsia="DejaVu Sans" w:cs="DejaVu Sans"/>
-                <w:i w:val="false"/>
-                <w:b w:val="false"/>
-                <w:u w:val="none"/>
-                <w:sz w:val="22"/>
-                <w:szCs w:val="22"/>
-                <w:color w:val="000000"/>
-              </w:rPr>
-              <w:t xml:space="preserve">Type II Diabetes, n (%)</w:t>
+              <w:ind w:left="300" w:right="100" w:firstLine="0" w:firstLineChars="0"/>
+            </w:pPr>
+            <w:r>
+              <w:rPr>
+                <w:rFonts w:ascii="DejaVu Sans" w:hAnsi="DejaVu Sans" w:eastAsia="DejaVu Sans" w:cs="DejaVu Sans"/>
+                <w:i w:val="false"/>
+                <w:b w:val="false"/>
+                <w:u w:val="none"/>
+                <w:sz w:val="22"/>
+                <w:szCs w:val="22"/>
+                <w:color w:val="000000"/>
+              </w:rPr>
+              <w:t xml:space="preserve">2-4 times a week</w:t>
             </w:r>
           </w:p>
         </w:tc>
@@ -4246,14 +4246,14 @@
                 <w:szCs w:val="22"/>
                 <w:color w:val="000000"/>
               </w:rPr>
-              <w:t xml:space="preserve">49,463 (97)</w:t>
+              <w:t xml:space="preserve">30,600 (34)</w:t>
             </w:r>
           </w:p>
         </w:tc>
       </w:tr>
       <w:tr>
         <w:trPr>
-          <w:trHeight w:val="624" w:hRule="auto"/>
+          <w:trHeight w:val="607" w:hRule="auto"/>
         </w:trPr>
         body45
         <w:tc>
@@ -4284,19 +4284,19 @@
                 <w:right w:val="none" w:sz="0" w:space="0" w:color="000000"/>
               </w:pBdr>
               <w:spacing w:after="100" w:before="100" w:line="240"/>
-              <w:ind w:left="100" w:right="100" w:firstLine="0" w:firstLineChars="0"/>
-            </w:pPr>
-            <w:r>
-              <w:rPr>
-                <w:rFonts w:ascii="DejaVu Sans" w:hAnsi="DejaVu Sans" w:eastAsia="DejaVu Sans" w:cs="DejaVu Sans"/>
-                <w:i w:val="false"/>
-                <w:b w:val="false"/>
-                <w:u w:val="none"/>
-                <w:sz w:val="22"/>
-                <w:szCs w:val="22"/>
-                <w:color w:val="000000"/>
-              </w:rPr>
-              <w:t xml:space="preserve">Depression, n (%)</w:t>
+              <w:ind w:left="300" w:right="100" w:firstLine="0" w:firstLineChars="0"/>
+            </w:pPr>
+            <w:r>
+              <w:rPr>
+                <w:rFonts w:ascii="DejaVu Sans" w:hAnsi="DejaVu Sans" w:eastAsia="DejaVu Sans" w:cs="DejaVu Sans"/>
+                <w:i w:val="false"/>
+                <w:b w:val="false"/>
+                <w:u w:val="none"/>
+                <w:sz w:val="22"/>
+                <w:szCs w:val="22"/>
+                <w:color w:val="000000"/>
+              </w:rPr>
+              <w:t xml:space="preserve">More than 4 times a week</w:t>
             </w:r>
           </w:p>
         </w:tc>
@@ -4340,7 +4340,7 @@
                 <w:szCs w:val="22"/>
                 <w:color w:val="000000"/>
               </w:rPr>
-              <w:t xml:space="preserve"/>
+              <w:t xml:space="preserve">43,349 (48)</w:t>
             </w:r>
           </w:p>
         </w:tc>
@@ -4378,19 +4378,19 @@
                 <w:right w:val="none" w:sz="0" w:space="0" w:color="000000"/>
               </w:pBdr>
               <w:spacing w:after="100" w:before="100" w:line="240"/>
-              <w:ind w:left="300" w:right="100" w:firstLine="0" w:firstLineChars="0"/>
-            </w:pPr>
-            <w:r>
-              <w:rPr>
-                <w:rFonts w:ascii="DejaVu Sans" w:hAnsi="DejaVu Sans" w:eastAsia="DejaVu Sans" w:cs="DejaVu Sans"/>
-                <w:i w:val="false"/>
-                <w:b w:val="false"/>
-                <w:u w:val="none"/>
-                <w:sz w:val="22"/>
-                <w:szCs w:val="22"/>
-                <w:color w:val="000000"/>
-              </w:rPr>
-              <w:t xml:space="preserve">Currently Depressed</w:t>
+              <w:ind w:left="100" w:right="100" w:firstLine="0" w:firstLineChars="0"/>
+            </w:pPr>
+            <w:r>
+              <w:rPr>
+                <w:rFonts w:ascii="DejaVu Sans" w:hAnsi="DejaVu Sans" w:eastAsia="DejaVu Sans" w:cs="DejaVu Sans"/>
+                <w:i w:val="false"/>
+                <w:b w:val="false"/>
+                <w:u w:val="none"/>
+                <w:sz w:val="22"/>
+                <w:szCs w:val="22"/>
+                <w:color w:val="000000"/>
+              </w:rPr>
+              <w:t xml:space="preserve">Oily fish, n (%)</w:t>
             </w:r>
           </w:p>
         </w:tc>
@@ -4434,14 +4434,14 @@
                 <w:szCs w:val="22"/>
                 <w:color w:val="000000"/>
               </w:rPr>
-              <w:t xml:space="preserve">9,489 (19)</w:t>
+              <w:t xml:space="preserve"/>
             </w:r>
           </w:p>
         </w:tc>
       </w:tr>
       <w:tr>
         <w:trPr>
-          <w:trHeight w:val="624" w:hRule="auto"/>
+          <w:trHeight w:val="607" w:hRule="auto"/>
         </w:trPr>
         body47
         <w:tc>
@@ -4484,7 +4484,7 @@
                 <w:szCs w:val="22"/>
                 <w:color w:val="000000"/>
               </w:rPr>
-              <w:t xml:space="preserve">Not Currently Depressed</w:t>
+              <w:t xml:space="preserve">Less than 2 times a week</w:t>
             </w:r>
           </w:p>
         </w:tc>
@@ -4528,14 +4528,14 @@
                 <w:szCs w:val="22"/>
                 <w:color w:val="000000"/>
               </w:rPr>
-              <w:t xml:space="preserve">40,137 (81)</w:t>
+              <w:t xml:space="preserve">74,534 (83)</w:t>
             </w:r>
           </w:p>
         </w:tc>
       </w:tr>
       <w:tr>
         <w:trPr>
-          <w:trHeight w:val="624" w:hRule="auto"/>
+          <w:trHeight w:val="607" w:hRule="auto"/>
         </w:trPr>
         body48
         <w:tc>
@@ -4566,19 +4566,19 @@
                 <w:right w:val="none" w:sz="0" w:space="0" w:color="000000"/>
               </w:pBdr>
               <w:spacing w:after="100" w:before="100" w:line="240"/>
-              <w:ind w:left="100" w:right="100" w:firstLine="0" w:firstLineChars="0"/>
-            </w:pPr>
-            <w:r>
-              <w:rPr>
-                <w:rFonts w:ascii="DejaVu Sans" w:hAnsi="DejaVu Sans" w:eastAsia="DejaVu Sans" w:cs="DejaVu Sans"/>
-                <w:i w:val="false"/>
-                <w:b w:val="false"/>
-                <w:u w:val="none"/>
-                <w:sz w:val="22"/>
-                <w:szCs w:val="22"/>
-                <w:color w:val="000000"/>
-              </w:rPr>
-              <w:t xml:space="preserve">Smoking, n (%)</w:t>
+              <w:ind w:left="300" w:right="100" w:firstLine="0" w:firstLineChars="0"/>
+            </w:pPr>
+            <w:r>
+              <w:rPr>
+                <w:rFonts w:ascii="DejaVu Sans" w:hAnsi="DejaVu Sans" w:eastAsia="DejaVu Sans" w:cs="DejaVu Sans"/>
+                <w:i w:val="false"/>
+                <w:b w:val="false"/>
+                <w:u w:val="none"/>
+                <w:sz w:val="22"/>
+                <w:szCs w:val="22"/>
+                <w:color w:val="000000"/>
+              </w:rPr>
+              <w:t xml:space="preserve">2-4 times a week</w:t>
             </w:r>
           </w:p>
         </w:tc>
@@ -4622,7 +4622,7 @@
                 <w:szCs w:val="22"/>
                 <w:color w:val="000000"/>
               </w:rPr>
-              <w:t xml:space="preserve"/>
+              <w:t xml:space="preserve">14,988 (17)</w:t>
             </w:r>
           </w:p>
         </w:tc>
@@ -4672,7 +4672,7 @@
                 <w:szCs w:val="22"/>
                 <w:color w:val="000000"/>
               </w:rPr>
-              <w:t xml:space="preserve">Never</w:t>
+              <w:t xml:space="preserve">More than 4 times a week</w:t>
             </w:r>
           </w:p>
         </w:tc>
@@ -4716,14 +4716,14 @@
                 <w:szCs w:val="22"/>
                 <w:color w:val="000000"/>
               </w:rPr>
-              <w:t xml:space="preserve">29,712 (59)</w:t>
+              <w:t xml:space="preserve">721 (0.8)</w:t>
             </w:r>
           </w:p>
         </w:tc>
       </w:tr>
       <w:tr>
         <w:trPr>
-          <w:trHeight w:val="607" w:hRule="auto"/>
+          <w:trHeight w:val="624" w:hRule="auto"/>
         </w:trPr>
         body50
         <w:tc>
@@ -4754,19 +4754,19 @@
                 <w:right w:val="none" w:sz="0" w:space="0" w:color="000000"/>
               </w:pBdr>
               <w:spacing w:after="100" w:before="100" w:line="240"/>
-              <w:ind w:left="300" w:right="100" w:firstLine="0" w:firstLineChars="0"/>
-            </w:pPr>
-            <w:r>
-              <w:rPr>
-                <w:rFonts w:ascii="DejaVu Sans" w:hAnsi="DejaVu Sans" w:eastAsia="DejaVu Sans" w:cs="DejaVu Sans"/>
-                <w:i w:val="false"/>
-                <w:b w:val="false"/>
-                <w:u w:val="none"/>
-                <w:sz w:val="22"/>
-                <w:szCs w:val="22"/>
-                <w:color w:val="000000"/>
-              </w:rPr>
-              <w:t xml:space="preserve">Previous</w:t>
+              <w:ind w:left="100" w:right="100" w:firstLine="0" w:firstLineChars="0"/>
+            </w:pPr>
+            <w:r>
+              <w:rPr>
+                <w:rFonts w:ascii="DejaVu Sans" w:hAnsi="DejaVu Sans" w:eastAsia="DejaVu Sans" w:cs="DejaVu Sans"/>
+                <w:i w:val="false"/>
+                <w:b w:val="false"/>
+                <w:u w:val="none"/>
+                <w:sz w:val="22"/>
+                <w:szCs w:val="22"/>
+                <w:color w:val="000000"/>
+              </w:rPr>
+              <w:t xml:space="preserve">Non-oily fish, n (%)</w:t>
             </w:r>
           </w:p>
         </w:tc>
@@ -4810,7 +4810,7 @@
                 <w:szCs w:val="22"/>
                 <w:color w:val="000000"/>
               </w:rPr>
-              <w:t xml:space="preserve">18,022 (36)</w:t>
+              <w:t xml:space="preserve"/>
             </w:r>
           </w:p>
         </w:tc>
@@ -4860,7 +4860,7 @@
                 <w:szCs w:val="22"/>
                 <w:color w:val="000000"/>
               </w:rPr>
-              <w:t xml:space="preserve">Current</w:t>
+              <w:t xml:space="preserve">Less than 2 times a week</w:t>
             </w:r>
           </w:p>
         </w:tc>
@@ -4904,7 +4904,7 @@
                 <w:szCs w:val="22"/>
                 <w:color w:val="000000"/>
               </w:rPr>
-              <w:t xml:space="preserve">3,012 (5.9)</w:t>
+              <w:t xml:space="preserve">76,538 (85)</w:t>
             </w:r>
           </w:p>
         </w:tc>
@@ -4942,19 +4942,19 @@
                 <w:right w:val="none" w:sz="0" w:space="0" w:color="000000"/>
               </w:pBdr>
               <w:spacing w:after="100" w:before="100" w:line="240"/>
-              <w:ind w:left="100" w:right="100" w:firstLine="0" w:firstLineChars="0"/>
-            </w:pPr>
-            <w:r>
-              <w:rPr>
-                <w:rFonts w:ascii="DejaVu Sans" w:hAnsi="DejaVu Sans" w:eastAsia="DejaVu Sans" w:cs="DejaVu Sans"/>
-                <w:i w:val="false"/>
-                <w:b w:val="false"/>
-                <w:u w:val="none"/>
-                <w:sz w:val="22"/>
-                <w:szCs w:val="22"/>
-                <w:color w:val="000000"/>
-              </w:rPr>
-              <w:t xml:space="preserve">Alcohol, n (%)</w:t>
+              <w:ind w:left="300" w:right="100" w:firstLine="0" w:firstLineChars="0"/>
+            </w:pPr>
+            <w:r>
+              <w:rPr>
+                <w:rFonts w:ascii="DejaVu Sans" w:hAnsi="DejaVu Sans" w:eastAsia="DejaVu Sans" w:cs="DejaVu Sans"/>
+                <w:i w:val="false"/>
+                <w:b w:val="false"/>
+                <w:u w:val="none"/>
+                <w:sz w:val="22"/>
+                <w:szCs w:val="22"/>
+                <w:color w:val="000000"/>
+              </w:rPr>
+              <w:t xml:space="preserve">2-4 times a week</w:t>
             </w:r>
           </w:p>
         </w:tc>
@@ -4998,7 +4998,7 @@
                 <w:szCs w:val="22"/>
                 <w:color w:val="000000"/>
               </w:rPr>
-              <w:t xml:space="preserve"/>
+              <w:t xml:space="preserve">13,281 (15)</w:t>
             </w:r>
           </w:p>
         </w:tc>
@@ -5048,7 +5048,7 @@
                 <w:szCs w:val="22"/>
                 <w:color w:val="000000"/>
               </w:rPr>
-              <w:t xml:space="preserve">Never</w:t>
+              <w:t xml:space="preserve">More than 4 times a week</w:t>
             </w:r>
           </w:p>
         </w:tc>
@@ -5092,7 +5092,7 @@
                 <w:szCs w:val="22"/>
                 <w:color w:val="000000"/>
               </w:rPr>
-              <w:t xml:space="preserve">2,332 (4.6)</w:t>
+              <w:t xml:space="preserve">424 (0.5)</w:t>
             </w:r>
           </w:p>
         </w:tc>
@@ -5130,19 +5130,19 @@
                 <w:right w:val="none" w:sz="0" w:space="0" w:color="000000"/>
               </w:pBdr>
               <w:spacing w:after="100" w:before="100" w:line="240"/>
-              <w:ind w:left="300" w:right="100" w:firstLine="0" w:firstLineChars="0"/>
-            </w:pPr>
-            <w:r>
-              <w:rPr>
-                <w:rFonts w:ascii="DejaVu Sans" w:hAnsi="DejaVu Sans" w:eastAsia="DejaVu Sans" w:cs="DejaVu Sans"/>
-                <w:i w:val="false"/>
-                <w:b w:val="false"/>
-                <w:u w:val="none"/>
-                <w:sz w:val="22"/>
-                <w:szCs w:val="22"/>
-                <w:color w:val="000000"/>
-              </w:rPr>
-              <w:t xml:space="preserve">Less than once a week</w:t>
+              <w:ind w:left="100" w:right="100" w:firstLine="0" w:firstLineChars="0"/>
+            </w:pPr>
+            <w:r>
+              <w:rPr>
+                <w:rFonts w:ascii="DejaVu Sans" w:hAnsi="DejaVu Sans" w:eastAsia="DejaVu Sans" w:cs="DejaVu Sans"/>
+                <w:i w:val="false"/>
+                <w:b w:val="false"/>
+                <w:u w:val="none"/>
+                <w:sz w:val="22"/>
+                <w:szCs w:val="22"/>
+                <w:color w:val="000000"/>
+              </w:rPr>
+              <w:t xml:space="preserve">Fresh fruit, n (%)</w:t>
             </w:r>
           </w:p>
         </w:tc>
@@ -5186,14 +5186,14 @@
                 <w:szCs w:val="22"/>
                 <w:color w:val="000000"/>
               </w:rPr>
-              <w:t xml:space="preserve">9,087 (18)</w:t>
+              <w:t xml:space="preserve"/>
             </w:r>
           </w:p>
         </w:tc>
       </w:tr>
       <w:tr>
         <w:trPr>
-          <w:trHeight w:val="607" w:hRule="auto"/>
+          <w:trHeight w:val="624" w:hRule="auto"/>
         </w:trPr>
         body55
         <w:tc>
@@ -5236,7 +5236,7 @@
                 <w:szCs w:val="22"/>
                 <w:color w:val="000000"/>
               </w:rPr>
-              <w:t xml:space="preserve">Once or twice a week</w:t>
+              <w:t xml:space="preserve">Less than 2 servings a day</w:t>
             </w:r>
           </w:p>
         </w:tc>
@@ -5280,14 +5280,14 @@
                 <w:szCs w:val="22"/>
                 <w:color w:val="000000"/>
               </w:rPr>
-              <w:t xml:space="preserve">12,992 (26)</w:t>
+              <w:t xml:space="preserve">29,458 (33)</w:t>
             </w:r>
           </w:p>
         </w:tc>
       </w:tr>
       <w:tr>
         <w:trPr>
-          <w:trHeight w:val="607" w:hRule="auto"/>
+          <w:trHeight w:val="624" w:hRule="auto"/>
         </w:trPr>
         body56
         <w:tc>
@@ -5330,7 +5330,7 @@
                 <w:szCs w:val="22"/>
                 <w:color w:val="000000"/>
               </w:rPr>
-              <w:t xml:space="preserve">Three or four times a week</w:t>
+              <w:t xml:space="preserve">Between 2 and 4 servings a day</w:t>
             </w:r>
           </w:p>
         </w:tc>
@@ -5374,7 +5374,7 @@
                 <w:szCs w:val="22"/>
                 <w:color w:val="000000"/>
               </w:rPr>
-              <w:t xml:space="preserve">14,462 (28)</w:t>
+              <w:t xml:space="preserve">54,043 (60)</w:t>
             </w:r>
           </w:p>
         </w:tc>
@@ -5424,7 +5424,7 @@
                 <w:szCs w:val="22"/>
                 <w:color w:val="000000"/>
               </w:rPr>
-              <w:t xml:space="preserve">Daily or almost daily</w:t>
+              <w:t xml:space="preserve">More than 4 servings a day</w:t>
             </w:r>
           </w:p>
         </w:tc>
@@ -5468,14 +5468,14 @@
                 <w:szCs w:val="22"/>
                 <w:color w:val="000000"/>
               </w:rPr>
-              <w:t xml:space="preserve">11,873 (23)</w:t>
+              <w:t xml:space="preserve">6,742 (7.5)</w:t>
             </w:r>
           </w:p>
         </w:tc>
       </w:tr>
       <w:tr>
         <w:trPr>
-          <w:trHeight w:val="607" w:hRule="auto"/>
+          <w:trHeight w:val="624" w:hRule="auto"/>
         </w:trPr>
         body58
         <w:tc>
@@ -5518,7 +5518,7 @@
                 <w:szCs w:val="22"/>
                 <w:color w:val="000000"/>
               </w:rPr>
-              <w:t xml:space="preserve">Processed meat, n (%)</w:t>
+              <w:t xml:space="preserve">Cooked vegetables, n (%)</w:t>
             </w:r>
           </w:p>
         </w:tc>
@@ -5569,7 +5569,7 @@
       </w:tr>
       <w:tr>
         <w:trPr>
-          <w:trHeight w:val="607" w:hRule="auto"/>
+          <w:trHeight w:val="624" w:hRule="auto"/>
         </w:trPr>
         body59
         <w:tc>
@@ -5612,7 +5612,7 @@
                 <w:szCs w:val="22"/>
                 <w:color w:val="000000"/>
               </w:rPr>
-              <w:t xml:space="preserve">Less than 2 times a week</w:t>
+              <w:t xml:space="preserve">Less than 2 servings a day</w:t>
             </w:r>
           </w:p>
         </w:tc>
@@ -5656,14 +5656,14 @@
                 <w:szCs w:val="22"/>
                 <w:color w:val="000000"/>
               </w:rPr>
-              <w:t xml:space="preserve">36,470 (72)</w:t>
+              <w:t xml:space="preserve">15,369 (17)</w:t>
             </w:r>
           </w:p>
         </w:tc>
       </w:tr>
       <w:tr>
         <w:trPr>
-          <w:trHeight w:val="607" w:hRule="auto"/>
+          <w:trHeight w:val="624" w:hRule="auto"/>
         </w:trPr>
         body60
         <w:tc>
@@ -5706,7 +5706,7 @@
                 <w:szCs w:val="22"/>
                 <w:color w:val="000000"/>
               </w:rPr>
-              <w:t xml:space="preserve">2-4 times a week</w:t>
+              <w:t xml:space="preserve">Between 2 and 4 servings a day</w:t>
             </w:r>
           </w:p>
         </w:tc>
@@ -5750,14 +5750,14 @@
                 <w:szCs w:val="22"/>
                 <w:color w:val="000000"/>
               </w:rPr>
-              <w:t xml:space="preserve">12,584 (25)</w:t>
+              <w:t xml:space="preserve">66,466 (74)</w:t>
             </w:r>
           </w:p>
         </w:tc>
       </w:tr>
       <w:tr>
         <w:trPr>
-          <w:trHeight w:val="607" w:hRule="auto"/>
+          <w:trHeight w:val="624" w:hRule="auto"/>
         </w:trPr>
         body61
         <w:tc>
@@ -5800,7 +5800,7 @@
                 <w:szCs w:val="22"/>
                 <w:color w:val="000000"/>
               </w:rPr>
-              <w:t xml:space="preserve">More than 4 times a week</w:t>
+              <w:t xml:space="preserve">More than 4 servings a day</w:t>
             </w:r>
           </w:p>
         </w:tc>
@@ -5844,14 +5844,14 @@
                 <w:szCs w:val="22"/>
                 <w:color w:val="000000"/>
               </w:rPr>
-              <w:t xml:space="preserve">1,692 (3.3)</w:t>
+              <w:t xml:space="preserve">8,408 (9.3)</w:t>
             </w:r>
           </w:p>
         </w:tc>
       </w:tr>
       <w:tr>
         <w:trPr>
-          <w:trHeight w:val="607" w:hRule="auto"/>
+          <w:trHeight w:val="624" w:hRule="auto"/>
         </w:trPr>
         body62
         <w:tc>
@@ -5894,7 +5894,7 @@
                 <w:szCs w:val="22"/>
                 <w:color w:val="000000"/>
               </w:rPr>
-              <w:t xml:space="preserve">Red meat, n (%)</w:t>
+              <w:t xml:space="preserve">Greenspace 300m from residence, Median (Q1, Q3)</w:t>
             </w:r>
           </w:p>
         </w:tc>
@@ -5938,7 +5938,7 @@
                 <w:szCs w:val="22"/>
                 <w:color w:val="000000"/>
               </w:rPr>
-              <w:t xml:space="preserve"/>
+              <w:t xml:space="preserve">0.1 (0.0, 0.6)</w:t>
             </w:r>
           </w:p>
         </w:tc>
@@ -5976,19 +5976,19 @@
                 <w:right w:val="none" w:sz="0" w:space="0" w:color="000000"/>
               </w:pBdr>
               <w:spacing w:after="100" w:before="100" w:line="240"/>
-              <w:ind w:left="300" w:right="100" w:firstLine="0" w:firstLineChars="0"/>
-            </w:pPr>
-            <w:r>
-              <w:rPr>
-                <w:rFonts w:ascii="DejaVu Sans" w:hAnsi="DejaVu Sans" w:eastAsia="DejaVu Sans" w:cs="DejaVu Sans"/>
-                <w:i w:val="false"/>
-                <w:b w:val="false"/>
-                <w:u w:val="none"/>
-                <w:sz w:val="22"/>
-                <w:szCs w:val="22"/>
-                <w:color w:val="000000"/>
-              </w:rPr>
-              <w:t xml:space="preserve">Less than 2 times a week</w:t>
+              <w:ind w:left="100" w:right="100" w:firstLine="0" w:firstLineChars="0"/>
+            </w:pPr>
+            <w:r>
+              <w:rPr>
+                <w:rFonts w:ascii="DejaVu Sans" w:hAnsi="DejaVu Sans" w:eastAsia="DejaVu Sans" w:cs="DejaVu Sans"/>
+                <w:i w:val="false"/>
+                <w:b w:val="false"/>
+                <w:u w:val="none"/>
+                <w:sz w:val="22"/>
+                <w:szCs w:val="22"/>
+                <w:color w:val="000000"/>
+              </w:rPr>
+              <w:t xml:space="preserve">Water 300m from residence, Median (Q1, Q3)</w:t>
             </w:r>
           </w:p>
         </w:tc>
@@ -6032,7 +6032,7 @@
                 <w:szCs w:val="22"/>
                 <w:color w:val="000000"/>
               </w:rPr>
-              <w:t xml:space="preserve">9,137 (18)</w:t>
+              <w:t xml:space="preserve">29.8 (16.8, 50.3)</w:t>
             </w:r>
           </w:p>
         </w:tc>
@@ -6045,7 +6045,7 @@
         <w:tc>
           <w:tcPr>
             <w:tcBorders>
-              <w:bottom w:val="none" w:sz="0" w:space="0" w:color="000000"/>
+              <w:bottom w:val="single" w:sz="8" w:space="0" w:color="000000"/>
               <w:top w:val="none" w:sz="0" w:space="0" w:color="000000"/>
               <w:left w:val="none" w:sz="0" w:space="0" w:color="000000"/>
               <w:right w:val="none" w:sz="0" w:space="0" w:color="000000"/>
@@ -6070,26 +6070,26 @@
                 <w:right w:val="none" w:sz="0" w:space="0" w:color="000000"/>
               </w:pBdr>
               <w:spacing w:after="100" w:before="100" w:line="240"/>
-              <w:ind w:left="300" w:right="100" w:firstLine="0" w:firstLineChars="0"/>
-            </w:pPr>
-            <w:r>
-              <w:rPr>
-                <w:rFonts w:ascii="DejaVu Sans" w:hAnsi="DejaVu Sans" w:eastAsia="DejaVu Sans" w:cs="DejaVu Sans"/>
-                <w:i w:val="false"/>
-                <w:b w:val="false"/>
-                <w:u w:val="none"/>
-                <w:sz w:val="22"/>
-                <w:szCs w:val="22"/>
-                <w:color w:val="000000"/>
-              </w:rPr>
-              <w:t xml:space="preserve">2-4 times a week</w:t>
-            </w:r>
-          </w:p>
-        </w:tc>
-        <w:tc>
-          <w:tcPr>
-            <w:tcBorders>
-              <w:bottom w:val="none" w:sz="0" w:space="0" w:color="000000"/>
+              <w:ind w:left="100" w:right="100" w:firstLine="0" w:firstLineChars="0"/>
+            </w:pPr>
+            <w:r>
+              <w:rPr>
+                <w:rFonts w:ascii="DejaVu Sans" w:hAnsi="DejaVu Sans" w:eastAsia="DejaVu Sans" w:cs="DejaVu Sans"/>
+                <w:i w:val="false"/>
+                <w:b w:val="false"/>
+                <w:u w:val="none"/>
+                <w:sz w:val="22"/>
+                <w:szCs w:val="22"/>
+                <w:color w:val="000000"/>
+              </w:rPr>
+              <w:t xml:space="preserve">Natural env. 300m from residence, Median (Q1, Q3)</w:t>
+            </w:r>
+          </w:p>
+        </w:tc>
+        <w:tc>
+          <w:tcPr>
+            <w:tcBorders>
+              <w:bottom w:val="single" w:sz="8" w:space="0" w:color="000000"/>
               <w:top w:val="none" w:sz="0" w:space="0" w:color="000000"/>
               <w:left w:val="none" w:sz="0" w:space="0" w:color="000000"/>
               <w:right w:val="none" w:sz="0" w:space="0" w:color="000000"/>
@@ -6126,1887 +6126,7 @@
                 <w:szCs w:val="22"/>
                 <w:color w:val="000000"/>
               </w:rPr>
-              <w:t xml:space="preserve">17,353 (34)</w:t>
-            </w:r>
-          </w:p>
-        </w:tc>
-      </w:tr>
-      <w:tr>
-        <w:trPr>
-          <w:trHeight w:val="607" w:hRule="auto"/>
-        </w:trPr>
-        body65
-        <w:tc>
-          <w:tcPr>
-            <w:tcBorders>
-              <w:bottom w:val="none" w:sz="0" w:space="0" w:color="000000"/>
-              <w:top w:val="none" w:sz="0" w:space="0" w:color="000000"/>
-              <w:left w:val="none" w:sz="0" w:space="0" w:color="000000"/>
-              <w:right w:val="none" w:sz="0" w:space="0" w:color="000000"/>
-            </w:tcBorders>
-            <w:shd w:val="clear" w:color="auto" w:fill="FFFFFF"/>
-            <w:tcMar>
-              <w:top w:w="0" w:type="dxa"/>
-              <w:bottom w:w="0" w:type="dxa"/>
-              <w:left w:w="0" w:type="dxa"/>
-              <w:right w:w="0" w:type="dxa"/>
-            </w:tcMar>
-            <w:vAlign w:val="top"/>
-          </w:tcPr>
-          <w:p>
-            <w:pPr>
-              <w:pStyle w:val="Normal"/>
-              <w:jc w:val="left"/>
-              <w:pBdr>
-                <w:bottom w:val="none" w:sz="0" w:space="0" w:color="000000"/>
-                <w:top w:val="none" w:sz="0" w:space="0" w:color="000000"/>
-                <w:left w:val="none" w:sz="0" w:space="0" w:color="000000"/>
-                <w:right w:val="none" w:sz="0" w:space="0" w:color="000000"/>
-              </w:pBdr>
-              <w:spacing w:after="100" w:before="100" w:line="240"/>
-              <w:ind w:left="300" w:right="100" w:firstLine="0" w:firstLineChars="0"/>
-            </w:pPr>
-            <w:r>
-              <w:rPr>
-                <w:rFonts w:ascii="DejaVu Sans" w:hAnsi="DejaVu Sans" w:eastAsia="DejaVu Sans" w:cs="DejaVu Sans"/>
-                <w:i w:val="false"/>
-                <w:b w:val="false"/>
-                <w:u w:val="none"/>
-                <w:sz w:val="22"/>
-                <w:szCs w:val="22"/>
-                <w:color w:val="000000"/>
-              </w:rPr>
-              <w:t xml:space="preserve">More than 4 times a week</w:t>
-            </w:r>
-          </w:p>
-        </w:tc>
-        <w:tc>
-          <w:tcPr>
-            <w:tcBorders>
-              <w:bottom w:val="none" w:sz="0" w:space="0" w:color="000000"/>
-              <w:top w:val="none" w:sz="0" w:space="0" w:color="000000"/>
-              <w:left w:val="none" w:sz="0" w:space="0" w:color="000000"/>
-              <w:right w:val="none" w:sz="0" w:space="0" w:color="000000"/>
-            </w:tcBorders>
-            <w:shd w:val="clear" w:color="auto" w:fill="FFFFFF"/>
-            <w:tcMar>
-              <w:top w:w="0" w:type="dxa"/>
-              <w:bottom w:w="0" w:type="dxa"/>
-              <w:left w:w="0" w:type="dxa"/>
-              <w:right w:w="0" w:type="dxa"/>
-            </w:tcMar>
-            <w:vAlign w:val="top"/>
-          </w:tcPr>
-          <w:p>
-            <w:pPr>
-              <w:pStyle w:val="Normal"/>
-              <w:jc w:val="center"/>
-              <w:pBdr>
-                <w:bottom w:val="none" w:sz="0" w:space="0" w:color="000000"/>
-                <w:top w:val="none" w:sz="0" w:space="0" w:color="000000"/>
-                <w:left w:val="none" w:sz="0" w:space="0" w:color="000000"/>
-                <w:right w:val="none" w:sz="0" w:space="0" w:color="000000"/>
-              </w:pBdr>
-              <w:spacing w:after="100" w:before="100" w:line="240"/>
-              <w:ind w:left="100" w:right="100" w:firstLine="0" w:firstLineChars="0"/>
-            </w:pPr>
-            <w:r>
-              <w:rPr>
-                <w:rFonts w:ascii="DejaVu Sans" w:hAnsi="DejaVu Sans" w:eastAsia="DejaVu Sans" w:cs="DejaVu Sans"/>
-                <w:i w:val="false"/>
-                <w:b w:val="false"/>
-                <w:u w:val="none"/>
-                <w:sz w:val="22"/>
-                <w:szCs w:val="22"/>
-                <w:color w:val="000000"/>
-              </w:rPr>
-              <w:t xml:space="preserve">24,256 (48)</w:t>
-            </w:r>
-          </w:p>
-        </w:tc>
-      </w:tr>
-      <w:tr>
-        <w:trPr>
-          <w:trHeight w:val="624" w:hRule="auto"/>
-        </w:trPr>
-        body66
-        <w:tc>
-          <w:tcPr>
-            <w:tcBorders>
-              <w:bottom w:val="none" w:sz="0" w:space="0" w:color="000000"/>
-              <w:top w:val="none" w:sz="0" w:space="0" w:color="000000"/>
-              <w:left w:val="none" w:sz="0" w:space="0" w:color="000000"/>
-              <w:right w:val="none" w:sz="0" w:space="0" w:color="000000"/>
-            </w:tcBorders>
-            <w:shd w:val="clear" w:color="auto" w:fill="FFFFFF"/>
-            <w:tcMar>
-              <w:top w:w="0" w:type="dxa"/>
-              <w:bottom w:w="0" w:type="dxa"/>
-              <w:left w:w="0" w:type="dxa"/>
-              <w:right w:w="0" w:type="dxa"/>
-            </w:tcMar>
-            <w:vAlign w:val="top"/>
-          </w:tcPr>
-          <w:p>
-            <w:pPr>
-              <w:pStyle w:val="Normal"/>
-              <w:jc w:val="left"/>
-              <w:pBdr>
-                <w:bottom w:val="none" w:sz="0" w:space="0" w:color="000000"/>
-                <w:top w:val="none" w:sz="0" w:space="0" w:color="000000"/>
-                <w:left w:val="none" w:sz="0" w:space="0" w:color="000000"/>
-                <w:right w:val="none" w:sz="0" w:space="0" w:color="000000"/>
-              </w:pBdr>
-              <w:spacing w:after="100" w:before="100" w:line="240"/>
-              <w:ind w:left="100" w:right="100" w:firstLine="0" w:firstLineChars="0"/>
-            </w:pPr>
-            <w:r>
-              <w:rPr>
-                <w:rFonts w:ascii="DejaVu Sans" w:hAnsi="DejaVu Sans" w:eastAsia="DejaVu Sans" w:cs="DejaVu Sans"/>
-                <w:i w:val="false"/>
-                <w:b w:val="false"/>
-                <w:u w:val="none"/>
-                <w:sz w:val="22"/>
-                <w:szCs w:val="22"/>
-                <w:color w:val="000000"/>
-              </w:rPr>
-              <w:t xml:space="preserve">Oily fish, n (%)</w:t>
-            </w:r>
-          </w:p>
-        </w:tc>
-        <w:tc>
-          <w:tcPr>
-            <w:tcBorders>
-              <w:bottom w:val="none" w:sz="0" w:space="0" w:color="000000"/>
-              <w:top w:val="none" w:sz="0" w:space="0" w:color="000000"/>
-              <w:left w:val="none" w:sz="0" w:space="0" w:color="000000"/>
-              <w:right w:val="none" w:sz="0" w:space="0" w:color="000000"/>
-            </w:tcBorders>
-            <w:shd w:val="clear" w:color="auto" w:fill="FFFFFF"/>
-            <w:tcMar>
-              <w:top w:w="0" w:type="dxa"/>
-              <w:bottom w:w="0" w:type="dxa"/>
-              <w:left w:w="0" w:type="dxa"/>
-              <w:right w:w="0" w:type="dxa"/>
-            </w:tcMar>
-            <w:vAlign w:val="top"/>
-          </w:tcPr>
-          <w:p>
-            <w:pPr>
-              <w:pStyle w:val="Normal"/>
-              <w:jc w:val="center"/>
-              <w:pBdr>
-                <w:bottom w:val="none" w:sz="0" w:space="0" w:color="000000"/>
-                <w:top w:val="none" w:sz="0" w:space="0" w:color="000000"/>
-                <w:left w:val="none" w:sz="0" w:space="0" w:color="000000"/>
-                <w:right w:val="none" w:sz="0" w:space="0" w:color="000000"/>
-              </w:pBdr>
-              <w:spacing w:after="100" w:before="100" w:line="240"/>
-              <w:ind w:left="100" w:right="100" w:firstLine="0" w:firstLineChars="0"/>
-            </w:pPr>
-            <w:r>
-              <w:rPr>
-                <w:rFonts w:ascii="DejaVu Sans" w:hAnsi="DejaVu Sans" w:eastAsia="DejaVu Sans" w:cs="DejaVu Sans"/>
-                <w:i w:val="false"/>
-                <w:b w:val="false"/>
-                <w:u w:val="none"/>
-                <w:sz w:val="22"/>
-                <w:szCs w:val="22"/>
-                <w:color w:val="000000"/>
-              </w:rPr>
-              <w:t xml:space="preserve"/>
-            </w:r>
-          </w:p>
-        </w:tc>
-      </w:tr>
-      <w:tr>
-        <w:trPr>
-          <w:trHeight w:val="607" w:hRule="auto"/>
-        </w:trPr>
-        body67
-        <w:tc>
-          <w:tcPr>
-            <w:tcBorders>
-              <w:bottom w:val="none" w:sz="0" w:space="0" w:color="000000"/>
-              <w:top w:val="none" w:sz="0" w:space="0" w:color="000000"/>
-              <w:left w:val="none" w:sz="0" w:space="0" w:color="000000"/>
-              <w:right w:val="none" w:sz="0" w:space="0" w:color="000000"/>
-            </w:tcBorders>
-            <w:shd w:val="clear" w:color="auto" w:fill="FFFFFF"/>
-            <w:tcMar>
-              <w:top w:w="0" w:type="dxa"/>
-              <w:bottom w:w="0" w:type="dxa"/>
-              <w:left w:w="0" w:type="dxa"/>
-              <w:right w:w="0" w:type="dxa"/>
-            </w:tcMar>
-            <w:vAlign w:val="top"/>
-          </w:tcPr>
-          <w:p>
-            <w:pPr>
-              <w:pStyle w:val="Normal"/>
-              <w:jc w:val="left"/>
-              <w:pBdr>
-                <w:bottom w:val="none" w:sz="0" w:space="0" w:color="000000"/>
-                <w:top w:val="none" w:sz="0" w:space="0" w:color="000000"/>
-                <w:left w:val="none" w:sz="0" w:space="0" w:color="000000"/>
-                <w:right w:val="none" w:sz="0" w:space="0" w:color="000000"/>
-              </w:pBdr>
-              <w:spacing w:after="100" w:before="100" w:line="240"/>
-              <w:ind w:left="300" w:right="100" w:firstLine="0" w:firstLineChars="0"/>
-            </w:pPr>
-            <w:r>
-              <w:rPr>
-                <w:rFonts w:ascii="DejaVu Sans" w:hAnsi="DejaVu Sans" w:eastAsia="DejaVu Sans" w:cs="DejaVu Sans"/>
-                <w:i w:val="false"/>
-                <w:b w:val="false"/>
-                <w:u w:val="none"/>
-                <w:sz w:val="22"/>
-                <w:szCs w:val="22"/>
-                <w:color w:val="000000"/>
-              </w:rPr>
-              <w:t xml:space="preserve">Less than 2 times a week</w:t>
-            </w:r>
-          </w:p>
-        </w:tc>
-        <w:tc>
-          <w:tcPr>
-            <w:tcBorders>
-              <w:bottom w:val="none" w:sz="0" w:space="0" w:color="000000"/>
-              <w:top w:val="none" w:sz="0" w:space="0" w:color="000000"/>
-              <w:left w:val="none" w:sz="0" w:space="0" w:color="000000"/>
-              <w:right w:val="none" w:sz="0" w:space="0" w:color="000000"/>
-            </w:tcBorders>
-            <w:shd w:val="clear" w:color="auto" w:fill="FFFFFF"/>
-            <w:tcMar>
-              <w:top w:w="0" w:type="dxa"/>
-              <w:bottom w:w="0" w:type="dxa"/>
-              <w:left w:w="0" w:type="dxa"/>
-              <w:right w:w="0" w:type="dxa"/>
-            </w:tcMar>
-            <w:vAlign w:val="top"/>
-          </w:tcPr>
-          <w:p>
-            <w:pPr>
-              <w:pStyle w:val="Normal"/>
-              <w:jc w:val="center"/>
-              <w:pBdr>
-                <w:bottom w:val="none" w:sz="0" w:space="0" w:color="000000"/>
-                <w:top w:val="none" w:sz="0" w:space="0" w:color="000000"/>
-                <w:left w:val="none" w:sz="0" w:space="0" w:color="000000"/>
-                <w:right w:val="none" w:sz="0" w:space="0" w:color="000000"/>
-              </w:pBdr>
-              <w:spacing w:after="100" w:before="100" w:line="240"/>
-              <w:ind w:left="100" w:right="100" w:firstLine="0" w:firstLineChars="0"/>
-            </w:pPr>
-            <w:r>
-              <w:rPr>
-                <w:rFonts w:ascii="DejaVu Sans" w:hAnsi="DejaVu Sans" w:eastAsia="DejaVu Sans" w:cs="DejaVu Sans"/>
-                <w:i w:val="false"/>
-                <w:b w:val="false"/>
-                <w:u w:val="none"/>
-                <w:sz w:val="22"/>
-                <w:szCs w:val="22"/>
-                <w:color w:val="000000"/>
-              </w:rPr>
-              <w:t xml:space="preserve">40,940 (81)</w:t>
-            </w:r>
-          </w:p>
-        </w:tc>
-      </w:tr>
-      <w:tr>
-        <w:trPr>
-          <w:trHeight w:val="607" w:hRule="auto"/>
-        </w:trPr>
-        body68
-        <w:tc>
-          <w:tcPr>
-            <w:tcBorders>
-              <w:bottom w:val="none" w:sz="0" w:space="0" w:color="000000"/>
-              <w:top w:val="none" w:sz="0" w:space="0" w:color="000000"/>
-              <w:left w:val="none" w:sz="0" w:space="0" w:color="000000"/>
-              <w:right w:val="none" w:sz="0" w:space="0" w:color="000000"/>
-            </w:tcBorders>
-            <w:shd w:val="clear" w:color="auto" w:fill="FFFFFF"/>
-            <w:tcMar>
-              <w:top w:w="0" w:type="dxa"/>
-              <w:bottom w:w="0" w:type="dxa"/>
-              <w:left w:w="0" w:type="dxa"/>
-              <w:right w:w="0" w:type="dxa"/>
-            </w:tcMar>
-            <w:vAlign w:val="top"/>
-          </w:tcPr>
-          <w:p>
-            <w:pPr>
-              <w:pStyle w:val="Normal"/>
-              <w:jc w:val="left"/>
-              <w:pBdr>
-                <w:bottom w:val="none" w:sz="0" w:space="0" w:color="000000"/>
-                <w:top w:val="none" w:sz="0" w:space="0" w:color="000000"/>
-                <w:left w:val="none" w:sz="0" w:space="0" w:color="000000"/>
-                <w:right w:val="none" w:sz="0" w:space="0" w:color="000000"/>
-              </w:pBdr>
-              <w:spacing w:after="100" w:before="100" w:line="240"/>
-              <w:ind w:left="300" w:right="100" w:firstLine="0" w:firstLineChars="0"/>
-            </w:pPr>
-            <w:r>
-              <w:rPr>
-                <w:rFonts w:ascii="DejaVu Sans" w:hAnsi="DejaVu Sans" w:eastAsia="DejaVu Sans" w:cs="DejaVu Sans"/>
-                <w:i w:val="false"/>
-                <w:b w:val="false"/>
-                <w:u w:val="none"/>
-                <w:sz w:val="22"/>
-                <w:szCs w:val="22"/>
-                <w:color w:val="000000"/>
-              </w:rPr>
-              <w:t xml:space="preserve">2-4 times a week</w:t>
-            </w:r>
-          </w:p>
-        </w:tc>
-        <w:tc>
-          <w:tcPr>
-            <w:tcBorders>
-              <w:bottom w:val="none" w:sz="0" w:space="0" w:color="000000"/>
-              <w:top w:val="none" w:sz="0" w:space="0" w:color="000000"/>
-              <w:left w:val="none" w:sz="0" w:space="0" w:color="000000"/>
-              <w:right w:val="none" w:sz="0" w:space="0" w:color="000000"/>
-            </w:tcBorders>
-            <w:shd w:val="clear" w:color="auto" w:fill="FFFFFF"/>
-            <w:tcMar>
-              <w:top w:w="0" w:type="dxa"/>
-              <w:bottom w:w="0" w:type="dxa"/>
-              <w:left w:w="0" w:type="dxa"/>
-              <w:right w:w="0" w:type="dxa"/>
-            </w:tcMar>
-            <w:vAlign w:val="top"/>
-          </w:tcPr>
-          <w:p>
-            <w:pPr>
-              <w:pStyle w:val="Normal"/>
-              <w:jc w:val="center"/>
-              <w:pBdr>
-                <w:bottom w:val="none" w:sz="0" w:space="0" w:color="000000"/>
-                <w:top w:val="none" w:sz="0" w:space="0" w:color="000000"/>
-                <w:left w:val="none" w:sz="0" w:space="0" w:color="000000"/>
-                <w:right w:val="none" w:sz="0" w:space="0" w:color="000000"/>
-              </w:pBdr>
-              <w:spacing w:after="100" w:before="100" w:line="240"/>
-              <w:ind w:left="100" w:right="100" w:firstLine="0" w:firstLineChars="0"/>
-            </w:pPr>
-            <w:r>
-              <w:rPr>
-                <w:rFonts w:ascii="DejaVu Sans" w:hAnsi="DejaVu Sans" w:eastAsia="DejaVu Sans" w:cs="DejaVu Sans"/>
-                <w:i w:val="false"/>
-                <w:b w:val="false"/>
-                <w:u w:val="none"/>
-                <w:sz w:val="22"/>
-                <w:szCs w:val="22"/>
-                <w:color w:val="000000"/>
-              </w:rPr>
-              <w:t xml:space="preserve">9,344 (18)</w:t>
-            </w:r>
-          </w:p>
-        </w:tc>
-      </w:tr>
-      <w:tr>
-        <w:trPr>
-          <w:trHeight w:val="607" w:hRule="auto"/>
-        </w:trPr>
-        body69
-        <w:tc>
-          <w:tcPr>
-            <w:tcBorders>
-              <w:bottom w:val="none" w:sz="0" w:space="0" w:color="000000"/>
-              <w:top w:val="none" w:sz="0" w:space="0" w:color="000000"/>
-              <w:left w:val="none" w:sz="0" w:space="0" w:color="000000"/>
-              <w:right w:val="none" w:sz="0" w:space="0" w:color="000000"/>
-            </w:tcBorders>
-            <w:shd w:val="clear" w:color="auto" w:fill="FFFFFF"/>
-            <w:tcMar>
-              <w:top w:w="0" w:type="dxa"/>
-              <w:bottom w:w="0" w:type="dxa"/>
-              <w:left w:w="0" w:type="dxa"/>
-              <w:right w:w="0" w:type="dxa"/>
-            </w:tcMar>
-            <w:vAlign w:val="top"/>
-          </w:tcPr>
-          <w:p>
-            <w:pPr>
-              <w:pStyle w:val="Normal"/>
-              <w:jc w:val="left"/>
-              <w:pBdr>
-                <w:bottom w:val="none" w:sz="0" w:space="0" w:color="000000"/>
-                <w:top w:val="none" w:sz="0" w:space="0" w:color="000000"/>
-                <w:left w:val="none" w:sz="0" w:space="0" w:color="000000"/>
-                <w:right w:val="none" w:sz="0" w:space="0" w:color="000000"/>
-              </w:pBdr>
-              <w:spacing w:after="100" w:before="100" w:line="240"/>
-              <w:ind w:left="300" w:right="100" w:firstLine="0" w:firstLineChars="0"/>
-            </w:pPr>
-            <w:r>
-              <w:rPr>
-                <w:rFonts w:ascii="DejaVu Sans" w:hAnsi="DejaVu Sans" w:eastAsia="DejaVu Sans" w:cs="DejaVu Sans"/>
-                <w:i w:val="false"/>
-                <w:b w:val="false"/>
-                <w:u w:val="none"/>
-                <w:sz w:val="22"/>
-                <w:szCs w:val="22"/>
-                <w:color w:val="000000"/>
-              </w:rPr>
-              <w:t xml:space="preserve">More than 4 times a week</w:t>
-            </w:r>
-          </w:p>
-        </w:tc>
-        <w:tc>
-          <w:tcPr>
-            <w:tcBorders>
-              <w:bottom w:val="none" w:sz="0" w:space="0" w:color="000000"/>
-              <w:top w:val="none" w:sz="0" w:space="0" w:color="000000"/>
-              <w:left w:val="none" w:sz="0" w:space="0" w:color="000000"/>
-              <w:right w:val="none" w:sz="0" w:space="0" w:color="000000"/>
-            </w:tcBorders>
-            <w:shd w:val="clear" w:color="auto" w:fill="FFFFFF"/>
-            <w:tcMar>
-              <w:top w:w="0" w:type="dxa"/>
-              <w:bottom w:w="0" w:type="dxa"/>
-              <w:left w:w="0" w:type="dxa"/>
-              <w:right w:w="0" w:type="dxa"/>
-            </w:tcMar>
-            <w:vAlign w:val="top"/>
-          </w:tcPr>
-          <w:p>
-            <w:pPr>
-              <w:pStyle w:val="Normal"/>
-              <w:jc w:val="center"/>
-              <w:pBdr>
-                <w:bottom w:val="none" w:sz="0" w:space="0" w:color="000000"/>
-                <w:top w:val="none" w:sz="0" w:space="0" w:color="000000"/>
-                <w:left w:val="none" w:sz="0" w:space="0" w:color="000000"/>
-                <w:right w:val="none" w:sz="0" w:space="0" w:color="000000"/>
-              </w:pBdr>
-              <w:spacing w:after="100" w:before="100" w:line="240"/>
-              <w:ind w:left="100" w:right="100" w:firstLine="0" w:firstLineChars="0"/>
-            </w:pPr>
-            <w:r>
-              <w:rPr>
-                <w:rFonts w:ascii="DejaVu Sans" w:hAnsi="DejaVu Sans" w:eastAsia="DejaVu Sans" w:cs="DejaVu Sans"/>
-                <w:i w:val="false"/>
-                <w:b w:val="false"/>
-                <w:u w:val="none"/>
-                <w:sz w:val="22"/>
-                <w:szCs w:val="22"/>
-                <w:color w:val="000000"/>
-              </w:rPr>
-              <w:t xml:space="preserve">462 (0.9)</w:t>
-            </w:r>
-          </w:p>
-        </w:tc>
-      </w:tr>
-      <w:tr>
-        <w:trPr>
-          <w:trHeight w:val="624" w:hRule="auto"/>
-        </w:trPr>
-        body70
-        <w:tc>
-          <w:tcPr>
-            <w:tcBorders>
-              <w:bottom w:val="none" w:sz="0" w:space="0" w:color="000000"/>
-              <w:top w:val="none" w:sz="0" w:space="0" w:color="000000"/>
-              <w:left w:val="none" w:sz="0" w:space="0" w:color="000000"/>
-              <w:right w:val="none" w:sz="0" w:space="0" w:color="000000"/>
-            </w:tcBorders>
-            <w:shd w:val="clear" w:color="auto" w:fill="FFFFFF"/>
-            <w:tcMar>
-              <w:top w:w="0" w:type="dxa"/>
-              <w:bottom w:w="0" w:type="dxa"/>
-              <w:left w:w="0" w:type="dxa"/>
-              <w:right w:w="0" w:type="dxa"/>
-            </w:tcMar>
-            <w:vAlign w:val="top"/>
-          </w:tcPr>
-          <w:p>
-            <w:pPr>
-              <w:pStyle w:val="Normal"/>
-              <w:jc w:val="left"/>
-              <w:pBdr>
-                <w:bottom w:val="none" w:sz="0" w:space="0" w:color="000000"/>
-                <w:top w:val="none" w:sz="0" w:space="0" w:color="000000"/>
-                <w:left w:val="none" w:sz="0" w:space="0" w:color="000000"/>
-                <w:right w:val="none" w:sz="0" w:space="0" w:color="000000"/>
-              </w:pBdr>
-              <w:spacing w:after="100" w:before="100" w:line="240"/>
-              <w:ind w:left="100" w:right="100" w:firstLine="0" w:firstLineChars="0"/>
-            </w:pPr>
-            <w:r>
-              <w:rPr>
-                <w:rFonts w:ascii="DejaVu Sans" w:hAnsi="DejaVu Sans" w:eastAsia="DejaVu Sans" w:cs="DejaVu Sans"/>
-                <w:i w:val="false"/>
-                <w:b w:val="false"/>
-                <w:u w:val="none"/>
-                <w:sz w:val="22"/>
-                <w:szCs w:val="22"/>
-                <w:color w:val="000000"/>
-              </w:rPr>
-              <w:t xml:space="preserve">Non-oily fish, n (%)</w:t>
-            </w:r>
-          </w:p>
-        </w:tc>
-        <w:tc>
-          <w:tcPr>
-            <w:tcBorders>
-              <w:bottom w:val="none" w:sz="0" w:space="0" w:color="000000"/>
-              <w:top w:val="none" w:sz="0" w:space="0" w:color="000000"/>
-              <w:left w:val="none" w:sz="0" w:space="0" w:color="000000"/>
-              <w:right w:val="none" w:sz="0" w:space="0" w:color="000000"/>
-            </w:tcBorders>
-            <w:shd w:val="clear" w:color="auto" w:fill="FFFFFF"/>
-            <w:tcMar>
-              <w:top w:w="0" w:type="dxa"/>
-              <w:bottom w:w="0" w:type="dxa"/>
-              <w:left w:w="0" w:type="dxa"/>
-              <w:right w:w="0" w:type="dxa"/>
-            </w:tcMar>
-            <w:vAlign w:val="top"/>
-          </w:tcPr>
-          <w:p>
-            <w:pPr>
-              <w:pStyle w:val="Normal"/>
-              <w:jc w:val="center"/>
-              <w:pBdr>
-                <w:bottom w:val="none" w:sz="0" w:space="0" w:color="000000"/>
-                <w:top w:val="none" w:sz="0" w:space="0" w:color="000000"/>
-                <w:left w:val="none" w:sz="0" w:space="0" w:color="000000"/>
-                <w:right w:val="none" w:sz="0" w:space="0" w:color="000000"/>
-              </w:pBdr>
-              <w:spacing w:after="100" w:before="100" w:line="240"/>
-              <w:ind w:left="100" w:right="100" w:firstLine="0" w:firstLineChars="0"/>
-            </w:pPr>
-            <w:r>
-              <w:rPr>
-                <w:rFonts w:ascii="DejaVu Sans" w:hAnsi="DejaVu Sans" w:eastAsia="DejaVu Sans" w:cs="DejaVu Sans"/>
-                <w:i w:val="false"/>
-                <w:b w:val="false"/>
-                <w:u w:val="none"/>
-                <w:sz w:val="22"/>
-                <w:szCs w:val="22"/>
-                <w:color w:val="000000"/>
-              </w:rPr>
-              <w:t xml:space="preserve"/>
-            </w:r>
-          </w:p>
-        </w:tc>
-      </w:tr>
-      <w:tr>
-        <w:trPr>
-          <w:trHeight w:val="607" w:hRule="auto"/>
-        </w:trPr>
-        body71
-        <w:tc>
-          <w:tcPr>
-            <w:tcBorders>
-              <w:bottom w:val="none" w:sz="0" w:space="0" w:color="000000"/>
-              <w:top w:val="none" w:sz="0" w:space="0" w:color="000000"/>
-              <w:left w:val="none" w:sz="0" w:space="0" w:color="000000"/>
-              <w:right w:val="none" w:sz="0" w:space="0" w:color="000000"/>
-            </w:tcBorders>
-            <w:shd w:val="clear" w:color="auto" w:fill="FFFFFF"/>
-            <w:tcMar>
-              <w:top w:w="0" w:type="dxa"/>
-              <w:bottom w:w="0" w:type="dxa"/>
-              <w:left w:w="0" w:type="dxa"/>
-              <w:right w:w="0" w:type="dxa"/>
-            </w:tcMar>
-            <w:vAlign w:val="top"/>
-          </w:tcPr>
-          <w:p>
-            <w:pPr>
-              <w:pStyle w:val="Normal"/>
-              <w:jc w:val="left"/>
-              <w:pBdr>
-                <w:bottom w:val="none" w:sz="0" w:space="0" w:color="000000"/>
-                <w:top w:val="none" w:sz="0" w:space="0" w:color="000000"/>
-                <w:left w:val="none" w:sz="0" w:space="0" w:color="000000"/>
-                <w:right w:val="none" w:sz="0" w:space="0" w:color="000000"/>
-              </w:pBdr>
-              <w:spacing w:after="100" w:before="100" w:line="240"/>
-              <w:ind w:left="300" w:right="100" w:firstLine="0" w:firstLineChars="0"/>
-            </w:pPr>
-            <w:r>
-              <w:rPr>
-                <w:rFonts w:ascii="DejaVu Sans" w:hAnsi="DejaVu Sans" w:eastAsia="DejaVu Sans" w:cs="DejaVu Sans"/>
-                <w:i w:val="false"/>
-                <w:b w:val="false"/>
-                <w:u w:val="none"/>
-                <w:sz w:val="22"/>
-                <w:szCs w:val="22"/>
-                <w:color w:val="000000"/>
-              </w:rPr>
-              <w:t xml:space="preserve">Less than 2 times a week</w:t>
-            </w:r>
-          </w:p>
-        </w:tc>
-        <w:tc>
-          <w:tcPr>
-            <w:tcBorders>
-              <w:bottom w:val="none" w:sz="0" w:space="0" w:color="000000"/>
-              <w:top w:val="none" w:sz="0" w:space="0" w:color="000000"/>
-              <w:left w:val="none" w:sz="0" w:space="0" w:color="000000"/>
-              <w:right w:val="none" w:sz="0" w:space="0" w:color="000000"/>
-            </w:tcBorders>
-            <w:shd w:val="clear" w:color="auto" w:fill="FFFFFF"/>
-            <w:tcMar>
-              <w:top w:w="0" w:type="dxa"/>
-              <w:bottom w:w="0" w:type="dxa"/>
-              <w:left w:w="0" w:type="dxa"/>
-              <w:right w:w="0" w:type="dxa"/>
-            </w:tcMar>
-            <w:vAlign w:val="top"/>
-          </w:tcPr>
-          <w:p>
-            <w:pPr>
-              <w:pStyle w:val="Normal"/>
-              <w:jc w:val="center"/>
-              <w:pBdr>
-                <w:bottom w:val="none" w:sz="0" w:space="0" w:color="000000"/>
-                <w:top w:val="none" w:sz="0" w:space="0" w:color="000000"/>
-                <w:left w:val="none" w:sz="0" w:space="0" w:color="000000"/>
-                <w:right w:val="none" w:sz="0" w:space="0" w:color="000000"/>
-              </w:pBdr>
-              <w:spacing w:after="100" w:before="100" w:line="240"/>
-              <w:ind w:left="100" w:right="100" w:firstLine="0" w:firstLineChars="0"/>
-            </w:pPr>
-            <w:r>
-              <w:rPr>
-                <w:rFonts w:ascii="DejaVu Sans" w:hAnsi="DejaVu Sans" w:eastAsia="DejaVu Sans" w:cs="DejaVu Sans"/>
-                <w:i w:val="false"/>
-                <w:b w:val="false"/>
-                <w:u w:val="none"/>
-                <w:sz w:val="22"/>
-                <w:szCs w:val="22"/>
-                <w:color w:val="000000"/>
-              </w:rPr>
-              <w:t xml:space="preserve">42,572 (84)</w:t>
-            </w:r>
-          </w:p>
-        </w:tc>
-      </w:tr>
-      <w:tr>
-        <w:trPr>
-          <w:trHeight w:val="607" w:hRule="auto"/>
-        </w:trPr>
-        body72
-        <w:tc>
-          <w:tcPr>
-            <w:tcBorders>
-              <w:bottom w:val="none" w:sz="0" w:space="0" w:color="000000"/>
-              <w:top w:val="none" w:sz="0" w:space="0" w:color="000000"/>
-              <w:left w:val="none" w:sz="0" w:space="0" w:color="000000"/>
-              <w:right w:val="none" w:sz="0" w:space="0" w:color="000000"/>
-            </w:tcBorders>
-            <w:shd w:val="clear" w:color="auto" w:fill="FFFFFF"/>
-            <w:tcMar>
-              <w:top w:w="0" w:type="dxa"/>
-              <w:bottom w:w="0" w:type="dxa"/>
-              <w:left w:w="0" w:type="dxa"/>
-              <w:right w:w="0" w:type="dxa"/>
-            </w:tcMar>
-            <w:vAlign w:val="top"/>
-          </w:tcPr>
-          <w:p>
-            <w:pPr>
-              <w:pStyle w:val="Normal"/>
-              <w:jc w:val="left"/>
-              <w:pBdr>
-                <w:bottom w:val="none" w:sz="0" w:space="0" w:color="000000"/>
-                <w:top w:val="none" w:sz="0" w:space="0" w:color="000000"/>
-                <w:left w:val="none" w:sz="0" w:space="0" w:color="000000"/>
-                <w:right w:val="none" w:sz="0" w:space="0" w:color="000000"/>
-              </w:pBdr>
-              <w:spacing w:after="100" w:before="100" w:line="240"/>
-              <w:ind w:left="300" w:right="100" w:firstLine="0" w:firstLineChars="0"/>
-            </w:pPr>
-            <w:r>
-              <w:rPr>
-                <w:rFonts w:ascii="DejaVu Sans" w:hAnsi="DejaVu Sans" w:eastAsia="DejaVu Sans" w:cs="DejaVu Sans"/>
-                <w:i w:val="false"/>
-                <w:b w:val="false"/>
-                <w:u w:val="none"/>
-                <w:sz w:val="22"/>
-                <w:szCs w:val="22"/>
-                <w:color w:val="000000"/>
-              </w:rPr>
-              <w:t xml:space="preserve">2-4 times a week</w:t>
-            </w:r>
-          </w:p>
-        </w:tc>
-        <w:tc>
-          <w:tcPr>
-            <w:tcBorders>
-              <w:bottom w:val="none" w:sz="0" w:space="0" w:color="000000"/>
-              <w:top w:val="none" w:sz="0" w:space="0" w:color="000000"/>
-              <w:left w:val="none" w:sz="0" w:space="0" w:color="000000"/>
-              <w:right w:val="none" w:sz="0" w:space="0" w:color="000000"/>
-            </w:tcBorders>
-            <w:shd w:val="clear" w:color="auto" w:fill="FFFFFF"/>
-            <w:tcMar>
-              <w:top w:w="0" w:type="dxa"/>
-              <w:bottom w:w="0" w:type="dxa"/>
-              <w:left w:w="0" w:type="dxa"/>
-              <w:right w:w="0" w:type="dxa"/>
-            </w:tcMar>
-            <w:vAlign w:val="top"/>
-          </w:tcPr>
-          <w:p>
-            <w:pPr>
-              <w:pStyle w:val="Normal"/>
-              <w:jc w:val="center"/>
-              <w:pBdr>
-                <w:bottom w:val="none" w:sz="0" w:space="0" w:color="000000"/>
-                <w:top w:val="none" w:sz="0" w:space="0" w:color="000000"/>
-                <w:left w:val="none" w:sz="0" w:space="0" w:color="000000"/>
-                <w:right w:val="none" w:sz="0" w:space="0" w:color="000000"/>
-              </w:pBdr>
-              <w:spacing w:after="100" w:before="100" w:line="240"/>
-              <w:ind w:left="100" w:right="100" w:firstLine="0" w:firstLineChars="0"/>
-            </w:pPr>
-            <w:r>
-              <w:rPr>
-                <w:rFonts w:ascii="DejaVu Sans" w:hAnsi="DejaVu Sans" w:eastAsia="DejaVu Sans" w:cs="DejaVu Sans"/>
-                <w:i w:val="false"/>
-                <w:b w:val="false"/>
-                <w:u w:val="none"/>
-                <w:sz w:val="22"/>
-                <w:szCs w:val="22"/>
-                <w:color w:val="000000"/>
-              </w:rPr>
-              <w:t xml:space="preserve">7,925 (16)</w:t>
-            </w:r>
-          </w:p>
-        </w:tc>
-      </w:tr>
-      <w:tr>
-        <w:trPr>
-          <w:trHeight w:val="607" w:hRule="auto"/>
-        </w:trPr>
-        body73
-        <w:tc>
-          <w:tcPr>
-            <w:tcBorders>
-              <w:bottom w:val="none" w:sz="0" w:space="0" w:color="000000"/>
-              <w:top w:val="none" w:sz="0" w:space="0" w:color="000000"/>
-              <w:left w:val="none" w:sz="0" w:space="0" w:color="000000"/>
-              <w:right w:val="none" w:sz="0" w:space="0" w:color="000000"/>
-            </w:tcBorders>
-            <w:shd w:val="clear" w:color="auto" w:fill="FFFFFF"/>
-            <w:tcMar>
-              <w:top w:w="0" w:type="dxa"/>
-              <w:bottom w:w="0" w:type="dxa"/>
-              <w:left w:w="0" w:type="dxa"/>
-              <w:right w:w="0" w:type="dxa"/>
-            </w:tcMar>
-            <w:vAlign w:val="top"/>
-          </w:tcPr>
-          <w:p>
-            <w:pPr>
-              <w:pStyle w:val="Normal"/>
-              <w:jc w:val="left"/>
-              <w:pBdr>
-                <w:bottom w:val="none" w:sz="0" w:space="0" w:color="000000"/>
-                <w:top w:val="none" w:sz="0" w:space="0" w:color="000000"/>
-                <w:left w:val="none" w:sz="0" w:space="0" w:color="000000"/>
-                <w:right w:val="none" w:sz="0" w:space="0" w:color="000000"/>
-              </w:pBdr>
-              <w:spacing w:after="100" w:before="100" w:line="240"/>
-              <w:ind w:left="300" w:right="100" w:firstLine="0" w:firstLineChars="0"/>
-            </w:pPr>
-            <w:r>
-              <w:rPr>
-                <w:rFonts w:ascii="DejaVu Sans" w:hAnsi="DejaVu Sans" w:eastAsia="DejaVu Sans" w:cs="DejaVu Sans"/>
-                <w:i w:val="false"/>
-                <w:b w:val="false"/>
-                <w:u w:val="none"/>
-                <w:sz w:val="22"/>
-                <w:szCs w:val="22"/>
-                <w:color w:val="000000"/>
-              </w:rPr>
-              <w:t xml:space="preserve">More than 4 times a week</w:t>
-            </w:r>
-          </w:p>
-        </w:tc>
-        <w:tc>
-          <w:tcPr>
-            <w:tcBorders>
-              <w:bottom w:val="none" w:sz="0" w:space="0" w:color="000000"/>
-              <w:top w:val="none" w:sz="0" w:space="0" w:color="000000"/>
-              <w:left w:val="none" w:sz="0" w:space="0" w:color="000000"/>
-              <w:right w:val="none" w:sz="0" w:space="0" w:color="000000"/>
-            </w:tcBorders>
-            <w:shd w:val="clear" w:color="auto" w:fill="FFFFFF"/>
-            <w:tcMar>
-              <w:top w:w="0" w:type="dxa"/>
-              <w:bottom w:w="0" w:type="dxa"/>
-              <w:left w:w="0" w:type="dxa"/>
-              <w:right w:w="0" w:type="dxa"/>
-            </w:tcMar>
-            <w:vAlign w:val="top"/>
-          </w:tcPr>
-          <w:p>
-            <w:pPr>
-              <w:pStyle w:val="Normal"/>
-              <w:jc w:val="center"/>
-              <w:pBdr>
-                <w:bottom w:val="none" w:sz="0" w:space="0" w:color="000000"/>
-                <w:top w:val="none" w:sz="0" w:space="0" w:color="000000"/>
-                <w:left w:val="none" w:sz="0" w:space="0" w:color="000000"/>
-                <w:right w:val="none" w:sz="0" w:space="0" w:color="000000"/>
-              </w:pBdr>
-              <w:spacing w:after="100" w:before="100" w:line="240"/>
-              <w:ind w:left="100" w:right="100" w:firstLine="0" w:firstLineChars="0"/>
-            </w:pPr>
-            <w:r>
-              <w:rPr>
-                <w:rFonts w:ascii="DejaVu Sans" w:hAnsi="DejaVu Sans" w:eastAsia="DejaVu Sans" w:cs="DejaVu Sans"/>
-                <w:i w:val="false"/>
-                <w:b w:val="false"/>
-                <w:u w:val="none"/>
-                <w:sz w:val="22"/>
-                <w:szCs w:val="22"/>
-                <w:color w:val="000000"/>
-              </w:rPr>
-              <w:t xml:space="preserve">249 (0.5)</w:t>
-            </w:r>
-          </w:p>
-        </w:tc>
-      </w:tr>
-      <w:tr>
-        <w:trPr>
-          <w:trHeight w:val="607" w:hRule="auto"/>
-        </w:trPr>
-        body74
-        <w:tc>
-          <w:tcPr>
-            <w:tcBorders>
-              <w:bottom w:val="none" w:sz="0" w:space="0" w:color="000000"/>
-              <w:top w:val="none" w:sz="0" w:space="0" w:color="000000"/>
-              <w:left w:val="none" w:sz="0" w:space="0" w:color="000000"/>
-              <w:right w:val="none" w:sz="0" w:space="0" w:color="000000"/>
-            </w:tcBorders>
-            <w:shd w:val="clear" w:color="auto" w:fill="FFFFFF"/>
-            <w:tcMar>
-              <w:top w:w="0" w:type="dxa"/>
-              <w:bottom w:w="0" w:type="dxa"/>
-              <w:left w:w="0" w:type="dxa"/>
-              <w:right w:w="0" w:type="dxa"/>
-            </w:tcMar>
-            <w:vAlign w:val="top"/>
-          </w:tcPr>
-          <w:p>
-            <w:pPr>
-              <w:pStyle w:val="Normal"/>
-              <w:jc w:val="left"/>
-              <w:pBdr>
-                <w:bottom w:val="none" w:sz="0" w:space="0" w:color="000000"/>
-                <w:top w:val="none" w:sz="0" w:space="0" w:color="000000"/>
-                <w:left w:val="none" w:sz="0" w:space="0" w:color="000000"/>
-                <w:right w:val="none" w:sz="0" w:space="0" w:color="000000"/>
-              </w:pBdr>
-              <w:spacing w:after="100" w:before="100" w:line="240"/>
-              <w:ind w:left="100" w:right="100" w:firstLine="0" w:firstLineChars="0"/>
-            </w:pPr>
-            <w:r>
-              <w:rPr>
-                <w:rFonts w:ascii="DejaVu Sans" w:hAnsi="DejaVu Sans" w:eastAsia="DejaVu Sans" w:cs="DejaVu Sans"/>
-                <w:i w:val="false"/>
-                <w:b w:val="false"/>
-                <w:u w:val="none"/>
-                <w:sz w:val="22"/>
-                <w:szCs w:val="22"/>
-                <w:color w:val="000000"/>
-              </w:rPr>
-              <w:t xml:space="preserve">Fresh fruit, n (%)</w:t>
-            </w:r>
-          </w:p>
-        </w:tc>
-        <w:tc>
-          <w:tcPr>
-            <w:tcBorders>
-              <w:bottom w:val="none" w:sz="0" w:space="0" w:color="000000"/>
-              <w:top w:val="none" w:sz="0" w:space="0" w:color="000000"/>
-              <w:left w:val="none" w:sz="0" w:space="0" w:color="000000"/>
-              <w:right w:val="none" w:sz="0" w:space="0" w:color="000000"/>
-            </w:tcBorders>
-            <w:shd w:val="clear" w:color="auto" w:fill="FFFFFF"/>
-            <w:tcMar>
-              <w:top w:w="0" w:type="dxa"/>
-              <w:bottom w:w="0" w:type="dxa"/>
-              <w:left w:w="0" w:type="dxa"/>
-              <w:right w:w="0" w:type="dxa"/>
-            </w:tcMar>
-            <w:vAlign w:val="top"/>
-          </w:tcPr>
-          <w:p>
-            <w:pPr>
-              <w:pStyle w:val="Normal"/>
-              <w:jc w:val="center"/>
-              <w:pBdr>
-                <w:bottom w:val="none" w:sz="0" w:space="0" w:color="000000"/>
-                <w:top w:val="none" w:sz="0" w:space="0" w:color="000000"/>
-                <w:left w:val="none" w:sz="0" w:space="0" w:color="000000"/>
-                <w:right w:val="none" w:sz="0" w:space="0" w:color="000000"/>
-              </w:pBdr>
-              <w:spacing w:after="100" w:before="100" w:line="240"/>
-              <w:ind w:left="100" w:right="100" w:firstLine="0" w:firstLineChars="0"/>
-            </w:pPr>
-            <w:r>
-              <w:rPr>
-                <w:rFonts w:ascii="DejaVu Sans" w:hAnsi="DejaVu Sans" w:eastAsia="DejaVu Sans" w:cs="DejaVu Sans"/>
-                <w:i w:val="false"/>
-                <w:b w:val="false"/>
-                <w:u w:val="none"/>
-                <w:sz w:val="22"/>
-                <w:szCs w:val="22"/>
-                <w:color w:val="000000"/>
-              </w:rPr>
-              <w:t xml:space="preserve"/>
-            </w:r>
-          </w:p>
-        </w:tc>
-      </w:tr>
-      <w:tr>
-        <w:trPr>
-          <w:trHeight w:val="624" w:hRule="auto"/>
-        </w:trPr>
-        body75
-        <w:tc>
-          <w:tcPr>
-            <w:tcBorders>
-              <w:bottom w:val="none" w:sz="0" w:space="0" w:color="000000"/>
-              <w:top w:val="none" w:sz="0" w:space="0" w:color="000000"/>
-              <w:left w:val="none" w:sz="0" w:space="0" w:color="000000"/>
-              <w:right w:val="none" w:sz="0" w:space="0" w:color="000000"/>
-            </w:tcBorders>
-            <w:shd w:val="clear" w:color="auto" w:fill="FFFFFF"/>
-            <w:tcMar>
-              <w:top w:w="0" w:type="dxa"/>
-              <w:bottom w:w="0" w:type="dxa"/>
-              <w:left w:w="0" w:type="dxa"/>
-              <w:right w:w="0" w:type="dxa"/>
-            </w:tcMar>
-            <w:vAlign w:val="top"/>
-          </w:tcPr>
-          <w:p>
-            <w:pPr>
-              <w:pStyle w:val="Normal"/>
-              <w:jc w:val="left"/>
-              <w:pBdr>
-                <w:bottom w:val="none" w:sz="0" w:space="0" w:color="000000"/>
-                <w:top w:val="none" w:sz="0" w:space="0" w:color="000000"/>
-                <w:left w:val="none" w:sz="0" w:space="0" w:color="000000"/>
-                <w:right w:val="none" w:sz="0" w:space="0" w:color="000000"/>
-              </w:pBdr>
-              <w:spacing w:after="100" w:before="100" w:line="240"/>
-              <w:ind w:left="300" w:right="100" w:firstLine="0" w:firstLineChars="0"/>
-            </w:pPr>
-            <w:r>
-              <w:rPr>
-                <w:rFonts w:ascii="DejaVu Sans" w:hAnsi="DejaVu Sans" w:eastAsia="DejaVu Sans" w:cs="DejaVu Sans"/>
-                <w:i w:val="false"/>
-                <w:b w:val="false"/>
-                <w:u w:val="none"/>
-                <w:sz w:val="22"/>
-                <w:szCs w:val="22"/>
-                <w:color w:val="000000"/>
-              </w:rPr>
-              <w:t xml:space="preserve">Less than 2 servings a day</w:t>
-            </w:r>
-          </w:p>
-        </w:tc>
-        <w:tc>
-          <w:tcPr>
-            <w:tcBorders>
-              <w:bottom w:val="none" w:sz="0" w:space="0" w:color="000000"/>
-              <w:top w:val="none" w:sz="0" w:space="0" w:color="000000"/>
-              <w:left w:val="none" w:sz="0" w:space="0" w:color="000000"/>
-              <w:right w:val="none" w:sz="0" w:space="0" w:color="000000"/>
-            </w:tcBorders>
-            <w:shd w:val="clear" w:color="auto" w:fill="FFFFFF"/>
-            <w:tcMar>
-              <w:top w:w="0" w:type="dxa"/>
-              <w:bottom w:w="0" w:type="dxa"/>
-              <w:left w:w="0" w:type="dxa"/>
-              <w:right w:w="0" w:type="dxa"/>
-            </w:tcMar>
-            <w:vAlign w:val="top"/>
-          </w:tcPr>
-          <w:p>
-            <w:pPr>
-              <w:pStyle w:val="Normal"/>
-              <w:jc w:val="center"/>
-              <w:pBdr>
-                <w:bottom w:val="none" w:sz="0" w:space="0" w:color="000000"/>
-                <w:top w:val="none" w:sz="0" w:space="0" w:color="000000"/>
-                <w:left w:val="none" w:sz="0" w:space="0" w:color="000000"/>
-                <w:right w:val="none" w:sz="0" w:space="0" w:color="000000"/>
-              </w:pBdr>
-              <w:spacing w:after="100" w:before="100" w:line="240"/>
-              <w:ind w:left="100" w:right="100" w:firstLine="0" w:firstLineChars="0"/>
-            </w:pPr>
-            <w:r>
-              <w:rPr>
-                <w:rFonts w:ascii="DejaVu Sans" w:hAnsi="DejaVu Sans" w:eastAsia="DejaVu Sans" w:cs="DejaVu Sans"/>
-                <w:i w:val="false"/>
-                <w:b w:val="false"/>
-                <w:u w:val="none"/>
-                <w:sz w:val="22"/>
-                <w:szCs w:val="22"/>
-                <w:color w:val="000000"/>
-              </w:rPr>
-              <w:t xml:space="preserve">14,822 (29)</w:t>
-            </w:r>
-          </w:p>
-        </w:tc>
-      </w:tr>
-      <w:tr>
-        <w:trPr>
-          <w:trHeight w:val="624" w:hRule="auto"/>
-        </w:trPr>
-        body76
-        <w:tc>
-          <w:tcPr>
-            <w:tcBorders>
-              <w:bottom w:val="none" w:sz="0" w:space="0" w:color="000000"/>
-              <w:top w:val="none" w:sz="0" w:space="0" w:color="000000"/>
-              <w:left w:val="none" w:sz="0" w:space="0" w:color="000000"/>
-              <w:right w:val="none" w:sz="0" w:space="0" w:color="000000"/>
-            </w:tcBorders>
-            <w:shd w:val="clear" w:color="auto" w:fill="FFFFFF"/>
-            <w:tcMar>
-              <w:top w:w="0" w:type="dxa"/>
-              <w:bottom w:w="0" w:type="dxa"/>
-              <w:left w:w="0" w:type="dxa"/>
-              <w:right w:w="0" w:type="dxa"/>
-            </w:tcMar>
-            <w:vAlign w:val="top"/>
-          </w:tcPr>
-          <w:p>
-            <w:pPr>
-              <w:pStyle w:val="Normal"/>
-              <w:jc w:val="left"/>
-              <w:pBdr>
-                <w:bottom w:val="none" w:sz="0" w:space="0" w:color="000000"/>
-                <w:top w:val="none" w:sz="0" w:space="0" w:color="000000"/>
-                <w:left w:val="none" w:sz="0" w:space="0" w:color="000000"/>
-                <w:right w:val="none" w:sz="0" w:space="0" w:color="000000"/>
-              </w:pBdr>
-              <w:spacing w:after="100" w:before="100" w:line="240"/>
-              <w:ind w:left="300" w:right="100" w:firstLine="0" w:firstLineChars="0"/>
-            </w:pPr>
-            <w:r>
-              <w:rPr>
-                <w:rFonts w:ascii="DejaVu Sans" w:hAnsi="DejaVu Sans" w:eastAsia="DejaVu Sans" w:cs="DejaVu Sans"/>
-                <w:i w:val="false"/>
-                <w:b w:val="false"/>
-                <w:u w:val="none"/>
-                <w:sz w:val="22"/>
-                <w:szCs w:val="22"/>
-                <w:color w:val="000000"/>
-              </w:rPr>
-              <w:t xml:space="preserve">Between 2 and 4 servings a day</w:t>
-            </w:r>
-          </w:p>
-        </w:tc>
-        <w:tc>
-          <w:tcPr>
-            <w:tcBorders>
-              <w:bottom w:val="none" w:sz="0" w:space="0" w:color="000000"/>
-              <w:top w:val="none" w:sz="0" w:space="0" w:color="000000"/>
-              <w:left w:val="none" w:sz="0" w:space="0" w:color="000000"/>
-              <w:right w:val="none" w:sz="0" w:space="0" w:color="000000"/>
-            </w:tcBorders>
-            <w:shd w:val="clear" w:color="auto" w:fill="FFFFFF"/>
-            <w:tcMar>
-              <w:top w:w="0" w:type="dxa"/>
-              <w:bottom w:w="0" w:type="dxa"/>
-              <w:left w:w="0" w:type="dxa"/>
-              <w:right w:w="0" w:type="dxa"/>
-            </w:tcMar>
-            <w:vAlign w:val="top"/>
-          </w:tcPr>
-          <w:p>
-            <w:pPr>
-              <w:pStyle w:val="Normal"/>
-              <w:jc w:val="center"/>
-              <w:pBdr>
-                <w:bottom w:val="none" w:sz="0" w:space="0" w:color="000000"/>
-                <w:top w:val="none" w:sz="0" w:space="0" w:color="000000"/>
-                <w:left w:val="none" w:sz="0" w:space="0" w:color="000000"/>
-                <w:right w:val="none" w:sz="0" w:space="0" w:color="000000"/>
-              </w:pBdr>
-              <w:spacing w:after="100" w:before="100" w:line="240"/>
-              <w:ind w:left="100" w:right="100" w:firstLine="0" w:firstLineChars="0"/>
-            </w:pPr>
-            <w:r>
-              <w:rPr>
-                <w:rFonts w:ascii="DejaVu Sans" w:hAnsi="DejaVu Sans" w:eastAsia="DejaVu Sans" w:cs="DejaVu Sans"/>
-                <w:i w:val="false"/>
-                <w:b w:val="false"/>
-                <w:u w:val="none"/>
-                <w:sz w:val="22"/>
-                <w:szCs w:val="22"/>
-                <w:color w:val="000000"/>
-              </w:rPr>
-              <w:t xml:space="preserve">31,663 (62)</w:t>
-            </w:r>
-          </w:p>
-        </w:tc>
-      </w:tr>
-      <w:tr>
-        <w:trPr>
-          <w:trHeight w:val="624" w:hRule="auto"/>
-        </w:trPr>
-        body77
-        <w:tc>
-          <w:tcPr>
-            <w:tcBorders>
-              <w:bottom w:val="none" w:sz="0" w:space="0" w:color="000000"/>
-              <w:top w:val="none" w:sz="0" w:space="0" w:color="000000"/>
-              <w:left w:val="none" w:sz="0" w:space="0" w:color="000000"/>
-              <w:right w:val="none" w:sz="0" w:space="0" w:color="000000"/>
-            </w:tcBorders>
-            <w:shd w:val="clear" w:color="auto" w:fill="FFFFFF"/>
-            <w:tcMar>
-              <w:top w:w="0" w:type="dxa"/>
-              <w:bottom w:w="0" w:type="dxa"/>
-              <w:left w:w="0" w:type="dxa"/>
-              <w:right w:w="0" w:type="dxa"/>
-            </w:tcMar>
-            <w:vAlign w:val="top"/>
-          </w:tcPr>
-          <w:p>
-            <w:pPr>
-              <w:pStyle w:val="Normal"/>
-              <w:jc w:val="left"/>
-              <w:pBdr>
-                <w:bottom w:val="none" w:sz="0" w:space="0" w:color="000000"/>
-                <w:top w:val="none" w:sz="0" w:space="0" w:color="000000"/>
-                <w:left w:val="none" w:sz="0" w:space="0" w:color="000000"/>
-                <w:right w:val="none" w:sz="0" w:space="0" w:color="000000"/>
-              </w:pBdr>
-              <w:spacing w:after="100" w:before="100" w:line="240"/>
-              <w:ind w:left="300" w:right="100" w:firstLine="0" w:firstLineChars="0"/>
-            </w:pPr>
-            <w:r>
-              <w:rPr>
-                <w:rFonts w:ascii="DejaVu Sans" w:hAnsi="DejaVu Sans" w:eastAsia="DejaVu Sans" w:cs="DejaVu Sans"/>
-                <w:i w:val="false"/>
-                <w:b w:val="false"/>
-                <w:u w:val="none"/>
-                <w:sz w:val="22"/>
-                <w:szCs w:val="22"/>
-                <w:color w:val="000000"/>
-              </w:rPr>
-              <w:t xml:space="preserve">More than 4 servings a day</w:t>
-            </w:r>
-          </w:p>
-        </w:tc>
-        <w:tc>
-          <w:tcPr>
-            <w:tcBorders>
-              <w:bottom w:val="none" w:sz="0" w:space="0" w:color="000000"/>
-              <w:top w:val="none" w:sz="0" w:space="0" w:color="000000"/>
-              <w:left w:val="none" w:sz="0" w:space="0" w:color="000000"/>
-              <w:right w:val="none" w:sz="0" w:space="0" w:color="000000"/>
-            </w:tcBorders>
-            <w:shd w:val="clear" w:color="auto" w:fill="FFFFFF"/>
-            <w:tcMar>
-              <w:top w:w="0" w:type="dxa"/>
-              <w:bottom w:w="0" w:type="dxa"/>
-              <w:left w:w="0" w:type="dxa"/>
-              <w:right w:w="0" w:type="dxa"/>
-            </w:tcMar>
-            <w:vAlign w:val="top"/>
-          </w:tcPr>
-          <w:p>
-            <w:pPr>
-              <w:pStyle w:val="Normal"/>
-              <w:jc w:val="center"/>
-              <w:pBdr>
-                <w:bottom w:val="none" w:sz="0" w:space="0" w:color="000000"/>
-                <w:top w:val="none" w:sz="0" w:space="0" w:color="000000"/>
-                <w:left w:val="none" w:sz="0" w:space="0" w:color="000000"/>
-                <w:right w:val="none" w:sz="0" w:space="0" w:color="000000"/>
-              </w:pBdr>
-              <w:spacing w:after="100" w:before="100" w:line="240"/>
-              <w:ind w:left="100" w:right="100" w:firstLine="0" w:firstLineChars="0"/>
-            </w:pPr>
-            <w:r>
-              <w:rPr>
-                <w:rFonts w:ascii="DejaVu Sans" w:hAnsi="DejaVu Sans" w:eastAsia="DejaVu Sans" w:cs="DejaVu Sans"/>
-                <w:i w:val="false"/>
-                <w:b w:val="false"/>
-                <w:u w:val="none"/>
-                <w:sz w:val="22"/>
-                <w:szCs w:val="22"/>
-                <w:color w:val="000000"/>
-              </w:rPr>
-              <w:t xml:space="preserve">4,261 (8.4)</w:t>
-            </w:r>
-          </w:p>
-        </w:tc>
-      </w:tr>
-      <w:tr>
-        <w:trPr>
-          <w:trHeight w:val="624" w:hRule="auto"/>
-        </w:trPr>
-        body78
-        <w:tc>
-          <w:tcPr>
-            <w:tcBorders>
-              <w:bottom w:val="none" w:sz="0" w:space="0" w:color="000000"/>
-              <w:top w:val="none" w:sz="0" w:space="0" w:color="000000"/>
-              <w:left w:val="none" w:sz="0" w:space="0" w:color="000000"/>
-              <w:right w:val="none" w:sz="0" w:space="0" w:color="000000"/>
-            </w:tcBorders>
-            <w:shd w:val="clear" w:color="auto" w:fill="FFFFFF"/>
-            <w:tcMar>
-              <w:top w:w="0" w:type="dxa"/>
-              <w:bottom w:w="0" w:type="dxa"/>
-              <w:left w:w="0" w:type="dxa"/>
-              <w:right w:w="0" w:type="dxa"/>
-            </w:tcMar>
-            <w:vAlign w:val="top"/>
-          </w:tcPr>
-          <w:p>
-            <w:pPr>
-              <w:pStyle w:val="Normal"/>
-              <w:jc w:val="left"/>
-              <w:pBdr>
-                <w:bottom w:val="none" w:sz="0" w:space="0" w:color="000000"/>
-                <w:top w:val="none" w:sz="0" w:space="0" w:color="000000"/>
-                <w:left w:val="none" w:sz="0" w:space="0" w:color="000000"/>
-                <w:right w:val="none" w:sz="0" w:space="0" w:color="000000"/>
-              </w:pBdr>
-              <w:spacing w:after="100" w:before="100" w:line="240"/>
-              <w:ind w:left="100" w:right="100" w:firstLine="0" w:firstLineChars="0"/>
-            </w:pPr>
-            <w:r>
-              <w:rPr>
-                <w:rFonts w:ascii="DejaVu Sans" w:hAnsi="DejaVu Sans" w:eastAsia="DejaVu Sans" w:cs="DejaVu Sans"/>
-                <w:i w:val="false"/>
-                <w:b w:val="false"/>
-                <w:u w:val="none"/>
-                <w:sz w:val="22"/>
-                <w:szCs w:val="22"/>
-                <w:color w:val="000000"/>
-              </w:rPr>
-              <w:t xml:space="preserve">Cooked vegetables, n (%)</w:t>
-            </w:r>
-          </w:p>
-        </w:tc>
-        <w:tc>
-          <w:tcPr>
-            <w:tcBorders>
-              <w:bottom w:val="none" w:sz="0" w:space="0" w:color="000000"/>
-              <w:top w:val="none" w:sz="0" w:space="0" w:color="000000"/>
-              <w:left w:val="none" w:sz="0" w:space="0" w:color="000000"/>
-              <w:right w:val="none" w:sz="0" w:space="0" w:color="000000"/>
-            </w:tcBorders>
-            <w:shd w:val="clear" w:color="auto" w:fill="FFFFFF"/>
-            <w:tcMar>
-              <w:top w:w="0" w:type="dxa"/>
-              <w:bottom w:w="0" w:type="dxa"/>
-              <w:left w:w="0" w:type="dxa"/>
-              <w:right w:w="0" w:type="dxa"/>
-            </w:tcMar>
-            <w:vAlign w:val="top"/>
-          </w:tcPr>
-          <w:p>
-            <w:pPr>
-              <w:pStyle w:val="Normal"/>
-              <w:jc w:val="center"/>
-              <w:pBdr>
-                <w:bottom w:val="none" w:sz="0" w:space="0" w:color="000000"/>
-                <w:top w:val="none" w:sz="0" w:space="0" w:color="000000"/>
-                <w:left w:val="none" w:sz="0" w:space="0" w:color="000000"/>
-                <w:right w:val="none" w:sz="0" w:space="0" w:color="000000"/>
-              </w:pBdr>
-              <w:spacing w:after="100" w:before="100" w:line="240"/>
-              <w:ind w:left="100" w:right="100" w:firstLine="0" w:firstLineChars="0"/>
-            </w:pPr>
-            <w:r>
-              <w:rPr>
-                <w:rFonts w:ascii="DejaVu Sans" w:hAnsi="DejaVu Sans" w:eastAsia="DejaVu Sans" w:cs="DejaVu Sans"/>
-                <w:i w:val="false"/>
-                <w:b w:val="false"/>
-                <w:u w:val="none"/>
-                <w:sz w:val="22"/>
-                <w:szCs w:val="22"/>
-                <w:color w:val="000000"/>
-              </w:rPr>
-              <w:t xml:space="preserve"/>
-            </w:r>
-          </w:p>
-        </w:tc>
-      </w:tr>
-      <w:tr>
-        <w:trPr>
-          <w:trHeight w:val="624" w:hRule="auto"/>
-        </w:trPr>
-        body79
-        <w:tc>
-          <w:tcPr>
-            <w:tcBorders>
-              <w:bottom w:val="none" w:sz="0" w:space="0" w:color="000000"/>
-              <w:top w:val="none" w:sz="0" w:space="0" w:color="000000"/>
-              <w:left w:val="none" w:sz="0" w:space="0" w:color="000000"/>
-              <w:right w:val="none" w:sz="0" w:space="0" w:color="000000"/>
-            </w:tcBorders>
-            <w:shd w:val="clear" w:color="auto" w:fill="FFFFFF"/>
-            <w:tcMar>
-              <w:top w:w="0" w:type="dxa"/>
-              <w:bottom w:w="0" w:type="dxa"/>
-              <w:left w:w="0" w:type="dxa"/>
-              <w:right w:w="0" w:type="dxa"/>
-            </w:tcMar>
-            <w:vAlign w:val="top"/>
-          </w:tcPr>
-          <w:p>
-            <w:pPr>
-              <w:pStyle w:val="Normal"/>
-              <w:jc w:val="left"/>
-              <w:pBdr>
-                <w:bottom w:val="none" w:sz="0" w:space="0" w:color="000000"/>
-                <w:top w:val="none" w:sz="0" w:space="0" w:color="000000"/>
-                <w:left w:val="none" w:sz="0" w:space="0" w:color="000000"/>
-                <w:right w:val="none" w:sz="0" w:space="0" w:color="000000"/>
-              </w:pBdr>
-              <w:spacing w:after="100" w:before="100" w:line="240"/>
-              <w:ind w:left="300" w:right="100" w:firstLine="0" w:firstLineChars="0"/>
-            </w:pPr>
-            <w:r>
-              <w:rPr>
-                <w:rFonts w:ascii="DejaVu Sans" w:hAnsi="DejaVu Sans" w:eastAsia="DejaVu Sans" w:cs="DejaVu Sans"/>
-                <w:i w:val="false"/>
-                <w:b w:val="false"/>
-                <w:u w:val="none"/>
-                <w:sz w:val="22"/>
-                <w:szCs w:val="22"/>
-                <w:color w:val="000000"/>
-              </w:rPr>
-              <w:t xml:space="preserve">Less than 2 servings a day</w:t>
-            </w:r>
-          </w:p>
-        </w:tc>
-        <w:tc>
-          <w:tcPr>
-            <w:tcBorders>
-              <w:bottom w:val="none" w:sz="0" w:space="0" w:color="000000"/>
-              <w:top w:val="none" w:sz="0" w:space="0" w:color="000000"/>
-              <w:left w:val="none" w:sz="0" w:space="0" w:color="000000"/>
-              <w:right w:val="none" w:sz="0" w:space="0" w:color="000000"/>
-            </w:tcBorders>
-            <w:shd w:val="clear" w:color="auto" w:fill="FFFFFF"/>
-            <w:tcMar>
-              <w:top w:w="0" w:type="dxa"/>
-              <w:bottom w:w="0" w:type="dxa"/>
-              <w:left w:w="0" w:type="dxa"/>
-              <w:right w:w="0" w:type="dxa"/>
-            </w:tcMar>
-            <w:vAlign w:val="top"/>
-          </w:tcPr>
-          <w:p>
-            <w:pPr>
-              <w:pStyle w:val="Normal"/>
-              <w:jc w:val="center"/>
-              <w:pBdr>
-                <w:bottom w:val="none" w:sz="0" w:space="0" w:color="000000"/>
-                <w:top w:val="none" w:sz="0" w:space="0" w:color="000000"/>
-                <w:left w:val="none" w:sz="0" w:space="0" w:color="000000"/>
-                <w:right w:val="none" w:sz="0" w:space="0" w:color="000000"/>
-              </w:pBdr>
-              <w:spacing w:after="100" w:before="100" w:line="240"/>
-              <w:ind w:left="100" w:right="100" w:firstLine="0" w:firstLineChars="0"/>
-            </w:pPr>
-            <w:r>
-              <w:rPr>
-                <w:rFonts w:ascii="DejaVu Sans" w:hAnsi="DejaVu Sans" w:eastAsia="DejaVu Sans" w:cs="DejaVu Sans"/>
-                <w:i w:val="false"/>
-                <w:b w:val="false"/>
-                <w:u w:val="none"/>
-                <w:sz w:val="22"/>
-                <w:szCs w:val="22"/>
-                <w:color w:val="000000"/>
-              </w:rPr>
-              <w:t xml:space="preserve">7,737 (15)</w:t>
-            </w:r>
-          </w:p>
-        </w:tc>
-      </w:tr>
-      <w:tr>
-        <w:trPr>
-          <w:trHeight w:val="624" w:hRule="auto"/>
-        </w:trPr>
-        body80
-        <w:tc>
-          <w:tcPr>
-            <w:tcBorders>
-              <w:bottom w:val="none" w:sz="0" w:space="0" w:color="000000"/>
-              <w:top w:val="none" w:sz="0" w:space="0" w:color="000000"/>
-              <w:left w:val="none" w:sz="0" w:space="0" w:color="000000"/>
-              <w:right w:val="none" w:sz="0" w:space="0" w:color="000000"/>
-            </w:tcBorders>
-            <w:shd w:val="clear" w:color="auto" w:fill="FFFFFF"/>
-            <w:tcMar>
-              <w:top w:w="0" w:type="dxa"/>
-              <w:bottom w:w="0" w:type="dxa"/>
-              <w:left w:w="0" w:type="dxa"/>
-              <w:right w:w="0" w:type="dxa"/>
-            </w:tcMar>
-            <w:vAlign w:val="top"/>
-          </w:tcPr>
-          <w:p>
-            <w:pPr>
-              <w:pStyle w:val="Normal"/>
-              <w:jc w:val="left"/>
-              <w:pBdr>
-                <w:bottom w:val="none" w:sz="0" w:space="0" w:color="000000"/>
-                <w:top w:val="none" w:sz="0" w:space="0" w:color="000000"/>
-                <w:left w:val="none" w:sz="0" w:space="0" w:color="000000"/>
-                <w:right w:val="none" w:sz="0" w:space="0" w:color="000000"/>
-              </w:pBdr>
-              <w:spacing w:after="100" w:before="100" w:line="240"/>
-              <w:ind w:left="300" w:right="100" w:firstLine="0" w:firstLineChars="0"/>
-            </w:pPr>
-            <w:r>
-              <w:rPr>
-                <w:rFonts w:ascii="DejaVu Sans" w:hAnsi="DejaVu Sans" w:eastAsia="DejaVu Sans" w:cs="DejaVu Sans"/>
-                <w:i w:val="false"/>
-                <w:b w:val="false"/>
-                <w:u w:val="none"/>
-                <w:sz w:val="22"/>
-                <w:szCs w:val="22"/>
-                <w:color w:val="000000"/>
-              </w:rPr>
-              <w:t xml:space="preserve">Between 2 and 4 servings a day</w:t>
-            </w:r>
-          </w:p>
-        </w:tc>
-        <w:tc>
-          <w:tcPr>
-            <w:tcBorders>
-              <w:bottom w:val="none" w:sz="0" w:space="0" w:color="000000"/>
-              <w:top w:val="none" w:sz="0" w:space="0" w:color="000000"/>
-              <w:left w:val="none" w:sz="0" w:space="0" w:color="000000"/>
-              <w:right w:val="none" w:sz="0" w:space="0" w:color="000000"/>
-            </w:tcBorders>
-            <w:shd w:val="clear" w:color="auto" w:fill="FFFFFF"/>
-            <w:tcMar>
-              <w:top w:w="0" w:type="dxa"/>
-              <w:bottom w:w="0" w:type="dxa"/>
-              <w:left w:w="0" w:type="dxa"/>
-              <w:right w:w="0" w:type="dxa"/>
-            </w:tcMar>
-            <w:vAlign w:val="top"/>
-          </w:tcPr>
-          <w:p>
-            <w:pPr>
-              <w:pStyle w:val="Normal"/>
-              <w:jc w:val="center"/>
-              <w:pBdr>
-                <w:bottom w:val="none" w:sz="0" w:space="0" w:color="000000"/>
-                <w:top w:val="none" w:sz="0" w:space="0" w:color="000000"/>
-                <w:left w:val="none" w:sz="0" w:space="0" w:color="000000"/>
-                <w:right w:val="none" w:sz="0" w:space="0" w:color="000000"/>
-              </w:pBdr>
-              <w:spacing w:after="100" w:before="100" w:line="240"/>
-              <w:ind w:left="100" w:right="100" w:firstLine="0" w:firstLineChars="0"/>
-            </w:pPr>
-            <w:r>
-              <w:rPr>
-                <w:rFonts w:ascii="DejaVu Sans" w:hAnsi="DejaVu Sans" w:eastAsia="DejaVu Sans" w:cs="DejaVu Sans"/>
-                <w:i w:val="false"/>
-                <w:b w:val="false"/>
-                <w:u w:val="none"/>
-                <w:sz w:val="22"/>
-                <w:szCs w:val="22"/>
-                <w:color w:val="000000"/>
-              </w:rPr>
-              <w:t xml:space="preserve">37,838 (75)</w:t>
-            </w:r>
-          </w:p>
-        </w:tc>
-      </w:tr>
-      <w:tr>
-        <w:trPr>
-          <w:trHeight w:val="624" w:hRule="auto"/>
-        </w:trPr>
-        body81
-        <w:tc>
-          <w:tcPr>
-            <w:tcBorders>
-              <w:bottom w:val="none" w:sz="0" w:space="0" w:color="000000"/>
-              <w:top w:val="none" w:sz="0" w:space="0" w:color="000000"/>
-              <w:left w:val="none" w:sz="0" w:space="0" w:color="000000"/>
-              <w:right w:val="none" w:sz="0" w:space="0" w:color="000000"/>
-            </w:tcBorders>
-            <w:shd w:val="clear" w:color="auto" w:fill="FFFFFF"/>
-            <w:tcMar>
-              <w:top w:w="0" w:type="dxa"/>
-              <w:bottom w:w="0" w:type="dxa"/>
-              <w:left w:w="0" w:type="dxa"/>
-              <w:right w:w="0" w:type="dxa"/>
-            </w:tcMar>
-            <w:vAlign w:val="top"/>
-          </w:tcPr>
-          <w:p>
-            <w:pPr>
-              <w:pStyle w:val="Normal"/>
-              <w:jc w:val="left"/>
-              <w:pBdr>
-                <w:bottom w:val="none" w:sz="0" w:space="0" w:color="000000"/>
-                <w:top w:val="none" w:sz="0" w:space="0" w:color="000000"/>
-                <w:left w:val="none" w:sz="0" w:space="0" w:color="000000"/>
-                <w:right w:val="none" w:sz="0" w:space="0" w:color="000000"/>
-              </w:pBdr>
-              <w:spacing w:after="100" w:before="100" w:line="240"/>
-              <w:ind w:left="300" w:right="100" w:firstLine="0" w:firstLineChars="0"/>
-            </w:pPr>
-            <w:r>
-              <w:rPr>
-                <w:rFonts w:ascii="DejaVu Sans" w:hAnsi="DejaVu Sans" w:eastAsia="DejaVu Sans" w:cs="DejaVu Sans"/>
-                <w:i w:val="false"/>
-                <w:b w:val="false"/>
-                <w:u w:val="none"/>
-                <w:sz w:val="22"/>
-                <w:szCs w:val="22"/>
-                <w:color w:val="000000"/>
-              </w:rPr>
-              <w:t xml:space="preserve">More than 4 servings a day</w:t>
-            </w:r>
-          </w:p>
-        </w:tc>
-        <w:tc>
-          <w:tcPr>
-            <w:tcBorders>
-              <w:bottom w:val="none" w:sz="0" w:space="0" w:color="000000"/>
-              <w:top w:val="none" w:sz="0" w:space="0" w:color="000000"/>
-              <w:left w:val="none" w:sz="0" w:space="0" w:color="000000"/>
-              <w:right w:val="none" w:sz="0" w:space="0" w:color="000000"/>
-            </w:tcBorders>
-            <w:shd w:val="clear" w:color="auto" w:fill="FFFFFF"/>
-            <w:tcMar>
-              <w:top w:w="0" w:type="dxa"/>
-              <w:bottom w:w="0" w:type="dxa"/>
-              <w:left w:w="0" w:type="dxa"/>
-              <w:right w:w="0" w:type="dxa"/>
-            </w:tcMar>
-            <w:vAlign w:val="top"/>
-          </w:tcPr>
-          <w:p>
-            <w:pPr>
-              <w:pStyle w:val="Normal"/>
-              <w:jc w:val="center"/>
-              <w:pBdr>
-                <w:bottom w:val="none" w:sz="0" w:space="0" w:color="000000"/>
-                <w:top w:val="none" w:sz="0" w:space="0" w:color="000000"/>
-                <w:left w:val="none" w:sz="0" w:space="0" w:color="000000"/>
-                <w:right w:val="none" w:sz="0" w:space="0" w:color="000000"/>
-              </w:pBdr>
-              <w:spacing w:after="100" w:before="100" w:line="240"/>
-              <w:ind w:left="100" w:right="100" w:firstLine="0" w:firstLineChars="0"/>
-            </w:pPr>
-            <w:r>
-              <w:rPr>
-                <w:rFonts w:ascii="DejaVu Sans" w:hAnsi="DejaVu Sans" w:eastAsia="DejaVu Sans" w:cs="DejaVu Sans"/>
-                <w:i w:val="false"/>
-                <w:b w:val="false"/>
-                <w:u w:val="none"/>
-                <w:sz w:val="22"/>
-                <w:szCs w:val="22"/>
-                <w:color w:val="000000"/>
-              </w:rPr>
-              <w:t xml:space="preserve">5,171 (10)</w:t>
-            </w:r>
-          </w:p>
-        </w:tc>
-      </w:tr>
-      <w:tr>
-        <w:trPr>
-          <w:trHeight w:val="624" w:hRule="auto"/>
-        </w:trPr>
-        body82
-        <w:tc>
-          <w:tcPr>
-            <w:tcBorders>
-              <w:bottom w:val="none" w:sz="0" w:space="0" w:color="000000"/>
-              <w:top w:val="none" w:sz="0" w:space="0" w:color="000000"/>
-              <w:left w:val="none" w:sz="0" w:space="0" w:color="000000"/>
-              <w:right w:val="none" w:sz="0" w:space="0" w:color="000000"/>
-            </w:tcBorders>
-            <w:shd w:val="clear" w:color="auto" w:fill="FFFFFF"/>
-            <w:tcMar>
-              <w:top w:w="0" w:type="dxa"/>
-              <w:bottom w:w="0" w:type="dxa"/>
-              <w:left w:w="0" w:type="dxa"/>
-              <w:right w:w="0" w:type="dxa"/>
-            </w:tcMar>
-            <w:vAlign w:val="top"/>
-          </w:tcPr>
-          <w:p>
-            <w:pPr>
-              <w:pStyle w:val="Normal"/>
-              <w:jc w:val="left"/>
-              <w:pBdr>
-                <w:bottom w:val="none" w:sz="0" w:space="0" w:color="000000"/>
-                <w:top w:val="none" w:sz="0" w:space="0" w:color="000000"/>
-                <w:left w:val="none" w:sz="0" w:space="0" w:color="000000"/>
-                <w:right w:val="none" w:sz="0" w:space="0" w:color="000000"/>
-              </w:pBdr>
-              <w:spacing w:after="100" w:before="100" w:line="240"/>
-              <w:ind w:left="100" w:right="100" w:firstLine="0" w:firstLineChars="0"/>
-            </w:pPr>
-            <w:r>
-              <w:rPr>
-                <w:rFonts w:ascii="DejaVu Sans" w:hAnsi="DejaVu Sans" w:eastAsia="DejaVu Sans" w:cs="DejaVu Sans"/>
-                <w:i w:val="false"/>
-                <w:b w:val="false"/>
-                <w:u w:val="none"/>
-                <w:sz w:val="22"/>
-                <w:szCs w:val="22"/>
-                <w:color w:val="000000"/>
-              </w:rPr>
-              <w:t xml:space="preserve">Greenspace 300m from residence, Median</w:t>
-            </w:r>
-          </w:p>
-        </w:tc>
-        <w:tc>
-          <w:tcPr>
-            <w:tcBorders>
-              <w:bottom w:val="none" w:sz="0" w:space="0" w:color="000000"/>
-              <w:top w:val="none" w:sz="0" w:space="0" w:color="000000"/>
-              <w:left w:val="none" w:sz="0" w:space="0" w:color="000000"/>
-              <w:right w:val="none" w:sz="0" w:space="0" w:color="000000"/>
-            </w:tcBorders>
-            <w:shd w:val="clear" w:color="auto" w:fill="FFFFFF"/>
-            <w:tcMar>
-              <w:top w:w="0" w:type="dxa"/>
-              <w:bottom w:w="0" w:type="dxa"/>
-              <w:left w:w="0" w:type="dxa"/>
-              <w:right w:w="0" w:type="dxa"/>
-            </w:tcMar>
-            <w:vAlign w:val="top"/>
-          </w:tcPr>
-          <w:p>
-            <w:pPr>
-              <w:pStyle w:val="Normal"/>
-              <w:jc w:val="center"/>
-              <w:pBdr>
-                <w:bottom w:val="none" w:sz="0" w:space="0" w:color="000000"/>
-                <w:top w:val="none" w:sz="0" w:space="0" w:color="000000"/>
-                <w:left w:val="none" w:sz="0" w:space="0" w:color="000000"/>
-                <w:right w:val="none" w:sz="0" w:space="0" w:color="000000"/>
-              </w:pBdr>
-              <w:spacing w:after="100" w:before="100" w:line="240"/>
-              <w:ind w:left="100" w:right="100" w:firstLine="0" w:firstLineChars="0"/>
-            </w:pPr>
-            <w:r>
-              <w:rPr>
-                <w:rFonts w:ascii="DejaVu Sans" w:hAnsi="DejaVu Sans" w:eastAsia="DejaVu Sans" w:cs="DejaVu Sans"/>
-                <w:i w:val="false"/>
-                <w:b w:val="false"/>
-                <w:u w:val="none"/>
-                <w:sz w:val="22"/>
-                <w:szCs w:val="22"/>
-                <w:color w:val="000000"/>
-              </w:rPr>
-              <w:t xml:space="preserve">0.2</w:t>
-            </w:r>
-          </w:p>
-        </w:tc>
-      </w:tr>
-      <w:tr>
-        <w:trPr>
-          <w:trHeight w:val="603" w:hRule="auto"/>
-        </w:trPr>
-        body83
-        <w:tc>
-          <w:tcPr>
-            <w:tcBorders>
-              <w:bottom w:val="none" w:sz="0" w:space="0" w:color="000000"/>
-              <w:top w:val="none" w:sz="0" w:space="0" w:color="000000"/>
-              <w:left w:val="none" w:sz="0" w:space="0" w:color="000000"/>
-              <w:right w:val="none" w:sz="0" w:space="0" w:color="000000"/>
-            </w:tcBorders>
-            <w:shd w:val="clear" w:color="auto" w:fill="FFFFFF"/>
-            <w:tcMar>
-              <w:top w:w="0" w:type="dxa"/>
-              <w:bottom w:w="0" w:type="dxa"/>
-              <w:left w:w="0" w:type="dxa"/>
-              <w:right w:w="0" w:type="dxa"/>
-            </w:tcMar>
-            <w:vAlign w:val="top"/>
-          </w:tcPr>
-          <w:p>
-            <w:pPr>
-              <w:pStyle w:val="Normal"/>
-              <w:jc w:val="left"/>
-              <w:pBdr>
-                <w:bottom w:val="none" w:sz="0" w:space="0" w:color="000000"/>
-                <w:top w:val="none" w:sz="0" w:space="0" w:color="000000"/>
-                <w:left w:val="none" w:sz="0" w:space="0" w:color="000000"/>
-                <w:right w:val="none" w:sz="0" w:space="0" w:color="000000"/>
-              </w:pBdr>
-              <w:spacing w:after="100" w:before="100" w:line="240"/>
-              <w:ind w:left="100" w:right="100" w:firstLine="0" w:firstLineChars="0"/>
-            </w:pPr>
-            <w:r>
-              <w:rPr>
-                <w:rFonts w:ascii="DejaVu Sans" w:hAnsi="DejaVu Sans" w:eastAsia="DejaVu Sans" w:cs="DejaVu Sans"/>
-                <w:i w:val="false"/>
-                <w:b w:val="false"/>
-                <w:u w:val="none"/>
-                <w:sz w:val="22"/>
-                <w:szCs w:val="22"/>
-                <w:color w:val="000000"/>
-              </w:rPr>
-              <w:t xml:space="preserve">Water 300m from residence, Median</w:t>
-            </w:r>
-          </w:p>
-        </w:tc>
-        <w:tc>
-          <w:tcPr>
-            <w:tcBorders>
-              <w:bottom w:val="none" w:sz="0" w:space="0" w:color="000000"/>
-              <w:top w:val="none" w:sz="0" w:space="0" w:color="000000"/>
-              <w:left w:val="none" w:sz="0" w:space="0" w:color="000000"/>
-              <w:right w:val="none" w:sz="0" w:space="0" w:color="000000"/>
-            </w:tcBorders>
-            <w:shd w:val="clear" w:color="auto" w:fill="FFFFFF"/>
-            <w:tcMar>
-              <w:top w:w="0" w:type="dxa"/>
-              <w:bottom w:w="0" w:type="dxa"/>
-              <w:left w:w="0" w:type="dxa"/>
-              <w:right w:w="0" w:type="dxa"/>
-            </w:tcMar>
-            <w:vAlign w:val="top"/>
-          </w:tcPr>
-          <w:p>
-            <w:pPr>
-              <w:pStyle w:val="Normal"/>
-              <w:jc w:val="center"/>
-              <w:pBdr>
-                <w:bottom w:val="none" w:sz="0" w:space="0" w:color="000000"/>
-                <w:top w:val="none" w:sz="0" w:space="0" w:color="000000"/>
-                <w:left w:val="none" w:sz="0" w:space="0" w:color="000000"/>
-                <w:right w:val="none" w:sz="0" w:space="0" w:color="000000"/>
-              </w:pBdr>
-              <w:spacing w:after="100" w:before="100" w:line="240"/>
-              <w:ind w:left="100" w:right="100" w:firstLine="0" w:firstLineChars="0"/>
-            </w:pPr>
-            <w:r>
-              <w:rPr>
-                <w:rFonts w:ascii="DejaVu Sans" w:hAnsi="DejaVu Sans" w:eastAsia="DejaVu Sans" w:cs="DejaVu Sans"/>
-                <w:i w:val="false"/>
-                <w:b w:val="false"/>
-                <w:u w:val="none"/>
-                <w:sz w:val="22"/>
-                <w:szCs w:val="22"/>
-                <w:color w:val="000000"/>
-              </w:rPr>
-              <w:t xml:space="preserve">30.0</w:t>
-            </w:r>
-          </w:p>
-        </w:tc>
-      </w:tr>
-      <w:tr>
-        <w:trPr>
-          <w:trHeight w:val="603" w:hRule="auto"/>
-        </w:trPr>
-        body84
-        <w:tc>
-          <w:tcPr>
-            <w:tcBorders>
-              <w:bottom w:val="single" w:sz="8" w:space="0" w:color="000000"/>
-              <w:top w:val="none" w:sz="0" w:space="0" w:color="000000"/>
-              <w:left w:val="none" w:sz="0" w:space="0" w:color="000000"/>
-              <w:right w:val="none" w:sz="0" w:space="0" w:color="000000"/>
-            </w:tcBorders>
-            <w:shd w:val="clear" w:color="auto" w:fill="FFFFFF"/>
-            <w:tcMar>
-              <w:top w:w="0" w:type="dxa"/>
-              <w:bottom w:w="0" w:type="dxa"/>
-              <w:left w:w="0" w:type="dxa"/>
-              <w:right w:w="0" w:type="dxa"/>
-            </w:tcMar>
-            <w:vAlign w:val="top"/>
-          </w:tcPr>
-          <w:p>
-            <w:pPr>
-              <w:pStyle w:val="Normal"/>
-              <w:jc w:val="left"/>
-              <w:pBdr>
-                <w:bottom w:val="none" w:sz="0" w:space="0" w:color="000000"/>
-                <w:top w:val="none" w:sz="0" w:space="0" w:color="000000"/>
-                <w:left w:val="none" w:sz="0" w:space="0" w:color="000000"/>
-                <w:right w:val="none" w:sz="0" w:space="0" w:color="000000"/>
-              </w:pBdr>
-              <w:spacing w:after="100" w:before="100" w:line="240"/>
-              <w:ind w:left="100" w:right="100" w:firstLine="0" w:firstLineChars="0"/>
-            </w:pPr>
-            <w:r>
-              <w:rPr>
-                <w:rFonts w:ascii="DejaVu Sans" w:hAnsi="DejaVu Sans" w:eastAsia="DejaVu Sans" w:cs="DejaVu Sans"/>
-                <w:i w:val="false"/>
-                <w:b w:val="false"/>
-                <w:u w:val="none"/>
-                <w:sz w:val="22"/>
-                <w:szCs w:val="22"/>
-                <w:color w:val="000000"/>
-              </w:rPr>
-              <w:t xml:space="preserve">Natural env. 300m from residence, Median</w:t>
-            </w:r>
-          </w:p>
-        </w:tc>
-        <w:tc>
-          <w:tcPr>
-            <w:tcBorders>
-              <w:bottom w:val="single" w:sz="8" w:space="0" w:color="000000"/>
-              <w:top w:val="none" w:sz="0" w:space="0" w:color="000000"/>
-              <w:left w:val="none" w:sz="0" w:space="0" w:color="000000"/>
-              <w:right w:val="none" w:sz="0" w:space="0" w:color="000000"/>
-            </w:tcBorders>
-            <w:shd w:val="clear" w:color="auto" w:fill="FFFFFF"/>
-            <w:tcMar>
-              <w:top w:w="0" w:type="dxa"/>
-              <w:bottom w:w="0" w:type="dxa"/>
-              <w:left w:w="0" w:type="dxa"/>
-              <w:right w:w="0" w:type="dxa"/>
-            </w:tcMar>
-            <w:vAlign w:val="top"/>
-          </w:tcPr>
-          <w:p>
-            <w:pPr>
-              <w:pStyle w:val="Normal"/>
-              <w:jc w:val="center"/>
-              <w:pBdr>
-                <w:bottom w:val="none" w:sz="0" w:space="0" w:color="000000"/>
-                <w:top w:val="none" w:sz="0" w:space="0" w:color="000000"/>
-                <w:left w:val="none" w:sz="0" w:space="0" w:color="000000"/>
-                <w:right w:val="none" w:sz="0" w:space="0" w:color="000000"/>
-              </w:pBdr>
-              <w:spacing w:after="100" w:before="100" w:line="240"/>
-              <w:ind w:left="100" w:right="100" w:firstLine="0" w:firstLineChars="0"/>
-            </w:pPr>
-            <w:r>
-              <w:rPr>
-                <w:rFonts w:ascii="DejaVu Sans" w:hAnsi="DejaVu Sans" w:eastAsia="DejaVu Sans" w:cs="DejaVu Sans"/>
-                <w:i w:val="false"/>
-                <w:b w:val="false"/>
-                <w:u w:val="none"/>
-                <w:sz w:val="22"/>
-                <w:szCs w:val="22"/>
-                <w:color w:val="000000"/>
-              </w:rPr>
-              <w:t xml:space="preserve">19.9</w:t>
+              <w:t xml:space="preserve">19.4 (6.0, 41.1)</w:t>
             </w:r>
           </w:p>
         </w:tc>

</xml_diff>

<commit_message>
removed greenspace and bluespaces from table 1 and created table 2 appart for greenspace and bluespace
</commit_message>
<xml_diff>
--- a/data_prep/testTable.docx
+++ b/data_prep/testTable.docx
@@ -7,7 +7,7 @@
         <w:pStyle w:val="Titre2"/>
       </w:pPr>
       <w:r>
-        <w:t xml:space="preserve">Distribution of participant characteristics by Quartile of Moderate Vigorous Physical Activity</w:t>
+        <w:t xml:space="preserve">Distribution of participant characteristics by MVPA</w:t>
       </w:r>
     </w:p>
     <w:tbl xmlns:a="http://schemas.openxmlformats.org/drawingml/2006/main" xmlns:pic="http://schemas.openxmlformats.org/drawingml/2006/picture">
@@ -5763,7 +5763,7 @@
         <w:tc>
           <w:tcPr>
             <w:tcBorders>
-              <w:bottom w:val="none" w:sz="0" w:space="0" w:color="000000"/>
+              <w:bottom w:val="single" w:sz="8" w:space="0" w:color="000000"/>
               <w:top w:val="none" w:sz="0" w:space="0" w:color="000000"/>
               <w:left w:val="none" w:sz="0" w:space="0" w:color="000000"/>
               <w:right w:val="none" w:sz="0" w:space="0" w:color="000000"/>
@@ -5807,7 +5807,7 @@
         <w:tc>
           <w:tcPr>
             <w:tcBorders>
-              <w:bottom w:val="none" w:sz="0" w:space="0" w:color="000000"/>
+              <w:bottom w:val="single" w:sz="8" w:space="0" w:color="000000"/>
               <w:top w:val="none" w:sz="0" w:space="0" w:color="000000"/>
               <w:left w:val="none" w:sz="0" w:space="0" w:color="000000"/>
               <w:right w:val="none" w:sz="0" w:space="0" w:color="000000"/>
@@ -5845,288 +5845,6 @@
                 <w:color w:val="000000"/>
               </w:rPr>
               <w:t xml:space="preserve">8,408 (9.3)</w:t>
-            </w:r>
-          </w:p>
-        </w:tc>
-      </w:tr>
-      <w:tr>
-        <w:trPr>
-          <w:trHeight w:val="624" w:hRule="auto"/>
-        </w:trPr>
-        body62
-        <w:tc>
-          <w:tcPr>
-            <w:tcBorders>
-              <w:bottom w:val="none" w:sz="0" w:space="0" w:color="000000"/>
-              <w:top w:val="none" w:sz="0" w:space="0" w:color="000000"/>
-              <w:left w:val="none" w:sz="0" w:space="0" w:color="000000"/>
-              <w:right w:val="none" w:sz="0" w:space="0" w:color="000000"/>
-            </w:tcBorders>
-            <w:shd w:val="clear" w:color="auto" w:fill="FFFFFF"/>
-            <w:tcMar>
-              <w:top w:w="0" w:type="dxa"/>
-              <w:bottom w:w="0" w:type="dxa"/>
-              <w:left w:w="0" w:type="dxa"/>
-              <w:right w:w="0" w:type="dxa"/>
-            </w:tcMar>
-            <w:vAlign w:val="top"/>
-          </w:tcPr>
-          <w:p>
-            <w:pPr>
-              <w:pStyle w:val="Normal"/>
-              <w:jc w:val="left"/>
-              <w:pBdr>
-                <w:bottom w:val="none" w:sz="0" w:space="0" w:color="000000"/>
-                <w:top w:val="none" w:sz="0" w:space="0" w:color="000000"/>
-                <w:left w:val="none" w:sz="0" w:space="0" w:color="000000"/>
-                <w:right w:val="none" w:sz="0" w:space="0" w:color="000000"/>
-              </w:pBdr>
-              <w:spacing w:after="100" w:before="100" w:line="240"/>
-              <w:ind w:left="100" w:right="100" w:firstLine="0" w:firstLineChars="0"/>
-            </w:pPr>
-            <w:r>
-              <w:rPr>
-                <w:rFonts w:ascii="DejaVu Sans" w:hAnsi="DejaVu Sans" w:eastAsia="DejaVu Sans" w:cs="DejaVu Sans"/>
-                <w:i w:val="false"/>
-                <w:b w:val="false"/>
-                <w:u w:val="none"/>
-                <w:sz w:val="22"/>
-                <w:szCs w:val="22"/>
-                <w:color w:val="000000"/>
-              </w:rPr>
-              <w:t xml:space="preserve">Greenspace 300m from residence, Median (Q1, Q3)</w:t>
-            </w:r>
-          </w:p>
-        </w:tc>
-        <w:tc>
-          <w:tcPr>
-            <w:tcBorders>
-              <w:bottom w:val="none" w:sz="0" w:space="0" w:color="000000"/>
-              <w:top w:val="none" w:sz="0" w:space="0" w:color="000000"/>
-              <w:left w:val="none" w:sz="0" w:space="0" w:color="000000"/>
-              <w:right w:val="none" w:sz="0" w:space="0" w:color="000000"/>
-            </w:tcBorders>
-            <w:shd w:val="clear" w:color="auto" w:fill="FFFFFF"/>
-            <w:tcMar>
-              <w:top w:w="0" w:type="dxa"/>
-              <w:bottom w:w="0" w:type="dxa"/>
-              <w:left w:w="0" w:type="dxa"/>
-              <w:right w:w="0" w:type="dxa"/>
-            </w:tcMar>
-            <w:vAlign w:val="top"/>
-          </w:tcPr>
-          <w:p>
-            <w:pPr>
-              <w:pStyle w:val="Normal"/>
-              <w:jc w:val="center"/>
-              <w:pBdr>
-                <w:bottom w:val="none" w:sz="0" w:space="0" w:color="000000"/>
-                <w:top w:val="none" w:sz="0" w:space="0" w:color="000000"/>
-                <w:left w:val="none" w:sz="0" w:space="0" w:color="000000"/>
-                <w:right w:val="none" w:sz="0" w:space="0" w:color="000000"/>
-              </w:pBdr>
-              <w:spacing w:after="100" w:before="100" w:line="240"/>
-              <w:ind w:left="100" w:right="100" w:firstLine="0" w:firstLineChars="0"/>
-            </w:pPr>
-            <w:r>
-              <w:rPr>
-                <w:rFonts w:ascii="DejaVu Sans" w:hAnsi="DejaVu Sans" w:eastAsia="DejaVu Sans" w:cs="DejaVu Sans"/>
-                <w:i w:val="false"/>
-                <w:b w:val="false"/>
-                <w:u w:val="none"/>
-                <w:sz w:val="22"/>
-                <w:szCs w:val="22"/>
-                <w:color w:val="000000"/>
-              </w:rPr>
-              <w:t xml:space="preserve">0.1 (0.0, 0.6)</w:t>
-            </w:r>
-          </w:p>
-        </w:tc>
-      </w:tr>
-      <w:tr>
-        <w:trPr>
-          <w:trHeight w:val="607" w:hRule="auto"/>
-        </w:trPr>
-        body63
-        <w:tc>
-          <w:tcPr>
-            <w:tcBorders>
-              <w:bottom w:val="none" w:sz="0" w:space="0" w:color="000000"/>
-              <w:top w:val="none" w:sz="0" w:space="0" w:color="000000"/>
-              <w:left w:val="none" w:sz="0" w:space="0" w:color="000000"/>
-              <w:right w:val="none" w:sz="0" w:space="0" w:color="000000"/>
-            </w:tcBorders>
-            <w:shd w:val="clear" w:color="auto" w:fill="FFFFFF"/>
-            <w:tcMar>
-              <w:top w:w="0" w:type="dxa"/>
-              <w:bottom w:w="0" w:type="dxa"/>
-              <w:left w:w="0" w:type="dxa"/>
-              <w:right w:w="0" w:type="dxa"/>
-            </w:tcMar>
-            <w:vAlign w:val="top"/>
-          </w:tcPr>
-          <w:p>
-            <w:pPr>
-              <w:pStyle w:val="Normal"/>
-              <w:jc w:val="left"/>
-              <w:pBdr>
-                <w:bottom w:val="none" w:sz="0" w:space="0" w:color="000000"/>
-                <w:top w:val="none" w:sz="0" w:space="0" w:color="000000"/>
-                <w:left w:val="none" w:sz="0" w:space="0" w:color="000000"/>
-                <w:right w:val="none" w:sz="0" w:space="0" w:color="000000"/>
-              </w:pBdr>
-              <w:spacing w:after="100" w:before="100" w:line="240"/>
-              <w:ind w:left="100" w:right="100" w:firstLine="0" w:firstLineChars="0"/>
-            </w:pPr>
-            <w:r>
-              <w:rPr>
-                <w:rFonts w:ascii="DejaVu Sans" w:hAnsi="DejaVu Sans" w:eastAsia="DejaVu Sans" w:cs="DejaVu Sans"/>
-                <w:i w:val="false"/>
-                <w:b w:val="false"/>
-                <w:u w:val="none"/>
-                <w:sz w:val="22"/>
-                <w:szCs w:val="22"/>
-                <w:color w:val="000000"/>
-              </w:rPr>
-              <w:t xml:space="preserve">Water 300m from residence, Median (Q1, Q3)</w:t>
-            </w:r>
-          </w:p>
-        </w:tc>
-        <w:tc>
-          <w:tcPr>
-            <w:tcBorders>
-              <w:bottom w:val="none" w:sz="0" w:space="0" w:color="000000"/>
-              <w:top w:val="none" w:sz="0" w:space="0" w:color="000000"/>
-              <w:left w:val="none" w:sz="0" w:space="0" w:color="000000"/>
-              <w:right w:val="none" w:sz="0" w:space="0" w:color="000000"/>
-            </w:tcBorders>
-            <w:shd w:val="clear" w:color="auto" w:fill="FFFFFF"/>
-            <w:tcMar>
-              <w:top w:w="0" w:type="dxa"/>
-              <w:bottom w:w="0" w:type="dxa"/>
-              <w:left w:w="0" w:type="dxa"/>
-              <w:right w:w="0" w:type="dxa"/>
-            </w:tcMar>
-            <w:vAlign w:val="top"/>
-          </w:tcPr>
-          <w:p>
-            <w:pPr>
-              <w:pStyle w:val="Normal"/>
-              <w:jc w:val="center"/>
-              <w:pBdr>
-                <w:bottom w:val="none" w:sz="0" w:space="0" w:color="000000"/>
-                <w:top w:val="none" w:sz="0" w:space="0" w:color="000000"/>
-                <w:left w:val="none" w:sz="0" w:space="0" w:color="000000"/>
-                <w:right w:val="none" w:sz="0" w:space="0" w:color="000000"/>
-              </w:pBdr>
-              <w:spacing w:after="100" w:before="100" w:line="240"/>
-              <w:ind w:left="100" w:right="100" w:firstLine="0" w:firstLineChars="0"/>
-            </w:pPr>
-            <w:r>
-              <w:rPr>
-                <w:rFonts w:ascii="DejaVu Sans" w:hAnsi="DejaVu Sans" w:eastAsia="DejaVu Sans" w:cs="DejaVu Sans"/>
-                <w:i w:val="false"/>
-                <w:b w:val="false"/>
-                <w:u w:val="none"/>
-                <w:sz w:val="22"/>
-                <w:szCs w:val="22"/>
-                <w:color w:val="000000"/>
-              </w:rPr>
-              <w:t xml:space="preserve">29.8 (16.8, 50.3)</w:t>
-            </w:r>
-          </w:p>
-        </w:tc>
-      </w:tr>
-      <w:tr>
-        <w:trPr>
-          <w:trHeight w:val="607" w:hRule="auto"/>
-        </w:trPr>
-        body64
-        <w:tc>
-          <w:tcPr>
-            <w:tcBorders>
-              <w:bottom w:val="single" w:sz="8" w:space="0" w:color="000000"/>
-              <w:top w:val="none" w:sz="0" w:space="0" w:color="000000"/>
-              <w:left w:val="none" w:sz="0" w:space="0" w:color="000000"/>
-              <w:right w:val="none" w:sz="0" w:space="0" w:color="000000"/>
-            </w:tcBorders>
-            <w:shd w:val="clear" w:color="auto" w:fill="FFFFFF"/>
-            <w:tcMar>
-              <w:top w:w="0" w:type="dxa"/>
-              <w:bottom w:w="0" w:type="dxa"/>
-              <w:left w:w="0" w:type="dxa"/>
-              <w:right w:w="0" w:type="dxa"/>
-            </w:tcMar>
-            <w:vAlign w:val="top"/>
-          </w:tcPr>
-          <w:p>
-            <w:pPr>
-              <w:pStyle w:val="Normal"/>
-              <w:jc w:val="left"/>
-              <w:pBdr>
-                <w:bottom w:val="none" w:sz="0" w:space="0" w:color="000000"/>
-                <w:top w:val="none" w:sz="0" w:space="0" w:color="000000"/>
-                <w:left w:val="none" w:sz="0" w:space="0" w:color="000000"/>
-                <w:right w:val="none" w:sz="0" w:space="0" w:color="000000"/>
-              </w:pBdr>
-              <w:spacing w:after="100" w:before="100" w:line="240"/>
-              <w:ind w:left="100" w:right="100" w:firstLine="0" w:firstLineChars="0"/>
-            </w:pPr>
-            <w:r>
-              <w:rPr>
-                <w:rFonts w:ascii="DejaVu Sans" w:hAnsi="DejaVu Sans" w:eastAsia="DejaVu Sans" w:cs="DejaVu Sans"/>
-                <w:i w:val="false"/>
-                <w:b w:val="false"/>
-                <w:u w:val="none"/>
-                <w:sz w:val="22"/>
-                <w:szCs w:val="22"/>
-                <w:color w:val="000000"/>
-              </w:rPr>
-              <w:t xml:space="preserve">Natural env. 300m from residence, Median (Q1, Q3)</w:t>
-            </w:r>
-          </w:p>
-        </w:tc>
-        <w:tc>
-          <w:tcPr>
-            <w:tcBorders>
-              <w:bottom w:val="single" w:sz="8" w:space="0" w:color="000000"/>
-              <w:top w:val="none" w:sz="0" w:space="0" w:color="000000"/>
-              <w:left w:val="none" w:sz="0" w:space="0" w:color="000000"/>
-              <w:right w:val="none" w:sz="0" w:space="0" w:color="000000"/>
-            </w:tcBorders>
-            <w:shd w:val="clear" w:color="auto" w:fill="FFFFFF"/>
-            <w:tcMar>
-              <w:top w:w="0" w:type="dxa"/>
-              <w:bottom w:w="0" w:type="dxa"/>
-              <w:left w:w="0" w:type="dxa"/>
-              <w:right w:w="0" w:type="dxa"/>
-            </w:tcMar>
-            <w:vAlign w:val="top"/>
-          </w:tcPr>
-          <w:p>
-            <w:pPr>
-              <w:pStyle w:val="Normal"/>
-              <w:jc w:val="center"/>
-              <w:pBdr>
-                <w:bottom w:val="none" w:sz="0" w:space="0" w:color="000000"/>
-                <w:top w:val="none" w:sz="0" w:space="0" w:color="000000"/>
-                <w:left w:val="none" w:sz="0" w:space="0" w:color="000000"/>
-                <w:right w:val="none" w:sz="0" w:space="0" w:color="000000"/>
-              </w:pBdr>
-              <w:spacing w:after="100" w:before="100" w:line="240"/>
-              <w:ind w:left="100" w:right="100" w:firstLine="0" w:firstLineChars="0"/>
-            </w:pPr>
-            <w:r>
-              <w:rPr>
-                <w:rFonts w:ascii="DejaVu Sans" w:hAnsi="DejaVu Sans" w:eastAsia="DejaVu Sans" w:cs="DejaVu Sans"/>
-                <w:i w:val="false"/>
-                <w:b w:val="false"/>
-                <w:u w:val="none"/>
-                <w:sz w:val="22"/>
-                <w:szCs w:val="22"/>
-                <w:color w:val="000000"/>
-              </w:rPr>
-              <w:t xml:space="preserve">19.4 (6.0, 41.1)</w:t>
             </w:r>
           </w:p>
         </w:tc>

</xml_diff>